<commit_message>
Update Developer's documentation that the respository is now GitHub.
</commit_message>
<xml_diff>
--- a/docs/MS_Template_Creator_Developer_Documentation.docx
+++ b/docs/MS_Template_Creator_Developer_Documentation.docx
@@ -362,6 +362,7 @@
                                     <w:calendar w:val="gregorian"/>
                                   </w:date>
                                 </w:sdtPr>
+                                <w:sdtEndPr/>
                                 <w:sdtContent>
                                   <w:p>
                                     <w:pPr>
@@ -9202,145 +9203,143 @@
       <w:pPr>
         <w:pStyle w:val="Heading2"/>
       </w:pPr>
-      <w:bookmarkStart w:id="3" w:name="_Toc506203071"/>
-      <w:bookmarkStart w:id="4" w:name="_Toc66189885"/>
+      <w:bookmarkStart w:id="3" w:name="_Toc66189885"/>
+      <w:bookmarkStart w:id="4" w:name="_Toc506203071"/>
       <w:r>
         <w:t>Purpose</w:t>
       </w:r>
+      <w:bookmarkEnd w:id="3"/>
+    </w:p>
+    <w:p>
+      <w:r>
+        <w:t>This doc</w:t>
+      </w:r>
+      <w:r>
+        <w:t>ument highlights the Excel VBA</w:t>
+      </w:r>
+      <w:r>
+        <w:t xml:space="preserve"> code</w:t>
+      </w:r>
+      <w:r>
+        <w:t xml:space="preserve"> </w:t>
+      </w:r>
+      <w:r>
+        <w:t xml:space="preserve">structure </w:t>
+      </w:r>
+      <w:r>
+        <w:t>for MS Template Creator</w:t>
+      </w:r>
+      <w:r>
+        <w:t xml:space="preserve">. </w:t>
+      </w:r>
+    </w:p>
+    <w:p>
+      <w:r>
+        <w:t xml:space="preserve">The excel macro is created to provide users a </w:t>
+      </w:r>
+      <w:proofErr w:type="gramStart"/>
+      <w:r>
+        <w:t>more friendly</w:t>
+      </w:r>
+      <w:proofErr w:type="gramEnd"/>
+      <w:r>
+        <w:t xml:space="preserve"> interface to take in raw data exported directly from the mass spectrometry machines and create several annotation templates suited for automated data proces</w:t>
+      </w:r>
+      <w:r>
+        <w:t>sing and statistical analysis.</w:t>
+      </w:r>
+    </w:p>
+    <w:p>
+      <w:pPr>
+        <w:pStyle w:val="Heading2"/>
+      </w:pPr>
+      <w:bookmarkStart w:id="5" w:name="_Toc66189886"/>
+      <w:r>
+        <w:t>Scope</w:t>
+      </w:r>
+      <w:bookmarkEnd w:id="5"/>
+    </w:p>
+    <w:p>
+      <w:r>
+        <w:t xml:space="preserve">This guide will assist developers to understand the </w:t>
+      </w:r>
+      <w:r>
+        <w:t xml:space="preserve">organisation </w:t>
+      </w:r>
+      <w:r>
+        <w:t xml:space="preserve">of the code </w:t>
+      </w:r>
+      <w:r>
+        <w:t xml:space="preserve">structure. We are still working on making the codes more modular </w:t>
+      </w:r>
+      <w:r>
+        <w:t>so that changes in the feature of the MS Template Creator will require minimal efforts</w:t>
+      </w:r>
+    </w:p>
+    <w:p>
+      <w:pPr>
+        <w:pStyle w:val="Heading2"/>
+      </w:pPr>
+      <w:bookmarkStart w:id="6" w:name="_Toc66189887"/>
+      <w:r>
+        <w:t>Displaying the developer tab on the toolbar</w:t>
+      </w:r>
       <w:bookmarkEnd w:id="4"/>
-    </w:p>
-    <w:p>
-      <w:r>
-        <w:t>This doc</w:t>
-      </w:r>
-      <w:r>
-        <w:t>ument highlights the Excel VBA</w:t>
-      </w:r>
-      <w:r>
-        <w:t xml:space="preserve"> code</w:t>
-      </w:r>
+      <w:bookmarkEnd w:id="6"/>
+    </w:p>
+    <w:p>
+      <w:r>
+        <w:t>As the excel sheet contains macros, to modify the codes, the developer tab must be present in the toolbar.</w:t>
+      </w:r>
+    </w:p>
+    <w:p>
+      <w:r>
+        <w:t xml:space="preserve">Refer to </w:t>
+      </w:r>
+      <w:hyperlink r:id="rId7" w:history="1">
+        <w:r>
+          <w:rPr>
+            <w:rStyle w:val="Hyperlink"/>
+          </w:rPr>
+          <w:t>http://www.addintools.com/documents/excel/where-is-design-mode.html</w:t>
+        </w:r>
+      </w:hyperlink>
       <w:r>
         <w:t xml:space="preserve"> </w:t>
       </w:r>
-      <w:r>
-        <w:t xml:space="preserve">structure </w:t>
-      </w:r>
-      <w:r>
-        <w:t>for MS Template Creator</w:t>
-      </w:r>
-      <w:r>
-        <w:t xml:space="preserve">. </w:t>
-      </w:r>
-    </w:p>
-    <w:p>
-      <w:r>
-        <w:t xml:space="preserve">The excel macro is created to provide users a </w:t>
-      </w:r>
-      <w:proofErr w:type="gramStart"/>
-      <w:r>
-        <w:t>more friendly</w:t>
-      </w:r>
-      <w:proofErr w:type="gramEnd"/>
-      <w:r>
-        <w:t xml:space="preserve"> interface to take in raw data exported directly from the mass spectrometry machines and create several annotation templates suited for automated data proces</w:t>
-      </w:r>
-      <w:r>
-        <w:t>sing and statistical analysis.</w:t>
-      </w:r>
-    </w:p>
-    <w:p>
-      <w:pPr>
-        <w:pStyle w:val="Heading2"/>
-      </w:pPr>
-      <w:bookmarkStart w:id="5" w:name="_Toc66189886"/>
-      <w:r>
-        <w:t>Scope</w:t>
-      </w:r>
-      <w:bookmarkEnd w:id="5"/>
-    </w:p>
-    <w:p>
-      <w:r>
-        <w:t xml:space="preserve">This guide will assist developers to understand the </w:t>
-      </w:r>
-      <w:r>
-        <w:t xml:space="preserve">organisation </w:t>
-      </w:r>
-      <w:r>
-        <w:t xml:space="preserve">of the code </w:t>
-      </w:r>
-      <w:r>
-        <w:t xml:space="preserve">structure. We are still working on making the codes more modular </w:t>
-      </w:r>
-      <w:r>
-        <w:t>so that changes in the feature of the MS Template Creator will require minimal efforts</w:t>
-      </w:r>
-    </w:p>
-    <w:p>
-      <w:pPr>
-        <w:pStyle w:val="Heading2"/>
-      </w:pPr>
-      <w:bookmarkStart w:id="6" w:name="_Toc66189887"/>
-      <w:r>
-        <w:t>Displaying the developer tab on the toolbar</w:t>
-      </w:r>
-      <w:bookmarkEnd w:id="3"/>
-      <w:bookmarkEnd w:id="6"/>
-    </w:p>
-    <w:p>
-      <w:r>
-        <w:t>As the excel sheet contains macros, to modify the codes, the developer tab must be present in the toolbar.</w:t>
-      </w:r>
-    </w:p>
-    <w:p>
-      <w:r>
-        <w:t xml:space="preserve">Refer to </w:t>
-      </w:r>
-      <w:hyperlink r:id="rId7" w:history="1">
+      <w:proofErr w:type="spellStart"/>
+      <w:r>
+        <w:t>to</w:t>
+      </w:r>
+      <w:proofErr w:type="spellEnd"/>
+      <w:r>
+        <w:t xml:space="preserve"> display</w:t>
+      </w:r>
+    </w:p>
+    <w:p>
+      <w:pPr>
+        <w:pStyle w:val="Heading1"/>
+      </w:pPr>
+      <w:bookmarkStart w:id="7" w:name="_Toc66189888"/>
+      <w:r>
+        <w:t>Code Repository</w:t>
+      </w:r>
+      <w:bookmarkEnd w:id="7"/>
+    </w:p>
+    <w:p>
+      <w:r>
+        <w:t xml:space="preserve">The codes can be found in </w:t>
+      </w:r>
+      <w:hyperlink r:id="rId8" w:history="1">
         <w:r>
           <w:rPr>
             <w:rStyle w:val="Hyperlink"/>
           </w:rPr>
-          <w:t>http://www.addintools.com/documents/excel/where-is-design-mode.html</w:t>
+          <w:t>https://github.com/SLINGhub/MSTemplate_Creator</w:t>
         </w:r>
       </w:hyperlink>
       <w:r>
         <w:t xml:space="preserve"> </w:t>
-      </w:r>
-      <w:proofErr w:type="spellStart"/>
-      <w:r>
-        <w:t>to</w:t>
-      </w:r>
-      <w:proofErr w:type="spellEnd"/>
-      <w:r>
-        <w:t xml:space="preserve"> display</w:t>
-      </w:r>
-    </w:p>
-    <w:p>
-      <w:pPr>
-        <w:pStyle w:val="Heading1"/>
-      </w:pPr>
-      <w:bookmarkStart w:id="7" w:name="_Toc66189888"/>
-      <w:r>
-        <w:t>Code Repository</w:t>
-      </w:r>
-      <w:bookmarkEnd w:id="7"/>
-    </w:p>
-    <w:p>
-      <w:r>
-        <w:t xml:space="preserve">The codes can be found in </w:t>
-      </w:r>
-      <w:hyperlink r:id="rId8" w:history="1">
-        <w:r>
-          <w:rPr>
-            <w:rStyle w:val="Hyperlink"/>
-          </w:rPr>
-          <w:t>https://bitbucket.org/slingnus/mstemplate_creator/src/master/</w:t>
-        </w:r>
-      </w:hyperlink>
-    </w:p>
-    <w:p>
-      <w:r>
-        <w:t>Click on the source tab to see</w:t>
       </w:r>
     </w:p>
     <w:p>
@@ -9349,10 +9348,10 @@
           <w:noProof/>
         </w:rPr>
         <w:drawing>
-          <wp:inline distT="0" distB="0" distL="0" distR="0" wp14:anchorId="6CBE0161" wp14:editId="1DA22CF7">
-            <wp:extent cx="5731510" cy="3268980"/>
-            <wp:effectExtent l="0" t="0" r="2540" b="7620"/>
-            <wp:docPr id="28" name="Picture 28"/>
+          <wp:inline distT="0" distB="0" distL="0" distR="0" wp14:anchorId="49C5609A" wp14:editId="4E131E5A">
+            <wp:extent cx="5731510" cy="1643380"/>
+            <wp:effectExtent l="0" t="0" r="2540" b="0"/>
+            <wp:docPr id="5" name="Picture 5"/>
             <wp:cNvGraphicFramePr>
               <a:graphicFrameLocks xmlns:a="http://schemas.openxmlformats.org/drawingml/2006/main" noChangeAspect="1"/>
             </wp:cNvGraphicFramePr>
@@ -9372,7 +9371,7 @@
                   <pic:spPr>
                     <a:xfrm>
                       <a:off x="0" y="0"/>
-                      <a:ext cx="5731510" cy="3268980"/>
+                      <a:ext cx="5731510" cy="1643380"/>
                     </a:xfrm>
                     <a:prstGeom prst="rect">
                       <a:avLst/>
@@ -9408,7 +9407,6 @@
         <w:rPr>
           <w:noProof/>
         </w:rPr>
-        <w:lastRenderedPageBreak/>
         <w:drawing>
           <wp:inline distT="0" distB="0" distL="0" distR="0" wp14:anchorId="2208A794" wp14:editId="252929C2">
             <wp:extent cx="3723437" cy="2099830"/>
@@ -9463,6 +9461,7 @@
     </w:p>
     <w:p>
       <w:r>
+        <w:lastRenderedPageBreak/>
         <w:t>Please note that by changing the column names, the code in the macro file will be needed to be updating in order to be in working condition.</w:t>
       </w:r>
     </w:p>
@@ -9606,7 +9605,6 @@
         <w:rPr>
           <w:noProof/>
         </w:rPr>
-        <w:lastRenderedPageBreak/>
         <w:drawing>
           <wp:inline distT="0" distB="0" distL="0" distR="0" wp14:anchorId="5235281F" wp14:editId="495D2F80">
             <wp:extent cx="1780566" cy="1179717"/>
@@ -9706,6 +9704,7 @@
     </w:p>
     <w:p>
       <w:r>
+        <w:lastRenderedPageBreak/>
         <w:t>We take into consideration that users will change the number of rows more often than to change the number of columns.</w:t>
       </w:r>
     </w:p>
@@ -9801,7 +9800,6 @@
       </w:pPr>
       <w:bookmarkStart w:id="15" w:name="_Toc66189896"/>
       <w:r>
-        <w:lastRenderedPageBreak/>
         <w:t>Excel Add-I</w:t>
       </w:r>
       <w:r>
@@ -9851,63 +9849,9 @@
           <w:t>http://rubberduckvba.com/</w:t>
         </w:r>
       </w:hyperlink>
-    </w:p>
-    <w:p>
-      <w:r>
-        <w:t>The versio</w:t>
-      </w:r>
       <w:bookmarkStart w:id="17" w:name="_GoBack"/>
       <w:bookmarkEnd w:id="17"/>
-      <w:r>
-        <w:t>n used for MS Template Creator is</w:t>
-      </w:r>
-    </w:p>
-    <w:p>
-      <w:pPr>
-        <w:jc w:val="center"/>
-      </w:pPr>
-      <w:r>
-        <w:rPr>
-          <w:noProof/>
-        </w:rPr>
-        <w:drawing>
-          <wp:inline distT="0" distB="0" distL="0" distR="0" wp14:anchorId="31BEA143" wp14:editId="5A875CF1">
-            <wp:extent cx="3657600" cy="3555077"/>
-            <wp:effectExtent l="0" t="0" r="0" b="7620"/>
-            <wp:docPr id="86" name="Picture 86"/>
-            <wp:cNvGraphicFramePr>
-              <a:graphicFrameLocks xmlns:a="http://schemas.openxmlformats.org/drawingml/2006/main" noChangeAspect="1"/>
-            </wp:cNvGraphicFramePr>
-            <a:graphic xmlns:a="http://schemas.openxmlformats.org/drawingml/2006/main">
-              <a:graphicData uri="http://schemas.openxmlformats.org/drawingml/2006/picture">
-                <pic:pic xmlns:pic="http://schemas.openxmlformats.org/drawingml/2006/picture">
-                  <pic:nvPicPr>
-                    <pic:cNvPr id="1" name=""/>
-                    <pic:cNvPicPr/>
-                  </pic:nvPicPr>
-                  <pic:blipFill>
-                    <a:blip r:embed="rId16"/>
-                    <a:stretch>
-                      <a:fillRect/>
-                    </a:stretch>
-                  </pic:blipFill>
-                  <pic:spPr>
-                    <a:xfrm>
-                      <a:off x="0" y="0"/>
-                      <a:ext cx="3679776" cy="3576631"/>
-                    </a:xfrm>
-                    <a:prstGeom prst="rect">
-                      <a:avLst/>
-                    </a:prstGeom>
-                  </pic:spPr>
-                </pic:pic>
-              </a:graphicData>
-            </a:graphic>
-          </wp:inline>
-        </w:drawing>
-      </w:r>
-    </w:p>
-    <w:p/>
+    </w:p>
     <w:p>
       <w:r>
         <w:t>A successful installation will give an additional “</w:t>
@@ -9943,7 +9887,7 @@
                     <pic:cNvPicPr/>
                   </pic:nvPicPr>
                   <pic:blipFill>
-                    <a:blip r:embed="rId17"/>
+                    <a:blip r:embed="rId16"/>
                     <a:stretch>
                       <a:fillRect/>
                     </a:stretch>
@@ -10026,7 +9970,7 @@
                     <pic:cNvPicPr/>
                   </pic:nvPicPr>
                   <pic:blipFill>
-                    <a:blip r:embed="rId18"/>
+                    <a:blip r:embed="rId17"/>
                     <a:stretch>
                       <a:fillRect/>
                     </a:stretch>
@@ -10088,7 +10032,7 @@
                     <pic:cNvPicPr/>
                   </pic:nvPicPr>
                   <pic:blipFill>
-                    <a:blip r:embed="rId19"/>
+                    <a:blip r:embed="rId18"/>
                     <a:stretch>
                       <a:fillRect/>
                     </a:stretch>
@@ -10138,7 +10082,7 @@
                     <pic:cNvPicPr/>
                   </pic:nvPicPr>
                   <pic:blipFill>
-                    <a:blip r:embed="rId20"/>
+                    <a:blip r:embed="rId19"/>
                     <a:stretch>
                       <a:fillRect/>
                     </a:stretch>
@@ -10191,7 +10135,7 @@
                     <pic:cNvPicPr/>
                   </pic:nvPicPr>
                   <pic:blipFill>
-                    <a:blip r:embed="rId21"/>
+                    <a:blip r:embed="rId20"/>
                     <a:stretch>
                       <a:fillRect/>
                     </a:stretch>
@@ -10260,7 +10204,7 @@
                     <pic:cNvPicPr/>
                   </pic:nvPicPr>
                   <pic:blipFill>
-                    <a:blip r:embed="rId22"/>
+                    <a:blip r:embed="rId21"/>
                     <a:stretch>
                       <a:fillRect/>
                     </a:stretch>
@@ -10324,7 +10268,7 @@
                     <pic:cNvPicPr/>
                   </pic:nvPicPr>
                   <pic:blipFill>
-                    <a:blip r:embed="rId23"/>
+                    <a:blip r:embed="rId22"/>
                     <a:stretch>
                       <a:fillRect/>
                     </a:stretch>
@@ -10381,7 +10325,7 @@
                     <pic:cNvPicPr/>
                   </pic:nvPicPr>
                   <pic:blipFill>
-                    <a:blip r:embed="rId24"/>
+                    <a:blip r:embed="rId23"/>
                     <a:stretch>
                       <a:fillRect/>
                     </a:stretch>
@@ -10433,7 +10377,7 @@
                     <pic:cNvPicPr/>
                   </pic:nvPicPr>
                   <pic:blipFill>
-                    <a:blip r:embed="rId19"/>
+                    <a:blip r:embed="rId18"/>
                     <a:stretch>
                       <a:fillRect/>
                     </a:stretch>
@@ -10484,7 +10428,7 @@
                     <pic:cNvPicPr/>
                   </pic:nvPicPr>
                   <pic:blipFill>
-                    <a:blip r:embed="rId25"/>
+                    <a:blip r:embed="rId24"/>
                     <a:stretch>
                       <a:fillRect/>
                     </a:stretch>
@@ -10534,7 +10478,7 @@
                     <pic:cNvPicPr/>
                   </pic:nvPicPr>
                   <pic:blipFill>
-                    <a:blip r:embed="rId26"/>
+                    <a:blip r:embed="rId25"/>
                     <a:stretch>
                       <a:fillRect/>
                     </a:stretch>
@@ -10581,7 +10525,7 @@
                     <pic:cNvPicPr/>
                   </pic:nvPicPr>
                   <pic:blipFill>
-                    <a:blip r:embed="rId27"/>
+                    <a:blip r:embed="rId26"/>
                     <a:stretch>
                       <a:fillRect/>
                     </a:stretch>
@@ -10659,7 +10603,7 @@
                     </pic:cNvPicPr>
                   </pic:nvPicPr>
                   <pic:blipFill>
-                    <a:blip r:embed="rId28">
+                    <a:blip r:embed="rId27">
                       <a:extLst>
                         <a:ext uri="{28A0092B-C50C-407E-A947-70E740481C1C}">
                           <a14:useLocalDpi xmlns:a14="http://schemas.microsoft.com/office/drawing/2010/main" val="0"/>
@@ -10695,7 +10639,7 @@
       <w:r>
         <w:t xml:space="preserve">From </w:t>
       </w:r>
-      <w:hyperlink r:id="rId29" w:history="1">
+      <w:hyperlink r:id="rId28" w:history="1">
         <w:r>
           <w:rPr>
             <w:rStyle w:val="Hyperlink"/>
@@ -10741,7 +10685,7 @@
                     <pic:cNvPicPr/>
                   </pic:nvPicPr>
                   <pic:blipFill>
-                    <a:blip r:embed="rId30"/>
+                    <a:blip r:embed="rId29"/>
                     <a:stretch>
                       <a:fillRect/>
                     </a:stretch>
@@ -10767,7 +10711,7 @@
       <w:r>
         <w:t xml:space="preserve">More info in </w:t>
       </w:r>
-      <w:hyperlink r:id="rId31" w:history="1">
+      <w:hyperlink r:id="rId30" w:history="1">
         <w:r>
           <w:rPr>
             <w:rStyle w:val="Hyperlink"/>
@@ -10809,11 +10753,990 @@
         </w:rPr>
       </w:pPr>
       <w:r>
+        <w:rPr>
+          <w:noProof/>
+        </w:rPr>
         <w:drawing>
           <wp:inline distT="0" distB="0" distL="0" distR="0" wp14:anchorId="068B5B98" wp14:editId="1FB57ACE">
             <wp:extent cx="6597828" cy="5069981"/>
             <wp:effectExtent l="0" t="0" r="0" b="0"/>
             <wp:docPr id="53" name="Picture 53"/>
+            <wp:cNvGraphicFramePr>
+              <a:graphicFrameLocks xmlns:a="http://schemas.openxmlformats.org/drawingml/2006/main" noChangeAspect="1"/>
+            </wp:cNvGraphicFramePr>
+            <a:graphic xmlns:a="http://schemas.openxmlformats.org/drawingml/2006/main">
+              <a:graphicData uri="http://schemas.openxmlformats.org/drawingml/2006/picture">
+                <pic:pic xmlns:pic="http://schemas.openxmlformats.org/drawingml/2006/picture">
+                  <pic:nvPicPr>
+                    <pic:cNvPr id="1" name=""/>
+                    <pic:cNvPicPr/>
+                  </pic:nvPicPr>
+                  <pic:blipFill>
+                    <a:blip r:embed="rId31"/>
+                    <a:stretch>
+                      <a:fillRect/>
+                    </a:stretch>
+                  </pic:blipFill>
+                  <pic:spPr>
+                    <a:xfrm>
+                      <a:off x="0" y="0"/>
+                      <a:ext cx="6649148" cy="5109417"/>
+                    </a:xfrm>
+                    <a:prstGeom prst="rect">
+                      <a:avLst/>
+                    </a:prstGeom>
+                  </pic:spPr>
+                </pic:pic>
+              </a:graphicData>
+            </a:graphic>
+          </wp:inline>
+        </w:drawing>
+      </w:r>
+    </w:p>
+    <w:p>
+      <w:pPr>
+        <w:keepNext w:val="0"/>
+        <w:keepLines w:val="0"/>
+        <w:rPr>
+          <w:rFonts w:eastAsia="DengXian" w:cs="Times New Roman"/>
+        </w:rPr>
+      </w:pPr>
+      <w:r>
+        <w:rPr>
+          <w:rFonts w:eastAsia="DengXian" w:cs="Times New Roman"/>
+        </w:rPr>
+        <w:br w:type="page"/>
+      </w:r>
+    </w:p>
+    <w:p>
+      <w:pPr>
+        <w:pStyle w:val="Heading1"/>
+        <w:sectPr>
+          <w:pgSz w:w="16838" w:h="11906" w:orient="landscape"/>
+          <w:pgMar w:top="1440" w:right="1440" w:bottom="1440" w:left="1440" w:header="709" w:footer="709" w:gutter="0"/>
+          <w:cols w:space="708"/>
+          <w:docGrid w:linePitch="360"/>
+        </w:sectPr>
+      </w:pPr>
+    </w:p>
+    <w:p>
+      <w:pPr>
+        <w:pStyle w:val="Heading1"/>
+      </w:pPr>
+      <w:bookmarkStart w:id="24" w:name="_Toc66189904"/>
+      <w:r>
+        <w:lastRenderedPageBreak/>
+        <w:t>Code Structure Details</w:t>
+      </w:r>
+      <w:bookmarkEnd w:id="24"/>
+    </w:p>
+    <w:p>
+      <w:pPr>
+        <w:pStyle w:val="Heading2"/>
+        <w:numPr>
+          <w:ilvl w:val="0"/>
+          <w:numId w:val="6"/>
+        </w:numPr>
+      </w:pPr>
+      <w:bookmarkStart w:id="25" w:name="_Toc66189905"/>
+      <w:proofErr w:type="spellStart"/>
+      <w:r>
+        <w:t>Vba</w:t>
+      </w:r>
+      <w:proofErr w:type="spellEnd"/>
+      <w:r>
+        <w:t xml:space="preserve"> Dependencies</w:t>
+      </w:r>
+      <w:bookmarkEnd w:id="25"/>
+    </w:p>
+    <w:p>
+      <w:pPr>
+        <w:jc w:val="center"/>
+      </w:pPr>
+      <w:r>
+        <w:rPr>
+          <w:noProof/>
+        </w:rPr>
+        <w:drawing>
+          <wp:inline distT="0" distB="0" distL="0" distR="0" wp14:anchorId="69CD6626" wp14:editId="4DB25FE1">
+            <wp:extent cx="5731510" cy="3192145"/>
+            <wp:effectExtent l="0" t="0" r="2540" b="8255"/>
+            <wp:docPr id="43" name="Picture 43"/>
+            <wp:cNvGraphicFramePr>
+              <a:graphicFrameLocks xmlns:a="http://schemas.openxmlformats.org/drawingml/2006/main" noChangeAspect="1"/>
+            </wp:cNvGraphicFramePr>
+            <a:graphic xmlns:a="http://schemas.openxmlformats.org/drawingml/2006/main">
+              <a:graphicData uri="http://schemas.openxmlformats.org/drawingml/2006/picture">
+                <pic:pic xmlns:pic="http://schemas.openxmlformats.org/drawingml/2006/picture">
+                  <pic:nvPicPr>
+                    <pic:cNvPr id="1" name=""/>
+                    <pic:cNvPicPr/>
+                  </pic:nvPicPr>
+                  <pic:blipFill>
+                    <a:blip r:embed="rId20"/>
+                    <a:stretch>
+                      <a:fillRect/>
+                    </a:stretch>
+                  </pic:blipFill>
+                  <pic:spPr>
+                    <a:xfrm>
+                      <a:off x="0" y="0"/>
+                      <a:ext cx="5731510" cy="3192145"/>
+                    </a:xfrm>
+                    <a:prstGeom prst="rect">
+                      <a:avLst/>
+                    </a:prstGeom>
+                  </pic:spPr>
+                </pic:pic>
+              </a:graphicData>
+            </a:graphic>
+          </wp:inline>
+        </w:drawing>
+      </w:r>
+    </w:p>
+    <w:p>
+      <w:pPr>
+        <w:pStyle w:val="Heading2"/>
+      </w:pPr>
+      <w:bookmarkStart w:id="26" w:name="_Toc66189906"/>
+      <w:r>
+        <w:t>Annotation Creating</w:t>
+      </w:r>
+      <w:r>
+        <w:t xml:space="preserve"> Modules</w:t>
+      </w:r>
+      <w:bookmarkEnd w:id="26"/>
+      <w:r>
+        <w:t xml:space="preserve"> </w:t>
+      </w:r>
+    </w:p>
+    <w:p>
+      <w:pPr>
+        <w:pStyle w:val="Heading3"/>
+        <w:numPr>
+          <w:ilvl w:val="0"/>
+          <w:numId w:val="27"/>
+        </w:numPr>
+      </w:pPr>
+      <w:bookmarkStart w:id="27" w:name="_Toc66189907"/>
+      <w:r>
+        <w:t>“</w:t>
+      </w:r>
+      <w:r>
+        <w:t>Button</w:t>
+      </w:r>
+      <w:r>
+        <w:t>”</w:t>
+      </w:r>
+      <w:r>
+        <w:t xml:space="preserve"> module</w:t>
+      </w:r>
+      <w:bookmarkEnd w:id="27"/>
+    </w:p>
+    <w:p>
+      <w:r>
+        <w:t>The Button module serves as an interface/wrapper between the Active X buttons in the excel sheets to the modules are user forms in e\Excel VBA.</w:t>
+      </w:r>
+    </w:p>
+    <w:p>
+      <w:r>
+        <w:t>Please ensure that new Active X buttons are directed to this module first before linking it to other modules.</w:t>
+      </w:r>
+    </w:p>
+    <w:p>
+      <w:r>
+        <w:t xml:space="preserve">A total of four button modules are created for each </w:t>
+      </w:r>
+      <w:proofErr w:type="gramStart"/>
+      <w:r>
+        <w:t>excel</w:t>
+      </w:r>
+      <w:proofErr w:type="gramEnd"/>
+      <w:r>
+        <w:t xml:space="preserve"> sheet.</w:t>
+      </w:r>
+    </w:p>
+    <w:p>
+      <w:pPr>
+        <w:pStyle w:val="ListParagraph"/>
+        <w:numPr>
+          <w:ilvl w:val="0"/>
+          <w:numId w:val="40"/>
+        </w:numPr>
+      </w:pPr>
+      <w:proofErr w:type="spellStart"/>
+      <w:r>
+        <w:t>Transition_Name_Annot_Buttons</w:t>
+      </w:r>
+      <w:proofErr w:type="spellEnd"/>
+    </w:p>
+    <w:p>
+      <w:pPr>
+        <w:pStyle w:val="ListParagraph"/>
+        <w:numPr>
+          <w:ilvl w:val="0"/>
+          <w:numId w:val="40"/>
+        </w:numPr>
+      </w:pPr>
+      <w:proofErr w:type="spellStart"/>
+      <w:r>
+        <w:t>ISTD_Annot_Buttons</w:t>
+      </w:r>
+      <w:proofErr w:type="spellEnd"/>
+    </w:p>
+    <w:p>
+      <w:pPr>
+        <w:pStyle w:val="ListParagraph"/>
+        <w:numPr>
+          <w:ilvl w:val="0"/>
+          <w:numId w:val="40"/>
+        </w:numPr>
+      </w:pPr>
+      <w:proofErr w:type="spellStart"/>
+      <w:r>
+        <w:t>Sample_Annot_Buttons</w:t>
+      </w:r>
+      <w:proofErr w:type="spellEnd"/>
+    </w:p>
+    <w:p>
+      <w:pPr>
+        <w:pStyle w:val="ListParagraph"/>
+        <w:numPr>
+          <w:ilvl w:val="0"/>
+          <w:numId w:val="40"/>
+        </w:numPr>
+      </w:pPr>
+      <w:proofErr w:type="spellStart"/>
+      <w:r>
+        <w:t>Dilution_Annot_Buttons</w:t>
+      </w:r>
+      <w:proofErr w:type="spellEnd"/>
+    </w:p>
+    <w:p>
+      <w:pPr>
+        <w:pStyle w:val="Heading3"/>
+      </w:pPr>
+      <w:bookmarkStart w:id="28" w:name="_Toc66189908"/>
+      <w:r>
+        <w:t>Utilities module</w:t>
+      </w:r>
+      <w:bookmarkEnd w:id="28"/>
+    </w:p>
+    <w:p>
+      <w:r>
+        <w:t>The Utilities module are a collection of functions that is mostly used throughout the excel macro file. All forms and modules depend on this Utilities module. Please change this file with caution.</w:t>
+      </w:r>
+    </w:p>
+    <w:p>
+      <w:pPr>
+        <w:pStyle w:val="Heading3"/>
+      </w:pPr>
+      <w:bookmarkStart w:id="29" w:name="_Toc66189909"/>
+      <w:proofErr w:type="spellStart"/>
+      <w:r>
+        <w:t>Transition_Name_Annot</w:t>
+      </w:r>
+      <w:proofErr w:type="spellEnd"/>
+      <w:r>
+        <w:t xml:space="preserve"> module</w:t>
+      </w:r>
+      <w:bookmarkEnd w:id="29"/>
+    </w:p>
+    <w:p>
+      <w:r>
+        <w:t>Functions that are applied only the sheet “</w:t>
+      </w:r>
+      <w:proofErr w:type="spellStart"/>
+      <w:r>
+        <w:t>Transition_Name_Annot</w:t>
+      </w:r>
+      <w:proofErr w:type="spellEnd"/>
+      <w:r>
+        <w:t>” should be written in this module</w:t>
+      </w:r>
+      <w:r>
+        <w:t>.</w:t>
+      </w:r>
+    </w:p>
+    <w:p>
+      <w:pPr>
+        <w:pStyle w:val="Heading3"/>
+      </w:pPr>
+      <w:bookmarkStart w:id="30" w:name="_Toc66189910"/>
+      <w:proofErr w:type="spellStart"/>
+      <w:r>
+        <w:t>ISTD_Annot</w:t>
+      </w:r>
+      <w:proofErr w:type="spellEnd"/>
+      <w:r>
+        <w:t xml:space="preserve"> module</w:t>
+      </w:r>
+      <w:bookmarkEnd w:id="30"/>
+    </w:p>
+    <w:p>
+      <w:r>
+        <w:t>Functions that are applied only the sheet “</w:t>
+      </w:r>
+      <w:proofErr w:type="spellStart"/>
+      <w:r>
+        <w:t>ISTD_Annot</w:t>
+      </w:r>
+      <w:proofErr w:type="spellEnd"/>
+      <w:r>
+        <w:t>” should be written in this module</w:t>
+      </w:r>
+      <w:r>
+        <w:t>.</w:t>
+      </w:r>
+    </w:p>
+    <w:p>
+      <w:pPr>
+        <w:pStyle w:val="Heading3"/>
+      </w:pPr>
+      <w:bookmarkStart w:id="31" w:name="_Toc66189911"/>
+      <w:proofErr w:type="spellStart"/>
+      <w:r>
+        <w:t>Sample_Annot</w:t>
+      </w:r>
+      <w:proofErr w:type="spellEnd"/>
+      <w:r>
+        <w:t xml:space="preserve"> module</w:t>
+      </w:r>
+      <w:bookmarkEnd w:id="31"/>
+    </w:p>
+    <w:p>
+      <w:r>
+        <w:lastRenderedPageBreak/>
+        <w:t>Functions that are applied only the sheet “</w:t>
+      </w:r>
+      <w:proofErr w:type="spellStart"/>
+      <w:r>
+        <w:t>Sample_Annot</w:t>
+      </w:r>
+      <w:proofErr w:type="spellEnd"/>
+      <w:r>
+        <w:t>” and to create arrays directly from Sample Annotation files should be written in this module.</w:t>
+      </w:r>
+    </w:p>
+    <w:p>
+      <w:pPr>
+        <w:pStyle w:val="Heading3"/>
+      </w:pPr>
+      <w:bookmarkStart w:id="32" w:name="_Toc66189912"/>
+      <w:proofErr w:type="spellStart"/>
+      <w:r>
+        <w:t>Load_Raw_Data</w:t>
+      </w:r>
+      <w:proofErr w:type="spellEnd"/>
+      <w:r>
+        <w:t xml:space="preserve"> module</w:t>
+      </w:r>
+      <w:bookmarkEnd w:id="32"/>
+    </w:p>
+    <w:p>
+      <w:r>
+        <w:t>Functions that are designed to create arrays directly from Mass spec raw data files are to be written there.</w:t>
+      </w:r>
+    </w:p>
+    <w:p>
+      <w:pPr>
+        <w:pStyle w:val="Heading3"/>
+      </w:pPr>
+      <w:bookmarkStart w:id="33" w:name="_Toc66189913"/>
+      <w:proofErr w:type="spellStart"/>
+      <w:r>
+        <w:t>Load_Tidy_Data</w:t>
+      </w:r>
+      <w:proofErr w:type="spellEnd"/>
+      <w:r>
+        <w:t xml:space="preserve"> module</w:t>
+      </w:r>
+      <w:bookmarkEnd w:id="33"/>
+    </w:p>
+    <w:p>
+      <w:r>
+        <w:t>Functions that are designed to create arrays from csv files that in a in table form.</w:t>
+      </w:r>
+    </w:p>
+    <w:p>
+      <w:pPr>
+        <w:pStyle w:val="Heading3"/>
+      </w:pPr>
+      <w:bookmarkStart w:id="34" w:name="_Toc66189914"/>
+      <w:proofErr w:type="spellStart"/>
+      <w:r>
+        <w:t>Sample_Type_Identifier</w:t>
+      </w:r>
+      <w:proofErr w:type="spellEnd"/>
+      <w:r>
+        <w:t xml:space="preserve"> module</w:t>
+      </w:r>
+      <w:bookmarkEnd w:id="34"/>
+    </w:p>
+    <w:p>
+      <w:r>
+        <w:t>Functions to help identify the Sample Type from the Sample Name using regular expression are to be written there.</w:t>
+      </w:r>
+    </w:p>
+    <w:p>
+      <w:pPr>
+        <w:pStyle w:val="Heading2"/>
+      </w:pPr>
+      <w:bookmarkStart w:id="35" w:name="_Toc66189915"/>
+      <w:r>
+        <w:t>Sheet Tracking Modules</w:t>
+      </w:r>
+      <w:bookmarkEnd w:id="35"/>
+    </w:p>
+    <w:p>
+      <w:pPr>
+        <w:pStyle w:val="Heading3"/>
+        <w:numPr>
+          <w:ilvl w:val="0"/>
+          <w:numId w:val="30"/>
+        </w:numPr>
+      </w:pPr>
+      <w:bookmarkStart w:id="36" w:name="_Toc66189916"/>
+      <w:proofErr w:type="spellStart"/>
+      <w:r>
+        <w:t>ColourTracker</w:t>
+      </w:r>
+      <w:bookmarkEnd w:id="36"/>
+      <w:proofErr w:type="spellEnd"/>
+    </w:p>
+    <w:p>
+      <w:r>
+        <w:t>Functions to add colours to cell when it has been modified unnecessarily.</w:t>
+      </w:r>
+      <w:r>
+        <w:t xml:space="preserve"> </w:t>
+      </w:r>
+      <w:r>
+        <w:t>It only runs on Sheet 1 (</w:t>
+      </w:r>
+      <w:proofErr w:type="spellStart"/>
+      <w:r>
+        <w:t>Transition_Name_Annot</w:t>
+      </w:r>
+      <w:proofErr w:type="spellEnd"/>
+      <w:r>
+        <w:t>) and Sheet 2 (</w:t>
+      </w:r>
+      <w:proofErr w:type="spellStart"/>
+      <w:r>
+        <w:t>ISTD_Annot</w:t>
+      </w:r>
+      <w:proofErr w:type="spellEnd"/>
+      <w:r>
+        <w:t>)</w:t>
+      </w:r>
+    </w:p>
+    <w:p>
+      <w:pPr>
+        <w:pStyle w:val="Heading2"/>
+      </w:pPr>
+      <w:bookmarkStart w:id="37" w:name="_Toc66189917"/>
+      <w:r>
+        <w:t>Unit Test Modules</w:t>
+      </w:r>
+      <w:bookmarkEnd w:id="37"/>
+    </w:p>
+    <w:p>
+      <w:pPr>
+        <w:pStyle w:val="Heading3"/>
+        <w:numPr>
+          <w:ilvl w:val="0"/>
+          <w:numId w:val="31"/>
+        </w:numPr>
+      </w:pPr>
+      <w:bookmarkStart w:id="38" w:name="_Toc66189918"/>
+      <w:proofErr w:type="spellStart"/>
+      <w:r>
+        <w:t>Load_Raw_Data_Test</w:t>
+      </w:r>
+      <w:proofErr w:type="spellEnd"/>
+      <w:r>
+        <w:t xml:space="preserve"> module</w:t>
+      </w:r>
+      <w:bookmarkEnd w:id="38"/>
+    </w:p>
+    <w:p>
+      <w:r>
+        <w:t xml:space="preserve">Functions to test the </w:t>
+      </w:r>
+      <w:proofErr w:type="spellStart"/>
+      <w:r>
+        <w:t>Load_Raw_Data</w:t>
+      </w:r>
+      <w:proofErr w:type="spellEnd"/>
+      <w:r>
+        <w:t xml:space="preserve"> module for logical errors.</w:t>
+      </w:r>
+    </w:p>
+    <w:p>
+      <w:pPr>
+        <w:pStyle w:val="Heading3"/>
+        <w:numPr>
+          <w:ilvl w:val="0"/>
+          <w:numId w:val="31"/>
+        </w:numPr>
+      </w:pPr>
+      <w:bookmarkStart w:id="39" w:name="_Toc66189919"/>
+      <w:proofErr w:type="spellStart"/>
+      <w:r>
+        <w:t>Load_</w:t>
+      </w:r>
+      <w:r>
+        <w:t>Tidy</w:t>
+      </w:r>
+      <w:r>
+        <w:t>_Data_Test</w:t>
+      </w:r>
+      <w:proofErr w:type="spellEnd"/>
+      <w:r>
+        <w:t xml:space="preserve"> module</w:t>
+      </w:r>
+      <w:bookmarkEnd w:id="39"/>
+    </w:p>
+    <w:p>
+      <w:r>
+        <w:t xml:space="preserve">Functions to test the </w:t>
+      </w:r>
+      <w:proofErr w:type="spellStart"/>
+      <w:r>
+        <w:t>Load_Tidy_Data</w:t>
+      </w:r>
+      <w:proofErr w:type="spellEnd"/>
+      <w:r>
+        <w:t xml:space="preserve"> module for logical errors.</w:t>
+      </w:r>
+    </w:p>
+    <w:p>
+      <w:pPr>
+        <w:pStyle w:val="Heading3"/>
+      </w:pPr>
+      <w:bookmarkStart w:id="40" w:name="_Toc66189920"/>
+      <w:proofErr w:type="spellStart"/>
+      <w:r>
+        <w:t>Sample_Type_Identifier_Test</w:t>
+      </w:r>
+      <w:proofErr w:type="spellEnd"/>
+      <w:r>
+        <w:t xml:space="preserve"> module</w:t>
+      </w:r>
+      <w:bookmarkEnd w:id="40"/>
+    </w:p>
+    <w:p>
+      <w:r>
+        <w:t xml:space="preserve">Functions to test the </w:t>
+      </w:r>
+      <w:proofErr w:type="spellStart"/>
+      <w:r>
+        <w:t>Sample_Type_Identifier</w:t>
+      </w:r>
+      <w:proofErr w:type="spellEnd"/>
+      <w:r>
+        <w:t xml:space="preserve"> module for logical errors</w:t>
+      </w:r>
+    </w:p>
+    <w:p>
+      <w:pPr>
+        <w:pStyle w:val="Heading3"/>
+      </w:pPr>
+      <w:bookmarkStart w:id="41" w:name="_Toc66189921"/>
+      <w:r>
+        <w:t>Utilities Test module</w:t>
+      </w:r>
+      <w:bookmarkEnd w:id="41"/>
+    </w:p>
+    <w:p>
+      <w:r>
+        <w:t>Functions to test the Utilities module for logical errors.</w:t>
+      </w:r>
+    </w:p>
+    <w:p>
+      <w:pPr>
+        <w:pStyle w:val="Heading2"/>
+      </w:pPr>
+      <w:bookmarkStart w:id="42" w:name="_Toc66189922"/>
+      <w:r>
+        <w:t>Integration Test Modules</w:t>
+      </w:r>
+      <w:bookmarkEnd w:id="42"/>
+    </w:p>
+    <w:p>
+      <w:pPr>
+        <w:pStyle w:val="Heading3"/>
+        <w:numPr>
+          <w:ilvl w:val="0"/>
+          <w:numId w:val="32"/>
+        </w:numPr>
+      </w:pPr>
+      <w:bookmarkStart w:id="43" w:name="_Toc66189923"/>
+      <w:proofErr w:type="spellStart"/>
+      <w:r>
+        <w:t>Integration_Test</w:t>
+      </w:r>
+      <w:proofErr w:type="spellEnd"/>
+      <w:r>
+        <w:t xml:space="preserve"> module</w:t>
+      </w:r>
+      <w:bookmarkEnd w:id="43"/>
+    </w:p>
+    <w:p>
+      <w:r>
+        <w:t>Functions to run an integration test for MS Template Creator.</w:t>
+      </w:r>
+    </w:p>
+    <w:p>
+      <w:pPr>
+        <w:pStyle w:val="Heading2"/>
+      </w:pPr>
+      <w:bookmarkStart w:id="44" w:name="_Toc66189924"/>
+      <w:r>
+        <w:t>Forms</w:t>
+      </w:r>
+      <w:bookmarkEnd w:id="44"/>
+    </w:p>
+    <w:p>
+      <w:pPr>
+        <w:pStyle w:val="Heading3"/>
+        <w:numPr>
+          <w:ilvl w:val="0"/>
+          <w:numId w:val="33"/>
+        </w:numPr>
+      </w:pPr>
+      <w:bookmarkStart w:id="45" w:name="_Toc66189925"/>
+      <w:proofErr w:type="spellStart"/>
+      <w:r>
+        <w:t>Clear_Dilution_Annot</w:t>
+      </w:r>
+      <w:bookmarkEnd w:id="45"/>
+      <w:proofErr w:type="spellEnd"/>
+    </w:p>
+    <w:p>
+      <w:proofErr w:type="spellStart"/>
+      <w:r>
+        <w:t>UserForm</w:t>
+      </w:r>
+      <w:proofErr w:type="spellEnd"/>
+      <w:r>
+        <w:t xml:space="preserve"> and Functions to clear columns in sheet “</w:t>
+      </w:r>
+      <w:proofErr w:type="spellStart"/>
+      <w:r>
+        <w:t>Dilution_Annot</w:t>
+      </w:r>
+      <w:proofErr w:type="spellEnd"/>
+      <w:r>
+        <w:t>”</w:t>
+      </w:r>
+    </w:p>
+    <w:p>
+      <w:pPr>
+        <w:pStyle w:val="Heading3"/>
+      </w:pPr>
+      <w:bookmarkStart w:id="46" w:name="_Toc66189926"/>
+      <w:proofErr w:type="spellStart"/>
+      <w:r>
+        <w:t>Clear_ISTD_Table</w:t>
+      </w:r>
+      <w:bookmarkEnd w:id="46"/>
+      <w:proofErr w:type="spellEnd"/>
+    </w:p>
+    <w:p>
+      <w:proofErr w:type="spellStart"/>
+      <w:r>
+        <w:t>UserForm</w:t>
+      </w:r>
+      <w:proofErr w:type="spellEnd"/>
+      <w:r>
+        <w:t xml:space="preserve"> and Functions to clear columns in sheet “</w:t>
+      </w:r>
+      <w:proofErr w:type="spellStart"/>
+      <w:r>
+        <w:t>ISTD_Annot</w:t>
+      </w:r>
+      <w:proofErr w:type="spellEnd"/>
+      <w:r>
+        <w:t>”</w:t>
+      </w:r>
+    </w:p>
+    <w:p>
+      <w:pPr>
+        <w:pStyle w:val="Heading3"/>
+      </w:pPr>
+      <w:bookmarkStart w:id="47" w:name="_Toc66189927"/>
+      <w:proofErr w:type="spellStart"/>
+      <w:r>
+        <w:t>Clear_Sample_Annot</w:t>
+      </w:r>
+      <w:bookmarkEnd w:id="47"/>
+      <w:proofErr w:type="spellEnd"/>
+    </w:p>
+    <w:p>
+      <w:proofErr w:type="spellStart"/>
+      <w:r>
+        <w:t>UserForm</w:t>
+      </w:r>
+      <w:proofErr w:type="spellEnd"/>
+      <w:r>
+        <w:t xml:space="preserve"> and Functions to clear columns in sheet “</w:t>
+      </w:r>
+      <w:proofErr w:type="spellStart"/>
+      <w:r>
+        <w:t>Sample_Annot</w:t>
+      </w:r>
+      <w:proofErr w:type="spellEnd"/>
+      <w:r>
+        <w:t>”</w:t>
+      </w:r>
+    </w:p>
+    <w:p>
+      <w:pPr>
+        <w:pStyle w:val="Heading3"/>
+      </w:pPr>
+      <w:bookmarkStart w:id="48" w:name="_Toc66189928"/>
+      <w:proofErr w:type="spellStart"/>
+      <w:r>
+        <w:t>Clear_Transition_Name_Annot</w:t>
+      </w:r>
+      <w:bookmarkEnd w:id="48"/>
+      <w:proofErr w:type="spellEnd"/>
+    </w:p>
+    <w:p>
+      <w:proofErr w:type="spellStart"/>
+      <w:r>
+        <w:t>UserForm</w:t>
+      </w:r>
+      <w:proofErr w:type="spellEnd"/>
+      <w:r>
+        <w:t xml:space="preserve"> and Functions to clear columns in sheet “</w:t>
+      </w:r>
+      <w:proofErr w:type="spellStart"/>
+      <w:r>
+        <w:t>Transition_Name_Annot</w:t>
+      </w:r>
+      <w:proofErr w:type="spellEnd"/>
+      <w:r>
+        <w:t>”</w:t>
+      </w:r>
+    </w:p>
+    <w:p>
+      <w:pPr>
+        <w:pStyle w:val="Heading3"/>
+      </w:pPr>
+      <w:bookmarkStart w:id="49" w:name="_Toc66189929"/>
+      <w:proofErr w:type="spellStart"/>
+      <w:r>
+        <w:t>Concentration_Unit_MsgBox</w:t>
+      </w:r>
+      <w:bookmarkEnd w:id="49"/>
+      <w:proofErr w:type="spellEnd"/>
+    </w:p>
+    <w:p>
+      <w:proofErr w:type="spellStart"/>
+      <w:r>
+        <w:lastRenderedPageBreak/>
+        <w:t>UserForm</w:t>
+      </w:r>
+      <w:proofErr w:type="spellEnd"/>
+      <w:r>
+        <w:t xml:space="preserve"> and </w:t>
+      </w:r>
+      <w:proofErr w:type="spellStart"/>
+      <w:r>
+        <w:t>Funtions</w:t>
+      </w:r>
+      <w:proofErr w:type="spellEnd"/>
+      <w:r>
+        <w:t xml:space="preserve"> to indicate what concentration units are generated automatically in sheet “</w:t>
+      </w:r>
+      <w:proofErr w:type="spellStart"/>
+      <w:r>
+        <w:t>Sample_Annot</w:t>
+      </w:r>
+      <w:proofErr w:type="spellEnd"/>
+      <w:r>
+        <w:t>”</w:t>
+      </w:r>
+    </w:p>
+    <w:p>
+      <w:pPr>
+        <w:pStyle w:val="Heading3"/>
+      </w:pPr>
+      <w:bookmarkStart w:id="50" w:name="_Toc66189930"/>
+      <w:proofErr w:type="spellStart"/>
+      <w:r>
+        <w:t>Invalid_ISTD</w:t>
+      </w:r>
+      <w:proofErr w:type="spellEnd"/>
+      <w:r>
+        <w:t xml:space="preserve"> _</w:t>
+      </w:r>
+      <w:proofErr w:type="spellStart"/>
+      <w:r>
+        <w:t>MsgBox</w:t>
+      </w:r>
+      <w:bookmarkEnd w:id="50"/>
+      <w:proofErr w:type="spellEnd"/>
+    </w:p>
+    <w:p>
+      <w:proofErr w:type="spellStart"/>
+      <w:r>
+        <w:t>UserForm</w:t>
+      </w:r>
+      <w:proofErr w:type="spellEnd"/>
+      <w:r>
+        <w:t xml:space="preserve"> and Functions to highlight to users of potential invalid ISTD</w:t>
+      </w:r>
+    </w:p>
+    <w:p>
+      <w:pPr>
+        <w:pStyle w:val="Heading3"/>
+      </w:pPr>
+      <w:bookmarkStart w:id="51" w:name="_Toc66189931"/>
+      <w:proofErr w:type="spellStart"/>
+      <w:r>
+        <w:t>Load_Sample_Annot</w:t>
+      </w:r>
+      <w:r>
+        <w:t>_Raw</w:t>
+      </w:r>
+      <w:bookmarkEnd w:id="51"/>
+      <w:proofErr w:type="spellEnd"/>
+    </w:p>
+    <w:p>
+      <w:proofErr w:type="spellStart"/>
+      <w:r>
+        <w:t>UserForm</w:t>
+      </w:r>
+      <w:proofErr w:type="spellEnd"/>
+      <w:r>
+        <w:t xml:space="preserve"> and Functions to help users load Sample Annotation from raw data file</w:t>
+      </w:r>
+    </w:p>
+    <w:p>
+      <w:pPr>
+        <w:pStyle w:val="Heading3"/>
+      </w:pPr>
+      <w:bookmarkStart w:id="52" w:name="_Toc66189932"/>
+      <w:proofErr w:type="spellStart"/>
+      <w:r>
+        <w:t>Load_Sample_Annot_Tidy</w:t>
+      </w:r>
+      <w:bookmarkEnd w:id="52"/>
+      <w:proofErr w:type="spellEnd"/>
+    </w:p>
+    <w:p>
+      <w:proofErr w:type="spellStart"/>
+      <w:r>
+        <w:t>UserForm</w:t>
+      </w:r>
+      <w:proofErr w:type="spellEnd"/>
+      <w:r>
+        <w:t xml:space="preserve"> and Functions to help users load Sample Annotation from csv files in table form.</w:t>
+      </w:r>
+    </w:p>
+    <w:p>
+      <w:pPr>
+        <w:pStyle w:val="Heading3"/>
+      </w:pPr>
+      <w:bookmarkStart w:id="53" w:name="_Toc66189933"/>
+      <w:r>
+        <w:t>Overwrite</w:t>
+      </w:r>
+      <w:bookmarkEnd w:id="53"/>
+    </w:p>
+    <w:p>
+      <w:proofErr w:type="spellStart"/>
+      <w:r>
+        <w:t>UserForm</w:t>
+      </w:r>
+      <w:proofErr w:type="spellEnd"/>
+      <w:r>
+        <w:t xml:space="preserve"> and Functions to ask users if a particular column should be overwritten or not.</w:t>
+      </w:r>
+    </w:p>
+    <w:p>
+      <w:pPr>
+        <w:pStyle w:val="Heading1"/>
+      </w:pPr>
+      <w:bookmarkStart w:id="54" w:name="_Toc66189934"/>
+      <w:r>
+        <w:t xml:space="preserve">Unit and </w:t>
+      </w:r>
+      <w:proofErr w:type="spellStart"/>
+      <w:r>
+        <w:t>IntegrationTest</w:t>
+      </w:r>
+      <w:bookmarkEnd w:id="54"/>
+      <w:proofErr w:type="spellEnd"/>
+    </w:p>
+    <w:p>
+      <w:pPr>
+        <w:pStyle w:val="Heading2"/>
+        <w:numPr>
+          <w:ilvl w:val="0"/>
+          <w:numId w:val="18"/>
+        </w:numPr>
+      </w:pPr>
+      <w:bookmarkStart w:id="55" w:name="_Toc66189935"/>
+      <w:proofErr w:type="spellStart"/>
+      <w:r>
+        <w:t>Rubberduck</w:t>
+      </w:r>
+      <w:proofErr w:type="spellEnd"/>
+      <w:r>
+        <w:t xml:space="preserve"> for unit testing</w:t>
+      </w:r>
+      <w:bookmarkEnd w:id="55"/>
+    </w:p>
+    <w:p>
+      <w:pPr>
+        <w:pStyle w:val="Heading3"/>
+        <w:numPr>
+          <w:ilvl w:val="0"/>
+          <w:numId w:val="35"/>
+        </w:numPr>
+      </w:pPr>
+      <w:bookmarkStart w:id="56" w:name="_Toc66189936"/>
+      <w:r>
+        <w:t xml:space="preserve">Initialising the </w:t>
+      </w:r>
+      <w:proofErr w:type="spellStart"/>
+      <w:r>
+        <w:t>Rubberduck</w:t>
+      </w:r>
+      <w:bookmarkEnd w:id="56"/>
+      <w:proofErr w:type="spellEnd"/>
+    </w:p>
+    <w:p>
+      <w:r>
+        <w:t xml:space="preserve">When you open the Visual Basic from the Developer Tab, </w:t>
+      </w:r>
+      <w:proofErr w:type="spellStart"/>
+      <w:r>
+        <w:t>Rubberduck</w:t>
+      </w:r>
+      <w:proofErr w:type="spellEnd"/>
+      <w:r>
+        <w:t xml:space="preserve"> is not activated yet. </w:t>
+      </w:r>
+    </w:p>
+    <w:p>
+      <w:pPr>
+        <w:jc w:val="center"/>
+      </w:pPr>
+      <w:r>
+        <w:rPr>
+          <w:noProof/>
+        </w:rPr>
+        <w:drawing>
+          <wp:inline distT="0" distB="0" distL="0" distR="0" wp14:anchorId="0331A4FF" wp14:editId="0CCED9B6">
+            <wp:extent cx="3157268" cy="1816510"/>
+            <wp:effectExtent l="0" t="0" r="5080" b="0"/>
+            <wp:docPr id="56" name="Picture 56"/>
             <wp:cNvGraphicFramePr>
               <a:graphicFrameLocks xmlns:a="http://schemas.openxmlformats.org/drawingml/2006/main" noChangeAspect="1"/>
             </wp:cNvGraphicFramePr>
@@ -10833,7 +11756,7 @@
                   <pic:spPr>
                     <a:xfrm>
                       <a:off x="0" y="0"/>
-                      <a:ext cx="6649148" cy="5109417"/>
+                      <a:ext cx="3166944" cy="1822077"/>
                     </a:xfrm>
                     <a:prstGeom prst="rect">
                       <a:avLst/>
@@ -10847,60 +11770,17 @@
       </w:r>
     </w:p>
     <w:p>
-      <w:pPr>
-        <w:keepNext w:val="0"/>
-        <w:keepLines w:val="0"/>
-        <w:rPr>
-          <w:rFonts w:eastAsia="DengXian" w:cs="Times New Roman"/>
-        </w:rPr>
-      </w:pPr>
-      <w:r>
-        <w:rPr>
-          <w:rFonts w:eastAsia="DengXian" w:cs="Times New Roman"/>
-        </w:rPr>
-        <w:br w:type="page"/>
-      </w:r>
-    </w:p>
-    <w:p>
-      <w:pPr>
-        <w:pStyle w:val="Heading1"/>
-        <w:sectPr>
-          <w:pgSz w:w="16838" w:h="11906" w:orient="landscape"/>
-          <w:pgMar w:top="1440" w:right="1440" w:bottom="1440" w:left="1440" w:header="709" w:footer="709" w:gutter="0"/>
-          <w:cols w:space="708"/>
-          <w:docGrid w:linePitch="360"/>
-        </w:sectPr>
-      </w:pPr>
-    </w:p>
-    <w:p>
-      <w:pPr>
-        <w:pStyle w:val="Heading1"/>
-      </w:pPr>
-      <w:bookmarkStart w:id="24" w:name="_Toc66189904"/>
-      <w:r>
-        <w:lastRenderedPageBreak/>
-        <w:t>Code Structure Details</w:t>
-      </w:r>
-      <w:bookmarkEnd w:id="24"/>
-    </w:p>
-    <w:p>
-      <w:pPr>
-        <w:pStyle w:val="Heading2"/>
-        <w:numPr>
-          <w:ilvl w:val="0"/>
-          <w:numId w:val="6"/>
-        </w:numPr>
-      </w:pPr>
-      <w:bookmarkStart w:id="25" w:name="_Toc66189905"/>
+      <w:r>
+        <w:t xml:space="preserve">To start the </w:t>
+      </w:r>
       <w:proofErr w:type="spellStart"/>
       <w:r>
-        <w:t>Vba</w:t>
+        <w:t>Rubberduck</w:t>
       </w:r>
       <w:proofErr w:type="spellEnd"/>
       <w:r>
-        <w:t xml:space="preserve"> Dependencies</w:t>
-      </w:r>
-      <w:bookmarkEnd w:id="25"/>
+        <w:t>, click on “Pending”</w:t>
+      </w:r>
     </w:p>
     <w:p>
       <w:pPr>
@@ -10911,885 +11791,10 @@
           <w:noProof/>
         </w:rPr>
         <w:drawing>
-          <wp:inline distT="0" distB="0" distL="0" distR="0" wp14:anchorId="69CD6626" wp14:editId="4DB25FE1">
-            <wp:extent cx="5731510" cy="3192145"/>
-            <wp:effectExtent l="0" t="0" r="2540" b="8255"/>
-            <wp:docPr id="43" name="Picture 43"/>
-            <wp:cNvGraphicFramePr>
-              <a:graphicFrameLocks xmlns:a="http://schemas.openxmlformats.org/drawingml/2006/main" noChangeAspect="1"/>
-            </wp:cNvGraphicFramePr>
-            <a:graphic xmlns:a="http://schemas.openxmlformats.org/drawingml/2006/main">
-              <a:graphicData uri="http://schemas.openxmlformats.org/drawingml/2006/picture">
-                <pic:pic xmlns:pic="http://schemas.openxmlformats.org/drawingml/2006/picture">
-                  <pic:nvPicPr>
-                    <pic:cNvPr id="1" name=""/>
-                    <pic:cNvPicPr/>
-                  </pic:nvPicPr>
-                  <pic:blipFill>
-                    <a:blip r:embed="rId21"/>
-                    <a:stretch>
-                      <a:fillRect/>
-                    </a:stretch>
-                  </pic:blipFill>
-                  <pic:spPr>
-                    <a:xfrm>
-                      <a:off x="0" y="0"/>
-                      <a:ext cx="5731510" cy="3192145"/>
-                    </a:xfrm>
-                    <a:prstGeom prst="rect">
-                      <a:avLst/>
-                    </a:prstGeom>
-                  </pic:spPr>
-                </pic:pic>
-              </a:graphicData>
-            </a:graphic>
-          </wp:inline>
-        </w:drawing>
-      </w:r>
-    </w:p>
-    <w:p>
-      <w:pPr>
-        <w:pStyle w:val="Heading2"/>
-      </w:pPr>
-      <w:bookmarkStart w:id="26" w:name="_Toc66189906"/>
-      <w:r>
-        <w:t>Annotation Creating</w:t>
-      </w:r>
-      <w:r>
-        <w:t xml:space="preserve"> Modules</w:t>
-      </w:r>
-      <w:bookmarkEnd w:id="26"/>
-      <w:r>
-        <w:t xml:space="preserve"> </w:t>
-      </w:r>
-    </w:p>
-    <w:p>
-      <w:pPr>
-        <w:pStyle w:val="Heading3"/>
-        <w:numPr>
-          <w:ilvl w:val="0"/>
-          <w:numId w:val="27"/>
-        </w:numPr>
-      </w:pPr>
-      <w:bookmarkStart w:id="27" w:name="_Toc66189907"/>
-      <w:r>
-        <w:t>“</w:t>
-      </w:r>
-      <w:r>
-        <w:t>Button</w:t>
-      </w:r>
-      <w:r>
-        <w:t>”</w:t>
-      </w:r>
-      <w:r>
-        <w:t xml:space="preserve"> module</w:t>
-      </w:r>
-      <w:bookmarkEnd w:id="27"/>
-    </w:p>
-    <w:p>
-      <w:r>
-        <w:t>The Button module serves as an interface/wrapper between the Active X buttons in the excel sheets to the modules are user forms in e\Excel VBA.</w:t>
-      </w:r>
-    </w:p>
-    <w:p>
-      <w:r>
-        <w:t>Please ensure that new Active X buttons are directed to this module first before linking it to other modules.</w:t>
-      </w:r>
-    </w:p>
-    <w:p>
-      <w:r>
-        <w:t xml:space="preserve">A total of four button modules are created for each </w:t>
-      </w:r>
-      <w:proofErr w:type="gramStart"/>
-      <w:r>
-        <w:t>excel</w:t>
-      </w:r>
-      <w:proofErr w:type="gramEnd"/>
-      <w:r>
-        <w:t xml:space="preserve"> sheet.</w:t>
-      </w:r>
-    </w:p>
-    <w:p>
-      <w:pPr>
-        <w:pStyle w:val="ListParagraph"/>
-        <w:numPr>
-          <w:ilvl w:val="0"/>
-          <w:numId w:val="40"/>
-        </w:numPr>
-      </w:pPr>
-      <w:proofErr w:type="spellStart"/>
-      <w:r>
-        <w:t>Transition_Name_Annot_Buttons</w:t>
-      </w:r>
-      <w:proofErr w:type="spellEnd"/>
-    </w:p>
-    <w:p>
-      <w:pPr>
-        <w:pStyle w:val="ListParagraph"/>
-        <w:numPr>
-          <w:ilvl w:val="0"/>
-          <w:numId w:val="40"/>
-        </w:numPr>
-      </w:pPr>
-      <w:proofErr w:type="spellStart"/>
-      <w:r>
-        <w:t>ISTD_Annot_Buttons</w:t>
-      </w:r>
-      <w:proofErr w:type="spellEnd"/>
-    </w:p>
-    <w:p>
-      <w:pPr>
-        <w:pStyle w:val="ListParagraph"/>
-        <w:numPr>
-          <w:ilvl w:val="0"/>
-          <w:numId w:val="40"/>
-        </w:numPr>
-      </w:pPr>
-      <w:proofErr w:type="spellStart"/>
-      <w:r>
-        <w:t>Sample_Annot_Buttons</w:t>
-      </w:r>
-      <w:proofErr w:type="spellEnd"/>
-    </w:p>
-    <w:p>
-      <w:pPr>
-        <w:pStyle w:val="ListParagraph"/>
-        <w:numPr>
-          <w:ilvl w:val="0"/>
-          <w:numId w:val="40"/>
-        </w:numPr>
-      </w:pPr>
-      <w:proofErr w:type="spellStart"/>
-      <w:r>
-        <w:t>Dilution_Annot_Buttons</w:t>
-      </w:r>
-      <w:proofErr w:type="spellEnd"/>
-    </w:p>
-    <w:p>
-      <w:pPr>
-        <w:pStyle w:val="Heading3"/>
-      </w:pPr>
-      <w:bookmarkStart w:id="28" w:name="_Toc66189908"/>
-      <w:r>
-        <w:t>Utilities module</w:t>
-      </w:r>
-      <w:bookmarkEnd w:id="28"/>
-    </w:p>
-    <w:p>
-      <w:r>
-        <w:t>The Utilities module are a collection of functions that is mostly used throughout the excel macro file. All forms and modules depend on this Utilities module. Please change this file with caution.</w:t>
-      </w:r>
-    </w:p>
-    <w:p>
-      <w:pPr>
-        <w:pStyle w:val="Heading3"/>
-      </w:pPr>
-      <w:bookmarkStart w:id="29" w:name="_Toc66189909"/>
-      <w:proofErr w:type="spellStart"/>
-      <w:r>
-        <w:t>Transition_Name_Annot</w:t>
-      </w:r>
-      <w:proofErr w:type="spellEnd"/>
-      <w:r>
-        <w:t xml:space="preserve"> module</w:t>
-      </w:r>
-      <w:bookmarkEnd w:id="29"/>
-    </w:p>
-    <w:p>
-      <w:r>
-        <w:t>Functions that are applied only the sheet “</w:t>
-      </w:r>
-      <w:proofErr w:type="spellStart"/>
-      <w:r>
-        <w:t>Transition_Name_Annot</w:t>
-      </w:r>
-      <w:proofErr w:type="spellEnd"/>
-      <w:r>
-        <w:t>” should be written in this module</w:t>
-      </w:r>
-      <w:r>
-        <w:t>.</w:t>
-      </w:r>
-    </w:p>
-    <w:p>
-      <w:pPr>
-        <w:pStyle w:val="Heading3"/>
-      </w:pPr>
-      <w:bookmarkStart w:id="30" w:name="_Toc66189910"/>
-      <w:proofErr w:type="spellStart"/>
-      <w:r>
-        <w:t>ISTD_Annot</w:t>
-      </w:r>
-      <w:proofErr w:type="spellEnd"/>
-      <w:r>
-        <w:t xml:space="preserve"> module</w:t>
-      </w:r>
-      <w:bookmarkEnd w:id="30"/>
-    </w:p>
-    <w:p>
-      <w:r>
-        <w:t>Functions that are applied only the sheet “</w:t>
-      </w:r>
-      <w:proofErr w:type="spellStart"/>
-      <w:r>
-        <w:t>ISTD_Annot</w:t>
-      </w:r>
-      <w:proofErr w:type="spellEnd"/>
-      <w:r>
-        <w:t>” should be written in this module</w:t>
-      </w:r>
-      <w:r>
-        <w:t>.</w:t>
-      </w:r>
-    </w:p>
-    <w:p>
-      <w:pPr>
-        <w:pStyle w:val="Heading3"/>
-      </w:pPr>
-      <w:bookmarkStart w:id="31" w:name="_Toc66189911"/>
-      <w:proofErr w:type="spellStart"/>
-      <w:r>
-        <w:t>Sample_Annot</w:t>
-      </w:r>
-      <w:proofErr w:type="spellEnd"/>
-      <w:r>
-        <w:t xml:space="preserve"> module</w:t>
-      </w:r>
-      <w:bookmarkEnd w:id="31"/>
-    </w:p>
-    <w:p>
-      <w:r>
-        <w:lastRenderedPageBreak/>
-        <w:t>Functions that are applied only the sheet “</w:t>
-      </w:r>
-      <w:proofErr w:type="spellStart"/>
-      <w:r>
-        <w:t>Sample_Annot</w:t>
-      </w:r>
-      <w:proofErr w:type="spellEnd"/>
-      <w:r>
-        <w:t>” and to create arrays directly from Sample Annotation files should be written in this module.</w:t>
-      </w:r>
-    </w:p>
-    <w:p>
-      <w:pPr>
-        <w:pStyle w:val="Heading3"/>
-      </w:pPr>
-      <w:bookmarkStart w:id="32" w:name="_Toc66189912"/>
-      <w:proofErr w:type="spellStart"/>
-      <w:r>
-        <w:t>Load_Raw_Data</w:t>
-      </w:r>
-      <w:proofErr w:type="spellEnd"/>
-      <w:r>
-        <w:t xml:space="preserve"> module</w:t>
-      </w:r>
-      <w:bookmarkEnd w:id="32"/>
-    </w:p>
-    <w:p>
-      <w:r>
-        <w:t>Functions that are designed to create arrays directly from Mass spec raw data files are to be written there.</w:t>
-      </w:r>
-    </w:p>
-    <w:p>
-      <w:pPr>
-        <w:pStyle w:val="Heading3"/>
-      </w:pPr>
-      <w:bookmarkStart w:id="33" w:name="_Toc66189913"/>
-      <w:proofErr w:type="spellStart"/>
-      <w:r>
-        <w:t>Load_Tidy_Data</w:t>
-      </w:r>
-      <w:proofErr w:type="spellEnd"/>
-      <w:r>
-        <w:t xml:space="preserve"> module</w:t>
-      </w:r>
-      <w:bookmarkEnd w:id="33"/>
-    </w:p>
-    <w:p>
-      <w:r>
-        <w:t>Functions that are designed to create arrays from csv files that in a in table form.</w:t>
-      </w:r>
-    </w:p>
-    <w:p>
-      <w:pPr>
-        <w:pStyle w:val="Heading3"/>
-      </w:pPr>
-      <w:bookmarkStart w:id="34" w:name="_Toc66189914"/>
-      <w:proofErr w:type="spellStart"/>
-      <w:r>
-        <w:t>Sample_Type_Identifier</w:t>
-      </w:r>
-      <w:proofErr w:type="spellEnd"/>
-      <w:r>
-        <w:t xml:space="preserve"> module</w:t>
-      </w:r>
-      <w:bookmarkEnd w:id="34"/>
-    </w:p>
-    <w:p>
-      <w:r>
-        <w:t>Functions to help identify the Sample Type from the Sample Name using regular expression are to be written there.</w:t>
-      </w:r>
-    </w:p>
-    <w:p>
-      <w:pPr>
-        <w:pStyle w:val="Heading2"/>
-      </w:pPr>
-      <w:bookmarkStart w:id="35" w:name="_Toc66189915"/>
-      <w:r>
-        <w:t>Sheet Tracking Modules</w:t>
-      </w:r>
-      <w:bookmarkEnd w:id="35"/>
-    </w:p>
-    <w:p>
-      <w:pPr>
-        <w:pStyle w:val="Heading3"/>
-        <w:numPr>
-          <w:ilvl w:val="0"/>
-          <w:numId w:val="30"/>
-        </w:numPr>
-      </w:pPr>
-      <w:bookmarkStart w:id="36" w:name="_Toc66189916"/>
-      <w:proofErr w:type="spellStart"/>
-      <w:r>
-        <w:t>ColourTracker</w:t>
-      </w:r>
-      <w:bookmarkEnd w:id="36"/>
-      <w:proofErr w:type="spellEnd"/>
-    </w:p>
-    <w:p>
-      <w:r>
-        <w:t>Functions to add colours to cell when it has been modified unnecessarily.</w:t>
-      </w:r>
-      <w:r>
-        <w:t xml:space="preserve"> </w:t>
-      </w:r>
-      <w:r>
-        <w:t>It only runs on Sheet 1 (</w:t>
-      </w:r>
-      <w:proofErr w:type="spellStart"/>
-      <w:r>
-        <w:t>Transition_Name_Annot</w:t>
-      </w:r>
-      <w:proofErr w:type="spellEnd"/>
-      <w:r>
-        <w:t>) and Sheet 2 (</w:t>
-      </w:r>
-      <w:proofErr w:type="spellStart"/>
-      <w:r>
-        <w:t>ISTD_Annot</w:t>
-      </w:r>
-      <w:proofErr w:type="spellEnd"/>
-      <w:r>
-        <w:t>)</w:t>
-      </w:r>
-    </w:p>
-    <w:p>
-      <w:pPr>
-        <w:pStyle w:val="Heading2"/>
-      </w:pPr>
-      <w:bookmarkStart w:id="37" w:name="_Toc66189917"/>
-      <w:r>
-        <w:t>Unit Test Modules</w:t>
-      </w:r>
-      <w:bookmarkEnd w:id="37"/>
-    </w:p>
-    <w:p>
-      <w:pPr>
-        <w:pStyle w:val="Heading3"/>
-        <w:numPr>
-          <w:ilvl w:val="0"/>
-          <w:numId w:val="31"/>
-        </w:numPr>
-      </w:pPr>
-      <w:bookmarkStart w:id="38" w:name="_Toc66189918"/>
-      <w:proofErr w:type="spellStart"/>
-      <w:r>
-        <w:t>Load_Raw_Data_Test</w:t>
-      </w:r>
-      <w:proofErr w:type="spellEnd"/>
-      <w:r>
-        <w:t xml:space="preserve"> module</w:t>
-      </w:r>
-      <w:bookmarkEnd w:id="38"/>
-    </w:p>
-    <w:p>
-      <w:r>
-        <w:t xml:space="preserve">Functions to test the </w:t>
-      </w:r>
-      <w:proofErr w:type="spellStart"/>
-      <w:r>
-        <w:t>Load_Raw_Data</w:t>
-      </w:r>
-      <w:proofErr w:type="spellEnd"/>
-      <w:r>
-        <w:t xml:space="preserve"> module for logical errors.</w:t>
-      </w:r>
-    </w:p>
-    <w:p>
-      <w:pPr>
-        <w:pStyle w:val="Heading3"/>
-        <w:numPr>
-          <w:ilvl w:val="0"/>
-          <w:numId w:val="31"/>
-        </w:numPr>
-      </w:pPr>
-      <w:bookmarkStart w:id="39" w:name="_Toc66189919"/>
-      <w:proofErr w:type="spellStart"/>
-      <w:r>
-        <w:t>Load_</w:t>
-      </w:r>
-      <w:r>
-        <w:t>Tidy</w:t>
-      </w:r>
-      <w:r>
-        <w:t>_Data_Test</w:t>
-      </w:r>
-      <w:proofErr w:type="spellEnd"/>
-      <w:r>
-        <w:t xml:space="preserve"> module</w:t>
-      </w:r>
-      <w:bookmarkEnd w:id="39"/>
-    </w:p>
-    <w:p>
-      <w:r>
-        <w:t xml:space="preserve">Functions to test the </w:t>
-      </w:r>
-      <w:proofErr w:type="spellStart"/>
-      <w:r>
-        <w:t>Load_Tidy_Data</w:t>
-      </w:r>
-      <w:proofErr w:type="spellEnd"/>
-      <w:r>
-        <w:t xml:space="preserve"> module for logical errors.</w:t>
-      </w:r>
-    </w:p>
-    <w:p>
-      <w:pPr>
-        <w:pStyle w:val="Heading3"/>
-      </w:pPr>
-      <w:bookmarkStart w:id="40" w:name="_Toc66189920"/>
-      <w:proofErr w:type="spellStart"/>
-      <w:r>
-        <w:t>Sample_Type_Identifier_Test</w:t>
-      </w:r>
-      <w:proofErr w:type="spellEnd"/>
-      <w:r>
-        <w:t xml:space="preserve"> module</w:t>
-      </w:r>
-      <w:bookmarkEnd w:id="40"/>
-    </w:p>
-    <w:p>
-      <w:r>
-        <w:t xml:space="preserve">Functions to test the </w:t>
-      </w:r>
-      <w:proofErr w:type="spellStart"/>
-      <w:r>
-        <w:t>Sample_Type_Identifier</w:t>
-      </w:r>
-      <w:proofErr w:type="spellEnd"/>
-      <w:r>
-        <w:t xml:space="preserve"> module for logical errors</w:t>
-      </w:r>
-    </w:p>
-    <w:p>
-      <w:pPr>
-        <w:pStyle w:val="Heading3"/>
-      </w:pPr>
-      <w:bookmarkStart w:id="41" w:name="_Toc66189921"/>
-      <w:r>
-        <w:t>Utilities Test module</w:t>
-      </w:r>
-      <w:bookmarkEnd w:id="41"/>
-    </w:p>
-    <w:p>
-      <w:r>
-        <w:t>Functions to test the Utilities module for logical errors.</w:t>
-      </w:r>
-    </w:p>
-    <w:p>
-      <w:pPr>
-        <w:pStyle w:val="Heading2"/>
-      </w:pPr>
-      <w:bookmarkStart w:id="42" w:name="_Toc66189922"/>
-      <w:r>
-        <w:t>Integration Test Modules</w:t>
-      </w:r>
-      <w:bookmarkEnd w:id="42"/>
-    </w:p>
-    <w:p>
-      <w:pPr>
-        <w:pStyle w:val="Heading3"/>
-        <w:numPr>
-          <w:ilvl w:val="0"/>
-          <w:numId w:val="32"/>
-        </w:numPr>
-      </w:pPr>
-      <w:bookmarkStart w:id="43" w:name="_Toc66189923"/>
-      <w:proofErr w:type="spellStart"/>
-      <w:r>
-        <w:t>Integration_Test</w:t>
-      </w:r>
-      <w:proofErr w:type="spellEnd"/>
-      <w:r>
-        <w:t xml:space="preserve"> module</w:t>
-      </w:r>
-      <w:bookmarkEnd w:id="43"/>
-    </w:p>
-    <w:p>
-      <w:r>
-        <w:t>Functions to run an integration test for MS Template Creator.</w:t>
-      </w:r>
-    </w:p>
-    <w:p>
-      <w:pPr>
-        <w:pStyle w:val="Heading2"/>
-      </w:pPr>
-      <w:bookmarkStart w:id="44" w:name="_Toc66189924"/>
-      <w:r>
-        <w:t>Forms</w:t>
-      </w:r>
-      <w:bookmarkEnd w:id="44"/>
-    </w:p>
-    <w:p>
-      <w:pPr>
-        <w:pStyle w:val="Heading3"/>
-        <w:numPr>
-          <w:ilvl w:val="0"/>
-          <w:numId w:val="33"/>
-        </w:numPr>
-      </w:pPr>
-      <w:bookmarkStart w:id="45" w:name="_Toc66189925"/>
-      <w:proofErr w:type="spellStart"/>
-      <w:r>
-        <w:t>Clear_Dilution_Annot</w:t>
-      </w:r>
-      <w:bookmarkEnd w:id="45"/>
-      <w:proofErr w:type="spellEnd"/>
-    </w:p>
-    <w:p>
-      <w:proofErr w:type="spellStart"/>
-      <w:r>
-        <w:t>UserForm</w:t>
-      </w:r>
-      <w:proofErr w:type="spellEnd"/>
-      <w:r>
-        <w:t xml:space="preserve"> and Functions to clear columns in sheet “</w:t>
-      </w:r>
-      <w:proofErr w:type="spellStart"/>
-      <w:r>
-        <w:t>Dilution_Annot</w:t>
-      </w:r>
-      <w:proofErr w:type="spellEnd"/>
-      <w:r>
-        <w:t>”</w:t>
-      </w:r>
-    </w:p>
-    <w:p>
-      <w:pPr>
-        <w:pStyle w:val="Heading3"/>
-      </w:pPr>
-      <w:bookmarkStart w:id="46" w:name="_Toc66189926"/>
-      <w:proofErr w:type="spellStart"/>
-      <w:r>
-        <w:t>Clear_ISTD_Table</w:t>
-      </w:r>
-      <w:bookmarkEnd w:id="46"/>
-      <w:proofErr w:type="spellEnd"/>
-    </w:p>
-    <w:p>
-      <w:proofErr w:type="spellStart"/>
-      <w:r>
-        <w:t>UserForm</w:t>
-      </w:r>
-      <w:proofErr w:type="spellEnd"/>
-      <w:r>
-        <w:t xml:space="preserve"> and Functions to clear columns in sheet “</w:t>
-      </w:r>
-      <w:proofErr w:type="spellStart"/>
-      <w:r>
-        <w:t>ISTD_Annot</w:t>
-      </w:r>
-      <w:proofErr w:type="spellEnd"/>
-      <w:r>
-        <w:t>”</w:t>
-      </w:r>
-    </w:p>
-    <w:p>
-      <w:pPr>
-        <w:pStyle w:val="Heading3"/>
-      </w:pPr>
-      <w:bookmarkStart w:id="47" w:name="_Toc66189927"/>
-      <w:proofErr w:type="spellStart"/>
-      <w:r>
-        <w:t>Clear_Sample_Annot</w:t>
-      </w:r>
-      <w:bookmarkEnd w:id="47"/>
-      <w:proofErr w:type="spellEnd"/>
-    </w:p>
-    <w:p>
-      <w:proofErr w:type="spellStart"/>
-      <w:r>
-        <w:t>UserForm</w:t>
-      </w:r>
-      <w:proofErr w:type="spellEnd"/>
-      <w:r>
-        <w:t xml:space="preserve"> and Functions to clear columns in sheet “</w:t>
-      </w:r>
-      <w:proofErr w:type="spellStart"/>
-      <w:r>
-        <w:t>Sample_Annot</w:t>
-      </w:r>
-      <w:proofErr w:type="spellEnd"/>
-      <w:r>
-        <w:t>”</w:t>
-      </w:r>
-    </w:p>
-    <w:p>
-      <w:pPr>
-        <w:pStyle w:val="Heading3"/>
-      </w:pPr>
-      <w:bookmarkStart w:id="48" w:name="_Toc66189928"/>
-      <w:proofErr w:type="spellStart"/>
-      <w:r>
-        <w:t>Clear_Transition_Name_Annot</w:t>
-      </w:r>
-      <w:bookmarkEnd w:id="48"/>
-      <w:proofErr w:type="spellEnd"/>
-    </w:p>
-    <w:p>
-      <w:proofErr w:type="spellStart"/>
-      <w:r>
-        <w:t>UserForm</w:t>
-      </w:r>
-      <w:proofErr w:type="spellEnd"/>
-      <w:r>
-        <w:t xml:space="preserve"> and Functions to clear columns in sheet “</w:t>
-      </w:r>
-      <w:proofErr w:type="spellStart"/>
-      <w:r>
-        <w:t>Transition_Name_Annot</w:t>
-      </w:r>
-      <w:proofErr w:type="spellEnd"/>
-      <w:r>
-        <w:t>”</w:t>
-      </w:r>
-    </w:p>
-    <w:p>
-      <w:pPr>
-        <w:pStyle w:val="Heading3"/>
-      </w:pPr>
-      <w:bookmarkStart w:id="49" w:name="_Toc66189929"/>
-      <w:proofErr w:type="spellStart"/>
-      <w:r>
-        <w:t>Concentration_Unit_MsgBox</w:t>
-      </w:r>
-      <w:bookmarkEnd w:id="49"/>
-      <w:proofErr w:type="spellEnd"/>
-    </w:p>
-    <w:p>
-      <w:proofErr w:type="spellStart"/>
-      <w:r>
-        <w:lastRenderedPageBreak/>
-        <w:t>UserForm</w:t>
-      </w:r>
-      <w:proofErr w:type="spellEnd"/>
-      <w:r>
-        <w:t xml:space="preserve"> and </w:t>
-      </w:r>
-      <w:proofErr w:type="spellStart"/>
-      <w:r>
-        <w:t>Funtions</w:t>
-      </w:r>
-      <w:proofErr w:type="spellEnd"/>
-      <w:r>
-        <w:t xml:space="preserve"> to indicate what concentration units are generated automatically in sheet “</w:t>
-      </w:r>
-      <w:proofErr w:type="spellStart"/>
-      <w:r>
-        <w:t>Sample_Annot</w:t>
-      </w:r>
-      <w:proofErr w:type="spellEnd"/>
-      <w:r>
-        <w:t>”</w:t>
-      </w:r>
-    </w:p>
-    <w:p>
-      <w:pPr>
-        <w:pStyle w:val="Heading3"/>
-      </w:pPr>
-      <w:bookmarkStart w:id="50" w:name="_Toc66189930"/>
-      <w:proofErr w:type="spellStart"/>
-      <w:r>
-        <w:t>Invalid_ISTD</w:t>
-      </w:r>
-      <w:proofErr w:type="spellEnd"/>
-      <w:r>
-        <w:t xml:space="preserve"> _</w:t>
-      </w:r>
-      <w:proofErr w:type="spellStart"/>
-      <w:r>
-        <w:t>MsgBox</w:t>
-      </w:r>
-      <w:bookmarkEnd w:id="50"/>
-      <w:proofErr w:type="spellEnd"/>
-    </w:p>
-    <w:p>
-      <w:proofErr w:type="spellStart"/>
-      <w:r>
-        <w:t>UserForm</w:t>
-      </w:r>
-      <w:proofErr w:type="spellEnd"/>
-      <w:r>
-        <w:t xml:space="preserve"> and Functions to highlight to users of potential invalid ISTD</w:t>
-      </w:r>
-    </w:p>
-    <w:p>
-      <w:pPr>
-        <w:pStyle w:val="Heading3"/>
-      </w:pPr>
-      <w:bookmarkStart w:id="51" w:name="_Toc66189931"/>
-      <w:proofErr w:type="spellStart"/>
-      <w:r>
-        <w:t>Load_Sample_Annot</w:t>
-      </w:r>
-      <w:r>
-        <w:t>_Raw</w:t>
-      </w:r>
-      <w:bookmarkEnd w:id="51"/>
-      <w:proofErr w:type="spellEnd"/>
-    </w:p>
-    <w:p>
-      <w:proofErr w:type="spellStart"/>
-      <w:r>
-        <w:t>UserForm</w:t>
-      </w:r>
-      <w:proofErr w:type="spellEnd"/>
-      <w:r>
-        <w:t xml:space="preserve"> and Functions to help users load Sample Annotation from raw data file</w:t>
-      </w:r>
-    </w:p>
-    <w:p>
-      <w:pPr>
-        <w:pStyle w:val="Heading3"/>
-      </w:pPr>
-      <w:bookmarkStart w:id="52" w:name="_Toc66189932"/>
-      <w:proofErr w:type="spellStart"/>
-      <w:r>
-        <w:t>Load_Sample_Annot_Tidy</w:t>
-      </w:r>
-      <w:bookmarkEnd w:id="52"/>
-      <w:proofErr w:type="spellEnd"/>
-    </w:p>
-    <w:p>
-      <w:proofErr w:type="spellStart"/>
-      <w:r>
-        <w:t>UserForm</w:t>
-      </w:r>
-      <w:proofErr w:type="spellEnd"/>
-      <w:r>
-        <w:t xml:space="preserve"> and Functions to help users load Sample Annotation from csv files in table form.</w:t>
-      </w:r>
-    </w:p>
-    <w:p>
-      <w:pPr>
-        <w:pStyle w:val="Heading3"/>
-      </w:pPr>
-      <w:bookmarkStart w:id="53" w:name="_Toc66189933"/>
-      <w:r>
-        <w:t>Overwrite</w:t>
-      </w:r>
-      <w:bookmarkEnd w:id="53"/>
-    </w:p>
-    <w:p>
-      <w:proofErr w:type="spellStart"/>
-      <w:r>
-        <w:t>UserForm</w:t>
-      </w:r>
-      <w:proofErr w:type="spellEnd"/>
-      <w:r>
-        <w:t xml:space="preserve"> and Functions to ask users if a particular column should be overwritten or not.</w:t>
-      </w:r>
-    </w:p>
-    <w:p>
-      <w:pPr>
-        <w:pStyle w:val="Heading1"/>
-      </w:pPr>
-      <w:bookmarkStart w:id="54" w:name="_Toc66189934"/>
-      <w:r>
-        <w:t xml:space="preserve">Unit and </w:t>
-      </w:r>
-      <w:proofErr w:type="spellStart"/>
-      <w:r>
-        <w:t>IntegrationTest</w:t>
-      </w:r>
-      <w:bookmarkEnd w:id="54"/>
-      <w:proofErr w:type="spellEnd"/>
-    </w:p>
-    <w:p>
-      <w:pPr>
-        <w:pStyle w:val="Heading2"/>
-        <w:numPr>
-          <w:ilvl w:val="0"/>
-          <w:numId w:val="18"/>
-        </w:numPr>
-      </w:pPr>
-      <w:bookmarkStart w:id="55" w:name="_Toc66189935"/>
-      <w:proofErr w:type="spellStart"/>
-      <w:r>
-        <w:t>Rubberduck</w:t>
-      </w:r>
-      <w:proofErr w:type="spellEnd"/>
-      <w:r>
-        <w:t xml:space="preserve"> for unit testing</w:t>
-      </w:r>
-      <w:bookmarkEnd w:id="55"/>
-    </w:p>
-    <w:p>
-      <w:pPr>
-        <w:pStyle w:val="Heading3"/>
-        <w:numPr>
-          <w:ilvl w:val="0"/>
-          <w:numId w:val="35"/>
-        </w:numPr>
-      </w:pPr>
-      <w:bookmarkStart w:id="56" w:name="_Toc66189936"/>
-      <w:r>
-        <w:t xml:space="preserve">Initialising the </w:t>
-      </w:r>
-      <w:proofErr w:type="spellStart"/>
-      <w:r>
-        <w:t>Rubberduck</w:t>
-      </w:r>
-      <w:bookmarkEnd w:id="56"/>
-      <w:proofErr w:type="spellEnd"/>
-    </w:p>
-    <w:p>
-      <w:r>
-        <w:t xml:space="preserve">When you open the Visual Basic from the Developer Tab, </w:t>
-      </w:r>
-      <w:proofErr w:type="spellStart"/>
-      <w:r>
-        <w:t>Rubberduck</w:t>
-      </w:r>
-      <w:proofErr w:type="spellEnd"/>
-      <w:r>
-        <w:t xml:space="preserve"> is not activated yet. </w:t>
-      </w:r>
-    </w:p>
-    <w:p>
-      <w:pPr>
-        <w:jc w:val="center"/>
-      </w:pPr>
-      <w:r>
-        <w:rPr>
-          <w:noProof/>
-        </w:rPr>
-        <w:drawing>
-          <wp:inline distT="0" distB="0" distL="0" distR="0" wp14:anchorId="0331A4FF" wp14:editId="0CCED9B6">
-            <wp:extent cx="3157268" cy="1816510"/>
-            <wp:effectExtent l="0" t="0" r="5080" b="0"/>
-            <wp:docPr id="56" name="Picture 56"/>
+          <wp:inline distT="0" distB="0" distL="0" distR="0" wp14:anchorId="651E1AF9" wp14:editId="1950C8AB">
+            <wp:extent cx="2863656" cy="1306959"/>
+            <wp:effectExtent l="0" t="0" r="0" b="7620"/>
+            <wp:docPr id="57" name="Picture 57"/>
             <wp:cNvGraphicFramePr>
               <a:graphicFrameLocks xmlns:a="http://schemas.openxmlformats.org/drawingml/2006/main" noChangeAspect="1"/>
             </wp:cNvGraphicFramePr>
@@ -11809,64 +11814,6 @@
                   <pic:spPr>
                     <a:xfrm>
                       <a:off x="0" y="0"/>
-                      <a:ext cx="3166944" cy="1822077"/>
-                    </a:xfrm>
-                    <a:prstGeom prst="rect">
-                      <a:avLst/>
-                    </a:prstGeom>
-                  </pic:spPr>
-                </pic:pic>
-              </a:graphicData>
-            </a:graphic>
-          </wp:inline>
-        </w:drawing>
-      </w:r>
-    </w:p>
-    <w:p>
-      <w:r>
-        <w:t xml:space="preserve">To start the </w:t>
-      </w:r>
-      <w:proofErr w:type="spellStart"/>
-      <w:r>
-        <w:t>Rubberduck</w:t>
-      </w:r>
-      <w:proofErr w:type="spellEnd"/>
-      <w:r>
-        <w:t>, click on “Pending”</w:t>
-      </w:r>
-    </w:p>
-    <w:p>
-      <w:pPr>
-        <w:jc w:val="center"/>
-      </w:pPr>
-      <w:r>
-        <w:rPr>
-          <w:noProof/>
-        </w:rPr>
-        <w:drawing>
-          <wp:inline distT="0" distB="0" distL="0" distR="0" wp14:anchorId="651E1AF9" wp14:editId="1950C8AB">
-            <wp:extent cx="2863656" cy="1306959"/>
-            <wp:effectExtent l="0" t="0" r="0" b="7620"/>
-            <wp:docPr id="57" name="Picture 57"/>
-            <wp:cNvGraphicFramePr>
-              <a:graphicFrameLocks xmlns:a="http://schemas.openxmlformats.org/drawingml/2006/main" noChangeAspect="1"/>
-            </wp:cNvGraphicFramePr>
-            <a:graphic xmlns:a="http://schemas.openxmlformats.org/drawingml/2006/main">
-              <a:graphicData uri="http://schemas.openxmlformats.org/drawingml/2006/picture">
-                <pic:pic xmlns:pic="http://schemas.openxmlformats.org/drawingml/2006/picture">
-                  <pic:nvPicPr>
-                    <pic:cNvPr id="1" name=""/>
-                    <pic:cNvPicPr/>
-                  </pic:nvPicPr>
-                  <pic:blipFill>
-                    <a:blip r:embed="rId34"/>
-                    <a:stretch>
-                      <a:fillRect/>
-                    </a:stretch>
-                  </pic:blipFill>
-                  <pic:spPr>
-                    <a:xfrm>
-                      <a:off x="0" y="0"/>
                       <a:ext cx="2883896" cy="1316196"/>
                     </a:xfrm>
                     <a:prstGeom prst="rect">
@@ -11906,7 +11853,7 @@
                     <pic:cNvPicPr/>
                   </pic:nvPicPr>
                   <pic:blipFill>
-                    <a:blip r:embed="rId35"/>
+                    <a:blip r:embed="rId34"/>
                     <a:stretch>
                       <a:fillRect/>
                     </a:stretch>
@@ -11954,7 +11901,7 @@
                     <pic:cNvPicPr/>
                   </pic:nvPicPr>
                   <pic:blipFill>
-                    <a:blip r:embed="rId36"/>
+                    <a:blip r:embed="rId35"/>
                     <a:stretch>
                       <a:fillRect/>
                     </a:stretch>
@@ -12051,7 +11998,7 @@
                     <pic:cNvPicPr/>
                   </pic:nvPicPr>
                   <pic:blipFill>
-                    <a:blip r:embed="rId37"/>
+                    <a:blip r:embed="rId36"/>
                     <a:stretch>
                       <a:fillRect/>
                     </a:stretch>
@@ -12098,7 +12045,7 @@
                     <pic:cNvPicPr/>
                   </pic:nvPicPr>
                   <pic:blipFill>
-                    <a:blip r:embed="rId38"/>
+                    <a:blip r:embed="rId37"/>
                     <a:stretch>
                       <a:fillRect/>
                     </a:stretch>
@@ -12148,7 +12095,7 @@
                     <pic:cNvPicPr/>
                   </pic:nvPicPr>
                   <pic:blipFill>
-                    <a:blip r:embed="rId39"/>
+                    <a:blip r:embed="rId38"/>
                     <a:stretch>
                       <a:fillRect/>
                     </a:stretch>
@@ -12199,7 +12146,7 @@
                     <pic:cNvPicPr/>
                   </pic:nvPicPr>
                   <pic:blipFill>
-                    <a:blip r:embed="rId40"/>
+                    <a:blip r:embed="rId39"/>
                     <a:stretch>
                       <a:fillRect/>
                     </a:stretch>
@@ -12256,7 +12203,7 @@
                     <pic:cNvPicPr/>
                   </pic:nvPicPr>
                   <pic:blipFill>
-                    <a:blip r:embed="rId41"/>
+                    <a:blip r:embed="rId40"/>
                     <a:stretch>
                       <a:fillRect/>
                     </a:stretch>
@@ -12303,7 +12250,7 @@
                     <pic:cNvPicPr/>
                   </pic:nvPicPr>
                   <pic:blipFill>
-                    <a:blip r:embed="rId42"/>
+                    <a:blip r:embed="rId41"/>
                     <a:stretch>
                       <a:fillRect/>
                     </a:stretch>
@@ -12333,7 +12280,7 @@
       </w:r>
     </w:p>
     <w:p>
-      <w:hyperlink r:id="rId43" w:history="1">
+      <w:hyperlink r:id="rId42" w:history="1">
         <w:r>
           <w:rPr>
             <w:rStyle w:val="Hyperlink"/>
@@ -12403,7 +12350,7 @@
                     <pic:cNvPicPr/>
                   </pic:nvPicPr>
                   <pic:blipFill>
-                    <a:blip r:embed="rId44"/>
+                    <a:blip r:embed="rId43"/>
                     <a:stretch>
                       <a:fillRect/>
                     </a:stretch>
@@ -12460,7 +12407,7 @@
                     <pic:cNvPicPr/>
                   </pic:nvPicPr>
                   <pic:blipFill>
-                    <a:blip r:embed="rId45"/>
+                    <a:blip r:embed="rId44"/>
                     <a:stretch>
                       <a:fillRect/>
                     </a:stretch>
@@ -12507,7 +12454,7 @@
                     <pic:cNvPicPr/>
                   </pic:nvPicPr>
                   <pic:blipFill>
-                    <a:blip r:embed="rId46"/>
+                    <a:blip r:embed="rId45"/>
                     <a:stretch>
                       <a:fillRect/>
                     </a:stretch>
@@ -12563,7 +12510,7 @@
                     <pic:cNvPicPr/>
                   </pic:nvPicPr>
                   <pic:blipFill>
-                    <a:blip r:embed="rId47"/>
+                    <a:blip r:embed="rId46"/>
                     <a:stretch>
                       <a:fillRect/>
                     </a:stretch>
@@ -12611,7 +12558,7 @@
                     <pic:cNvPicPr/>
                   </pic:nvPicPr>
                   <pic:blipFill>
-                    <a:blip r:embed="rId48"/>
+                    <a:blip r:embed="rId47"/>
                     <a:stretch>
                       <a:fillRect/>
                     </a:stretch>
@@ -12658,7 +12605,7 @@
                     <pic:cNvPicPr/>
                   </pic:nvPicPr>
                   <pic:blipFill>
-                    <a:blip r:embed="rId49"/>
+                    <a:blip r:embed="rId48"/>
                     <a:stretch>
                       <a:fillRect/>
                     </a:stretch>
@@ -12728,7 +12675,7 @@
                     <pic:cNvPicPr/>
                   </pic:nvPicPr>
                   <pic:blipFill>
-                    <a:blip r:embed="rId50"/>
+                    <a:blip r:embed="rId49"/>
                     <a:stretch>
                       <a:fillRect/>
                     </a:stretch>
@@ -12789,7 +12736,7 @@
                     <pic:cNvPicPr/>
                   </pic:nvPicPr>
                   <pic:blipFill>
-                    <a:blip r:embed="rId51"/>
+                    <a:blip r:embed="rId50"/>
                     <a:stretch>
                       <a:fillRect/>
                     </a:stretch>
@@ -12829,7 +12776,7 @@
                     <pic:cNvPicPr/>
                   </pic:nvPicPr>
                   <pic:blipFill>
-                    <a:blip r:embed="rId52"/>
+                    <a:blip r:embed="rId51"/>
                     <a:stretch>
                       <a:fillRect/>
                     </a:stretch>
@@ -12877,7 +12824,7 @@
                     <pic:cNvPicPr/>
                   </pic:nvPicPr>
                   <pic:blipFill>
-                    <a:blip r:embed="rId53"/>
+                    <a:blip r:embed="rId52"/>
                     <a:stretch>
                       <a:fillRect/>
                     </a:stretch>
@@ -12917,7 +12864,7 @@
                     <pic:cNvPicPr/>
                   </pic:nvPicPr>
                   <pic:blipFill>
-                    <a:blip r:embed="rId54"/>
+                    <a:blip r:embed="rId53"/>
                     <a:stretch>
                       <a:fillRect/>
                     </a:stretch>
@@ -12999,7 +12946,7 @@
                     <pic:cNvPicPr/>
                   </pic:nvPicPr>
                   <pic:blipFill>
-                    <a:blip r:embed="rId55"/>
+                    <a:blip r:embed="rId54"/>
                     <a:stretch>
                       <a:fillRect/>
                     </a:stretch>
@@ -13046,7 +12993,7 @@
                     <pic:cNvPicPr/>
                   </pic:nvPicPr>
                   <pic:blipFill>
-                    <a:blip r:embed="rId56"/>
+                    <a:blip r:embed="rId55"/>
                     <a:stretch>
                       <a:fillRect/>
                     </a:stretch>
@@ -13102,7 +13049,7 @@
                     <pic:cNvPicPr/>
                   </pic:nvPicPr>
                   <pic:blipFill>
-                    <a:blip r:embed="rId57"/>
+                    <a:blip r:embed="rId56"/>
                     <a:stretch>
                       <a:fillRect/>
                     </a:stretch>
@@ -13172,7 +13119,7 @@
                     <pic:cNvPicPr/>
                   </pic:nvPicPr>
                   <pic:blipFill>
-                    <a:blip r:embed="rId58"/>
+                    <a:blip r:embed="rId57"/>
                     <a:stretch>
                       <a:fillRect/>
                     </a:stretch>
@@ -13220,7 +13167,7 @@
                     <pic:cNvPicPr/>
                   </pic:nvPicPr>
                   <pic:blipFill>
-                    <a:blip r:embed="rId59"/>
+                    <a:blip r:embed="rId58"/>
                     <a:stretch>
                       <a:fillRect/>
                     </a:stretch>
@@ -13369,7 +13316,7 @@
                     <pic:cNvPicPr/>
                   </pic:nvPicPr>
                   <pic:blipFill>
-                    <a:blip r:embed="rId60"/>
+                    <a:blip r:embed="rId59"/>
                     <a:stretch>
                       <a:fillRect/>
                     </a:stretch>
@@ -13436,7 +13383,7 @@
                     <pic:cNvPicPr/>
                   </pic:nvPicPr>
                   <pic:blipFill>
-                    <a:blip r:embed="rId61"/>
+                    <a:blip r:embed="rId60"/>
                     <a:stretch>
                       <a:fillRect/>
                     </a:stretch>
@@ -13491,7 +13438,7 @@
                     <pic:cNvPicPr/>
                   </pic:nvPicPr>
                   <pic:blipFill>
-                    <a:blip r:embed="rId62"/>
+                    <a:blip r:embed="rId61"/>
                     <a:stretch>
                       <a:fillRect/>
                     </a:stretch>
@@ -13582,7 +13529,7 @@
                     <pic:cNvPicPr/>
                   </pic:nvPicPr>
                   <pic:blipFill>
-                    <a:blip r:embed="rId63"/>
+                    <a:blip r:embed="rId62"/>
                     <a:stretch>
                       <a:fillRect/>
                     </a:stretch>
@@ -13664,7 +13611,7 @@
                     <pic:cNvPicPr/>
                   </pic:nvPicPr>
                   <pic:blipFill>
-                    <a:blip r:embed="rId64"/>
+                    <a:blip r:embed="rId63"/>
                     <a:stretch>
                       <a:fillRect/>
                     </a:stretch>
@@ -13741,7 +13688,7 @@
                     <pic:cNvPicPr/>
                   </pic:nvPicPr>
                   <pic:blipFill>
-                    <a:blip r:embed="rId65"/>
+                    <a:blip r:embed="rId64"/>
                     <a:stretch>
                       <a:fillRect/>
                     </a:stretch>
@@ -13781,7 +13728,7 @@
                     <pic:cNvPicPr/>
                   </pic:nvPicPr>
                   <pic:blipFill>
-                    <a:blip r:embed="rId66"/>
+                    <a:blip r:embed="rId65"/>
                     <a:stretch>
                       <a:fillRect/>
                     </a:stretch>
@@ -13860,7 +13807,7 @@
                     <pic:cNvPicPr/>
                   </pic:nvPicPr>
                   <pic:blipFill>
-                    <a:blip r:embed="rId67"/>
+                    <a:blip r:embed="rId66"/>
                     <a:stretch>
                       <a:fillRect/>
                     </a:stretch>
@@ -13926,7 +13873,7 @@
                     <pic:cNvPicPr/>
                   </pic:nvPicPr>
                   <pic:blipFill>
-                    <a:blip r:embed="rId61"/>
+                    <a:blip r:embed="rId60"/>
                     <a:stretch>
                       <a:fillRect/>
                     </a:stretch>
@@ -13984,7 +13931,7 @@
                     <pic:cNvPicPr/>
                   </pic:nvPicPr>
                   <pic:blipFill>
-                    <a:blip r:embed="rId62"/>
+                    <a:blip r:embed="rId61"/>
                     <a:stretch>
                       <a:fillRect/>
                     </a:stretch>
@@ -14051,7 +13998,7 @@
                     <pic:cNvPicPr/>
                   </pic:nvPicPr>
                   <pic:blipFill>
-                    <a:blip r:embed="rId68"/>
+                    <a:blip r:embed="rId67"/>
                     <a:stretch>
                       <a:fillRect/>
                     </a:stretch>
@@ -14109,7 +14056,7 @@
                     <pic:cNvPicPr/>
                   </pic:nvPicPr>
                   <pic:blipFill>
-                    <a:blip r:embed="rId69"/>
+                    <a:blip r:embed="rId68"/>
                     <a:stretch>
                       <a:fillRect/>
                     </a:stretch>
@@ -14197,7 +14144,7 @@
                     <pic:cNvPicPr/>
                   </pic:nvPicPr>
                   <pic:blipFill>
-                    <a:blip r:embed="rId63"/>
+                    <a:blip r:embed="rId62"/>
                     <a:stretch>
                       <a:fillRect/>
                     </a:stretch>
@@ -14279,7 +14226,7 @@
                     <pic:cNvPicPr/>
                   </pic:nvPicPr>
                   <pic:blipFill>
-                    <a:blip r:embed="rId64"/>
+                    <a:blip r:embed="rId63"/>
                     <a:stretch>
                       <a:fillRect/>
                     </a:stretch>
@@ -14364,7 +14311,7 @@
                     </pic:cNvPicPr>
                   </pic:nvPicPr>
                   <pic:blipFill>
-                    <a:blip r:embed="rId70">
+                    <a:blip r:embed="rId69">
                       <a:extLst>
                         <a:ext uri="{28A0092B-C50C-407E-A947-70E740481C1C}">
                           <a14:useLocalDpi xmlns:a14="http://schemas.microsoft.com/office/drawing/2010/main" val="0"/>
@@ -14419,7 +14366,7 @@
                     </pic:cNvPicPr>
                   </pic:nvPicPr>
                   <pic:blipFill>
-                    <a:blip r:embed="rId71">
+                    <a:blip r:embed="rId70">
                       <a:extLst>
                         <a:ext uri="{28A0092B-C50C-407E-A947-70E740481C1C}">
                           <a14:useLocalDpi xmlns:a14="http://schemas.microsoft.com/office/drawing/2010/main" val="0"/>
@@ -14502,7 +14449,7 @@
                     <pic:cNvPicPr/>
                   </pic:nvPicPr>
                   <pic:blipFill>
-                    <a:blip r:embed="rId63"/>
+                    <a:blip r:embed="rId62"/>
                     <a:stretch>
                       <a:fillRect/>
                     </a:stretch>
@@ -14568,7 +14515,7 @@
                     <pic:cNvPicPr/>
                   </pic:nvPicPr>
                   <pic:blipFill>
-                    <a:blip r:embed="rId64"/>
+                    <a:blip r:embed="rId63"/>
                     <a:stretch>
                       <a:fillRect/>
                     </a:stretch>
@@ -14701,7 +14648,7 @@
                     <pic:cNvPicPr/>
                   </pic:nvPicPr>
                   <pic:blipFill>
-                    <a:blip r:embed="rId72"/>
+                    <a:blip r:embed="rId71"/>
                     <a:stretch>
                       <a:fillRect/>
                     </a:stretch>
@@ -14783,7 +14730,7 @@
                     <pic:cNvPicPr/>
                   </pic:nvPicPr>
                   <pic:blipFill>
-                    <a:blip r:embed="rId64"/>
+                    <a:blip r:embed="rId63"/>
                     <a:stretch>
                       <a:fillRect/>
                     </a:stretch>
@@ -14872,7 +14819,7 @@
                     <pic:cNvPicPr/>
                   </pic:nvPicPr>
                   <pic:blipFill>
-                    <a:blip r:embed="rId73"/>
+                    <a:blip r:embed="rId72"/>
                     <a:stretch>
                       <a:fillRect/>
                     </a:stretch>
@@ -14962,7 +14909,7 @@
                     <pic:cNvPicPr/>
                   </pic:nvPicPr>
                   <pic:blipFill>
-                    <a:blip r:embed="rId74"/>
+                    <a:blip r:embed="rId73"/>
                     <a:stretch>
                       <a:fillRect/>
                     </a:stretch>
@@ -15029,7 +14976,7 @@
                     <pic:cNvPicPr/>
                   </pic:nvPicPr>
                   <pic:blipFill>
-                    <a:blip r:embed="rId68"/>
+                    <a:blip r:embed="rId67"/>
                     <a:stretch>
                       <a:fillRect/>
                     </a:stretch>
@@ -15087,7 +15034,7 @@
                     <pic:cNvPicPr/>
                   </pic:nvPicPr>
                   <pic:blipFill>
-                    <a:blip r:embed="rId75"/>
+                    <a:blip r:embed="rId74"/>
                     <a:stretch>
                       <a:fillRect/>
                     </a:stretch>
@@ -15175,7 +15122,7 @@
                     <pic:cNvPicPr/>
                   </pic:nvPicPr>
                   <pic:blipFill>
-                    <a:blip r:embed="rId72"/>
+                    <a:blip r:embed="rId71"/>
                     <a:stretch>
                       <a:fillRect/>
                     </a:stretch>
@@ -15257,7 +15204,7 @@
                     <pic:cNvPicPr/>
                   </pic:nvPicPr>
                   <pic:blipFill>
-                    <a:blip r:embed="rId64"/>
+                    <a:blip r:embed="rId63"/>
                     <a:stretch>
                       <a:fillRect/>
                     </a:stretch>
@@ -15335,7 +15282,7 @@
                     <pic:cNvPicPr/>
                   </pic:nvPicPr>
                   <pic:blipFill>
-                    <a:blip r:embed="rId67"/>
+                    <a:blip r:embed="rId66"/>
                     <a:stretch>
                       <a:fillRect/>
                     </a:stretch>
@@ -15410,7 +15357,7 @@
                     <pic:cNvPicPr/>
                   </pic:nvPicPr>
                   <pic:blipFill>
-                    <a:blip r:embed="rId72"/>
+                    <a:blip r:embed="rId71"/>
                     <a:stretch>
                       <a:fillRect/>
                     </a:stretch>
@@ -15476,7 +15423,7 @@
                     <pic:cNvPicPr/>
                   </pic:nvPicPr>
                   <pic:blipFill>
-                    <a:blip r:embed="rId64"/>
+                    <a:blip r:embed="rId63"/>
                     <a:stretch>
                       <a:fillRect/>
                     </a:stretch>
@@ -15556,7 +15503,7 @@
                     <pic:cNvPicPr/>
                   </pic:nvPicPr>
                   <pic:blipFill>
-                    <a:blip r:embed="rId76"/>
+                    <a:blip r:embed="rId75"/>
                     <a:stretch>
                       <a:fillRect/>
                     </a:stretch>
@@ -15636,7 +15583,7 @@
                     <pic:cNvPicPr/>
                   </pic:nvPicPr>
                   <pic:blipFill>
-                    <a:blip r:embed="rId77"/>
+                    <a:blip r:embed="rId76"/>
                     <a:stretch>
                       <a:fillRect/>
                     </a:stretch>
@@ -15694,7 +15641,7 @@
                     <pic:cNvPicPr/>
                   </pic:nvPicPr>
                   <pic:blipFill>
-                    <a:blip r:embed="rId78"/>
+                    <a:blip r:embed="rId77"/>
                     <a:stretch>
                       <a:fillRect/>
                     </a:stretch>
@@ -15776,7 +15723,7 @@
                     <pic:cNvPicPr/>
                   </pic:nvPicPr>
                   <pic:blipFill>
-                    <a:blip r:embed="rId79"/>
+                    <a:blip r:embed="rId78"/>
                     <a:stretch>
                       <a:fillRect/>
                     </a:stretch>
@@ -15821,7 +15768,7 @@
                     <pic:cNvPicPr/>
                   </pic:nvPicPr>
                   <pic:blipFill>
-                    <a:blip r:embed="rId80"/>
+                    <a:blip r:embed="rId79"/>
                     <a:stretch>
                       <a:fillRect/>
                     </a:stretch>
@@ -15897,7 +15844,7 @@
                     <pic:cNvPicPr/>
                   </pic:nvPicPr>
                   <pic:blipFill>
-                    <a:blip r:embed="rId81"/>
+                    <a:blip r:embed="rId80"/>
                     <a:stretch>
                       <a:fillRect/>
                     </a:stretch>
@@ -15963,7 +15910,7 @@
                     <pic:cNvPicPr/>
                   </pic:nvPicPr>
                   <pic:blipFill>
-                    <a:blip r:embed="rId82"/>
+                    <a:blip r:embed="rId81"/>
                     <a:stretch>
                       <a:fillRect/>
                     </a:stretch>
@@ -16019,7 +15966,7 @@
                     <pic:cNvPicPr/>
                   </pic:nvPicPr>
                   <pic:blipFill>
-                    <a:blip r:embed="rId83"/>
+                    <a:blip r:embed="rId82"/>
                     <a:stretch>
                       <a:fillRect/>
                     </a:stretch>
@@ -16095,7 +16042,7 @@
                     <pic:cNvPicPr/>
                   </pic:nvPicPr>
                   <pic:blipFill>
-                    <a:blip r:embed="rId84"/>
+                    <a:blip r:embed="rId83"/>
                     <a:stretch>
                       <a:fillRect/>
                     </a:stretch>
@@ -16156,7 +16103,7 @@
                     <pic:cNvPicPr/>
                   </pic:nvPicPr>
                   <pic:blipFill>
-                    <a:blip r:embed="rId85"/>
+                    <a:blip r:embed="rId84"/>
                     <a:stretch>
                       <a:fillRect/>
                     </a:stretch>
@@ -16235,7 +16182,7 @@
                     <pic:cNvPicPr/>
                   </pic:nvPicPr>
                   <pic:blipFill>
-                    <a:blip r:embed="rId86"/>
+                    <a:blip r:embed="rId85"/>
                     <a:stretch>
                       <a:fillRect/>
                     </a:stretch>
@@ -16309,7 +16256,7 @@
                     <pic:cNvPicPr/>
                   </pic:nvPicPr>
                   <pic:blipFill>
-                    <a:blip r:embed="rId87"/>
+                    <a:blip r:embed="rId86"/>
                     <a:stretch>
                       <a:fillRect/>
                     </a:stretch>
@@ -16378,7 +16325,7 @@
                     <pic:cNvPicPr/>
                   </pic:nvPicPr>
                   <pic:blipFill>
-                    <a:blip r:embed="rId88"/>
+                    <a:blip r:embed="rId87"/>
                     <a:stretch>
                       <a:fillRect/>
                     </a:stretch>
@@ -16444,7 +16391,7 @@
                     <pic:cNvPicPr/>
                   </pic:nvPicPr>
                   <pic:blipFill>
-                    <a:blip r:embed="rId82"/>
+                    <a:blip r:embed="rId81"/>
                     <a:stretch>
                       <a:fillRect/>
                     </a:stretch>
@@ -16533,7 +16480,7 @@
                     <pic:cNvPicPr/>
                   </pic:nvPicPr>
                   <pic:blipFill>
-                    <a:blip r:embed="rId89"/>
+                    <a:blip r:embed="rId88"/>
                     <a:stretch>
                       <a:fillRect/>
                     </a:stretch>
@@ -16575,7 +16522,7 @@
                     <pic:cNvPicPr/>
                   </pic:nvPicPr>
                   <pic:blipFill>
-                    <a:blip r:embed="rId90"/>
+                    <a:blip r:embed="rId89"/>
                     <a:stretch>
                       <a:fillRect/>
                     </a:stretch>
@@ -16659,7 +16606,7 @@
                     <pic:cNvPicPr/>
                   </pic:nvPicPr>
                   <pic:blipFill>
-                    <a:blip r:embed="rId91"/>
+                    <a:blip r:embed="rId90"/>
                     <a:stretch>
                       <a:fillRect/>
                     </a:stretch>
@@ -16705,7 +16652,7 @@
                     <pic:cNvPicPr/>
                   </pic:nvPicPr>
                   <pic:blipFill>
-                    <a:blip r:embed="rId92"/>
+                    <a:blip r:embed="rId91"/>
                     <a:stretch>
                       <a:fillRect/>
                     </a:stretch>
@@ -16779,7 +16726,7 @@
                     <pic:cNvPicPr/>
                   </pic:nvPicPr>
                   <pic:blipFill>
-                    <a:blip r:embed="rId93"/>
+                    <a:blip r:embed="rId92"/>
                     <a:stretch>
                       <a:fillRect/>
                     </a:stretch>
@@ -16824,7 +16771,7 @@
                     <pic:cNvPicPr/>
                   </pic:nvPicPr>
                   <pic:blipFill>
-                    <a:blip r:embed="rId94"/>
+                    <a:blip r:embed="rId93"/>
                     <a:stretch>
                       <a:fillRect/>
                     </a:stretch>
@@ -16869,7 +16816,7 @@
                     <pic:cNvPicPr/>
                   </pic:nvPicPr>
                   <pic:blipFill>
-                    <a:blip r:embed="rId95"/>
+                    <a:blip r:embed="rId94"/>
                     <a:stretch>
                       <a:fillRect/>
                     </a:stretch>
@@ -16950,7 +16897,7 @@
                     <pic:cNvPicPr/>
                   </pic:nvPicPr>
                   <pic:blipFill>
-                    <a:blip r:embed="rId96"/>
+                    <a:blip r:embed="rId95"/>
                     <a:stretch>
                       <a:fillRect/>
                     </a:stretch>
@@ -17021,7 +16968,7 @@
                     <pic:cNvPicPr/>
                   </pic:nvPicPr>
                   <pic:blipFill>
-                    <a:blip r:embed="rId84"/>
+                    <a:blip r:embed="rId83"/>
                     <a:stretch>
                       <a:fillRect/>
                     </a:stretch>
@@ -17128,7 +17075,7 @@
                     <pic:cNvPicPr/>
                   </pic:nvPicPr>
                   <pic:blipFill>
-                    <a:blip r:embed="rId97"/>
+                    <a:blip r:embed="rId96"/>
                     <a:stretch>
                       <a:fillRect/>
                     </a:stretch>
@@ -17194,7 +17141,7 @@
                     <pic:cNvPicPr/>
                   </pic:nvPicPr>
                   <pic:blipFill>
-                    <a:blip r:embed="rId98"/>
+                    <a:blip r:embed="rId97"/>
                     <a:stretch>
                       <a:fillRect/>
                     </a:stretch>
@@ -17249,7 +17196,7 @@
                     <pic:cNvPicPr/>
                   </pic:nvPicPr>
                   <pic:blipFill>
-                    <a:blip r:embed="rId99"/>
+                    <a:blip r:embed="rId98"/>
                     <a:stretch>
                       <a:fillRect/>
                     </a:stretch>
@@ -17320,7 +17267,7 @@
                     <pic:cNvPicPr/>
                   </pic:nvPicPr>
                   <pic:blipFill>
-                    <a:blip r:embed="rId100"/>
+                    <a:blip r:embed="rId99"/>
                     <a:stretch>
                       <a:fillRect/>
                     </a:stretch>
@@ -17389,7 +17336,7 @@
                     <pic:cNvPicPr/>
                   </pic:nvPicPr>
                   <pic:blipFill>
-                    <a:blip r:embed="rId101"/>
+                    <a:blip r:embed="rId100"/>
                     <a:stretch>
                       <a:fillRect/>
                     </a:stretch>
@@ -17455,7 +17402,7 @@
                     <pic:cNvPicPr/>
                   </pic:nvPicPr>
                   <pic:blipFill>
-                    <a:blip r:embed="rId100"/>
+                    <a:blip r:embed="rId99"/>
                     <a:stretch>
                       <a:fillRect/>
                     </a:stretch>
@@ -17523,7 +17470,7 @@
                     <pic:cNvPicPr/>
                   </pic:nvPicPr>
                   <pic:blipFill>
-                    <a:blip r:embed="rId102"/>
+                    <a:blip r:embed="rId101"/>
                     <a:stretch>
                       <a:fillRect/>
                     </a:stretch>
@@ -17563,7 +17510,7 @@
                     <pic:cNvPicPr/>
                   </pic:nvPicPr>
                   <pic:blipFill>
-                    <a:blip r:embed="rId103"/>
+                    <a:blip r:embed="rId102"/>
                     <a:stretch>
                       <a:fillRect/>
                     </a:stretch>
@@ -17609,7 +17556,7 @@
                     <pic:cNvPicPr/>
                   </pic:nvPicPr>
                   <pic:blipFill>
-                    <a:blip r:embed="rId104"/>
+                    <a:blip r:embed="rId103"/>
                     <a:stretch>
                       <a:fillRect/>
                     </a:stretch>
@@ -20549,7 +20496,7 @@
 </file>
 
 <file path=customXml/itemProps2.xml><?xml version="1.0" encoding="utf-8"?>
-<ds:datastoreItem xmlns:ds="http://schemas.openxmlformats.org/officeDocument/2006/customXml" ds:itemID="{C9FC1FDF-62D6-47AA-BFCB-5975F103CBB6}">
+<ds:datastoreItem xmlns:ds="http://schemas.openxmlformats.org/officeDocument/2006/customXml" ds:itemID="{45E35A93-6123-413A-AC95-379180CB8A07}">
   <ds:schemaRefs>
     <ds:schemaRef ds:uri="http://schemas.openxmlformats.org/officeDocument/2006/bibliography"/>
   </ds:schemaRefs>

</xml_diff>

<commit_message>
Update the contributing document
</commit_message>
<xml_diff>
--- a/docs/MS_Template_Creator_Developer_Documentation.docx
+++ b/docs/MS_Template_Creator_Developer_Documentation.docx
@@ -156,15 +156,7 @@
                                     <w:sz w:val="24"/>
                                     <w:szCs w:val="24"/>
                                   </w:rPr>
-                                  <w:t>Version 0.0.</w:t>
-                                </w:r>
-                                <w:r>
-                                  <w:rPr>
-                                    <w:color w:val="4472C4" w:themeColor="accent5"/>
-                                    <w:sz w:val="24"/>
-                                    <w:szCs w:val="24"/>
-                                  </w:rPr>
-                                  <w:t>4</w:t>
+                                  <w:t>Version 0.0.4</w:t>
                                 </w:r>
                               </w:p>
                             </w:txbxContent>
@@ -258,15 +250,7 @@
                               <w:sz w:val="24"/>
                               <w:szCs w:val="24"/>
                             </w:rPr>
-                            <w:t>Version 0.0.</w:t>
-                          </w:r>
-                          <w:r>
-                            <w:rPr>
-                              <w:color w:val="4472C4" w:themeColor="accent5"/>
-                              <w:sz w:val="24"/>
-                              <w:szCs w:val="24"/>
-                            </w:rPr>
-                            <w:t>4</w:t>
+                            <w:t>Version 0.0.4</w:t>
                           </w:r>
                         </w:p>
                       </w:txbxContent>
@@ -362,7 +346,6 @@
                                     <w:calendar w:val="gregorian"/>
                                   </w:date>
                                 </w:sdtPr>
-                                <w:sdtEndPr/>
                                 <w:sdtContent>
                                   <w:p>
                                     <w:pPr>
@@ -9301,30 +9284,30 @@
           <w:rPr>
             <w:rStyle w:val="Hyperlink"/>
           </w:rPr>
-          <w:t>http://www.addintools.com/documents/excel/where-is-design-mode.html</w:t>
+          <w:t>https://www.excel-easy.com/examples/developer-tab.html</w:t>
         </w:r>
       </w:hyperlink>
       <w:r>
         <w:t xml:space="preserve"> </w:t>
       </w:r>
-      <w:proofErr w:type="spellStart"/>
-      <w:r>
-        <w:t>to</w:t>
-      </w:r>
-      <w:proofErr w:type="spellEnd"/>
-      <w:r>
-        <w:t xml:space="preserve"> display</w:t>
-      </w:r>
+      <w:r>
+        <w:t>to display</w:t>
+      </w:r>
+      <w:r>
+        <w:t xml:space="preserve"> the developer tab</w:t>
+      </w:r>
+      <w:bookmarkStart w:id="7" w:name="_GoBack"/>
+      <w:bookmarkEnd w:id="7"/>
     </w:p>
     <w:p>
       <w:pPr>
         <w:pStyle w:val="Heading1"/>
       </w:pPr>
-      <w:bookmarkStart w:id="7" w:name="_Toc66189888"/>
+      <w:bookmarkStart w:id="8" w:name="_Toc66189888"/>
       <w:r>
         <w:t>Code Repository</w:t>
       </w:r>
-      <w:bookmarkEnd w:id="7"/>
+      <w:bookmarkEnd w:id="8"/>
     </w:p>
     <w:p>
       <w:r>
@@ -9388,11 +9371,11 @@
       <w:pPr>
         <w:pStyle w:val="Heading1"/>
       </w:pPr>
-      <w:bookmarkStart w:id="8" w:name="_Toc66189889"/>
+      <w:bookmarkStart w:id="9" w:name="_Toc66189889"/>
       <w:r>
         <w:t>Excel Column Settings</w:t>
       </w:r>
-      <w:bookmarkEnd w:id="8"/>
+      <w:bookmarkEnd w:id="9"/>
     </w:p>
     <w:p>
       <w:r>
@@ -9474,11 +9457,11 @@
       <w:pPr>
         <w:pStyle w:val="Heading1"/>
       </w:pPr>
-      <w:bookmarkStart w:id="9" w:name="_Toc66189890"/>
+      <w:bookmarkStart w:id="10" w:name="_Toc66189890"/>
       <w:r>
         <w:t>Excel Buttons and Textboxes Settings</w:t>
       </w:r>
-      <w:bookmarkEnd w:id="9"/>
+      <w:bookmarkEnd w:id="10"/>
     </w:p>
     <w:p>
       <w:pPr>
@@ -9488,21 +9471,21 @@
           <w:numId w:val="4"/>
         </w:numPr>
       </w:pPr>
-      <w:bookmarkStart w:id="10" w:name="_Toc66189891"/>
+      <w:bookmarkStart w:id="11" w:name="_Toc66189891"/>
       <w:r>
         <w:t>Buttons Settings</w:t>
       </w:r>
-      <w:bookmarkEnd w:id="10"/>
+      <w:bookmarkEnd w:id="11"/>
     </w:p>
     <w:p>
       <w:pPr>
         <w:pStyle w:val="Heading3"/>
       </w:pPr>
-      <w:bookmarkStart w:id="11" w:name="_Toc66189892"/>
+      <w:bookmarkStart w:id="12" w:name="_Toc66189892"/>
       <w:r>
         <w:t>Code in the Buttons</w:t>
       </w:r>
-      <w:bookmarkEnd w:id="11"/>
+      <w:bookmarkEnd w:id="12"/>
     </w:p>
     <w:p>
       <w:r>
@@ -9586,11 +9569,11 @@
       <w:pPr>
         <w:pStyle w:val="Heading3"/>
       </w:pPr>
-      <w:bookmarkStart w:id="12" w:name="_Toc66189893"/>
+      <w:bookmarkStart w:id="13" w:name="_Toc66189893"/>
       <w:r>
         <w:t>Moving Buttons</w:t>
       </w:r>
-      <w:bookmarkEnd w:id="12"/>
+      <w:bookmarkEnd w:id="13"/>
     </w:p>
     <w:p>
       <w:r>
@@ -9646,11 +9629,11 @@
       <w:pPr>
         <w:pStyle w:val="Heading3"/>
       </w:pPr>
-      <w:bookmarkStart w:id="13" w:name="_Toc66189894"/>
+      <w:bookmarkStart w:id="14" w:name="_Toc66189894"/>
       <w:r>
         <w:t>Buttons format</w:t>
       </w:r>
-      <w:bookmarkEnd w:id="13"/>
+      <w:bookmarkEnd w:id="14"/>
     </w:p>
     <w:p>
       <w:r>
@@ -9717,11 +9700,11 @@
       <w:pPr>
         <w:pStyle w:val="Heading2"/>
       </w:pPr>
-      <w:bookmarkStart w:id="14" w:name="_Toc66189895"/>
+      <w:bookmarkStart w:id="15" w:name="_Toc66189895"/>
       <w:r>
         <w:t>Textboxes Settings</w:t>
       </w:r>
-      <w:bookmarkEnd w:id="14"/>
+      <w:bookmarkEnd w:id="15"/>
     </w:p>
     <w:p>
       <w:r>
@@ -9798,14 +9781,14 @@
       <w:pPr>
         <w:pStyle w:val="Heading1"/>
       </w:pPr>
-      <w:bookmarkStart w:id="15" w:name="_Toc66189896"/>
+      <w:bookmarkStart w:id="16" w:name="_Toc66189896"/>
       <w:r>
         <w:t>Excel Add-I</w:t>
       </w:r>
       <w:r>
         <w:t>ns</w:t>
       </w:r>
-      <w:bookmarkEnd w:id="15"/>
+      <w:bookmarkEnd w:id="16"/>
     </w:p>
     <w:p>
       <w:pPr>
@@ -9815,12 +9798,12 @@
           <w:numId w:val="13"/>
         </w:numPr>
       </w:pPr>
-      <w:bookmarkStart w:id="16" w:name="_Toc66189897"/>
+      <w:bookmarkStart w:id="17" w:name="_Toc66189897"/>
       <w:proofErr w:type="spellStart"/>
       <w:r>
         <w:t>Rubberduck</w:t>
       </w:r>
-      <w:bookmarkEnd w:id="16"/>
+      <w:bookmarkEnd w:id="17"/>
       <w:proofErr w:type="spellEnd"/>
     </w:p>
     <w:p/>
@@ -9849,8 +9832,6 @@
           <w:t>http://rubberduckvba.com/</w:t>
         </w:r>
       </w:hyperlink>
-      <w:bookmarkStart w:id="17" w:name="_GoBack"/>
-      <w:bookmarkEnd w:id="17"/>
     </w:p>
     <w:p>
       <w:r>
@@ -20496,7 +20477,7 @@
 </file>
 
 <file path=customXml/itemProps2.xml><?xml version="1.0" encoding="utf-8"?>
-<ds:datastoreItem xmlns:ds="http://schemas.openxmlformats.org/officeDocument/2006/customXml" ds:itemID="{45E35A93-6123-413A-AC95-379180CB8A07}">
+<ds:datastoreItem xmlns:ds="http://schemas.openxmlformats.org/officeDocument/2006/customXml" ds:itemID="{809326E5-7AE2-4F7E-92B0-68348B53CB3E}">
   <ds:schemaRefs>
     <ds:schemaRef ds:uri="http://schemas.openxmlformats.org/officeDocument/2006/bibliography"/>
   </ds:schemaRefs>

</xml_diff>

<commit_message>
Fix bugs when reading transition names with qualifiers in Agilent Compound Table form. Create unit test for reading transition names with Qualifiers for Agilent Wide Table and Compound Table form.
</commit_message>
<xml_diff>
--- a/docs/MS_Template_Creator_Developer_Documentation.docx
+++ b/docs/MS_Template_Creator_Developer_Documentation.docx
@@ -16,8 +16,6 @@
         </w:rPr>
       </w:sdtEndPr>
       <w:sdtContent>
-        <w:bookmarkStart w:id="0" w:name="_GoBack" w:displacedByCustomXml="prev"/>
-        <w:bookmarkEnd w:id="0" w:displacedByCustomXml="prev"/>
         <w:p/>
         <w:p>
           <w:pPr>
@@ -464,12 +462,12 @@
         </w:numPr>
         <w:ind w:left="431" w:hanging="431"/>
       </w:pPr>
-      <w:bookmarkStart w:id="1" w:name="_Toc83819423"/>
+      <w:bookmarkStart w:id="0" w:name="_Toc83819423"/>
       <w:r>
         <w:lastRenderedPageBreak/>
         <w:t>Version Control Table</w:t>
       </w:r>
-      <w:bookmarkEnd w:id="1"/>
+      <w:bookmarkEnd w:id="0"/>
     </w:p>
     <w:p/>
     <w:tbl>
@@ -962,7 +960,23 @@
                 <w:rFonts w:cs="Calibri"/>
                 <w:lang w:val="en-AU"/>
               </w:rPr>
-              <w:t>7 b) ix Concentration_Unit module</w:t>
+              <w:t xml:space="preserve">7 b) ix </w:t>
+            </w:r>
+            <w:proofErr w:type="spellStart"/>
+            <w:r>
+              <w:rPr>
+                <w:rFonts w:cs="Calibri"/>
+                <w:lang w:val="en-AU"/>
+              </w:rPr>
+              <w:t>Concentration_Unit</w:t>
+            </w:r>
+            <w:proofErr w:type="spellEnd"/>
+            <w:r>
+              <w:rPr>
+                <w:rFonts w:cs="Calibri"/>
+                <w:lang w:val="en-AU"/>
+              </w:rPr>
+              <w:t xml:space="preserve"> module</w:t>
             </w:r>
           </w:p>
           <w:p>
@@ -998,12 +1012,21 @@
               </w:rPr>
               <w:t xml:space="preserve"> </w:t>
             </w:r>
+            <w:proofErr w:type="spellStart"/>
             <w:r>
               <w:rPr>
                 <w:rFonts w:cs="Calibri"/>
                 <w:lang w:val="en-AU"/>
               </w:rPr>
-              <w:t>Concentration_Unit_Test module</w:t>
+              <w:t>Concentration_Unit_Test</w:t>
+            </w:r>
+            <w:proofErr w:type="spellEnd"/>
+            <w:r>
+              <w:rPr>
+                <w:rFonts w:cs="Calibri"/>
+                <w:lang w:val="en-AU"/>
+              </w:rPr>
+              <w:t xml:space="preserve"> module</w:t>
             </w:r>
           </w:p>
           <w:p>
@@ -1039,13 +1062,31 @@
               </w:rPr>
               <w:t xml:space="preserve">) </w:t>
             </w:r>
+            <w:proofErr w:type="spellStart"/>
             <w:r>
               <w:rPr>
                 <w:rFonts w:cs="Calibri"/>
                 <w:lang w:val="en-AU"/>
               </w:rPr>
-              <w:t>i Autofill_By_Sample_type</w:t>
+              <w:t>i</w:t>
             </w:r>
+            <w:proofErr w:type="spellEnd"/>
+            <w:r>
+              <w:rPr>
+                <w:rFonts w:cs="Calibri"/>
+                <w:lang w:val="en-AU"/>
+              </w:rPr>
+              <w:t xml:space="preserve"> </w:t>
+            </w:r>
+            <w:proofErr w:type="spellStart"/>
+            <w:r>
+              <w:rPr>
+                <w:rFonts w:cs="Calibri"/>
+                <w:lang w:val="en-AU"/>
+              </w:rPr>
+              <w:t>Autofill_By_Sample_type</w:t>
+            </w:r>
+            <w:proofErr w:type="spellEnd"/>
           </w:p>
           <w:p>
             <w:pPr>
@@ -1064,8 +1105,17 @@
                 <w:rFonts w:cs="Calibri"/>
                 <w:lang w:val="en-AU"/>
               </w:rPr>
-              <w:t>7 f) vi Concentration_Unit_MsgBox</w:t>
+              <w:t xml:space="preserve">7 f) vi </w:t>
             </w:r>
+            <w:proofErr w:type="spellStart"/>
+            <w:r>
+              <w:rPr>
+                <w:rFonts w:cs="Calibri"/>
+                <w:lang w:val="en-AU"/>
+              </w:rPr>
+              <w:t>Concentration_Unit_MsgBox</w:t>
+            </w:r>
+            <w:proofErr w:type="spellEnd"/>
           </w:p>
           <w:p>
             <w:pPr>
@@ -1084,8 +1134,17 @@
                 <w:rFonts w:cs="Calibri"/>
                 <w:lang w:val="en-AU"/>
               </w:rPr>
-              <w:t>7 f) x Load_Transition_Name_Tidy</w:t>
+              <w:t xml:space="preserve">7 f) x </w:t>
             </w:r>
+            <w:proofErr w:type="spellStart"/>
+            <w:r>
+              <w:rPr>
+                <w:rFonts w:cs="Calibri"/>
+                <w:lang w:val="en-AU"/>
+              </w:rPr>
+              <w:t>Load_Transition_Name_Tidy</w:t>
+            </w:r>
+            <w:proofErr w:type="spellEnd"/>
           </w:p>
           <w:p>
             <w:pPr>
@@ -1224,7 +1283,23 @@
                 <w:rFonts w:cs="Calibri"/>
                 <w:lang w:val="en-AU"/>
               </w:rPr>
-              <w:t>7 b) i “Button” module</w:t>
+              <w:t xml:space="preserve">7 b) </w:t>
+            </w:r>
+            <w:proofErr w:type="spellStart"/>
+            <w:r>
+              <w:rPr>
+                <w:rFonts w:cs="Calibri"/>
+                <w:lang w:val="en-AU"/>
+              </w:rPr>
+              <w:t>i</w:t>
+            </w:r>
+            <w:proofErr w:type="spellEnd"/>
+            <w:r>
+              <w:rPr>
+                <w:rFonts w:cs="Calibri"/>
+                <w:lang w:val="en-AU"/>
+              </w:rPr>
+              <w:t xml:space="preserve"> “Button” module</w:t>
             </w:r>
           </w:p>
           <w:p>
@@ -1369,7 +1444,23 @@
                 <w:rFonts w:cs="Calibri"/>
                 <w:lang w:val="en-AU"/>
               </w:rPr>
-              <w:t>7 a) vii Load_Tidy_Data module</w:t>
+              <w:t xml:space="preserve">7 a) vii </w:t>
+            </w:r>
+            <w:proofErr w:type="spellStart"/>
+            <w:r>
+              <w:rPr>
+                <w:rFonts w:cs="Calibri"/>
+                <w:lang w:val="en-AU"/>
+              </w:rPr>
+              <w:t>Load_Tidy_Data</w:t>
+            </w:r>
+            <w:proofErr w:type="spellEnd"/>
+            <w:r>
+              <w:rPr>
+                <w:rFonts w:cs="Calibri"/>
+                <w:lang w:val="en-AU"/>
+              </w:rPr>
+              <w:t xml:space="preserve"> module</w:t>
             </w:r>
           </w:p>
           <w:p>
@@ -1389,7 +1480,23 @@
                 <w:rFonts w:cs="Calibri"/>
                 <w:lang w:val="en-AU"/>
               </w:rPr>
-              <w:t>7 d) ii Load_Tidy_Data_Test module</w:t>
+              <w:t xml:space="preserve">7 d) ii </w:t>
+            </w:r>
+            <w:proofErr w:type="spellStart"/>
+            <w:r>
+              <w:rPr>
+                <w:rFonts w:cs="Calibri"/>
+                <w:lang w:val="en-AU"/>
+              </w:rPr>
+              <w:t>Load_Tidy_Data_Test</w:t>
+            </w:r>
+            <w:proofErr w:type="spellEnd"/>
+            <w:r>
+              <w:rPr>
+                <w:rFonts w:cs="Calibri"/>
+                <w:lang w:val="en-AU"/>
+              </w:rPr>
+              <w:t xml:space="preserve"> module</w:t>
             </w:r>
           </w:p>
           <w:p>
@@ -1409,8 +1516,17 @@
                 <w:rFonts w:cs="Calibri"/>
                 <w:lang w:val="en-AU"/>
               </w:rPr>
-              <w:t>7 f) vii Load_Sample_Annot_Raw</w:t>
+              <w:t xml:space="preserve">7 f) vii </w:t>
             </w:r>
+            <w:proofErr w:type="spellStart"/>
+            <w:r>
+              <w:rPr>
+                <w:rFonts w:cs="Calibri"/>
+                <w:lang w:val="en-AU"/>
+              </w:rPr>
+              <w:t>Load_Sample_Annot_Raw</w:t>
+            </w:r>
+            <w:proofErr w:type="spellEnd"/>
           </w:p>
           <w:p>
             <w:pPr>
@@ -1429,7 +1545,23 @@
                 <w:rFonts w:cs="Calibri"/>
                 <w:lang w:val="en-AU"/>
               </w:rPr>
-              <w:t xml:space="preserve">7 f) viii Load_Sample_Annot_Tidy </w:t>
+              <w:t xml:space="preserve">7 f) viii </w:t>
+            </w:r>
+            <w:proofErr w:type="spellStart"/>
+            <w:r>
+              <w:rPr>
+                <w:rFonts w:cs="Calibri"/>
+                <w:lang w:val="en-AU"/>
+              </w:rPr>
+              <w:t>Load_Sample_Annot_Tidy</w:t>
+            </w:r>
+            <w:proofErr w:type="spellEnd"/>
+            <w:r>
+              <w:rPr>
+                <w:rFonts w:cs="Calibri"/>
+                <w:lang w:val="en-AU"/>
+              </w:rPr>
+              <w:t xml:space="preserve"> </w:t>
             </w:r>
           </w:p>
           <w:p>
@@ -1636,7 +1768,23 @@
                 <w:rFonts w:cs="Calibri"/>
                 <w:lang w:val="en-AU"/>
               </w:rPr>
-              <w:t>10d) Dilution_Annot changes</w:t>
+              <w:t xml:space="preserve">10d) </w:t>
+            </w:r>
+            <w:proofErr w:type="spellStart"/>
+            <w:r>
+              <w:rPr>
+                <w:rFonts w:cs="Calibri"/>
+                <w:lang w:val="en-AU"/>
+              </w:rPr>
+              <w:t>Dilution_Annot</w:t>
+            </w:r>
+            <w:proofErr w:type="spellEnd"/>
+            <w:r>
+              <w:rPr>
+                <w:rFonts w:cs="Calibri"/>
+                <w:lang w:val="en-AU"/>
+              </w:rPr>
+              <w:t xml:space="preserve"> changes</w:t>
             </w:r>
           </w:p>
           <w:p>
@@ -2126,12 +2274,12 @@
           <w:noProof/>
         </w:rPr>
       </w:pPr>
-      <w:bookmarkStart w:id="2" w:name="_Toc83819424"/>
+      <w:bookmarkStart w:id="1" w:name="_Toc83819424"/>
       <w:r>
         <w:lastRenderedPageBreak/>
         <w:t>Content Page</w:t>
       </w:r>
-      <w:bookmarkEnd w:id="2"/>
+      <w:bookmarkEnd w:id="1"/>
       <w:r>
         <w:fldChar w:fldCharType="begin"/>
       </w:r>
@@ -9942,7 +10090,7 @@
       <w:pPr>
         <w:pStyle w:val="Heading1"/>
       </w:pPr>
-      <w:bookmarkStart w:id="3" w:name="_Toc83819425"/>
+      <w:bookmarkStart w:id="2" w:name="_Toc83819425"/>
       <w:r>
         <w:lastRenderedPageBreak/>
         <w:t>Introductio</w:t>
@@ -9950,124 +10098,132 @@
       <w:r>
         <w:t>n</w:t>
       </w:r>
+      <w:bookmarkEnd w:id="2"/>
+    </w:p>
+    <w:p>
+      <w:pPr>
+        <w:pStyle w:val="Heading2"/>
+      </w:pPr>
+      <w:bookmarkStart w:id="3" w:name="_Toc83819426"/>
+      <w:bookmarkStart w:id="4" w:name="_Toc506203071"/>
+      <w:r>
+        <w:t>Purpose</w:t>
+      </w:r>
       <w:bookmarkEnd w:id="3"/>
     </w:p>
     <w:p>
+      <w:r>
+        <w:t>This doc</w:t>
+      </w:r>
+      <w:r>
+        <w:t>ument highlights the Excel VBA</w:t>
+      </w:r>
+      <w:r>
+        <w:t xml:space="preserve"> code</w:t>
+      </w:r>
+      <w:r>
+        <w:t xml:space="preserve"> </w:t>
+      </w:r>
+      <w:r>
+        <w:t xml:space="preserve">structure </w:t>
+      </w:r>
+      <w:r>
+        <w:t>for MS Template Creator</w:t>
+      </w:r>
+      <w:r>
+        <w:t xml:space="preserve">. </w:t>
+      </w:r>
+    </w:p>
+    <w:p>
+      <w:r>
+        <w:t xml:space="preserve">The excel macro is created to provide users a </w:t>
+      </w:r>
+      <w:proofErr w:type="gramStart"/>
+      <w:r>
+        <w:t>more friendly</w:t>
+      </w:r>
+      <w:proofErr w:type="gramEnd"/>
+      <w:r>
+        <w:t xml:space="preserve"> interface to take in raw data exported directly from the mass spectrometry machines and create several annotation templates suited for automated data proces</w:t>
+      </w:r>
+      <w:r>
+        <w:t>sing and statistical analysis.</w:t>
+      </w:r>
+    </w:p>
+    <w:p>
       <w:pPr>
         <w:pStyle w:val="Heading2"/>
       </w:pPr>
-      <w:bookmarkStart w:id="4" w:name="_Toc506203071"/>
-      <w:bookmarkStart w:id="5" w:name="_Toc83819426"/>
-      <w:r>
-        <w:t>Purpose</w:t>
+      <w:bookmarkStart w:id="5" w:name="_Toc83819427"/>
+      <w:r>
+        <w:t>Scope</w:t>
       </w:r>
       <w:bookmarkEnd w:id="5"/>
     </w:p>
     <w:p>
       <w:r>
-        <w:t>This doc</w:t>
-      </w:r>
-      <w:r>
-        <w:t>ument highlights the Excel VBA</w:t>
-      </w:r>
-      <w:r>
-        <w:t xml:space="preserve"> code</w:t>
-      </w:r>
+        <w:t xml:space="preserve">This guide will assist developers to understand the </w:t>
+      </w:r>
+      <w:r>
+        <w:t xml:space="preserve">organisation </w:t>
+      </w:r>
+      <w:r>
+        <w:t xml:space="preserve">of the code </w:t>
+      </w:r>
+      <w:r>
+        <w:t xml:space="preserve">structure. We are still working on making the codes more modular </w:t>
+      </w:r>
+      <w:r>
+        <w:t>so that changes in the feature of the MS Template Creator will require minimal efforts</w:t>
+      </w:r>
+    </w:p>
+    <w:p>
+      <w:pPr>
+        <w:pStyle w:val="Heading2"/>
+      </w:pPr>
+      <w:bookmarkStart w:id="6" w:name="_Toc83819428"/>
+      <w:r>
+        <w:t>Displaying the developer tab on the toolbar</w:t>
+      </w:r>
+      <w:bookmarkEnd w:id="4"/>
+      <w:bookmarkEnd w:id="6"/>
+    </w:p>
+    <w:p>
+      <w:r>
+        <w:t>As the excel sheet contains macros, to modify the codes, the developer tab must be present in the toolbar.</w:t>
+      </w:r>
+    </w:p>
+    <w:p>
+      <w:r>
+        <w:t xml:space="preserve">Refer to </w:t>
+      </w:r>
+      <w:hyperlink r:id="rId7" w:history="1">
+        <w:r>
+          <w:rPr>
+            <w:rStyle w:val="Hyperlink"/>
+          </w:rPr>
+          <w:t>https://www.excel-easy.com/examples/developer-tab.html</w:t>
+        </w:r>
+      </w:hyperlink>
       <w:r>
         <w:t xml:space="preserve"> </w:t>
       </w:r>
       <w:r>
-        <w:t xml:space="preserve">structure </w:t>
-      </w:r>
-      <w:r>
-        <w:t>for MS Template Creator</w:t>
-      </w:r>
-      <w:r>
-        <w:t xml:space="preserve">. </w:t>
-      </w:r>
-    </w:p>
-    <w:p>
-      <w:r>
-        <w:t>The excel macro is created to provide users a more friendly interface to take in raw data exported directly from the mass spectrometry machines and create several annotation templates suited for automated data proces</w:t>
-      </w:r>
-      <w:r>
-        <w:t>sing and statistical analysis.</w:t>
-      </w:r>
-    </w:p>
-    <w:p>
-      <w:pPr>
-        <w:pStyle w:val="Heading2"/>
-      </w:pPr>
-      <w:bookmarkStart w:id="6" w:name="_Toc83819427"/>
-      <w:r>
-        <w:t>Scope</w:t>
-      </w:r>
-      <w:bookmarkEnd w:id="6"/>
-    </w:p>
-    <w:p>
-      <w:r>
-        <w:t xml:space="preserve">This guide will assist developers to understand the </w:t>
-      </w:r>
-      <w:r>
-        <w:t xml:space="preserve">organisation </w:t>
-      </w:r>
-      <w:r>
-        <w:t xml:space="preserve">of the code </w:t>
-      </w:r>
-      <w:r>
-        <w:t xml:space="preserve">structure. We are still working on making the codes more modular </w:t>
-      </w:r>
-      <w:r>
-        <w:t>so that changes in the feature of the MS Template Creator will require minimal efforts</w:t>
-      </w:r>
-    </w:p>
-    <w:p>
-      <w:pPr>
-        <w:pStyle w:val="Heading2"/>
-      </w:pPr>
-      <w:bookmarkStart w:id="7" w:name="_Toc83819428"/>
-      <w:r>
-        <w:t>Displaying the developer tab on the toolbar</w:t>
-      </w:r>
-      <w:bookmarkEnd w:id="4"/>
+        <w:t>to display</w:t>
+      </w:r>
+      <w:r>
+        <w:t xml:space="preserve"> the developer tab</w:t>
+      </w:r>
+    </w:p>
+    <w:p>
+      <w:pPr>
+        <w:pStyle w:val="Heading1"/>
+      </w:pPr>
+      <w:bookmarkStart w:id="7" w:name="_Toc83819429"/>
+      <w:r>
+        <w:t>Code Repository</w:t>
+      </w:r>
       <w:bookmarkEnd w:id="7"/>
-    </w:p>
-    <w:p>
-      <w:r>
-        <w:t>As the excel sheet contains macros, to modify the codes, the developer tab must be present in the toolbar.</w:t>
-      </w:r>
-    </w:p>
-    <w:p>
-      <w:r>
-        <w:t xml:space="preserve">Refer to </w:t>
-      </w:r>
-      <w:hyperlink r:id="rId7" w:history="1">
-        <w:r>
-          <w:rPr>
-            <w:rStyle w:val="Hyperlink"/>
-          </w:rPr>
-          <w:t>https://www.excel-easy.com/examples/developer-tab.html</w:t>
-        </w:r>
-      </w:hyperlink>
-      <w:r>
-        <w:t xml:space="preserve"> </w:t>
-      </w:r>
-      <w:r>
-        <w:t>to display</w:t>
-      </w:r>
-      <w:r>
-        <w:t xml:space="preserve"> the developer tab</w:t>
-      </w:r>
-    </w:p>
-    <w:p>
-      <w:pPr>
-        <w:pStyle w:val="Heading1"/>
-      </w:pPr>
-      <w:bookmarkStart w:id="8" w:name="_Toc83819429"/>
-      <w:r>
-        <w:t>Code Repository</w:t>
-      </w:r>
-      <w:bookmarkEnd w:id="8"/>
     </w:p>
     <w:p>
       <w:r>
@@ -10131,11 +10287,11 @@
       <w:pPr>
         <w:pStyle w:val="Heading1"/>
       </w:pPr>
-      <w:bookmarkStart w:id="9" w:name="_Toc83819430"/>
+      <w:bookmarkStart w:id="8" w:name="_Toc83819430"/>
       <w:r>
         <w:t>Excel Column Settings</w:t>
       </w:r>
-      <w:bookmarkEnd w:id="9"/>
+      <w:bookmarkEnd w:id="8"/>
     </w:p>
     <w:p>
       <w:r>
@@ -10217,11 +10373,11 @@
       <w:pPr>
         <w:pStyle w:val="Heading1"/>
       </w:pPr>
-      <w:bookmarkStart w:id="10" w:name="_Toc83819431"/>
+      <w:bookmarkStart w:id="9" w:name="_Toc83819431"/>
       <w:r>
         <w:t>Excel Buttons and Textboxes Settings</w:t>
       </w:r>
-      <w:bookmarkEnd w:id="10"/>
+      <w:bookmarkEnd w:id="9"/>
     </w:p>
     <w:p>
       <w:pPr>
@@ -10231,30 +10387,38 @@
           <w:numId w:val="4"/>
         </w:numPr>
       </w:pPr>
-      <w:bookmarkStart w:id="11" w:name="_Toc83819432"/>
+      <w:bookmarkStart w:id="10" w:name="_Toc83819432"/>
       <w:r>
         <w:t>Buttons Settings</w:t>
       </w:r>
+      <w:bookmarkEnd w:id="10"/>
+    </w:p>
+    <w:p>
+      <w:pPr>
+        <w:pStyle w:val="Heading3"/>
+      </w:pPr>
+      <w:bookmarkStart w:id="11" w:name="_Toc83819433"/>
+      <w:r>
+        <w:t>Code in the Buttons</w:t>
+      </w:r>
       <w:bookmarkEnd w:id="11"/>
     </w:p>
     <w:p>
-      <w:pPr>
-        <w:pStyle w:val="Heading3"/>
-      </w:pPr>
-      <w:bookmarkStart w:id="12" w:name="_Toc83819433"/>
-      <w:r>
-        <w:t>Code in the Buttons</w:t>
-      </w:r>
+      <w:r>
+        <w:t>Buttons in excel are Active X control to ensure that they can be moved around freely. However, their codes will be sheet specific</w:t>
+      </w:r>
+      <w:bookmarkStart w:id="12" w:name="_GoBack"/>
       <w:bookmarkEnd w:id="12"/>
     </w:p>
     <w:p>
       <w:r>
-        <w:t>Buttons in excel are Active X control to ensure that they can be moved around freely. However, their codes will be sheet specific</w:t>
-      </w:r>
-    </w:p>
-    <w:p>
-      <w:r>
-        <w:t>Deleting the sheet will cause these sheet specific function to be deleted. Remember to back up the code before deleting the script</w:t>
+        <w:t>Deleting the sheet will cause these sheet</w:t>
+      </w:r>
+      <w:r>
+        <w:t>s’</w:t>
+      </w:r>
+      <w:r>
+        <w:t xml:space="preserve"> specific function to be deleted. Remember to back up the code before deleting the script</w:t>
       </w:r>
     </w:p>
     <w:p>
@@ -10551,15 +10715,25 @@
         </w:numPr>
       </w:pPr>
       <w:bookmarkStart w:id="17" w:name="_Toc83819438"/>
+      <w:proofErr w:type="spellStart"/>
       <w:r>
         <w:t>Rubberduck</w:t>
       </w:r>
       <w:bookmarkEnd w:id="17"/>
+      <w:proofErr w:type="spellEnd"/>
     </w:p>
     <w:p/>
     <w:p>
       <w:r>
-        <w:t>The RubberDuck is used to create a fully integrated test environment for the VBA codes in MS Template Creator.</w:t>
+        <w:t xml:space="preserve">The </w:t>
+      </w:r>
+      <w:proofErr w:type="spellStart"/>
+      <w:r>
+        <w:t>RubberDuck</w:t>
+      </w:r>
+      <w:proofErr w:type="spellEnd"/>
+      <w:r>
+        <w:t xml:space="preserve"> is used to create a fully integrated test environment for the VBA codes in MS Template Creator.</w:t>
       </w:r>
     </w:p>
     <w:p>
@@ -10577,7 +10751,15 @@
     </w:p>
     <w:p>
       <w:r>
-        <w:t>A successful installation will give an additional “Rubberduck” tab in Microsoft Visual Basic for Applications</w:t>
+        <w:t>A successful installation will give an additional “</w:t>
+      </w:r>
+      <w:proofErr w:type="spellStart"/>
+      <w:r>
+        <w:t>Rubberduck</w:t>
+      </w:r>
+      <w:proofErr w:type="spellEnd"/>
+      <w:r>
+        <w:t>” tab in Microsoft Visual Basic for Applications</w:t>
       </w:r>
     </w:p>
     <w:p>
@@ -10889,8 +11071,13 @@
         <w:t>To do so go to File</w:t>
       </w:r>
       <w:r>
-        <w:t xml:space="preserve"> tab. Click on Options. Click on Trust Center</w:t>
-      </w:r>
+        <w:t xml:space="preserve"> tab. Click on Options. Click on Trust </w:t>
+      </w:r>
+      <w:proofErr w:type="spellStart"/>
+      <w:r>
+        <w:t>Center</w:t>
+      </w:r>
+      <w:proofErr w:type="spellEnd"/>
     </w:p>
     <w:p>
       <w:r>
@@ -10937,7 +11124,15 @@
     </w:p>
     <w:p>
       <w:r>
-        <w:t xml:space="preserve">Click on Trust Center Settings and then Macro Settings. Check the box Trust </w:t>
+        <w:t xml:space="preserve">Click on Trust </w:t>
+      </w:r>
+      <w:proofErr w:type="spellStart"/>
+      <w:r>
+        <w:t>Center</w:t>
+      </w:r>
+      <w:proofErr w:type="spellEnd"/>
+      <w:r>
+        <w:t xml:space="preserve"> Settings and then Macro Settings. Check the box Trust </w:t>
       </w:r>
       <w:r>
         <w:t>a</w:t>
@@ -11355,7 +11550,15 @@
     </w:p>
     <w:p>
       <w:r>
-        <w:t>The key to resolve this error is to add the “PtrSafe” keyword beside each Declare in the source code of Excel VBA Developer Tools</w:t>
+        <w:t>The key to resolve this error is to add the “</w:t>
+      </w:r>
+      <w:proofErr w:type="spellStart"/>
+      <w:r>
+        <w:t>PtrSafe</w:t>
+      </w:r>
+      <w:proofErr w:type="spellEnd"/>
+      <w:r>
+        <w:t>” keyword beside each Declare in the source code of Excel VBA Developer Tools</w:t>
       </w:r>
     </w:p>
     <w:p>
@@ -11470,7 +11673,7 @@
           <v:shape id="_x0000_i1025" type="#_x0000_t75" style="width:424.2pt;height:378.45pt" o:ole="">
             <v:imagedata r:id="rId31" o:title=""/>
           </v:shape>
-          <o:OLEObject Type="Embed" ProgID="Visio.Drawing.15" ShapeID="_x0000_i1025" DrawAspect="Content" ObjectID="_1694432166" r:id="rId32"/>
+          <o:OLEObject Type="Embed" ProgID="Visio.Drawing.15" ShapeID="_x0000_i1025" DrawAspect="Content" ObjectID="_1695625567" r:id="rId32"/>
         </w:object>
       </w:r>
     </w:p>
@@ -11520,8 +11723,13 @@
         </w:numPr>
       </w:pPr>
       <w:bookmarkStart w:id="25" w:name="_Toc83819446"/>
-      <w:r>
-        <w:t>Vba Dependencies</w:t>
+      <w:proofErr w:type="spellStart"/>
+      <w:r>
+        <w:t>Vba</w:t>
+      </w:r>
+      <w:proofErr w:type="spellEnd"/>
+      <w:r>
+        <w:t xml:space="preserve"> Dependencies</w:t>
       </w:r>
       <w:bookmarkEnd w:id="25"/>
     </w:p>
@@ -11621,7 +11829,15 @@
     </w:p>
     <w:p>
       <w:r>
-        <w:t>A total of four button modules are created for each excel sheet.</w:t>
+        <w:t xml:space="preserve">A total of four button modules are created for each </w:t>
+      </w:r>
+      <w:proofErr w:type="gramStart"/>
+      <w:r>
+        <w:t>excel</w:t>
+      </w:r>
+      <w:proofErr w:type="gramEnd"/>
+      <w:r>
+        <w:t xml:space="preserve"> sheet.</w:t>
       </w:r>
     </w:p>
     <w:p>
@@ -11632,9 +11848,11 @@
           <w:numId w:val="40"/>
         </w:numPr>
       </w:pPr>
+      <w:proofErr w:type="spellStart"/>
       <w:r>
         <w:t>Transition_Name_Annot_Buttons</w:t>
       </w:r>
+      <w:proofErr w:type="spellEnd"/>
     </w:p>
     <w:p>
       <w:pPr>
@@ -11644,9 +11862,11 @@
           <w:numId w:val="40"/>
         </w:numPr>
       </w:pPr>
+      <w:proofErr w:type="spellStart"/>
       <w:r>
         <w:t>ISTD_Annot_Buttons</w:t>
       </w:r>
+      <w:proofErr w:type="spellEnd"/>
     </w:p>
     <w:p>
       <w:pPr>
@@ -11656,9 +11876,11 @@
           <w:numId w:val="40"/>
         </w:numPr>
       </w:pPr>
+      <w:proofErr w:type="spellStart"/>
       <w:r>
         <w:t>Sample_Annot_Buttons</w:t>
       </w:r>
+      <w:proofErr w:type="spellEnd"/>
     </w:p>
     <w:p>
       <w:pPr>
@@ -11668,9 +11890,11 @@
           <w:numId w:val="40"/>
         </w:numPr>
       </w:pPr>
+      <w:proofErr w:type="spellStart"/>
       <w:r>
         <w:t>Dilution_Annot_Buttons</w:t>
       </w:r>
+      <w:proofErr w:type="spellEnd"/>
     </w:p>
     <w:p>
       <w:pPr>
@@ -11692,14 +11916,27 @@
         <w:pStyle w:val="Heading3"/>
       </w:pPr>
       <w:bookmarkStart w:id="29" w:name="_Toc83819450"/>
-      <w:r>
-        <w:t>Transition_Name_Annot module</w:t>
+      <w:proofErr w:type="spellStart"/>
+      <w:r>
+        <w:t>Transition_Name_Annot</w:t>
+      </w:r>
+      <w:proofErr w:type="spellEnd"/>
+      <w:r>
+        <w:t xml:space="preserve"> module</w:t>
       </w:r>
       <w:bookmarkEnd w:id="29"/>
     </w:p>
     <w:p>
       <w:r>
-        <w:t>Functions that are applied only the sheet “Transition_Name_Annot” should be written in this module</w:t>
+        <w:t>Functions that are applied only the sheet “</w:t>
+      </w:r>
+      <w:proofErr w:type="spellStart"/>
+      <w:r>
+        <w:t>Transition_Name_Annot</w:t>
+      </w:r>
+      <w:proofErr w:type="spellEnd"/>
+      <w:r>
+        <w:t>” should be written in this module</w:t>
       </w:r>
       <w:r>
         <w:t>.</w:t>
@@ -11710,14 +11947,27 @@
         <w:pStyle w:val="Heading3"/>
       </w:pPr>
       <w:bookmarkStart w:id="30" w:name="_Toc83819451"/>
-      <w:r>
-        <w:t>ISTD_Annot module</w:t>
+      <w:proofErr w:type="spellStart"/>
+      <w:r>
+        <w:t>ISTD_Annot</w:t>
+      </w:r>
+      <w:proofErr w:type="spellEnd"/>
+      <w:r>
+        <w:t xml:space="preserve"> module</w:t>
       </w:r>
       <w:bookmarkEnd w:id="30"/>
     </w:p>
     <w:p>
       <w:r>
-        <w:t>Functions that are applied only the sheet “ISTD_Annot” should be written in this module</w:t>
+        <w:t>Functions that are applied only the sheet “</w:t>
+      </w:r>
+      <w:proofErr w:type="spellStart"/>
+      <w:r>
+        <w:t>ISTD_Annot</w:t>
+      </w:r>
+      <w:proofErr w:type="spellEnd"/>
+      <w:r>
+        <w:t>” should be written in this module</w:t>
       </w:r>
       <w:r>
         <w:t>.</w:t>
@@ -11728,15 +11978,28 @@
         <w:pStyle w:val="Heading3"/>
       </w:pPr>
       <w:bookmarkStart w:id="31" w:name="_Toc83819452"/>
-      <w:r>
-        <w:t>Sample_Annot module</w:t>
+      <w:proofErr w:type="spellStart"/>
+      <w:r>
+        <w:t>Sample_Annot</w:t>
+      </w:r>
+      <w:proofErr w:type="spellEnd"/>
+      <w:r>
+        <w:t xml:space="preserve"> module</w:t>
       </w:r>
       <w:bookmarkEnd w:id="31"/>
     </w:p>
     <w:p>
       <w:r>
         <w:lastRenderedPageBreak/>
-        <w:t>Functions that are applied only the sheet “Sample_Annot” and to create arrays directly from Sample Annotation files should be written in this module.</w:t>
+        <w:t>Functions that are applied only the sheet “</w:t>
+      </w:r>
+      <w:proofErr w:type="spellStart"/>
+      <w:r>
+        <w:t>Sample_Annot</w:t>
+      </w:r>
+      <w:proofErr w:type="spellEnd"/>
+      <w:r>
+        <w:t>” and to create arrays directly from Sample Annotation files should be written in this module.</w:t>
       </w:r>
     </w:p>
     <w:p>
@@ -11744,8 +12007,13 @@
         <w:pStyle w:val="Heading3"/>
       </w:pPr>
       <w:bookmarkStart w:id="32" w:name="_Toc83819453"/>
-      <w:r>
-        <w:t>Load_Raw_Data module</w:t>
+      <w:proofErr w:type="spellStart"/>
+      <w:r>
+        <w:t>Load_Raw_Data</w:t>
+      </w:r>
+      <w:proofErr w:type="spellEnd"/>
+      <w:r>
+        <w:t xml:space="preserve"> module</w:t>
       </w:r>
       <w:bookmarkEnd w:id="32"/>
     </w:p>
@@ -11759,8 +12027,13 @@
         <w:pStyle w:val="Heading3"/>
       </w:pPr>
       <w:bookmarkStart w:id="33" w:name="_Toc83819454"/>
-      <w:r>
-        <w:t>Load_Tidy_Data module</w:t>
+      <w:proofErr w:type="spellStart"/>
+      <w:r>
+        <w:t>Load_Tidy_Data</w:t>
+      </w:r>
+      <w:proofErr w:type="spellEnd"/>
+      <w:r>
+        <w:t xml:space="preserve"> module</w:t>
       </w:r>
       <w:bookmarkEnd w:id="33"/>
     </w:p>
@@ -11774,8 +12047,13 @@
         <w:pStyle w:val="Heading3"/>
       </w:pPr>
       <w:bookmarkStart w:id="34" w:name="_Toc83819455"/>
-      <w:r>
-        <w:t>Sample_Type_Identifier module</w:t>
+      <w:proofErr w:type="spellStart"/>
+      <w:r>
+        <w:t>Sample_Type_Identifier</w:t>
+      </w:r>
+      <w:proofErr w:type="spellEnd"/>
+      <w:r>
+        <w:t xml:space="preserve"> module</w:t>
       </w:r>
       <w:bookmarkEnd w:id="34"/>
     </w:p>
@@ -11789,8 +12067,13 @@
         <w:pStyle w:val="Heading3"/>
       </w:pPr>
       <w:bookmarkStart w:id="35" w:name="_Toc83819456"/>
-      <w:r>
-        <w:t>Concentration_Unit module</w:t>
+      <w:proofErr w:type="spellStart"/>
+      <w:r>
+        <w:t>Concentration_Unit</w:t>
+      </w:r>
+      <w:proofErr w:type="spellEnd"/>
+      <w:r>
+        <w:t xml:space="preserve"> module</w:t>
       </w:r>
       <w:bookmarkEnd w:id="35"/>
     </w:p>
@@ -11799,7 +12082,23 @@
         <w:t>Functions to help identify the</w:t>
       </w:r>
       <w:r>
-        <w:t xml:space="preserve"> correct final concentration unit given the Sample Amount Unit from the Sample_Annot sheet and the ISTD Concentration Custom Unit used from the ISTD_Annot sheet</w:t>
+        <w:t xml:space="preserve"> correct final concentration unit given the Sample Amount Unit from the </w:t>
+      </w:r>
+      <w:proofErr w:type="spellStart"/>
+      <w:r>
+        <w:t>Sample_Annot</w:t>
+      </w:r>
+      <w:proofErr w:type="spellEnd"/>
+      <w:r>
+        <w:t xml:space="preserve"> sheet and the ISTD Concentration Custom Unit used from the </w:t>
+      </w:r>
+      <w:proofErr w:type="spellStart"/>
+      <w:r>
+        <w:t>ISTD_Annot</w:t>
+      </w:r>
+      <w:proofErr w:type="spellEnd"/>
+      <w:r>
+        <w:t xml:space="preserve"> sheet</w:t>
       </w:r>
       <w:r>
         <w:t>.</w:t>
@@ -11824,10 +12123,12 @@
         </w:numPr>
       </w:pPr>
       <w:bookmarkStart w:id="37" w:name="_Toc83819458"/>
+      <w:proofErr w:type="spellStart"/>
       <w:r>
         <w:t>ColourTracker</w:t>
       </w:r>
       <w:bookmarkEnd w:id="37"/>
+      <w:proofErr w:type="spellEnd"/>
     </w:p>
     <w:p>
       <w:r>
@@ -11837,7 +12138,23 @@
         <w:t xml:space="preserve"> </w:t>
       </w:r>
       <w:r>
-        <w:t>It only runs on Sheet 1 (Transition_Name_Annot) and Sheet 2 (ISTD_Annot)</w:t>
+        <w:t>It only runs on Sheet 1 (</w:t>
+      </w:r>
+      <w:proofErr w:type="spellStart"/>
+      <w:r>
+        <w:t>Transition_Name_Annot</w:t>
+      </w:r>
+      <w:proofErr w:type="spellEnd"/>
+      <w:r>
+        <w:t>) and Sheet 2 (</w:t>
+      </w:r>
+      <w:proofErr w:type="spellStart"/>
+      <w:r>
+        <w:t>ISTD_Annot</w:t>
+      </w:r>
+      <w:proofErr w:type="spellEnd"/>
+      <w:r>
+        <w:t>)</w:t>
       </w:r>
     </w:p>
     <w:p>
@@ -11859,14 +12176,27 @@
         </w:numPr>
       </w:pPr>
       <w:bookmarkStart w:id="39" w:name="_Toc83819460"/>
-      <w:r>
-        <w:t>Load_Raw_Data_Test module</w:t>
+      <w:proofErr w:type="spellStart"/>
+      <w:r>
+        <w:t>Load_Raw_Data_Test</w:t>
+      </w:r>
+      <w:proofErr w:type="spellEnd"/>
+      <w:r>
+        <w:t xml:space="preserve"> module</w:t>
       </w:r>
       <w:bookmarkEnd w:id="39"/>
     </w:p>
     <w:p>
       <w:r>
-        <w:t>Functions to test the Load_Raw_Data module for logical errors.</w:t>
+        <w:t xml:space="preserve">Functions to test the </w:t>
+      </w:r>
+      <w:proofErr w:type="spellStart"/>
+      <w:r>
+        <w:t>Load_Raw_Data</w:t>
+      </w:r>
+      <w:proofErr w:type="spellEnd"/>
+      <w:r>
+        <w:t xml:space="preserve"> module for logical errors.</w:t>
       </w:r>
     </w:p>
     <w:p>
@@ -11878,6 +12208,7 @@
         </w:numPr>
       </w:pPr>
       <w:bookmarkStart w:id="40" w:name="_Toc83819461"/>
+      <w:proofErr w:type="spellStart"/>
       <w:r>
         <w:t>Load_</w:t>
       </w:r>
@@ -11885,13 +12216,25 @@
         <w:t>Tidy</w:t>
       </w:r>
       <w:r>
-        <w:t>_Data_Test module</w:t>
+        <w:t>_Data_Test</w:t>
+      </w:r>
+      <w:proofErr w:type="spellEnd"/>
+      <w:r>
+        <w:t xml:space="preserve"> module</w:t>
       </w:r>
       <w:bookmarkEnd w:id="40"/>
     </w:p>
     <w:p>
       <w:r>
-        <w:t>Functions to test the Load_Tidy_Data module for logical errors.</w:t>
+        <w:t xml:space="preserve">Functions to test the </w:t>
+      </w:r>
+      <w:proofErr w:type="spellStart"/>
+      <w:r>
+        <w:t>Load_Tidy_Data</w:t>
+      </w:r>
+      <w:proofErr w:type="spellEnd"/>
+      <w:r>
+        <w:t xml:space="preserve"> module for logical errors.</w:t>
       </w:r>
     </w:p>
     <w:p>
@@ -11899,14 +12242,27 @@
         <w:pStyle w:val="Heading3"/>
       </w:pPr>
       <w:bookmarkStart w:id="41" w:name="_Toc83819462"/>
-      <w:r>
-        <w:t>Sample_Type_Identifier_Test module</w:t>
+      <w:proofErr w:type="spellStart"/>
+      <w:r>
+        <w:t>Sample_Type_Identifier_Test</w:t>
+      </w:r>
+      <w:proofErr w:type="spellEnd"/>
+      <w:r>
+        <w:t xml:space="preserve"> module</w:t>
       </w:r>
       <w:bookmarkEnd w:id="41"/>
     </w:p>
     <w:p>
       <w:r>
-        <w:t>Functions to test the Sample_Type_Identifier module for logical errors</w:t>
+        <w:t xml:space="preserve">Functions to test the </w:t>
+      </w:r>
+      <w:proofErr w:type="spellStart"/>
+      <w:r>
+        <w:t>Sample_Type_Identifier</w:t>
+      </w:r>
+      <w:proofErr w:type="spellEnd"/>
+      <w:r>
+        <w:t xml:space="preserve"> module for logical errors</w:t>
       </w:r>
     </w:p>
     <w:p>
@@ -11914,12 +12270,14 @@
         <w:pStyle w:val="Heading3"/>
       </w:pPr>
       <w:bookmarkStart w:id="42" w:name="_Toc83819463"/>
+      <w:proofErr w:type="spellStart"/>
       <w:r>
         <w:t>Concentration</w:t>
       </w:r>
       <w:r>
         <w:t>_Unit</w:t>
       </w:r>
+      <w:proofErr w:type="spellEnd"/>
       <w:r>
         <w:t xml:space="preserve"> _Test module</w:t>
       </w:r>
@@ -11927,7 +12285,15 @@
     </w:p>
     <w:p>
       <w:r>
-        <w:t>Functions to test the Concentration_Unit module for logical errors</w:t>
+        <w:t xml:space="preserve">Functions to test the </w:t>
+      </w:r>
+      <w:proofErr w:type="spellStart"/>
+      <w:r>
+        <w:t>Concentration_Unit</w:t>
+      </w:r>
+      <w:proofErr w:type="spellEnd"/>
+      <w:r>
+        <w:t xml:space="preserve"> module for logical errors</w:t>
       </w:r>
     </w:p>
     <w:p>
@@ -11964,8 +12330,13 @@
         </w:numPr>
       </w:pPr>
       <w:bookmarkStart w:id="45" w:name="_Toc83819466"/>
-      <w:r>
-        <w:t>Integration_Test module</w:t>
+      <w:proofErr w:type="spellStart"/>
+      <w:r>
+        <w:t>Integration_Test</w:t>
+      </w:r>
+      <w:proofErr w:type="spellEnd"/>
+      <w:r>
+        <w:t xml:space="preserve"> module</w:t>
       </w:r>
       <w:bookmarkEnd w:id="45"/>
     </w:p>
@@ -11993,14 +12364,61 @@
         </w:numPr>
       </w:pPr>
       <w:bookmarkStart w:id="47" w:name="_Toc83819468"/>
+      <w:proofErr w:type="spellStart"/>
       <w:r>
         <w:t>Autofill_By_Sample_Type</w:t>
       </w:r>
       <w:bookmarkEnd w:id="47"/>
-    </w:p>
-    <w:p>
-      <w:r>
-        <w:t>UserForm and Functions to autofill the Sample_Amount, Sample_Amount_Unit and the ISTD_Mixture_Volume_[uL] column by a fixed value based on a given Sample_Type.</w:t>
+      <w:proofErr w:type="spellEnd"/>
+    </w:p>
+    <w:p>
+      <w:proofErr w:type="spellStart"/>
+      <w:r>
+        <w:t>UserForm</w:t>
+      </w:r>
+      <w:proofErr w:type="spellEnd"/>
+      <w:r>
+        <w:t xml:space="preserve"> and Functions to autofill the </w:t>
+      </w:r>
+      <w:proofErr w:type="spellStart"/>
+      <w:r>
+        <w:t>Sample_Amount</w:t>
+      </w:r>
+      <w:proofErr w:type="spellEnd"/>
+      <w:r>
+        <w:t xml:space="preserve">, </w:t>
+      </w:r>
+      <w:proofErr w:type="spellStart"/>
+      <w:r>
+        <w:t>Sample_Amount_Unit</w:t>
+      </w:r>
+      <w:proofErr w:type="spellEnd"/>
+      <w:r>
+        <w:t xml:space="preserve"> and the </w:t>
+      </w:r>
+      <w:proofErr w:type="spellStart"/>
+      <w:r>
+        <w:t>ISTD_Mixture_Volume</w:t>
+      </w:r>
+      <w:proofErr w:type="spellEnd"/>
+      <w:r>
+        <w:t>_[</w:t>
+      </w:r>
+      <w:proofErr w:type="spellStart"/>
+      <w:r>
+        <w:t>uL</w:t>
+      </w:r>
+      <w:proofErr w:type="spellEnd"/>
+      <w:r>
+        <w:t xml:space="preserve">] column by a fixed value based on a given </w:t>
+      </w:r>
+      <w:proofErr w:type="spellStart"/>
+      <w:r>
+        <w:t>Sample_Type</w:t>
+      </w:r>
+      <w:proofErr w:type="spellEnd"/>
+      <w:r>
+        <w:t>.</w:t>
       </w:r>
     </w:p>
     <w:p>
@@ -12012,14 +12430,29 @@
         </w:numPr>
       </w:pPr>
       <w:bookmarkStart w:id="48" w:name="_Toc83819469"/>
+      <w:proofErr w:type="spellStart"/>
       <w:r>
         <w:t>Clear_Dilution_Annot</w:t>
       </w:r>
       <w:bookmarkEnd w:id="48"/>
-    </w:p>
-    <w:p>
-      <w:r>
-        <w:t>UserForm and Functions to clear columns in sheet “Dilution_Annot”</w:t>
+      <w:proofErr w:type="spellEnd"/>
+    </w:p>
+    <w:p>
+      <w:proofErr w:type="spellStart"/>
+      <w:r>
+        <w:t>UserForm</w:t>
+      </w:r>
+      <w:proofErr w:type="spellEnd"/>
+      <w:r>
+        <w:t xml:space="preserve"> and Functions to clear columns in sheet “</w:t>
+      </w:r>
+      <w:proofErr w:type="spellStart"/>
+      <w:r>
+        <w:t>Dilution_Annot</w:t>
+      </w:r>
+      <w:proofErr w:type="spellEnd"/>
+      <w:r>
+        <w:t>”</w:t>
       </w:r>
     </w:p>
     <w:p>
@@ -12027,15 +12460,30 @@
         <w:pStyle w:val="Heading3"/>
       </w:pPr>
       <w:bookmarkStart w:id="49" w:name="_Toc83819470"/>
+      <w:proofErr w:type="spellStart"/>
       <w:r>
         <w:lastRenderedPageBreak/>
         <w:t>Clear_ISTD_Table</w:t>
       </w:r>
       <w:bookmarkEnd w:id="49"/>
-    </w:p>
-    <w:p>
-      <w:r>
-        <w:t>UserForm and Functions to clear columns in sheet “ISTD_Annot”</w:t>
+      <w:proofErr w:type="spellEnd"/>
+    </w:p>
+    <w:p>
+      <w:proofErr w:type="spellStart"/>
+      <w:r>
+        <w:t>UserForm</w:t>
+      </w:r>
+      <w:proofErr w:type="spellEnd"/>
+      <w:r>
+        <w:t xml:space="preserve"> and Functions to clear columns in sheet “</w:t>
+      </w:r>
+      <w:proofErr w:type="spellStart"/>
+      <w:r>
+        <w:t>ISTD_Annot</w:t>
+      </w:r>
+      <w:proofErr w:type="spellEnd"/>
+      <w:r>
+        <w:t>”</w:t>
       </w:r>
     </w:p>
     <w:p>
@@ -12043,14 +12491,29 @@
         <w:pStyle w:val="Heading3"/>
       </w:pPr>
       <w:bookmarkStart w:id="50" w:name="_Toc83819471"/>
+      <w:proofErr w:type="spellStart"/>
       <w:r>
         <w:t>Clear_Sample_Annot</w:t>
       </w:r>
       <w:bookmarkEnd w:id="50"/>
-    </w:p>
-    <w:p>
-      <w:r>
-        <w:t>UserForm and Functions to clear columns in sheet “Sample_Annot”</w:t>
+      <w:proofErr w:type="spellEnd"/>
+    </w:p>
+    <w:p>
+      <w:proofErr w:type="spellStart"/>
+      <w:r>
+        <w:t>UserForm</w:t>
+      </w:r>
+      <w:proofErr w:type="spellEnd"/>
+      <w:r>
+        <w:t xml:space="preserve"> and Functions to clear columns in sheet “</w:t>
+      </w:r>
+      <w:proofErr w:type="spellStart"/>
+      <w:r>
+        <w:t>Sample_Annot</w:t>
+      </w:r>
+      <w:proofErr w:type="spellEnd"/>
+      <w:r>
+        <w:t>”</w:t>
       </w:r>
     </w:p>
     <w:p>
@@ -12058,14 +12521,29 @@
         <w:pStyle w:val="Heading3"/>
       </w:pPr>
       <w:bookmarkStart w:id="51" w:name="_Toc83819472"/>
+      <w:proofErr w:type="spellStart"/>
       <w:r>
         <w:t>Clear_Transition_Name_Annot</w:t>
       </w:r>
       <w:bookmarkEnd w:id="51"/>
-    </w:p>
-    <w:p>
-      <w:r>
-        <w:t>UserForm and Functions to clear columns in sheet “Transition_Name_Annot”</w:t>
+      <w:proofErr w:type="spellEnd"/>
+    </w:p>
+    <w:p>
+      <w:proofErr w:type="spellStart"/>
+      <w:r>
+        <w:t>UserForm</w:t>
+      </w:r>
+      <w:proofErr w:type="spellEnd"/>
+      <w:r>
+        <w:t xml:space="preserve"> and Functions to clear columns in sheet “</w:t>
+      </w:r>
+      <w:proofErr w:type="spellStart"/>
+      <w:r>
+        <w:t>Transition_Name_Annot</w:t>
+      </w:r>
+      <w:proofErr w:type="spellEnd"/>
+      <w:r>
+        <w:t>”</w:t>
       </w:r>
     </w:p>
     <w:p>
@@ -12073,14 +12551,37 @@
         <w:pStyle w:val="Heading3"/>
       </w:pPr>
       <w:bookmarkStart w:id="52" w:name="_Toc83819473"/>
+      <w:proofErr w:type="spellStart"/>
       <w:r>
         <w:t>Concentration_Unit_MsgBox</w:t>
       </w:r>
       <w:bookmarkEnd w:id="52"/>
-    </w:p>
-    <w:p>
-      <w:r>
-        <w:t>UserForm and Funtions to indicate what concentration units are generated automatically in sheet “Sample_Annot”</w:t>
+      <w:proofErr w:type="spellEnd"/>
+    </w:p>
+    <w:p>
+      <w:proofErr w:type="spellStart"/>
+      <w:r>
+        <w:t>UserForm</w:t>
+      </w:r>
+      <w:proofErr w:type="spellEnd"/>
+      <w:r>
+        <w:t xml:space="preserve"> and </w:t>
+      </w:r>
+      <w:proofErr w:type="spellStart"/>
+      <w:r>
+        <w:t>Funtions</w:t>
+      </w:r>
+      <w:proofErr w:type="spellEnd"/>
+      <w:r>
+        <w:t xml:space="preserve"> to indicate what concentration units are generated automatically in sheet “</w:t>
+      </w:r>
+      <w:proofErr w:type="spellStart"/>
+      <w:r>
+        <w:t>Sample_Annot</w:t>
+      </w:r>
+      <w:proofErr w:type="spellEnd"/>
+      <w:r>
+        <w:t>”</w:t>
       </w:r>
     </w:p>
     <w:p>
@@ -12088,14 +12589,29 @@
         <w:pStyle w:val="Heading3"/>
       </w:pPr>
       <w:bookmarkStart w:id="53" w:name="_Toc83819474"/>
-      <w:r>
-        <w:t>Invalid_ISTD _MsgBox</w:t>
+      <w:proofErr w:type="spellStart"/>
+      <w:r>
+        <w:t>Invalid_ISTD</w:t>
+      </w:r>
+      <w:proofErr w:type="spellEnd"/>
+      <w:r>
+        <w:t xml:space="preserve"> _</w:t>
+      </w:r>
+      <w:proofErr w:type="spellStart"/>
+      <w:r>
+        <w:t>MsgBox</w:t>
       </w:r>
       <w:bookmarkEnd w:id="53"/>
-    </w:p>
-    <w:p>
-      <w:r>
-        <w:t>UserForm and Functions to highlight to users of potential invalid ISTD</w:t>
+      <w:proofErr w:type="spellEnd"/>
+    </w:p>
+    <w:p>
+      <w:proofErr w:type="spellStart"/>
+      <w:r>
+        <w:t>UserForm</w:t>
+      </w:r>
+      <w:proofErr w:type="spellEnd"/>
+      <w:r>
+        <w:t xml:space="preserve"> and Functions to highlight to users of potential invalid ISTD</w:t>
       </w:r>
     </w:p>
     <w:p>
@@ -12103,6 +12619,7 @@
         <w:pStyle w:val="Heading3"/>
       </w:pPr>
       <w:bookmarkStart w:id="54" w:name="_Toc83819475"/>
+      <w:proofErr w:type="spellStart"/>
       <w:r>
         <w:t>Load_Sample_Annot</w:t>
       </w:r>
@@ -12110,10 +12627,16 @@
         <w:t>_Raw</w:t>
       </w:r>
       <w:bookmarkEnd w:id="54"/>
-    </w:p>
-    <w:p>
-      <w:r>
-        <w:t>UserForm and Functions to help users load Sample Annotation from raw data file</w:t>
+      <w:proofErr w:type="spellEnd"/>
+    </w:p>
+    <w:p>
+      <w:proofErr w:type="spellStart"/>
+      <w:r>
+        <w:t>UserForm</w:t>
+      </w:r>
+      <w:proofErr w:type="spellEnd"/>
+      <w:r>
+        <w:t xml:space="preserve"> and Functions to help users load Sample Annotation from raw data file</w:t>
       </w:r>
     </w:p>
     <w:p>
@@ -12121,14 +12644,21 @@
         <w:pStyle w:val="Heading3"/>
       </w:pPr>
       <w:bookmarkStart w:id="55" w:name="_Toc83819476"/>
+      <w:proofErr w:type="spellStart"/>
       <w:r>
         <w:t>Load_Sample_Annot_Tidy</w:t>
       </w:r>
       <w:bookmarkEnd w:id="55"/>
-    </w:p>
-    <w:p>
-      <w:r>
-        <w:t>UserForm and Functions to help users load Sample Annotation from csv files in table form.</w:t>
+      <w:proofErr w:type="spellEnd"/>
+    </w:p>
+    <w:p>
+      <w:proofErr w:type="spellStart"/>
+      <w:r>
+        <w:t>UserForm</w:t>
+      </w:r>
+      <w:proofErr w:type="spellEnd"/>
+      <w:r>
+        <w:t xml:space="preserve"> and Functions to help users load Sample Annotation from csv files in table form.</w:t>
       </w:r>
     </w:p>
     <w:p>
@@ -12136,14 +12666,21 @@
         <w:pStyle w:val="Heading3"/>
       </w:pPr>
       <w:bookmarkStart w:id="56" w:name="_Toc83819477"/>
+      <w:proofErr w:type="spellStart"/>
       <w:r>
         <w:t>Load_Transition_Name_Tidy</w:t>
       </w:r>
       <w:bookmarkEnd w:id="56"/>
-    </w:p>
-    <w:p>
-      <w:r>
-        <w:t>UserForm and Functions to help users load Transition Annotation from csv files in table form.</w:t>
+      <w:proofErr w:type="spellEnd"/>
+    </w:p>
+    <w:p>
+      <w:proofErr w:type="spellStart"/>
+      <w:r>
+        <w:t>UserForm</w:t>
+      </w:r>
+      <w:proofErr w:type="spellEnd"/>
+      <w:r>
+        <w:t xml:space="preserve"> and Functions to help users load Transition Annotation from csv files in table form.</w:t>
       </w:r>
     </w:p>
     <w:p>
@@ -12157,8 +12694,13 @@
       <w:bookmarkEnd w:id="57"/>
     </w:p>
     <w:p>
-      <w:r>
-        <w:t>UserForm and Functions to ask users if a particular column should be overwritten or not.</w:t>
+      <w:proofErr w:type="spellStart"/>
+      <w:r>
+        <w:t>UserForm</w:t>
+      </w:r>
+      <w:proofErr w:type="spellEnd"/>
+      <w:r>
+        <w:t xml:space="preserve"> and Functions to ask users if a particular column should be overwritten or not.</w:t>
       </w:r>
     </w:p>
     <w:p>
@@ -12167,9 +12709,14 @@
       </w:pPr>
       <w:bookmarkStart w:id="58" w:name="_Toc83819479"/>
       <w:r>
-        <w:t>Unit and IntegrationTest</w:t>
+        <w:t xml:space="preserve">Unit and </w:t>
+      </w:r>
+      <w:proofErr w:type="spellStart"/>
+      <w:r>
+        <w:t>IntegrationTest</w:t>
       </w:r>
       <w:bookmarkEnd w:id="58"/>
+      <w:proofErr w:type="spellEnd"/>
     </w:p>
     <w:p>
       <w:pPr>
@@ -12180,8 +12727,13 @@
         </w:numPr>
       </w:pPr>
       <w:bookmarkStart w:id="59" w:name="_Toc83819480"/>
-      <w:r>
-        <w:t>Rubberduck for unit testing</w:t>
+      <w:proofErr w:type="spellStart"/>
+      <w:r>
+        <w:t>Rubberduck</w:t>
+      </w:r>
+      <w:proofErr w:type="spellEnd"/>
+      <w:r>
+        <w:t xml:space="preserve"> for unit testing</w:t>
       </w:r>
       <w:bookmarkEnd w:id="59"/>
     </w:p>
@@ -12195,13 +12747,26 @@
       </w:pPr>
       <w:bookmarkStart w:id="60" w:name="_Toc83819481"/>
       <w:r>
-        <w:t>Initialising the Rubberduck</w:t>
+        <w:t xml:space="preserve">Initialising the </w:t>
+      </w:r>
+      <w:proofErr w:type="spellStart"/>
+      <w:r>
+        <w:t>Rubberduck</w:t>
       </w:r>
       <w:bookmarkEnd w:id="60"/>
-    </w:p>
-    <w:p>
-      <w:r>
-        <w:t xml:space="preserve">When you open the Visual Basic from the Developer Tab, Rubberduck is not activated yet. </w:t>
+      <w:proofErr w:type="spellEnd"/>
+    </w:p>
+    <w:p>
+      <w:r>
+        <w:t xml:space="preserve">When you open the Visual Basic from the Developer Tab, </w:t>
+      </w:r>
+      <w:proofErr w:type="spellStart"/>
+      <w:r>
+        <w:t>Rubberduck</w:t>
+      </w:r>
+      <w:proofErr w:type="spellEnd"/>
+      <w:r>
+        <w:t xml:space="preserve"> is not activated yet. </w:t>
       </w:r>
     </w:p>
     <w:p>
@@ -12251,7 +12816,15 @@
     </w:p>
     <w:p>
       <w:r>
-        <w:t>To start the Rubberduck, click on “Pending”</w:t>
+        <w:t xml:space="preserve">To start the </w:t>
+      </w:r>
+      <w:proofErr w:type="spellStart"/>
+      <w:r>
+        <w:t>Rubberduck</w:t>
+      </w:r>
+      <w:proofErr w:type="spellEnd"/>
+      <w:r>
+        <w:t>, click on “Pending”</w:t>
       </w:r>
     </w:p>
     <w:p>
@@ -12396,7 +12969,31 @@
     </w:p>
     <w:p>
       <w:r>
-        <w:t>It means you have a syntax error (Should be “Dim FileThere” instead of “DimFileThere”) and Rubberduck clearly cannot proceed with unit testing on codes with bugs.</w:t>
+        <w:t xml:space="preserve">It means you have a syntax error (Should be “Dim </w:t>
+      </w:r>
+      <w:proofErr w:type="spellStart"/>
+      <w:r>
+        <w:t>FileThere</w:t>
+      </w:r>
+      <w:proofErr w:type="spellEnd"/>
+      <w:r>
+        <w:t>” instead of “</w:t>
+      </w:r>
+      <w:proofErr w:type="spellStart"/>
+      <w:r>
+        <w:t>DimFileThere</w:t>
+      </w:r>
+      <w:proofErr w:type="spellEnd"/>
+      <w:r>
+        <w:t xml:space="preserve">”) and </w:t>
+      </w:r>
+      <w:proofErr w:type="spellStart"/>
+      <w:r>
+        <w:t>Rubberduck</w:t>
+      </w:r>
+      <w:proofErr w:type="spellEnd"/>
+      <w:r>
+        <w:t xml:space="preserve"> clearly cannot proceed with unit testing on codes with bugs.</w:t>
       </w:r>
     </w:p>
     <w:p>
@@ -12411,7 +13008,15 @@
     </w:p>
     <w:p>
       <w:r>
-        <w:t>To start the unit testing, go to Rubberduck, Unit tests, Test Explorer</w:t>
+        <w:t xml:space="preserve">To start the unit testing, go to </w:t>
+      </w:r>
+      <w:proofErr w:type="spellStart"/>
+      <w:r>
+        <w:t>Rubberduck</w:t>
+      </w:r>
+      <w:proofErr w:type="spellEnd"/>
+      <w:r>
+        <w:t>, Unit tests, Test Explorer</w:t>
       </w:r>
     </w:p>
     <w:p>
@@ -12750,7 +13355,20 @@
     </w:p>
     <w:p>
       <w:r>
-        <w:t>‘@TestMethod({Your group name})</w:t>
+        <w:t>‘@</w:t>
+      </w:r>
+      <w:proofErr w:type="spellStart"/>
+      <w:proofErr w:type="gramStart"/>
+      <w:r>
+        <w:t>TestMethod</w:t>
+      </w:r>
+      <w:proofErr w:type="spellEnd"/>
+      <w:r>
+        <w:t>(</w:t>
+      </w:r>
+      <w:proofErr w:type="gramEnd"/>
+      <w:r>
+        <w:t>{Your group name})</w:t>
       </w:r>
     </w:p>
     <w:p>
@@ -13065,7 +13683,15 @@
     </w:p>
     <w:p>
       <w:r>
-        <w:t>Open the Intergration_Test module and run all the functions in this module.</w:t>
+        <w:t xml:space="preserve">Open the </w:t>
+      </w:r>
+      <w:proofErr w:type="spellStart"/>
+      <w:r>
+        <w:t>Intergration_Test</w:t>
+      </w:r>
+      <w:proofErr w:type="spellEnd"/>
+      <w:r>
+        <w:t xml:space="preserve"> module and run all the functions in this module.</w:t>
       </w:r>
     </w:p>
     <w:p>
@@ -13436,7 +14062,15 @@
     </w:p>
     <w:p>
       <w:r>
-        <w:t>Click on Workbooks, make sure the MSTemplate_Creator macro file is selected and you can see all its modules.</w:t>
+        <w:t xml:space="preserve">Click on Workbooks, make sure the </w:t>
+      </w:r>
+      <w:proofErr w:type="spellStart"/>
+      <w:r>
+        <w:t>MSTemplate_Creator</w:t>
+      </w:r>
+      <w:proofErr w:type="spellEnd"/>
+      <w:r>
+        <w:t xml:space="preserve"> macro file is selected and you can see all its modules.</w:t>
       </w:r>
     </w:p>
     <w:p>
@@ -13607,7 +14241,15 @@
     </w:p>
     <w:p>
       <w:r>
-        <w:t xml:space="preserve">The software however is unable to copy cls type files, so </w:t>
+        <w:t xml:space="preserve">The software however is unable to copy </w:t>
+      </w:r>
+      <w:proofErr w:type="spellStart"/>
+      <w:r>
+        <w:t>cls</w:t>
+      </w:r>
+      <w:proofErr w:type="spellEnd"/>
+      <w:r>
+        <w:t xml:space="preserve"> type files, so </w:t>
       </w:r>
       <w:r>
         <w:t>copy and paste is required for this part.</w:t>
@@ -13637,8 +14279,13 @@
         </w:numPr>
       </w:pPr>
       <w:bookmarkStart w:id="70" w:name="_Toc83819491"/>
-      <w:r>
-        <w:t>Transition_Name_Annot changes</w:t>
+      <w:proofErr w:type="spellStart"/>
+      <w:r>
+        <w:t>Transition_Name_Annot</w:t>
+      </w:r>
+      <w:proofErr w:type="spellEnd"/>
+      <w:r>
+        <w:t xml:space="preserve"> changes</w:t>
       </w:r>
       <w:bookmarkEnd w:id="70"/>
     </w:p>
@@ -13669,6 +14316,7 @@
       <w:r>
         <w:t xml:space="preserve">In the </w:t>
       </w:r>
+      <w:proofErr w:type="spellStart"/>
       <w:r>
         <w:t>Transition_Name_Annot_</w:t>
       </w:r>
@@ -13678,9 +14326,31 @@
       <w:r>
         <w:t>s</w:t>
       </w:r>
-      <w:r>
-        <w:t xml:space="preserve"> Modules, go to GetTranstionArray_Click function and update the function Utilities.OverwriteHeader and Utilities.Load_To_Excel</w:t>
-      </w:r>
+      <w:proofErr w:type="spellEnd"/>
+      <w:r>
+        <w:t xml:space="preserve"> Modules, go to </w:t>
+      </w:r>
+      <w:proofErr w:type="spellStart"/>
+      <w:r>
+        <w:t>GetTranstionArray_Click</w:t>
+      </w:r>
+      <w:proofErr w:type="spellEnd"/>
+      <w:r>
+        <w:t xml:space="preserve"> function and update the function </w:t>
+      </w:r>
+      <w:proofErr w:type="spellStart"/>
+      <w:r>
+        <w:t>Utilities.OverwriteHeader</w:t>
+      </w:r>
+      <w:proofErr w:type="spellEnd"/>
+      <w:r>
+        <w:t xml:space="preserve"> and </w:t>
+      </w:r>
+      <w:proofErr w:type="spellStart"/>
+      <w:r>
+        <w:t>Utilities.Load_To_Excel</w:t>
+      </w:r>
+      <w:proofErr w:type="spellEnd"/>
     </w:p>
     <w:p>
       <w:pPr>
@@ -13729,7 +14399,23 @@
     </w:p>
     <w:p>
       <w:r>
-        <w:t>In the Userform Clear_Transition_Name_Annot, change the column name in</w:t>
+        <w:t xml:space="preserve">In the </w:t>
+      </w:r>
+      <w:proofErr w:type="spellStart"/>
+      <w:r>
+        <w:t>Userform</w:t>
+      </w:r>
+      <w:proofErr w:type="spellEnd"/>
+      <w:r>
+        <w:t xml:space="preserve"> </w:t>
+      </w:r>
+      <w:proofErr w:type="spellStart"/>
+      <w:r>
+        <w:t>Clear_Transition_Name_Annot</w:t>
+      </w:r>
+      <w:proofErr w:type="spellEnd"/>
+      <w:r>
+        <w:t>, change the column name in</w:t>
       </w:r>
     </w:p>
     <w:p>
@@ -13780,8 +14466,13 @@
     </w:p>
     <w:p>
       <w:r>
-        <w:t>Change the relevant code for the userform</w:t>
-      </w:r>
+        <w:t xml:space="preserve">Change the relevant code for the </w:t>
+      </w:r>
+      <w:proofErr w:type="spellStart"/>
+      <w:r>
+        <w:t>userform</w:t>
+      </w:r>
+      <w:proofErr w:type="spellEnd"/>
     </w:p>
     <w:p>
       <w:pPr>
@@ -13833,32 +14524,46 @@
         <w:t xml:space="preserve">In the </w:t>
       </w:r>
       <w:r>
-        <w:t xml:space="preserve">Colour Tracker module, </w:t>
-      </w:r>
-      <w:r>
-        <w:t xml:space="preserve">, go to </w:t>
-      </w:r>
+        <w:t>Colour Tracker module</w:t>
+      </w:r>
+      <w:proofErr w:type="gramStart"/>
+      <w:r>
+        <w:t xml:space="preserve">, </w:t>
+      </w:r>
+      <w:r>
+        <w:t>,</w:t>
+      </w:r>
+      <w:proofErr w:type="gramEnd"/>
+      <w:r>
+        <w:t xml:space="preserve"> go to </w:t>
+      </w:r>
+      <w:proofErr w:type="spellStart"/>
       <w:r>
         <w:t>ChangeToBlankWhenChanged</w:t>
       </w:r>
+      <w:proofErr w:type="spellEnd"/>
       <w:r>
         <w:t xml:space="preserve"> </w:t>
       </w:r>
       <w:r>
         <w:t xml:space="preserve">function and update the function </w:t>
       </w:r>
+      <w:proofErr w:type="spellStart"/>
       <w:r>
         <w:t>Utilities.Get_Header_Col_Position</w:t>
       </w:r>
+      <w:proofErr w:type="spellEnd"/>
       <w:r>
         <w:t xml:space="preserve"> </w:t>
       </w:r>
       <w:r>
         <w:t xml:space="preserve">and </w:t>
       </w:r>
+      <w:proofErr w:type="spellStart"/>
       <w:r>
         <w:t>Utilities.ConvertToLetter</w:t>
       </w:r>
+      <w:proofErr w:type="spellEnd"/>
     </w:p>
     <w:p>
       <w:pPr>
@@ -13907,23 +14612,37 @@
     </w:p>
     <w:p>
       <w:r>
-        <w:t xml:space="preserve">In the Integration_Test module, go to </w:t>
-      </w:r>
+        <w:t xml:space="preserve">In the </w:t>
+      </w:r>
+      <w:proofErr w:type="spellStart"/>
+      <w:r>
+        <w:t>Integration_Test</w:t>
+      </w:r>
+      <w:proofErr w:type="spellEnd"/>
+      <w:r>
+        <w:t xml:space="preserve"> module, go to </w:t>
+      </w:r>
+      <w:proofErr w:type="spellStart"/>
       <w:r>
         <w:t>Transition_Name_and_ISTD_Annot_Integration_Test</w:t>
       </w:r>
+      <w:proofErr w:type="spellEnd"/>
       <w:r>
         <w:t xml:space="preserve"> and update the functions such as </w:t>
       </w:r>
+      <w:proofErr w:type="spellStart"/>
       <w:r>
         <w:t>Utilities.Get_Header_Col_Position</w:t>
       </w:r>
+      <w:proofErr w:type="spellEnd"/>
       <w:r>
         <w:t xml:space="preserve">, </w:t>
       </w:r>
+      <w:proofErr w:type="spellStart"/>
       <w:r>
         <w:t>Utilities.ConvertToLetter</w:t>
       </w:r>
+      <w:proofErr w:type="spellEnd"/>
       <w:r>
         <w:t>, etc</w:t>
       </w:r>
@@ -13985,7 +14704,23 @@
     </w:p>
     <w:p>
       <w:r>
-        <w:t>Firstly, you must change the column in both the sheet Transition_Name_Annot and ISTD_Annot to the one you have changed</w:t>
+        <w:t xml:space="preserve">Firstly, you must change the column in both the sheet </w:t>
+      </w:r>
+      <w:proofErr w:type="spellStart"/>
+      <w:r>
+        <w:t>Transition_Name_Annot</w:t>
+      </w:r>
+      <w:proofErr w:type="spellEnd"/>
+      <w:r>
+        <w:t xml:space="preserve"> and </w:t>
+      </w:r>
+      <w:proofErr w:type="spellStart"/>
+      <w:r>
+        <w:t>ISTD_Annot</w:t>
+      </w:r>
+      <w:proofErr w:type="spellEnd"/>
+      <w:r>
+        <w:t xml:space="preserve"> to the one you have changed</w:t>
       </w:r>
     </w:p>
     <w:p>
@@ -14078,6 +14813,7 @@
       <w:r>
         <w:t xml:space="preserve">In the </w:t>
       </w:r>
+      <w:proofErr w:type="spellStart"/>
       <w:r>
         <w:t>Transition_Name</w:t>
       </w:r>
@@ -14085,8 +14821,41 @@
         <w:t>_Annot_</w:t>
       </w:r>
       <w:r>
-        <w:t>Button Modules, go to Load_Transition_Name_ISTD_Click function and change the function, Utilities.Load_Columns_From_Excel, Utilities.OverwriteHeader and Utilities.Load_To_Excel</w:t>
-      </w:r>
+        <w:t>Button</w:t>
+      </w:r>
+      <w:proofErr w:type="spellEnd"/>
+      <w:r>
+        <w:t xml:space="preserve"> Modules, go to </w:t>
+      </w:r>
+      <w:proofErr w:type="spellStart"/>
+      <w:r>
+        <w:t>Load_Transition_Name_ISTD_Click</w:t>
+      </w:r>
+      <w:proofErr w:type="spellEnd"/>
+      <w:r>
+        <w:t xml:space="preserve"> function and change the function, </w:t>
+      </w:r>
+      <w:proofErr w:type="spellStart"/>
+      <w:r>
+        <w:t>Utilities.Load_Columns_From_Excel</w:t>
+      </w:r>
+      <w:proofErr w:type="spellEnd"/>
+      <w:r>
+        <w:t xml:space="preserve">, </w:t>
+      </w:r>
+      <w:proofErr w:type="spellStart"/>
+      <w:r>
+        <w:t>Utilities.OverwriteHeader</w:t>
+      </w:r>
+      <w:proofErr w:type="spellEnd"/>
+      <w:r>
+        <w:t xml:space="preserve"> and </w:t>
+      </w:r>
+      <w:proofErr w:type="spellStart"/>
+      <w:r>
+        <w:t>Utilities.Load_To_Excel</w:t>
+      </w:r>
+      <w:proofErr w:type="spellEnd"/>
     </w:p>
     <w:p>
       <w:pPr>
@@ -14135,7 +14904,23 @@
     </w:p>
     <w:p>
       <w:r>
-        <w:t>In the Userform Clear_Transition_Name_Annot, change the column name in</w:t>
+        <w:t xml:space="preserve">In the </w:t>
+      </w:r>
+      <w:proofErr w:type="spellStart"/>
+      <w:r>
+        <w:t>Userform</w:t>
+      </w:r>
+      <w:proofErr w:type="spellEnd"/>
+      <w:r>
+        <w:t xml:space="preserve"> </w:t>
+      </w:r>
+      <w:proofErr w:type="spellStart"/>
+      <w:r>
+        <w:t>Clear_Transition_Name_Annot</w:t>
+      </w:r>
+      <w:proofErr w:type="spellEnd"/>
+      <w:r>
+        <w:t>, change the column name in</w:t>
       </w:r>
     </w:p>
     <w:p>
@@ -14185,7 +14970,15 @@
     </w:p>
     <w:p>
       <w:r>
-        <w:t xml:space="preserve">Change the relevant code for the userform </w:t>
+        <w:t xml:space="preserve">Change the relevant code for the </w:t>
+      </w:r>
+      <w:proofErr w:type="spellStart"/>
+      <w:r>
+        <w:t>userform</w:t>
+      </w:r>
+      <w:proofErr w:type="spellEnd"/>
+      <w:r>
+        <w:t xml:space="preserve"> </w:t>
       </w:r>
     </w:p>
     <w:p>
@@ -14235,7 +15028,23 @@
     </w:p>
     <w:p>
       <w:r>
-        <w:t>In the userform Clear ISTD_Table, change the column name in</w:t>
+        <w:t xml:space="preserve">In the </w:t>
+      </w:r>
+      <w:proofErr w:type="spellStart"/>
+      <w:r>
+        <w:t>userform</w:t>
+      </w:r>
+      <w:proofErr w:type="spellEnd"/>
+      <w:r>
+        <w:t xml:space="preserve"> Clear </w:t>
+      </w:r>
+      <w:proofErr w:type="spellStart"/>
+      <w:r>
+        <w:t>ISTD_Table</w:t>
+      </w:r>
+      <w:proofErr w:type="spellEnd"/>
+      <w:r>
+        <w:t>, change the column name in</w:t>
       </w:r>
     </w:p>
     <w:p>
@@ -14286,7 +15095,15 @@
     </w:p>
     <w:p>
       <w:r>
-        <w:t xml:space="preserve">Change the relevant code for the userform </w:t>
+        <w:t xml:space="preserve">Change the relevant code for the </w:t>
+      </w:r>
+      <w:proofErr w:type="spellStart"/>
+      <w:r>
+        <w:t>userform</w:t>
+      </w:r>
+      <w:proofErr w:type="spellEnd"/>
+      <w:r>
+        <w:t xml:space="preserve"> </w:t>
       </w:r>
     </w:p>
     <w:p>
@@ -14336,32 +15153,46 @@
     </w:p>
     <w:p>
       <w:r>
-        <w:t xml:space="preserve">In the Colour Tracker module, </w:t>
-      </w:r>
-      <w:r>
-        <w:t xml:space="preserve">, go to </w:t>
-      </w:r>
+        <w:t>In the Colour Tracker module</w:t>
+      </w:r>
+      <w:proofErr w:type="gramStart"/>
+      <w:r>
+        <w:t xml:space="preserve">, </w:t>
+      </w:r>
+      <w:r>
+        <w:t>,</w:t>
+      </w:r>
+      <w:proofErr w:type="gramEnd"/>
+      <w:r>
+        <w:t xml:space="preserve"> go to </w:t>
+      </w:r>
+      <w:proofErr w:type="spellStart"/>
       <w:r>
         <w:t>ChangeToBlankWhenChanged</w:t>
       </w:r>
+      <w:proofErr w:type="spellEnd"/>
       <w:r>
         <w:t xml:space="preserve"> </w:t>
       </w:r>
       <w:r>
         <w:t xml:space="preserve">function and update the function </w:t>
       </w:r>
+      <w:proofErr w:type="spellStart"/>
       <w:r>
         <w:t>Utilities.Get_Header_Col_Position</w:t>
       </w:r>
+      <w:proofErr w:type="spellEnd"/>
       <w:r>
         <w:t xml:space="preserve"> </w:t>
       </w:r>
       <w:r>
         <w:t xml:space="preserve">and </w:t>
       </w:r>
+      <w:proofErr w:type="spellStart"/>
       <w:r>
         <w:t>Utilities.ConvertToLetter</w:t>
       </w:r>
+      <w:proofErr w:type="spellEnd"/>
     </w:p>
     <w:p>
       <w:pPr>
@@ -14410,23 +15241,37 @@
     </w:p>
     <w:p>
       <w:r>
-        <w:t xml:space="preserve">In the Integration_Test module, go to </w:t>
-      </w:r>
+        <w:t xml:space="preserve">In the </w:t>
+      </w:r>
+      <w:proofErr w:type="spellStart"/>
+      <w:r>
+        <w:t>Integration_Test</w:t>
+      </w:r>
+      <w:proofErr w:type="spellEnd"/>
+      <w:r>
+        <w:t xml:space="preserve"> module, go to </w:t>
+      </w:r>
+      <w:proofErr w:type="spellStart"/>
       <w:r>
         <w:t>Transition_Name_and_ISTD_Annot_Integration_Test</w:t>
       </w:r>
+      <w:proofErr w:type="spellEnd"/>
       <w:r>
         <w:t xml:space="preserve"> and update the functions such as </w:t>
       </w:r>
+      <w:proofErr w:type="spellStart"/>
       <w:r>
         <w:t>Utilities.Get_Header_Col_Position</w:t>
       </w:r>
+      <w:proofErr w:type="spellEnd"/>
       <w:r>
         <w:t xml:space="preserve">, </w:t>
       </w:r>
+      <w:proofErr w:type="spellStart"/>
       <w:r>
         <w:t>Utilities.ConvertToLetter</w:t>
       </w:r>
+      <w:proofErr w:type="spellEnd"/>
       <w:r>
         <w:t>, etc</w:t>
       </w:r>
@@ -14489,7 +15334,23 @@
     </w:p>
     <w:p>
       <w:r>
-        <w:t>In the Button Modules, go to Load_Transition_Name_ISTD_Click function and GetTranstionArray_Click function change the sheet name in the command</w:t>
+        <w:t xml:space="preserve">In the Button Modules, go to </w:t>
+      </w:r>
+      <w:proofErr w:type="spellStart"/>
+      <w:r>
+        <w:t>Load_Transition_Name_ISTD_Click</w:t>
+      </w:r>
+      <w:proofErr w:type="spellEnd"/>
+      <w:r>
+        <w:t xml:space="preserve"> function and </w:t>
+      </w:r>
+      <w:proofErr w:type="spellStart"/>
+      <w:r>
+        <w:t>GetTranstionArray_Click</w:t>
+      </w:r>
+      <w:proofErr w:type="spellEnd"/>
+      <w:r>
+        <w:t xml:space="preserve"> function change the sheet name in the command</w:t>
       </w:r>
     </w:p>
     <w:p>
@@ -14610,14 +15471,24 @@
     </w:p>
     <w:p>
       <w:r>
-        <w:t xml:space="preserve">In the Colour Tracker module, </w:t>
-      </w:r>
-      <w:r>
-        <w:t xml:space="preserve"> go to </w:t>
-      </w:r>
+        <w:t xml:space="preserve">In the Colour Tracker </w:t>
+      </w:r>
+      <w:proofErr w:type="gramStart"/>
+      <w:r>
+        <w:t xml:space="preserve">module, </w:t>
+      </w:r>
+      <w:r>
+        <w:t xml:space="preserve"> go</w:t>
+      </w:r>
+      <w:proofErr w:type="gramEnd"/>
+      <w:r>
+        <w:t xml:space="preserve"> to </w:t>
+      </w:r>
+      <w:proofErr w:type="spellStart"/>
       <w:r>
         <w:t>ChangeToBlankWhenChanged</w:t>
       </w:r>
+      <w:proofErr w:type="spellEnd"/>
       <w:r>
         <w:t xml:space="preserve"> </w:t>
       </w:r>
@@ -14675,11 +15546,21 @@
     </w:p>
     <w:p>
       <w:r>
-        <w:t xml:space="preserve">In the Integration_Test module, go to </w:t>
-      </w:r>
+        <w:t xml:space="preserve">In the </w:t>
+      </w:r>
+      <w:proofErr w:type="spellStart"/>
+      <w:r>
+        <w:t>Integration_Test</w:t>
+      </w:r>
+      <w:proofErr w:type="spellEnd"/>
+      <w:r>
+        <w:t xml:space="preserve"> module, go to </w:t>
+      </w:r>
+      <w:proofErr w:type="spellStart"/>
       <w:r>
         <w:t>Transition_Name_and_ISTD_Annot_Integration_Test</w:t>
       </w:r>
+      <w:proofErr w:type="spellEnd"/>
       <w:r>
         <w:t xml:space="preserve"> and update the sheet name.</w:t>
       </w:r>
@@ -14735,8 +15616,13 @@
         <w:pStyle w:val="Heading2"/>
       </w:pPr>
       <w:bookmarkStart w:id="74" w:name="_Toc83819495"/>
-      <w:r>
-        <w:t>ISTD_Annot changes</w:t>
+      <w:proofErr w:type="spellStart"/>
+      <w:r>
+        <w:t>ISTD_Annot</w:t>
+      </w:r>
+      <w:proofErr w:type="spellEnd"/>
+      <w:r>
+        <w:t xml:space="preserve"> changes</w:t>
       </w:r>
       <w:bookmarkEnd w:id="74"/>
     </w:p>
@@ -14770,32 +15656,46 @@
     </w:p>
     <w:p>
       <w:r>
-        <w:t xml:space="preserve">In the Colour Tracker module </w:t>
-      </w:r>
-      <w:r>
-        <w:t xml:space="preserve">, go to </w:t>
-      </w:r>
+        <w:t xml:space="preserve">In the Colour Tracker </w:t>
+      </w:r>
+      <w:proofErr w:type="gramStart"/>
+      <w:r>
+        <w:t xml:space="preserve">module </w:t>
+      </w:r>
+      <w:r>
+        <w:t>,</w:t>
+      </w:r>
+      <w:proofErr w:type="gramEnd"/>
+      <w:r>
+        <w:t xml:space="preserve"> go to </w:t>
+      </w:r>
+      <w:proofErr w:type="spellStart"/>
       <w:r>
         <w:t>ISTDCalculationChecker</w:t>
       </w:r>
+      <w:proofErr w:type="spellEnd"/>
       <w:r>
         <w:t xml:space="preserve"> </w:t>
       </w:r>
       <w:r>
         <w:t xml:space="preserve">function and update the function </w:t>
       </w:r>
+      <w:proofErr w:type="spellStart"/>
       <w:r>
         <w:t>Utilities.Get_Header_Col_Position</w:t>
       </w:r>
+      <w:proofErr w:type="spellEnd"/>
       <w:r>
         <w:t xml:space="preserve"> </w:t>
       </w:r>
       <w:r>
         <w:t xml:space="preserve">and </w:t>
       </w:r>
+      <w:proofErr w:type="spellStart"/>
       <w:r>
         <w:t>Utilities.ConvertToLetter</w:t>
       </w:r>
+      <w:proofErr w:type="spellEnd"/>
     </w:p>
     <w:p>
       <w:pPr>
@@ -14845,23 +15745,37 @@
     </w:p>
     <w:p>
       <w:r>
-        <w:t xml:space="preserve">In the Integration_Test module, go to </w:t>
-      </w:r>
+        <w:t xml:space="preserve">In the </w:t>
+      </w:r>
+      <w:proofErr w:type="spellStart"/>
+      <w:r>
+        <w:t>Integration_Test</w:t>
+      </w:r>
+      <w:proofErr w:type="spellEnd"/>
+      <w:r>
+        <w:t xml:space="preserve"> module, go to </w:t>
+      </w:r>
+      <w:proofErr w:type="spellStart"/>
       <w:r>
         <w:t>Transition_Name_and_ISTD_Annot_Integration_Test</w:t>
       </w:r>
+      <w:proofErr w:type="spellEnd"/>
       <w:r>
         <w:t xml:space="preserve"> and update the functions such as </w:t>
       </w:r>
+      <w:proofErr w:type="spellStart"/>
       <w:r>
         <w:t>Utilities.Get_Header_Col_Position</w:t>
       </w:r>
+      <w:proofErr w:type="spellEnd"/>
       <w:r>
         <w:t xml:space="preserve">, </w:t>
       </w:r>
+      <w:proofErr w:type="spellStart"/>
       <w:r>
         <w:t>Utilities.ConvertToLetter</w:t>
       </w:r>
+      <w:proofErr w:type="spellEnd"/>
       <w:r>
         <w:t>, etc</w:t>
       </w:r>
@@ -14920,14 +15834,40 @@
         <w:t xml:space="preserve">Changes in </w:t>
       </w:r>
       <w:r>
-        <w:t>the column name used in the calculation of ISTD concentration from ng/ML to nM</w:t>
+        <w:t xml:space="preserve">the column name used in the calculation of ISTD concentration from ng/ML to </w:t>
+      </w:r>
+      <w:proofErr w:type="spellStart"/>
+      <w:r>
+        <w:t>nM</w:t>
       </w:r>
       <w:bookmarkEnd w:id="76"/>
-    </w:p>
-    <w:p>
-      <w:r>
-        <w:t>In the ISTD_Annot module, go to Get_ISTD_Conc_nM_Array. Update the function Utilities.Load_Columns_From_Excel</w:t>
-      </w:r>
+      <w:proofErr w:type="spellEnd"/>
+    </w:p>
+    <w:p>
+      <w:r>
+        <w:t xml:space="preserve">In the </w:t>
+      </w:r>
+      <w:proofErr w:type="spellStart"/>
+      <w:r>
+        <w:t>ISTD_Annot</w:t>
+      </w:r>
+      <w:proofErr w:type="spellEnd"/>
+      <w:r>
+        <w:t xml:space="preserve"> module, go to </w:t>
+      </w:r>
+      <w:proofErr w:type="spellStart"/>
+      <w:r>
+        <w:t>Get_ISTD_Conc_nM_Array</w:t>
+      </w:r>
+      <w:proofErr w:type="spellEnd"/>
+      <w:r>
+        <w:t xml:space="preserve">. Update the function </w:t>
+      </w:r>
+      <w:proofErr w:type="spellStart"/>
+      <w:r>
+        <w:t>Utilities.Load_Columns_From_Excel</w:t>
+      </w:r>
+      <w:proofErr w:type="spellEnd"/>
     </w:p>
     <w:p>
       <w:pPr>
@@ -14978,11 +15918,56 @@
       <w:r>
         <w:t xml:space="preserve">In the </w:t>
       </w:r>
+      <w:proofErr w:type="spellStart"/>
       <w:r>
         <w:t>ISTD_Annot_</w:t>
       </w:r>
       <w:r>
-        <w:t>Buttons module, go to nM_Calculation_Click. Update Utilities.Load_To_Excel “”ISTD_Conc_[nM]” if this column name is changed</w:t>
+        <w:t>Buttons</w:t>
+      </w:r>
+      <w:proofErr w:type="spellEnd"/>
+      <w:r>
+        <w:t xml:space="preserve"> module, go to </w:t>
+      </w:r>
+      <w:proofErr w:type="spellStart"/>
+      <w:r>
+        <w:t>nM_Calculation_Click</w:t>
+      </w:r>
+      <w:proofErr w:type="spellEnd"/>
+      <w:r>
+        <w:t xml:space="preserve">. Update </w:t>
+      </w:r>
+      <w:proofErr w:type="spellStart"/>
+      <w:r>
+        <w:t>Utilities.Load_To_Excel</w:t>
+      </w:r>
+      <w:proofErr w:type="spellEnd"/>
+      <w:r>
+        <w:t xml:space="preserve"> </w:t>
+      </w:r>
+      <w:proofErr w:type="gramStart"/>
+      <w:r>
+        <w:t>“”</w:t>
+      </w:r>
+      <w:proofErr w:type="spellStart"/>
+      <w:r>
+        <w:t>ISTD</w:t>
+      </w:r>
+      <w:proofErr w:type="gramEnd"/>
+      <w:r>
+        <w:t>_Conc</w:t>
+      </w:r>
+      <w:proofErr w:type="spellEnd"/>
+      <w:r>
+        <w:t>_[</w:t>
+      </w:r>
+      <w:proofErr w:type="spellStart"/>
+      <w:r>
+        <w:t>nM</w:t>
+      </w:r>
+      <w:proofErr w:type="spellEnd"/>
+      <w:r>
+        <w:t>]” if this column name is changed</w:t>
       </w:r>
     </w:p>
     <w:p>
@@ -15032,7 +16017,23 @@
     </w:p>
     <w:p>
       <w:r>
-        <w:t>In the userform Clear ISTD_Table, change the column name in</w:t>
+        <w:t xml:space="preserve">In the </w:t>
+      </w:r>
+      <w:proofErr w:type="spellStart"/>
+      <w:r>
+        <w:t>userform</w:t>
+      </w:r>
+      <w:proofErr w:type="spellEnd"/>
+      <w:r>
+        <w:t xml:space="preserve"> Clear </w:t>
+      </w:r>
+      <w:proofErr w:type="spellStart"/>
+      <w:r>
+        <w:t>ISTD_Table</w:t>
+      </w:r>
+      <w:proofErr w:type="spellEnd"/>
+      <w:r>
+        <w:t>, change the column name in</w:t>
       </w:r>
     </w:p>
     <w:p>
@@ -15086,8 +16087,13 @@
         <w:t>Change the</w:t>
       </w:r>
       <w:r>
-        <w:t xml:space="preserve"> relevant code for the userform</w:t>
-      </w:r>
+        <w:t xml:space="preserve"> relevant code for the </w:t>
+      </w:r>
+      <w:proofErr w:type="spellStart"/>
+      <w:r>
+        <w:t>userform</w:t>
+      </w:r>
+      <w:proofErr w:type="spellEnd"/>
     </w:p>
     <w:p>
       <w:pPr>
@@ -15136,32 +16142,46 @@
     </w:p>
     <w:p>
       <w:r>
-        <w:t xml:space="preserve">In the Colour Tracker module </w:t>
-      </w:r>
-      <w:r>
-        <w:t xml:space="preserve">, go to </w:t>
-      </w:r>
+        <w:t xml:space="preserve">In the Colour Tracker </w:t>
+      </w:r>
+      <w:proofErr w:type="gramStart"/>
+      <w:r>
+        <w:t xml:space="preserve">module </w:t>
+      </w:r>
+      <w:r>
+        <w:t>,</w:t>
+      </w:r>
+      <w:proofErr w:type="gramEnd"/>
+      <w:r>
+        <w:t xml:space="preserve"> go to </w:t>
+      </w:r>
+      <w:proofErr w:type="spellStart"/>
       <w:r>
         <w:t>ISTDCalculationChecker</w:t>
       </w:r>
+      <w:proofErr w:type="spellEnd"/>
       <w:r>
         <w:t xml:space="preserve"> </w:t>
       </w:r>
       <w:r>
         <w:t xml:space="preserve">function and update the function </w:t>
       </w:r>
+      <w:proofErr w:type="spellStart"/>
       <w:r>
         <w:t>Utilities.Get_Header_Col_Position</w:t>
       </w:r>
+      <w:proofErr w:type="spellEnd"/>
       <w:r>
         <w:t xml:space="preserve"> </w:t>
       </w:r>
       <w:r>
         <w:t xml:space="preserve">and </w:t>
       </w:r>
+      <w:proofErr w:type="spellStart"/>
       <w:r>
         <w:t>Utilities.ConvertToLetter</w:t>
       </w:r>
+      <w:proofErr w:type="spellEnd"/>
     </w:p>
     <w:p>
       <w:pPr>
@@ -15210,23 +16230,37 @@
     </w:p>
     <w:p>
       <w:r>
-        <w:t xml:space="preserve">In the Integration_Test module, go to </w:t>
-      </w:r>
+        <w:t xml:space="preserve">In the </w:t>
+      </w:r>
+      <w:proofErr w:type="spellStart"/>
+      <w:r>
+        <w:t>Integration_Test</w:t>
+      </w:r>
+      <w:proofErr w:type="spellEnd"/>
+      <w:r>
+        <w:t xml:space="preserve"> module, go to </w:t>
+      </w:r>
+      <w:proofErr w:type="spellStart"/>
       <w:r>
         <w:t>Transition_Name_and_ISTD_Annot_Integration_Test</w:t>
       </w:r>
+      <w:proofErr w:type="spellEnd"/>
       <w:r>
         <w:t xml:space="preserve"> and update the functions such as </w:t>
       </w:r>
+      <w:proofErr w:type="spellStart"/>
       <w:r>
         <w:t>Utilities.Get_Header_Col_Position</w:t>
       </w:r>
+      <w:proofErr w:type="spellEnd"/>
       <w:r>
         <w:t xml:space="preserve">, </w:t>
       </w:r>
+      <w:proofErr w:type="spellStart"/>
       <w:r>
         <w:t>Utilities.ConvertToLetter</w:t>
       </w:r>
+      <w:proofErr w:type="spellEnd"/>
       <w:r>
         <w:t>, etc</w:t>
       </w:r>
@@ -15290,7 +16324,23 @@
     </w:p>
     <w:p>
       <w:r>
-        <w:t>In the Button Modules, go to Load_Transition_Name_ISTD_Click function function change the sheet name in the command</w:t>
+        <w:t xml:space="preserve">In the Button Modules, go to </w:t>
+      </w:r>
+      <w:proofErr w:type="spellStart"/>
+      <w:r>
+        <w:t>Load_Transition_Name_ISTD_Click</w:t>
+      </w:r>
+      <w:proofErr w:type="spellEnd"/>
+      <w:r>
+        <w:t xml:space="preserve"> function </w:t>
+      </w:r>
+      <w:proofErr w:type="spellStart"/>
+      <w:r>
+        <w:t>function</w:t>
+      </w:r>
+      <w:proofErr w:type="spellEnd"/>
+      <w:r>
+        <w:t xml:space="preserve"> change the sheet name in the command</w:t>
       </w:r>
     </w:p>
     <w:p>
@@ -15340,14 +16390,24 @@
     </w:p>
     <w:p>
       <w:r>
-        <w:t xml:space="preserve">In the Colour Tracker module </w:t>
-      </w:r>
-      <w:r>
-        <w:t xml:space="preserve">, go to </w:t>
-      </w:r>
+        <w:t xml:space="preserve">In the Colour Tracker </w:t>
+      </w:r>
+      <w:proofErr w:type="gramStart"/>
+      <w:r>
+        <w:t xml:space="preserve">module </w:t>
+      </w:r>
+      <w:r>
+        <w:t>,</w:t>
+      </w:r>
+      <w:proofErr w:type="gramEnd"/>
+      <w:r>
+        <w:t xml:space="preserve"> go to </w:t>
+      </w:r>
+      <w:proofErr w:type="spellStart"/>
       <w:r>
         <w:t>ISTDCalculationChecker</w:t>
       </w:r>
+      <w:proofErr w:type="spellEnd"/>
       <w:r>
         <w:t xml:space="preserve"> </w:t>
       </w:r>
@@ -15405,11 +16465,21 @@
     </w:p>
     <w:p>
       <w:r>
-        <w:t xml:space="preserve">In the Integration_Test module, go to </w:t>
-      </w:r>
+        <w:t xml:space="preserve">In the </w:t>
+      </w:r>
+      <w:proofErr w:type="spellStart"/>
+      <w:r>
+        <w:t>Integration_Test</w:t>
+      </w:r>
+      <w:proofErr w:type="spellEnd"/>
+      <w:r>
+        <w:t xml:space="preserve"> module, go to </w:t>
+      </w:r>
+      <w:proofErr w:type="spellStart"/>
       <w:r>
         <w:t>Transition_Name_and_ISTD_Annot_Integration_Test</w:t>
       </w:r>
+      <w:proofErr w:type="spellEnd"/>
       <w:r>
         <w:t xml:space="preserve"> and update the sheet name</w:t>
       </w:r>
@@ -15465,8 +16535,13 @@
         <w:pStyle w:val="Heading2"/>
       </w:pPr>
       <w:bookmarkStart w:id="78" w:name="_Toc83819499"/>
-      <w:r>
-        <w:t>Sample_Annot changes</w:t>
+      <w:proofErr w:type="spellStart"/>
+      <w:r>
+        <w:t>Sample_Annot</w:t>
+      </w:r>
+      <w:proofErr w:type="spellEnd"/>
+      <w:r>
+        <w:t xml:space="preserve"> changes</w:t>
       </w:r>
       <w:bookmarkEnd w:id="78"/>
     </w:p>
@@ -15536,8 +16611,37 @@
     </w:p>
     <w:p>
       <w:r>
-        <w:t>If Sample_Name has been change, update the userfrom Load_Sample_Annot</w:t>
-      </w:r>
+        <w:t xml:space="preserve">If </w:t>
+      </w:r>
+      <w:proofErr w:type="spellStart"/>
+      <w:r>
+        <w:t>Sample_Name</w:t>
+      </w:r>
+      <w:proofErr w:type="spellEnd"/>
+      <w:r>
+        <w:t xml:space="preserve"> has been </w:t>
+      </w:r>
+      <w:proofErr w:type="gramStart"/>
+      <w:r>
+        <w:t>change</w:t>
+      </w:r>
+      <w:proofErr w:type="gramEnd"/>
+      <w:r>
+        <w:t xml:space="preserve">, update the </w:t>
+      </w:r>
+      <w:proofErr w:type="spellStart"/>
+      <w:r>
+        <w:t>userfrom</w:t>
+      </w:r>
+      <w:proofErr w:type="spellEnd"/>
+      <w:r>
+        <w:t xml:space="preserve"> </w:t>
+      </w:r>
+      <w:proofErr w:type="spellStart"/>
+      <w:r>
+        <w:t>Load_Sample_Annot</w:t>
+      </w:r>
+      <w:proofErr w:type="spellEnd"/>
     </w:p>
     <w:p>
       <w:pPr>
@@ -15587,7 +16691,15 @@
     </w:p>
     <w:p>
       <w:r>
-        <w:t xml:space="preserve">And the corresponding codes with Sample_Name involved if necessary.  You may wish to use </w:t>
+        <w:t xml:space="preserve">And the corresponding codes with </w:t>
+      </w:r>
+      <w:proofErr w:type="spellStart"/>
+      <w:r>
+        <w:t>Sample_Name</w:t>
+      </w:r>
+      <w:proofErr w:type="spellEnd"/>
+      <w:r>
+        <w:t xml:space="preserve"> involved if necessary.  You may wish to use </w:t>
       </w:r>
     </w:p>
     <w:p>
@@ -15637,7 +16749,39 @@
     </w:p>
     <w:p>
       <w:r>
-        <w:t>If Sample_Name and Sample_Type column has been changed, go to the Buttons module and update the function Autofill_Sample_Type_Click()</w:t>
+        <w:t xml:space="preserve">If </w:t>
+      </w:r>
+      <w:proofErr w:type="spellStart"/>
+      <w:r>
+        <w:t>Sample_Name</w:t>
+      </w:r>
+      <w:proofErr w:type="spellEnd"/>
+      <w:r>
+        <w:t xml:space="preserve"> and </w:t>
+      </w:r>
+      <w:proofErr w:type="spellStart"/>
+      <w:r>
+        <w:t>Sample_Type</w:t>
+      </w:r>
+      <w:proofErr w:type="spellEnd"/>
+      <w:r>
+        <w:t xml:space="preserve"> column has been changed, go to the Buttons module and update the function </w:t>
+      </w:r>
+      <w:proofErr w:type="spellStart"/>
+      <w:r>
+        <w:t>Autofill_Sample_Type_</w:t>
+      </w:r>
+      <w:proofErr w:type="gramStart"/>
+      <w:r>
+        <w:t>Click</w:t>
+      </w:r>
+      <w:proofErr w:type="spellEnd"/>
+      <w:r>
+        <w:t>(</w:t>
+      </w:r>
+      <w:proofErr w:type="gramEnd"/>
+      <w:r>
+        <w:t>)</w:t>
       </w:r>
     </w:p>
     <w:p>
@@ -15732,12 +16876,24 @@
     </w:p>
     <w:p>
       <w:r>
-        <w:t>In the Sample_Annot module, update the function</w:t>
-      </w:r>
-    </w:p>
-    <w:p>
-      <w:r>
-        <w:t xml:space="preserve"> Create_</w:t>
+        <w:t xml:space="preserve">In the </w:t>
+      </w:r>
+      <w:proofErr w:type="spellStart"/>
+      <w:r>
+        <w:t>Sample_Annot</w:t>
+      </w:r>
+      <w:proofErr w:type="spellEnd"/>
+      <w:r>
+        <w:t xml:space="preserve"> module, update the function</w:t>
+      </w:r>
+    </w:p>
+    <w:p>
+      <w:r>
+        <w:t xml:space="preserve"> </w:t>
+      </w:r>
+      <w:proofErr w:type="spellStart"/>
+      <w:r>
+        <w:t>Create_</w:t>
       </w:r>
       <w:r>
         <w:t>N</w:t>
@@ -15746,8 +16902,13 @@
         <w:t>ew_Sample_Annot</w:t>
       </w:r>
       <w:r>
-        <w:t xml:space="preserve">_Raw, </w:t>
-      </w:r>
+        <w:t>_Raw</w:t>
+      </w:r>
+      <w:proofErr w:type="spellEnd"/>
+      <w:r>
+        <w:t xml:space="preserve">, </w:t>
+      </w:r>
+      <w:proofErr w:type="spellStart"/>
       <w:r>
         <w:t>Create_</w:t>
       </w:r>
@@ -15760,9 +16921,15 @@
       <w:r>
         <w:t>_Tidy</w:t>
       </w:r>
-      <w:r>
-        <w:t xml:space="preserve"> and Merge_With_Sample_Annot</w:t>
-      </w:r>
+      <w:proofErr w:type="spellEnd"/>
+      <w:r>
+        <w:t xml:space="preserve"> and </w:t>
+      </w:r>
+      <w:proofErr w:type="spellStart"/>
+      <w:r>
+        <w:t>Merge_With_Sample_Annot</w:t>
+      </w:r>
+      <w:proofErr w:type="spellEnd"/>
     </w:p>
     <w:p>
       <w:pPr>
@@ -15811,7 +16978,23 @@
     </w:p>
     <w:p>
       <w:r>
-        <w:t>In the userform Clear_Sample_Annot, change the column name in</w:t>
+        <w:t xml:space="preserve">In the </w:t>
+      </w:r>
+      <w:proofErr w:type="spellStart"/>
+      <w:r>
+        <w:t>userform</w:t>
+      </w:r>
+      <w:proofErr w:type="spellEnd"/>
+      <w:r>
+        <w:t xml:space="preserve"> </w:t>
+      </w:r>
+      <w:proofErr w:type="spellStart"/>
+      <w:r>
+        <w:t>Clear_Sample_Annot</w:t>
+      </w:r>
+      <w:proofErr w:type="spellEnd"/>
+      <w:r>
+        <w:t>, change the column name in</w:t>
       </w:r>
     </w:p>
     <w:p>
@@ -15861,8 +17044,13 @@
     </w:p>
     <w:p>
       <w:r>
-        <w:t>Change the relevant code for the userform</w:t>
-      </w:r>
+        <w:t xml:space="preserve">Change the relevant code for the </w:t>
+      </w:r>
+      <w:proofErr w:type="spellStart"/>
+      <w:r>
+        <w:t>userform</w:t>
+      </w:r>
+      <w:proofErr w:type="spellEnd"/>
     </w:p>
     <w:p>
       <w:pPr>
@@ -15912,23 +17100,37 @@
     </w:p>
     <w:p>
       <w:r>
-        <w:t xml:space="preserve">In the Integration_Test module, go to </w:t>
-      </w:r>
+        <w:t xml:space="preserve">In the </w:t>
+      </w:r>
+      <w:proofErr w:type="spellStart"/>
+      <w:r>
+        <w:t>Integration_Test</w:t>
+      </w:r>
+      <w:proofErr w:type="spellEnd"/>
+      <w:r>
+        <w:t xml:space="preserve"> module, go to </w:t>
+      </w:r>
+      <w:proofErr w:type="spellStart"/>
       <w:r>
         <w:t>Sample_Annot_Integration_Test</w:t>
       </w:r>
+      <w:proofErr w:type="spellEnd"/>
       <w:r>
         <w:t xml:space="preserve"> and </w:t>
       </w:r>
+      <w:proofErr w:type="spellStart"/>
       <w:r>
         <w:t>Sample_Annot_and_Dilution_Annot_Integration_Test</w:t>
       </w:r>
+      <w:proofErr w:type="spellEnd"/>
       <w:r>
         <w:t xml:space="preserve"> to update functions such as </w:t>
       </w:r>
+      <w:proofErr w:type="spellStart"/>
       <w:r>
         <w:t>Utilities.Clear_Columns</w:t>
       </w:r>
+      <w:proofErr w:type="spellEnd"/>
     </w:p>
     <w:p>
       <w:pPr>
@@ -16038,8 +17240,37 @@
     </w:p>
     <w:p>
       <w:r>
-        <w:t>If Sample_Name has been change, update the userfrom Load_Sample_Annot</w:t>
-      </w:r>
+        <w:t xml:space="preserve">If </w:t>
+      </w:r>
+      <w:proofErr w:type="spellStart"/>
+      <w:r>
+        <w:t>Sample_Name</w:t>
+      </w:r>
+      <w:proofErr w:type="spellEnd"/>
+      <w:r>
+        <w:t xml:space="preserve"> has been </w:t>
+      </w:r>
+      <w:proofErr w:type="gramStart"/>
+      <w:r>
+        <w:t>change</w:t>
+      </w:r>
+      <w:proofErr w:type="gramEnd"/>
+      <w:r>
+        <w:t xml:space="preserve">, update the </w:t>
+      </w:r>
+      <w:proofErr w:type="spellStart"/>
+      <w:r>
+        <w:t>userfrom</w:t>
+      </w:r>
+      <w:proofErr w:type="spellEnd"/>
+      <w:r>
+        <w:t xml:space="preserve"> </w:t>
+      </w:r>
+      <w:proofErr w:type="spellStart"/>
+      <w:r>
+        <w:t>Load_Sample_Annot</w:t>
+      </w:r>
+      <w:proofErr w:type="spellEnd"/>
     </w:p>
     <w:p>
       <w:pPr>
@@ -16088,7 +17319,31 @@
     </w:p>
     <w:p>
       <w:r>
-        <w:t xml:space="preserve">And the corresponding codes with Sample_Amount and ISTD_Mixture_Volume_[uL] involved if necessary. </w:t>
+        <w:t xml:space="preserve">And the corresponding codes with </w:t>
+      </w:r>
+      <w:proofErr w:type="spellStart"/>
+      <w:r>
+        <w:t>Sample_Amount</w:t>
+      </w:r>
+      <w:proofErr w:type="spellEnd"/>
+      <w:r>
+        <w:t xml:space="preserve"> and </w:t>
+      </w:r>
+      <w:proofErr w:type="spellStart"/>
+      <w:r>
+        <w:t>ISTD_Mixture_Volume</w:t>
+      </w:r>
+      <w:proofErr w:type="spellEnd"/>
+      <w:r>
+        <w:t>_[</w:t>
+      </w:r>
+      <w:proofErr w:type="spellStart"/>
+      <w:r>
+        <w:t>uL</w:t>
+      </w:r>
+      <w:proofErr w:type="spellEnd"/>
+      <w:r>
+        <w:t xml:space="preserve">] involved if necessary. </w:t>
       </w:r>
     </w:p>
     <w:p>
@@ -16144,8 +17399,21 @@
     <w:p>
       <w:r>
         <w:lastRenderedPageBreak/>
-        <w:t>In the Sample_Annot module, update the function Load_Sample_Info_To_Excel</w:t>
-      </w:r>
+        <w:t xml:space="preserve">In the </w:t>
+      </w:r>
+      <w:proofErr w:type="spellStart"/>
+      <w:r>
+        <w:t>Sample_Annot</w:t>
+      </w:r>
+      <w:proofErr w:type="spellEnd"/>
+      <w:r>
+        <w:t xml:space="preserve"> module, update the function </w:t>
+      </w:r>
+      <w:proofErr w:type="spellStart"/>
+      <w:r>
+        <w:t>Load_Sample_Info_To_Excel</w:t>
+      </w:r>
+      <w:proofErr w:type="spellEnd"/>
     </w:p>
     <w:p>
       <w:pPr>
@@ -16194,7 +17462,23 @@
     </w:p>
     <w:p>
       <w:r>
-        <w:t>In the userform Clear_Sample_Annot, change the column name in</w:t>
+        <w:t xml:space="preserve">In the </w:t>
+      </w:r>
+      <w:proofErr w:type="spellStart"/>
+      <w:r>
+        <w:t>userform</w:t>
+      </w:r>
+      <w:proofErr w:type="spellEnd"/>
+      <w:r>
+        <w:t xml:space="preserve"> </w:t>
+      </w:r>
+      <w:proofErr w:type="spellStart"/>
+      <w:r>
+        <w:t>Clear_Sample_Annot</w:t>
+      </w:r>
+      <w:proofErr w:type="spellEnd"/>
+      <w:r>
+        <w:t>, change the column name in</w:t>
       </w:r>
     </w:p>
     <w:p>
@@ -16244,34 +17528,50 @@
     </w:p>
     <w:p>
       <w:r>
-        <w:t>Change the relevant code for the userform</w:t>
-      </w:r>
+        <w:t xml:space="preserve">Change the relevant code for the </w:t>
+      </w:r>
+      <w:proofErr w:type="spellStart"/>
+      <w:r>
+        <w:t>userform</w:t>
+      </w:r>
+      <w:proofErr w:type="spellEnd"/>
     </w:p>
     <w:p>
       <w:r>
         <w:t xml:space="preserve">In the </w:t>
       </w:r>
+      <w:proofErr w:type="spellStart"/>
       <w:r>
         <w:t>Sample_Annot_B</w:t>
       </w:r>
       <w:r>
-        <w:t xml:space="preserve">uttons module, update the function </w:t>
-      </w:r>
+        <w:t>uttons</w:t>
+      </w:r>
+      <w:proofErr w:type="spellEnd"/>
+      <w:r>
+        <w:t xml:space="preserve"> module, update the function </w:t>
+      </w:r>
+      <w:proofErr w:type="spellStart"/>
       <w:r>
         <w:t>Load_Sample_Name_To_Dilution_Annot_Click</w:t>
       </w:r>
+      <w:proofErr w:type="spellEnd"/>
       <w:r>
         <w:t xml:space="preserve"> and make the changes where </w:t>
       </w:r>
+      <w:proofErr w:type="spellStart"/>
       <w:r>
         <w:t>Utilities.Get_Header_Col_Position</w:t>
       </w:r>
+      <w:proofErr w:type="spellEnd"/>
       <w:r>
         <w:t xml:space="preserve"> and </w:t>
       </w:r>
+      <w:proofErr w:type="spellStart"/>
       <w:r>
         <w:t>Utilities.Load_Columns_From_Excel</w:t>
       </w:r>
+      <w:proofErr w:type="spellEnd"/>
       <w:r>
         <w:t xml:space="preserve"> is called</w:t>
       </w:r>
@@ -16382,7 +17682,31 @@
     </w:p>
     <w:p>
       <w:r>
-        <w:t>In the Sample_Annot Modules, go to Create_new_Sample_Annot and Merge_With_Sample_Annot functions to change the sheet name</w:t>
+        <w:t xml:space="preserve">In the </w:t>
+      </w:r>
+      <w:proofErr w:type="spellStart"/>
+      <w:r>
+        <w:t>Sample_Annot</w:t>
+      </w:r>
+      <w:proofErr w:type="spellEnd"/>
+      <w:r>
+        <w:t xml:space="preserve"> Modules, go to </w:t>
+      </w:r>
+      <w:proofErr w:type="spellStart"/>
+      <w:r>
+        <w:t>Create_new_Sample_Annot</w:t>
+      </w:r>
+      <w:proofErr w:type="spellEnd"/>
+      <w:r>
+        <w:t xml:space="preserve"> and </w:t>
+      </w:r>
+      <w:proofErr w:type="spellStart"/>
+      <w:r>
+        <w:t>Merge_With_Sample_Annot</w:t>
+      </w:r>
+      <w:proofErr w:type="spellEnd"/>
+      <w:r>
+        <w:t xml:space="preserve"> functions to change the sheet name</w:t>
       </w:r>
     </w:p>
     <w:p>
@@ -16478,14 +17802,29 @@
     <w:p>
       <w:r>
         <w:lastRenderedPageBreak/>
-        <w:t>In the Button Modules, go to Autofill_Sample_Type_Click, Load_Sample_Annot_Column_Name_Click</w:t>
-      </w:r>
+        <w:t xml:space="preserve">In the Button Modules, go to </w:t>
+      </w:r>
+      <w:proofErr w:type="spellStart"/>
+      <w:r>
+        <w:t>Autofill_Sample_Type_Click</w:t>
+      </w:r>
+      <w:proofErr w:type="spellEnd"/>
+      <w:r>
+        <w:t xml:space="preserve">, </w:t>
+      </w:r>
+      <w:proofErr w:type="spellStart"/>
+      <w:r>
+        <w:t>Load_Sample_Annot_Column_Name_Click</w:t>
+      </w:r>
+      <w:proofErr w:type="spellEnd"/>
       <w:r>
         <w:t xml:space="preserve"> and </w:t>
       </w:r>
+      <w:proofErr w:type="spellStart"/>
       <w:r>
         <w:t>Load_Sample_Name_To_Dilution_Annot_Click</w:t>
       </w:r>
+      <w:proofErr w:type="spellEnd"/>
       <w:r>
         <w:t xml:space="preserve"> to change the sheet name</w:t>
       </w:r>
@@ -16631,9 +17970,30 @@
       </w:pPr>
       <w:bookmarkStart w:id="82" w:name="_Toc83819503"/>
       <w:r>
-        <w:t>Changes in the listbox in Sample_Type and Sample_Amount_Unit</w:t>
+        <w:t xml:space="preserve">Changes in the </w:t>
+      </w:r>
+      <w:proofErr w:type="spellStart"/>
+      <w:r>
+        <w:t>listbox</w:t>
+      </w:r>
+      <w:proofErr w:type="spellEnd"/>
+      <w:r>
+        <w:t xml:space="preserve"> in </w:t>
+      </w:r>
+      <w:proofErr w:type="spellStart"/>
+      <w:r>
+        <w:t>Sample_Type</w:t>
+      </w:r>
+      <w:proofErr w:type="spellEnd"/>
+      <w:r>
+        <w:t xml:space="preserve"> and </w:t>
+      </w:r>
+      <w:proofErr w:type="spellStart"/>
+      <w:r>
+        <w:t>Sample_Amount_Unit</w:t>
       </w:r>
       <w:bookmarkEnd w:id="82"/>
+      <w:proofErr w:type="spellEnd"/>
     </w:p>
     <w:p>
       <w:r>
@@ -16687,17 +18047,29 @@
     </w:p>
     <w:p>
       <w:r>
-        <w:t xml:space="preserve">In the Integration_Test module, go to </w:t>
-      </w:r>
+        <w:t xml:space="preserve">In the </w:t>
+      </w:r>
+      <w:proofErr w:type="spellStart"/>
+      <w:r>
+        <w:t>Integration_Test</w:t>
+      </w:r>
+      <w:proofErr w:type="spellEnd"/>
+      <w:r>
+        <w:t xml:space="preserve"> module, go to </w:t>
+      </w:r>
+      <w:proofErr w:type="spellStart"/>
       <w:r>
         <w:t>Sample_Annot_Integration_Test</w:t>
       </w:r>
+      <w:proofErr w:type="spellEnd"/>
       <w:r>
         <w:t xml:space="preserve"> and </w:t>
       </w:r>
+      <w:proofErr w:type="spellStart"/>
       <w:r>
         <w:t>Sample_Annot_and_Dilution_Annot_Integration_Test</w:t>
       </w:r>
+      <w:proofErr w:type="spellEnd"/>
       <w:r>
         <w:t xml:space="preserve"> to update the sheet name</w:t>
       </w:r>
@@ -16752,8 +18124,13 @@
         <w:pStyle w:val="Heading2"/>
       </w:pPr>
       <w:bookmarkStart w:id="83" w:name="_Toc83819504"/>
-      <w:r>
-        <w:t>Dilution_Annot changes</w:t>
+      <w:proofErr w:type="spellStart"/>
+      <w:r>
+        <w:t>Dilution_Annot</w:t>
+      </w:r>
+      <w:proofErr w:type="spellEnd"/>
+      <w:r>
+        <w:t xml:space="preserve"> changes</w:t>
       </w:r>
       <w:bookmarkEnd w:id="83"/>
     </w:p>
@@ -16775,6 +18152,7 @@
       <w:r>
         <w:t xml:space="preserve">In the </w:t>
       </w:r>
+      <w:proofErr w:type="spellStart"/>
       <w:r>
         <w:t>Sample</w:t>
       </w:r>
@@ -16787,12 +18165,15 @@
       <w:r>
         <w:t>s</w:t>
       </w:r>
+      <w:proofErr w:type="spellEnd"/>
       <w:r>
         <w:t xml:space="preserve"> Modules, go to </w:t>
       </w:r>
+      <w:proofErr w:type="spellStart"/>
       <w:r>
         <w:t>Load_Sample_Name_To_Dilution_Annot_Click</w:t>
       </w:r>
+      <w:proofErr w:type="spellEnd"/>
       <w:r>
         <w:t xml:space="preserve"> </w:t>
       </w:r>
@@ -16802,9 +18183,19 @@
       <w:r>
         <w:t xml:space="preserve"> </w:t>
       </w:r>
-      <w:r>
-        <w:t>Utilities.OverwriteHeader and Utilities.Load_To_Excel</w:t>
-      </w:r>
+      <w:proofErr w:type="spellStart"/>
+      <w:r>
+        <w:t>Utilities.OverwriteHeader</w:t>
+      </w:r>
+      <w:proofErr w:type="spellEnd"/>
+      <w:r>
+        <w:t xml:space="preserve"> and </w:t>
+      </w:r>
+      <w:proofErr w:type="spellStart"/>
+      <w:r>
+        <w:t>Utilities.Load_To_Excel</w:t>
+      </w:r>
+      <w:proofErr w:type="spellEnd"/>
     </w:p>
     <w:p>
       <w:pPr>
@@ -16854,7 +18245,19 @@
     </w:p>
     <w:p>
       <w:r>
-        <w:t>In the Userform Clear_</w:t>
+        <w:t xml:space="preserve">In the </w:t>
+      </w:r>
+      <w:proofErr w:type="spellStart"/>
+      <w:r>
+        <w:t>Userform</w:t>
+      </w:r>
+      <w:proofErr w:type="spellEnd"/>
+      <w:r>
+        <w:t xml:space="preserve"> </w:t>
+      </w:r>
+      <w:proofErr w:type="spellStart"/>
+      <w:r>
+        <w:t>Clear_</w:t>
       </w:r>
       <w:r>
         <w:t>Di</w:t>
@@ -16863,7 +18266,11 @@
         <w:t>lution</w:t>
       </w:r>
       <w:r>
-        <w:t>_Annot, change the column name in</w:t>
+        <w:t>_Annot</w:t>
+      </w:r>
+      <w:proofErr w:type="spellEnd"/>
+      <w:r>
+        <w:t>, change the column name in</w:t>
       </w:r>
     </w:p>
     <w:p>
@@ -16913,8 +18320,13 @@
     </w:p>
     <w:p>
       <w:r>
-        <w:t>Change the relevant code for the userform</w:t>
-      </w:r>
+        <w:t xml:space="preserve">Change the relevant code for the </w:t>
+      </w:r>
+      <w:proofErr w:type="spellStart"/>
+      <w:r>
+        <w:t>userform</w:t>
+      </w:r>
+      <w:proofErr w:type="spellEnd"/>
     </w:p>
     <w:p>
       <w:pPr>
@@ -16963,17 +18375,29 @@
     </w:p>
     <w:p>
       <w:r>
-        <w:t xml:space="preserve">In the Integration_Test module, go to </w:t>
-      </w:r>
+        <w:t xml:space="preserve">In the </w:t>
+      </w:r>
+      <w:proofErr w:type="spellStart"/>
+      <w:r>
+        <w:t>Integration_Test</w:t>
+      </w:r>
+      <w:proofErr w:type="spellEnd"/>
+      <w:r>
+        <w:t xml:space="preserve"> module, go to </w:t>
+      </w:r>
+      <w:proofErr w:type="spellStart"/>
       <w:r>
         <w:t>Sample_Annot_and_Dilution_Annot_Integration_Test</w:t>
       </w:r>
+      <w:proofErr w:type="spellEnd"/>
       <w:r>
         <w:t xml:space="preserve"> to update functions such as </w:t>
       </w:r>
+      <w:proofErr w:type="spellStart"/>
       <w:r>
         <w:t>Utilities.Clear_Columns</w:t>
       </w:r>
+      <w:proofErr w:type="spellEnd"/>
     </w:p>
     <w:p>
       <w:pPr>
@@ -17034,6 +18458,7 @@
       <w:r>
         <w:t xml:space="preserve">In the </w:t>
       </w:r>
+      <w:proofErr w:type="spellStart"/>
       <w:r>
         <w:t>Sample_Annot_</w:t>
       </w:r>
@@ -17043,12 +18468,15 @@
       <w:r>
         <w:t>s</w:t>
       </w:r>
+      <w:proofErr w:type="spellEnd"/>
       <w:r>
         <w:t xml:space="preserve"> Modules, go to </w:t>
       </w:r>
+      <w:proofErr w:type="spellStart"/>
       <w:r>
         <w:t>Load_Sample_Name_To_Dilution_Annot_Click</w:t>
       </w:r>
+      <w:proofErr w:type="spellEnd"/>
       <w:r>
         <w:t xml:space="preserve"> function and change the sheet name in the command</w:t>
       </w:r>
@@ -17101,11 +18529,21 @@
     </w:p>
     <w:p>
       <w:r>
-        <w:t xml:space="preserve">In the Integration_Test module, go to </w:t>
-      </w:r>
+        <w:t xml:space="preserve">In the </w:t>
+      </w:r>
+      <w:proofErr w:type="spellStart"/>
+      <w:r>
+        <w:t>Integration_Test</w:t>
+      </w:r>
+      <w:proofErr w:type="spellEnd"/>
+      <w:r>
+        <w:t xml:space="preserve"> module, go to </w:t>
+      </w:r>
+      <w:proofErr w:type="spellStart"/>
       <w:r>
         <w:t>Sample_Annot_and_Dilution_Annot_Integration_Test</w:t>
       </w:r>
+      <w:proofErr w:type="spellEnd"/>
       <w:r>
         <w:t xml:space="preserve"> to update the sheet name to activate.</w:t>
       </w:r>
@@ -17167,7 +18605,15 @@
     </w:p>
     <w:p>
       <w:r>
-        <w:t>If you have troubles looking for a particular phrase, you may use the find button on Visual Basic or the Code Explorer in Rubberduck.</w:t>
+        <w:t xml:space="preserve">If you have troubles looking for a particular phrase, you may use the find button on Visual Basic or the Code Explorer in </w:t>
+      </w:r>
+      <w:proofErr w:type="spellStart"/>
+      <w:r>
+        <w:t>Rubberduck</w:t>
+      </w:r>
+      <w:proofErr w:type="spellEnd"/>
+      <w:r>
+        <w:t>.</w:t>
       </w:r>
     </w:p>
     <w:p>
@@ -20336,7 +21782,7 @@
 </file>
 
 <file path=customXml/itemProps2.xml><?xml version="1.0" encoding="utf-8"?>
-<ds:datastoreItem xmlns:ds="http://schemas.openxmlformats.org/officeDocument/2006/customXml" ds:itemID="{B70C793F-452C-4740-B5B5-654C3EDF8E60}">
+<ds:datastoreItem xmlns:ds="http://schemas.openxmlformats.org/officeDocument/2006/customXml" ds:itemID="{969AF24C-1C7F-4C54-973A-FD7828DA12B2}">
   <ds:schemaRefs>
     <ds:schemaRef ds:uri="http://schemas.openxmlformats.org/officeDocument/2006/bibliography"/>
   </ds:schemaRefs>

</xml_diff>

<commit_message>
Update documentations with annotations.
</commit_message>
<xml_diff>
--- a/docs/MS_Template_Creator_Developer_Documentation.docx
+++ b/docs/MS_Template_Creator_Developer_Documentation.docx
@@ -2,6 +2,8 @@
 <file path=word/document.xml><?xml version="1.0" encoding="utf-8"?>
 <w:document xmlns:wpc="http://schemas.microsoft.com/office/word/2010/wordprocessingCanvas" xmlns:cx="http://schemas.microsoft.com/office/drawing/2014/chartex" xmlns:cx1="http://schemas.microsoft.com/office/drawing/2015/9/8/chartex" xmlns:cx2="http://schemas.microsoft.com/office/drawing/2015/10/21/chartex" xmlns:cx3="http://schemas.microsoft.com/office/drawing/2016/5/9/chartex" xmlns:cx4="http://schemas.microsoft.com/office/drawing/2016/5/10/chartex" xmlns:cx5="http://schemas.microsoft.com/office/drawing/2016/5/11/chartex" xmlns:cx6="http://schemas.microsoft.com/office/drawing/2016/5/12/chartex" xmlns:cx7="http://schemas.microsoft.com/office/drawing/2016/5/13/chartex" xmlns:cx8="http://schemas.microsoft.com/office/drawing/2016/5/14/chartex" xmlns:mc="http://schemas.openxmlformats.org/markup-compatibility/2006" xmlns:aink="http://schemas.microsoft.com/office/drawing/2016/ink" xmlns:am3d="http://schemas.microsoft.com/office/drawing/2017/model3d" xmlns:o="urn:schemas-microsoft-com:office:office" xmlns:r="http://schemas.openxmlformats.org/officeDocument/2006/relationships" xmlns:m="http://schemas.openxmlformats.org/officeDocument/2006/math" xmlns:v="urn:schemas-microsoft-com:vml" xmlns:wp14="http://schemas.microsoft.com/office/word/2010/wordprocessingDrawing" xmlns:wp="http://schemas.openxmlformats.org/drawingml/2006/wordprocessingDrawing" xmlns:w10="urn:schemas-microsoft-com:office:word" xmlns:w="http://schemas.openxmlformats.org/wordprocessingml/2006/main" xmlns:w14="http://schemas.microsoft.com/office/word/2010/wordml" xmlns:w15="http://schemas.microsoft.com/office/word/2012/wordml" xmlns:w16cid="http://schemas.microsoft.com/office/word/2016/wordml/cid" xmlns:w16se="http://schemas.microsoft.com/office/word/2015/wordml/symex" xmlns:wpg="http://schemas.microsoft.com/office/word/2010/wordprocessingGroup" xmlns:wpi="http://schemas.microsoft.com/office/word/2010/wordprocessingInk" xmlns:wne="http://schemas.microsoft.com/office/word/2006/wordml" xmlns:wps="http://schemas.microsoft.com/office/word/2010/wordprocessingShape" mc:Ignorable="w14 w15 w16se w16cid wp14">
   <w:body>
+    <w:bookmarkStart w:id="0" w:name="_Hlk103850289" w:displacedByCustomXml="next"/>
+    <w:bookmarkEnd w:id="0" w:displacedByCustomXml="next"/>
     <w:sdt>
       <w:sdtPr>
         <w:id w:val="1766181959"/>
@@ -156,7 +158,15 @@
                                     <w:sz w:val="24"/>
                                     <w:szCs w:val="24"/>
                                   </w:rPr>
-                                  <w:t>Version 0.0.7</w:t>
+                                  <w:t>Version 0.0.</w:t>
+                                </w:r>
+                                <w:r>
+                                  <w:rPr>
+                                    <w:color w:val="4472C4" w:themeColor="accent5"/>
+                                    <w:sz w:val="24"/>
+                                    <w:szCs w:val="24"/>
+                                  </w:rPr>
+                                  <w:t>8</w:t>
                                 </w:r>
                               </w:p>
                             </w:txbxContent>
@@ -250,7 +260,15 @@
                               <w:sz w:val="24"/>
                               <w:szCs w:val="24"/>
                             </w:rPr>
-                            <w:t>Version 0.0.7</w:t>
+                            <w:t>Version 0.0.</w:t>
+                          </w:r>
+                          <w:r>
+                            <w:rPr>
+                              <w:color w:val="4472C4" w:themeColor="accent5"/>
+                              <w:sz w:val="24"/>
+                              <w:szCs w:val="24"/>
+                            </w:rPr>
+                            <w:t>8</w:t>
                           </w:r>
                         </w:p>
                       </w:txbxContent>
@@ -339,7 +357,7 @@
                                   <w:tag w:val=""/>
                                   <w:id w:val="-785116381"/>
                                   <w:dataBinding w:prefixMappings="xmlns:ns0='http://schemas.microsoft.com/office/2006/coverPageProps' " w:xpath="/ns0:CoverPageProperties[1]/ns0:PublishDate[1]" w:storeItemID="{55AF091B-3C7A-41E3-B477-F2FDAA23CFDA}"/>
-                                  <w:date w:fullDate="2018-01-01T00:00:00Z">
+                                  <w:date w:fullDate="2022-05-19T00:00:00Z">
                                     <w:dateFormat w:val="yyyy"/>
                                     <w:lid w:val="en-US"/>
                                     <w:storeMappedDataAs w:val="dateTime"/>
@@ -362,8 +380,9 @@
                                         <w:color w:val="FFFFFF" w:themeColor="background1"/>
                                         <w:sz w:val="24"/>
                                         <w:szCs w:val="24"/>
+                                        <w:lang w:val="en-US"/>
                                       </w:rPr>
-                                      <w:t>2018</w:t>
+                                      <w:t>2022</w:t>
                                     </w:r>
                                   </w:p>
                                 </w:sdtContent>
@@ -405,7 +424,7 @@
                             <w:tag w:val=""/>
                             <w:id w:val="-785116381"/>
                             <w:dataBinding w:prefixMappings="xmlns:ns0='http://schemas.microsoft.com/office/2006/coverPageProps' " w:xpath="/ns0:CoverPageProperties[1]/ns0:PublishDate[1]" w:storeItemID="{55AF091B-3C7A-41E3-B477-F2FDAA23CFDA}"/>
-                            <w:date w:fullDate="2018-01-01T00:00:00Z">
+                            <w:date w:fullDate="2022-05-19T00:00:00Z">
                               <w:dateFormat w:val="yyyy"/>
                               <w:lid w:val="en-US"/>
                               <w:storeMappedDataAs w:val="dateTime"/>
@@ -428,8 +447,9 @@
                                   <w:color w:val="FFFFFF" w:themeColor="background1"/>
                                   <w:sz w:val="24"/>
                                   <w:szCs w:val="24"/>
+                                  <w:lang w:val="en-US"/>
                                 </w:rPr>
-                                <w:t>2018</w:t>
+                                <w:t>2022</w:t>
                               </w:r>
                             </w:p>
                           </w:sdtContent>
@@ -460,12 +480,12 @@
         </w:numPr>
         <w:ind w:left="431" w:hanging="431"/>
       </w:pPr>
-      <w:bookmarkStart w:id="0" w:name="_Toc83819423"/>
+      <w:bookmarkStart w:id="1" w:name="_Toc83819423"/>
       <w:r>
         <w:lastRenderedPageBreak/>
         <w:t>Version Control Table</w:t>
       </w:r>
-      <w:bookmarkEnd w:id="0"/>
+      <w:bookmarkEnd w:id="1"/>
     </w:p>
     <w:p/>
     <w:tbl>
@@ -770,6 +790,122 @@
             <w:tcW w:w="1129" w:type="dxa"/>
           </w:tcPr>
           <w:p>
+            <w:pPr>
+              <w:rPr>
+                <w:rFonts w:cs="Calibri"/>
+                <w:lang w:val="en-AU"/>
+              </w:rPr>
+            </w:pPr>
+            <w:r>
+              <w:rPr>
+                <w:rFonts w:cs="Calibri"/>
+                <w:lang w:val="en-AU"/>
+              </w:rPr>
+              <w:t>0.0.8</w:t>
+            </w:r>
+          </w:p>
+        </w:tc>
+        <w:tc>
+          <w:tcPr>
+            <w:tcW w:w="1560" w:type="dxa"/>
+          </w:tcPr>
+          <w:p>
+            <w:pPr>
+              <w:rPr>
+                <w:rFonts w:cs="Calibri"/>
+                <w:lang w:val="en-AU"/>
+              </w:rPr>
+            </w:pPr>
+            <w:r>
+              <w:rPr>
+                <w:rFonts w:cs="Calibri"/>
+                <w:lang w:val="en-AU"/>
+              </w:rPr>
+              <w:t>Jeremy John</w:t>
+            </w:r>
+          </w:p>
+        </w:tc>
+        <w:tc>
+          <w:tcPr>
+            <w:tcW w:w="1701" w:type="dxa"/>
+          </w:tcPr>
+          <w:p>
+            <w:pPr>
+              <w:rPr>
+                <w:rFonts w:cs="Calibri"/>
+                <w:lang w:val="en-AU"/>
+              </w:rPr>
+            </w:pPr>
+            <w:r>
+              <w:rPr>
+                <w:rFonts w:cs="Calibri"/>
+                <w:lang w:val="en-AU"/>
+              </w:rPr>
+              <w:t>19 May 2022</w:t>
+            </w:r>
+          </w:p>
+        </w:tc>
+        <w:tc>
+          <w:tcPr>
+            <w:tcW w:w="3543" w:type="dxa"/>
+          </w:tcPr>
+          <w:p>
+            <w:r>
+              <w:t>Added</w:t>
+            </w:r>
+          </w:p>
+          <w:p>
+            <w:pPr>
+              <w:pStyle w:val="ListParagraph"/>
+              <w:numPr>
+                <w:ilvl w:val="0"/>
+                <w:numId w:val="46"/>
+              </w:numPr>
+            </w:pPr>
+            <w:r>
+              <w:t xml:space="preserve">10a) </w:t>
+            </w:r>
+            <w:r>
+              <w:t xml:space="preserve">Exporting VBA source code using </w:t>
+            </w:r>
+            <w:proofErr w:type="spellStart"/>
+            <w:r>
+              <w:t>Rubberduck</w:t>
+            </w:r>
+            <w:proofErr w:type="spellEnd"/>
+          </w:p>
+          <w:p>
+            <w:pPr>
+              <w:pStyle w:val="ListParagraph"/>
+              <w:numPr>
+                <w:ilvl w:val="0"/>
+                <w:numId w:val="46"/>
+              </w:numPr>
+            </w:pPr>
+            <w:r>
+              <w:t>11) Code Annotation</w:t>
+            </w:r>
+            <w:bookmarkStart w:id="2" w:name="_GoBack"/>
+            <w:bookmarkEnd w:id="2"/>
+          </w:p>
+        </w:tc>
+        <w:tc>
+          <w:tcPr>
+            <w:tcW w:w="1083" w:type="dxa"/>
+          </w:tcPr>
+          <w:p>
+            <w:r>
+              <w:t>Draft</w:t>
+            </w:r>
+          </w:p>
+        </w:tc>
+      </w:tr>
+      <w:tr>
+        <w:tc>
+          <w:tcPr>
+            <w:tcW w:w="1129" w:type="dxa"/>
+          </w:tcPr>
+          <w:p>
             <w:r>
               <w:rPr>
                 <w:rFonts w:cs="Calibri"/>
@@ -833,21 +969,7 @@
                 <w:rFonts w:cs="Calibri"/>
                 <w:lang w:val="en-AU"/>
               </w:rPr>
-              <w:t>5b)</w:t>
-            </w:r>
-            <w:r>
-              <w:rPr>
-                <w:rFonts w:cs="Calibri"/>
-                <w:lang w:val="en-AU"/>
-              </w:rPr>
-              <w:t xml:space="preserve"> </w:t>
-            </w:r>
-            <w:r>
-              <w:rPr>
-                <w:rFonts w:cs="Calibri"/>
-                <w:lang w:val="en-AU"/>
-              </w:rPr>
-              <w:t>Excel VBA Developer Tools</w:t>
+              <w:t>5b) Excel VBA Developer Tools</w:t>
             </w:r>
           </w:p>
           <w:p>
@@ -973,8 +1095,6 @@
               </w:rPr>
               <w:t>8 Code Inspection</w:t>
             </w:r>
-            <w:bookmarkStart w:id="1" w:name="_GoBack"/>
-            <w:bookmarkEnd w:id="1"/>
           </w:p>
           <w:p>
             <w:pPr>
@@ -2624,12 +2744,12 @@
           <w:noProof/>
         </w:rPr>
       </w:pPr>
-      <w:bookmarkStart w:id="2" w:name="_Toc83819424"/>
+      <w:bookmarkStart w:id="3" w:name="_Toc83819424"/>
       <w:r>
         <w:lastRenderedPageBreak/>
         <w:t>Content Page</w:t>
       </w:r>
-      <w:bookmarkEnd w:id="2"/>
+      <w:bookmarkEnd w:id="3"/>
       <w:r>
         <w:fldChar w:fldCharType="begin"/>
       </w:r>
@@ -10440,7 +10560,7 @@
       <w:pPr>
         <w:pStyle w:val="Heading1"/>
       </w:pPr>
-      <w:bookmarkStart w:id="3" w:name="_Toc83819425"/>
+      <w:bookmarkStart w:id="4" w:name="_Toc83819425"/>
       <w:r>
         <w:lastRenderedPageBreak/>
         <w:t>Introductio</w:t>
@@ -10448,18 +10568,18 @@
       <w:r>
         <w:t>n</w:t>
       </w:r>
-      <w:bookmarkEnd w:id="3"/>
+      <w:bookmarkEnd w:id="4"/>
     </w:p>
     <w:p>
       <w:pPr>
         <w:pStyle w:val="Heading2"/>
       </w:pPr>
-      <w:bookmarkStart w:id="4" w:name="_Toc83819426"/>
-      <w:bookmarkStart w:id="5" w:name="_Toc506203071"/>
+      <w:bookmarkStart w:id="5" w:name="_Toc83819426"/>
+      <w:bookmarkStart w:id="6" w:name="_Toc506203071"/>
       <w:r>
         <w:t>Purpose</w:t>
       </w:r>
-      <w:bookmarkEnd w:id="4"/>
+      <w:bookmarkEnd w:id="5"/>
     </w:p>
     <w:p>
       <w:r>
@@ -10504,39 +10624,39 @@
       <w:pPr>
         <w:pStyle w:val="Heading2"/>
       </w:pPr>
-      <w:bookmarkStart w:id="6" w:name="_Toc83819427"/>
+      <w:bookmarkStart w:id="7" w:name="_Toc83819427"/>
       <w:r>
         <w:t>Scope</w:t>
       </w:r>
+      <w:bookmarkEnd w:id="7"/>
+    </w:p>
+    <w:p>
+      <w:r>
+        <w:t xml:space="preserve">This guide will assist developers to understand the </w:t>
+      </w:r>
+      <w:r>
+        <w:t xml:space="preserve">organisation </w:t>
+      </w:r>
+      <w:r>
+        <w:t xml:space="preserve">of the code </w:t>
+      </w:r>
+      <w:r>
+        <w:t xml:space="preserve">structure. We are still working on making the codes more modular </w:t>
+      </w:r>
+      <w:r>
+        <w:t>so that changes in the feature of the MS Template Creator will require minimal efforts</w:t>
+      </w:r>
+    </w:p>
+    <w:p>
+      <w:pPr>
+        <w:pStyle w:val="Heading2"/>
+      </w:pPr>
+      <w:bookmarkStart w:id="8" w:name="_Toc83819428"/>
+      <w:r>
+        <w:t>Displaying the developer tab on the toolbar</w:t>
+      </w:r>
       <w:bookmarkEnd w:id="6"/>
-    </w:p>
-    <w:p>
-      <w:r>
-        <w:t xml:space="preserve">This guide will assist developers to understand the </w:t>
-      </w:r>
-      <w:r>
-        <w:t xml:space="preserve">organisation </w:t>
-      </w:r>
-      <w:r>
-        <w:t xml:space="preserve">of the code </w:t>
-      </w:r>
-      <w:r>
-        <w:t xml:space="preserve">structure. We are still working on making the codes more modular </w:t>
-      </w:r>
-      <w:r>
-        <w:t>so that changes in the feature of the MS Template Creator will require minimal efforts</w:t>
-      </w:r>
-    </w:p>
-    <w:p>
-      <w:pPr>
-        <w:pStyle w:val="Heading2"/>
-      </w:pPr>
-      <w:bookmarkStart w:id="7" w:name="_Toc83819428"/>
-      <w:r>
-        <w:t>Displaying the developer tab on the toolbar</w:t>
-      </w:r>
-      <w:bookmarkEnd w:id="5"/>
-      <w:bookmarkEnd w:id="7"/>
+      <w:bookmarkEnd w:id="8"/>
     </w:p>
     <w:p>
       <w:r>
@@ -10569,11 +10689,11 @@
       <w:pPr>
         <w:pStyle w:val="Heading1"/>
       </w:pPr>
-      <w:bookmarkStart w:id="8" w:name="_Toc83819429"/>
+      <w:bookmarkStart w:id="9" w:name="_Toc83819429"/>
       <w:r>
         <w:t>Code Repository</w:t>
       </w:r>
-      <w:bookmarkEnd w:id="8"/>
+      <w:bookmarkEnd w:id="9"/>
     </w:p>
     <w:p>
       <w:r>
@@ -10637,11 +10757,11 @@
       <w:pPr>
         <w:pStyle w:val="Heading1"/>
       </w:pPr>
-      <w:bookmarkStart w:id="9" w:name="_Toc83819430"/>
+      <w:bookmarkStart w:id="10" w:name="_Toc83819430"/>
       <w:r>
         <w:t>Excel Column Settings</w:t>
       </w:r>
-      <w:bookmarkEnd w:id="9"/>
+      <w:bookmarkEnd w:id="10"/>
     </w:p>
     <w:p>
       <w:r>
@@ -10723,11 +10843,11 @@
       <w:pPr>
         <w:pStyle w:val="Heading1"/>
       </w:pPr>
-      <w:bookmarkStart w:id="10" w:name="_Toc83819431"/>
+      <w:bookmarkStart w:id="11" w:name="_Toc83819431"/>
       <w:r>
         <w:t>Excel Buttons and Textboxes Settings</w:t>
       </w:r>
-      <w:bookmarkEnd w:id="10"/>
+      <w:bookmarkEnd w:id="11"/>
     </w:p>
     <w:p>
       <w:pPr>
@@ -10737,21 +10857,21 @@
           <w:numId w:val="4"/>
         </w:numPr>
       </w:pPr>
-      <w:bookmarkStart w:id="11" w:name="_Toc83819432"/>
+      <w:bookmarkStart w:id="12" w:name="_Toc83819432"/>
       <w:r>
         <w:t>Buttons Settings</w:t>
       </w:r>
-      <w:bookmarkEnd w:id="11"/>
+      <w:bookmarkEnd w:id="12"/>
     </w:p>
     <w:p>
       <w:pPr>
         <w:pStyle w:val="Heading3"/>
       </w:pPr>
-      <w:bookmarkStart w:id="12" w:name="_Toc83819433"/>
+      <w:bookmarkStart w:id="13" w:name="_Toc83819433"/>
       <w:r>
         <w:t>Code in the Buttons</w:t>
       </w:r>
-      <w:bookmarkEnd w:id="12"/>
+      <w:bookmarkEnd w:id="13"/>
     </w:p>
     <w:p>
       <w:r>
@@ -10833,11 +10953,11 @@
       <w:pPr>
         <w:pStyle w:val="Heading3"/>
       </w:pPr>
-      <w:bookmarkStart w:id="13" w:name="_Toc83819434"/>
+      <w:bookmarkStart w:id="14" w:name="_Toc83819434"/>
       <w:r>
         <w:t>Moving Buttons</w:t>
       </w:r>
-      <w:bookmarkEnd w:id="13"/>
+      <w:bookmarkEnd w:id="14"/>
     </w:p>
     <w:p>
       <w:r>
@@ -10893,11 +11013,11 @@
       <w:pPr>
         <w:pStyle w:val="Heading3"/>
       </w:pPr>
-      <w:bookmarkStart w:id="14" w:name="_Toc83819435"/>
+      <w:bookmarkStart w:id="15" w:name="_Toc83819435"/>
       <w:r>
         <w:t>Buttons format</w:t>
       </w:r>
-      <w:bookmarkEnd w:id="14"/>
+      <w:bookmarkEnd w:id="15"/>
     </w:p>
     <w:p>
       <w:r>
@@ -10964,11 +11084,11 @@
       <w:pPr>
         <w:pStyle w:val="Heading2"/>
       </w:pPr>
-      <w:bookmarkStart w:id="15" w:name="_Toc83819436"/>
+      <w:bookmarkStart w:id="16" w:name="_Toc83819436"/>
       <w:r>
         <w:t>Textboxes Settings</w:t>
       </w:r>
-      <w:bookmarkEnd w:id="15"/>
+      <w:bookmarkEnd w:id="16"/>
     </w:p>
     <w:p>
       <w:r>
@@ -11045,14 +11165,14 @@
       <w:pPr>
         <w:pStyle w:val="Heading1"/>
       </w:pPr>
-      <w:bookmarkStart w:id="16" w:name="_Toc83819437"/>
+      <w:bookmarkStart w:id="17" w:name="_Toc83819437"/>
       <w:r>
         <w:t>Excel Add-I</w:t>
       </w:r>
       <w:r>
         <w:t>ns</w:t>
       </w:r>
-      <w:bookmarkEnd w:id="16"/>
+      <w:bookmarkEnd w:id="17"/>
     </w:p>
     <w:p>
       <w:pPr>
@@ -11062,12 +11182,12 @@
           <w:numId w:val="13"/>
         </w:numPr>
       </w:pPr>
-      <w:bookmarkStart w:id="17" w:name="_Toc83819438"/>
+      <w:bookmarkStart w:id="18" w:name="_Toc83819438"/>
       <w:proofErr w:type="spellStart"/>
       <w:r>
         <w:t>Rubberduck</w:t>
       </w:r>
-      <w:bookmarkEnd w:id="17"/>
+      <w:bookmarkEnd w:id="18"/>
       <w:proofErr w:type="spellEnd"/>
     </w:p>
     <w:p/>
@@ -11187,10 +11307,10 @@
             <v:path o:extrusionok="f" gradientshapeok="t" o:connecttype="rect"/>
             <o:lock v:ext="edit" aspectratio="t"/>
           </v:shapetype>
-          <v:shape id="_x0000_i1036" type="#_x0000_t75" style="width:458.6pt;height:407.8pt" o:ole="">
+          <v:shape id="_x0000_i1025" type="#_x0000_t75" style="width:458.6pt;height:407.8pt" o:ole="">
             <v:imagedata r:id="rId17" o:title=""/>
           </v:shape>
-          <o:OLEObject Type="Embed" ProgID="Visio.Drawing.15" ShapeID="_x0000_i1036" DrawAspect="Content" ObjectID="_1709468270" r:id="rId18"/>
+          <o:OLEObject Type="Embed" ProgID="Visio.Drawing.15" ShapeID="_x0000_i1025" DrawAspect="Content" ObjectID="_1714463236" r:id="rId18"/>
         </w:object>
       </w:r>
     </w:p>
@@ -11207,12 +11327,12 @@
       <w:pPr>
         <w:pStyle w:val="Heading1"/>
       </w:pPr>
-      <w:bookmarkStart w:id="18" w:name="_Toc83819445"/>
+      <w:bookmarkStart w:id="19" w:name="_Toc83819445"/>
       <w:r>
         <w:lastRenderedPageBreak/>
         <w:t>Code Structure Details</w:t>
       </w:r>
-      <w:bookmarkEnd w:id="18"/>
+      <w:bookmarkEnd w:id="19"/>
     </w:p>
     <w:p>
       <w:pPr>
@@ -11222,7 +11342,7 @@
           <w:numId w:val="6"/>
         </w:numPr>
       </w:pPr>
-      <w:bookmarkStart w:id="19" w:name="_Toc83819446"/>
+      <w:bookmarkStart w:id="20" w:name="_Toc83819446"/>
       <w:proofErr w:type="spellStart"/>
       <w:r>
         <w:t>Vba</w:t>
@@ -11231,7 +11351,7 @@
       <w:r>
         <w:t xml:space="preserve"> Dependencies</w:t>
       </w:r>
-      <w:bookmarkEnd w:id="19"/>
+      <w:bookmarkEnd w:id="20"/>
     </w:p>
     <w:p>
       <w:pPr>
@@ -11282,14 +11402,14 @@
       <w:pPr>
         <w:pStyle w:val="Heading2"/>
       </w:pPr>
-      <w:bookmarkStart w:id="20" w:name="_Toc83819447"/>
+      <w:bookmarkStart w:id="21" w:name="_Toc83819447"/>
       <w:r>
         <w:t>Annotation Creating</w:t>
       </w:r>
       <w:r>
         <w:t xml:space="preserve"> Modules</w:t>
       </w:r>
-      <w:bookmarkEnd w:id="20"/>
+      <w:bookmarkEnd w:id="21"/>
       <w:r>
         <w:t xml:space="preserve"> </w:t>
       </w:r>
@@ -11302,7 +11422,7 @@
           <w:numId w:val="27"/>
         </w:numPr>
       </w:pPr>
-      <w:bookmarkStart w:id="21" w:name="_Toc83819448"/>
+      <w:bookmarkStart w:id="22" w:name="_Toc83819448"/>
       <w:r>
         <w:t>“</w:t>
       </w:r>
@@ -11315,7 +11435,7 @@
       <w:r>
         <w:t xml:space="preserve"> module</w:t>
       </w:r>
-      <w:bookmarkEnd w:id="21"/>
+      <w:bookmarkEnd w:id="22"/>
     </w:p>
     <w:p>
       <w:r>
@@ -11400,11 +11520,11 @@
       <w:pPr>
         <w:pStyle w:val="Heading3"/>
       </w:pPr>
-      <w:bookmarkStart w:id="22" w:name="_Toc83819449"/>
+      <w:bookmarkStart w:id="23" w:name="_Toc83819449"/>
       <w:r>
         <w:t>Utilities module</w:t>
       </w:r>
-      <w:bookmarkEnd w:id="22"/>
+      <w:bookmarkEnd w:id="23"/>
     </w:p>
     <w:p>
       <w:r>
@@ -11415,7 +11535,7 @@
       <w:pPr>
         <w:pStyle w:val="Heading3"/>
       </w:pPr>
-      <w:bookmarkStart w:id="23" w:name="_Toc83819450"/>
+      <w:bookmarkStart w:id="24" w:name="_Toc83819450"/>
       <w:proofErr w:type="spellStart"/>
       <w:r>
         <w:t>Transition_Name_Annot</w:t>
@@ -11424,7 +11544,7 @@
       <w:r>
         <w:t xml:space="preserve"> module</w:t>
       </w:r>
-      <w:bookmarkEnd w:id="23"/>
+      <w:bookmarkEnd w:id="24"/>
     </w:p>
     <w:p>
       <w:r>
@@ -11446,7 +11566,7 @@
       <w:pPr>
         <w:pStyle w:val="Heading3"/>
       </w:pPr>
-      <w:bookmarkStart w:id="24" w:name="_Toc83819451"/>
+      <w:bookmarkStart w:id="25" w:name="_Toc83819451"/>
       <w:proofErr w:type="spellStart"/>
       <w:r>
         <w:t>ISTD_Annot</w:t>
@@ -11455,7 +11575,7 @@
       <w:r>
         <w:t xml:space="preserve"> module</w:t>
       </w:r>
-      <w:bookmarkEnd w:id="24"/>
+      <w:bookmarkEnd w:id="25"/>
     </w:p>
     <w:p>
       <w:r>
@@ -11477,7 +11597,7 @@
       <w:pPr>
         <w:pStyle w:val="Heading3"/>
       </w:pPr>
-      <w:bookmarkStart w:id="25" w:name="_Toc83819452"/>
+      <w:bookmarkStart w:id="26" w:name="_Toc83819452"/>
       <w:proofErr w:type="spellStart"/>
       <w:r>
         <w:t>Sample_Annot</w:t>
@@ -11486,7 +11606,7 @@
       <w:r>
         <w:t xml:space="preserve"> module</w:t>
       </w:r>
-      <w:bookmarkEnd w:id="25"/>
+      <w:bookmarkEnd w:id="26"/>
     </w:p>
     <w:p>
       <w:r>
@@ -11506,7 +11626,7 @@
       <w:pPr>
         <w:pStyle w:val="Heading3"/>
       </w:pPr>
-      <w:bookmarkStart w:id="26" w:name="_Toc83819453"/>
+      <w:bookmarkStart w:id="27" w:name="_Toc83819453"/>
       <w:proofErr w:type="spellStart"/>
       <w:r>
         <w:t>Load_Raw_Data</w:t>
@@ -11515,7 +11635,7 @@
       <w:r>
         <w:t xml:space="preserve"> module</w:t>
       </w:r>
-      <w:bookmarkEnd w:id="26"/>
+      <w:bookmarkEnd w:id="27"/>
     </w:p>
     <w:p>
       <w:r>
@@ -11526,7 +11646,7 @@
       <w:pPr>
         <w:pStyle w:val="Heading3"/>
       </w:pPr>
-      <w:bookmarkStart w:id="27" w:name="_Toc83819454"/>
+      <w:bookmarkStart w:id="28" w:name="_Toc83819454"/>
       <w:proofErr w:type="spellStart"/>
       <w:r>
         <w:t>Load_Tidy_Data</w:t>
@@ -11535,7 +11655,7 @@
       <w:r>
         <w:t xml:space="preserve"> module</w:t>
       </w:r>
-      <w:bookmarkEnd w:id="27"/>
+      <w:bookmarkEnd w:id="28"/>
     </w:p>
     <w:p>
       <w:r>
@@ -11546,7 +11666,7 @@
       <w:pPr>
         <w:pStyle w:val="Heading3"/>
       </w:pPr>
-      <w:bookmarkStart w:id="28" w:name="_Toc83819455"/>
+      <w:bookmarkStart w:id="29" w:name="_Toc83819455"/>
       <w:proofErr w:type="spellStart"/>
       <w:r>
         <w:t>Sample_Type_Identifier</w:t>
@@ -11555,7 +11675,7 @@
       <w:r>
         <w:t xml:space="preserve"> module</w:t>
       </w:r>
-      <w:bookmarkEnd w:id="28"/>
+      <w:bookmarkEnd w:id="29"/>
     </w:p>
     <w:p>
       <w:r>
@@ -11566,7 +11686,7 @@
       <w:pPr>
         <w:pStyle w:val="Heading3"/>
       </w:pPr>
-      <w:bookmarkStart w:id="29" w:name="_Toc83819456"/>
+      <w:bookmarkStart w:id="30" w:name="_Toc83819456"/>
       <w:proofErr w:type="spellStart"/>
       <w:r>
         <w:t>Concentration_Unit</w:t>
@@ -11575,7 +11695,7 @@
       <w:r>
         <w:t xml:space="preserve"> module</w:t>
       </w:r>
-      <w:bookmarkEnd w:id="29"/>
+      <w:bookmarkEnd w:id="30"/>
     </w:p>
     <w:p>
       <w:r>
@@ -11608,11 +11728,11 @@
       <w:pPr>
         <w:pStyle w:val="Heading2"/>
       </w:pPr>
-      <w:bookmarkStart w:id="30" w:name="_Toc83819457"/>
+      <w:bookmarkStart w:id="31" w:name="_Toc83819457"/>
       <w:r>
         <w:t>Sheet Tracking Modules</w:t>
       </w:r>
-      <w:bookmarkEnd w:id="30"/>
+      <w:bookmarkEnd w:id="31"/>
     </w:p>
     <w:p>
       <w:pPr>
@@ -11622,12 +11742,12 @@
           <w:numId w:val="30"/>
         </w:numPr>
       </w:pPr>
-      <w:bookmarkStart w:id="31" w:name="_Toc83819458"/>
+      <w:bookmarkStart w:id="32" w:name="_Toc83819458"/>
       <w:proofErr w:type="spellStart"/>
       <w:r>
         <w:t>ColourTracker</w:t>
       </w:r>
-      <w:bookmarkEnd w:id="31"/>
+      <w:bookmarkEnd w:id="32"/>
       <w:proofErr w:type="spellEnd"/>
     </w:p>
     <w:p>
@@ -11661,11 +11781,11 @@
       <w:pPr>
         <w:pStyle w:val="Heading2"/>
       </w:pPr>
-      <w:bookmarkStart w:id="32" w:name="_Toc83819459"/>
+      <w:bookmarkStart w:id="33" w:name="_Toc83819459"/>
       <w:r>
         <w:t>Unit Test Modules</w:t>
       </w:r>
-      <w:bookmarkEnd w:id="32"/>
+      <w:bookmarkEnd w:id="33"/>
     </w:p>
     <w:p>
       <w:pPr>
@@ -11675,8 +11795,8 @@
           <w:numId w:val="42"/>
         </w:numPr>
       </w:pPr>
-      <w:bookmarkStart w:id="33" w:name="_Toc83819460"/>
       <w:bookmarkStart w:id="34" w:name="_Toc83819464"/>
+      <w:bookmarkStart w:id="35" w:name="_Toc83819460"/>
       <w:r>
         <w:t>Utilities Test module</w:t>
       </w:r>
@@ -11736,10 +11856,7 @@
       </w:r>
       <w:proofErr w:type="spellEnd"/>
       <w:r>
-        <w:t xml:space="preserve"> </w:t>
-      </w:r>
-      <w:r>
-        <w:t>module for logical errors.</w:t>
+        <w:t xml:space="preserve"> module for logical errors.</w:t>
       </w:r>
     </w:p>
     <w:p>
@@ -11780,7 +11897,7 @@
       <w:r>
         <w:t xml:space="preserve"> module</w:t>
       </w:r>
-      <w:bookmarkEnd w:id="33"/>
+      <w:bookmarkEnd w:id="35"/>
     </w:p>
     <w:p>
       <w:r>
@@ -11799,7 +11916,7 @@
       <w:pPr>
         <w:pStyle w:val="Heading3"/>
       </w:pPr>
-      <w:bookmarkStart w:id="35" w:name="_Toc83819461"/>
+      <w:bookmarkStart w:id="36" w:name="_Toc83819461"/>
       <w:proofErr w:type="spellStart"/>
       <w:r>
         <w:t>Load_</w:t>
@@ -11814,7 +11931,7 @@
       <w:r>
         <w:t xml:space="preserve"> module</w:t>
       </w:r>
-      <w:bookmarkEnd w:id="35"/>
+      <w:bookmarkEnd w:id="36"/>
     </w:p>
     <w:p>
       <w:r>
@@ -11833,7 +11950,7 @@
       <w:pPr>
         <w:pStyle w:val="Heading3"/>
       </w:pPr>
-      <w:bookmarkStart w:id="36" w:name="_Toc83819462"/>
+      <w:bookmarkStart w:id="37" w:name="_Toc83819462"/>
       <w:proofErr w:type="spellStart"/>
       <w:r>
         <w:t>Sample_Type_Identifier_Test</w:t>
@@ -11842,7 +11959,7 @@
       <w:r>
         <w:t xml:space="preserve"> module</w:t>
       </w:r>
-      <w:bookmarkEnd w:id="36"/>
+      <w:bookmarkEnd w:id="37"/>
     </w:p>
     <w:p>
       <w:r>
@@ -11861,7 +11978,7 @@
       <w:pPr>
         <w:pStyle w:val="Heading3"/>
       </w:pPr>
-      <w:bookmarkStart w:id="37" w:name="_Toc83819463"/>
+      <w:bookmarkStart w:id="38" w:name="_Toc83819463"/>
       <w:proofErr w:type="spellStart"/>
       <w:r>
         <w:t>Concentration</w:t>
@@ -11873,7 +11990,7 @@
       <w:r>
         <w:t xml:space="preserve"> _Test module</w:t>
       </w:r>
-      <w:bookmarkEnd w:id="37"/>
+      <w:bookmarkEnd w:id="38"/>
     </w:p>
     <w:p>
       <w:r>
@@ -11892,11 +12009,11 @@
       <w:pPr>
         <w:pStyle w:val="Heading2"/>
       </w:pPr>
-      <w:bookmarkStart w:id="38" w:name="_Toc83819465"/>
+      <w:bookmarkStart w:id="39" w:name="_Toc83819465"/>
       <w:r>
         <w:t>Integration Test Modules</w:t>
       </w:r>
-      <w:bookmarkEnd w:id="38"/>
+      <w:bookmarkEnd w:id="39"/>
     </w:p>
     <w:p>
       <w:pPr>
@@ -11906,7 +12023,7 @@
           <w:numId w:val="32"/>
         </w:numPr>
       </w:pPr>
-      <w:bookmarkStart w:id="39" w:name="_Toc83819466"/>
+      <w:bookmarkStart w:id="40" w:name="_Toc83819466"/>
       <w:proofErr w:type="spellStart"/>
       <w:r>
         <w:t>Integration_Test</w:t>
@@ -11915,7 +12032,7 @@
       <w:r>
         <w:t xml:space="preserve"> module</w:t>
       </w:r>
-      <w:bookmarkEnd w:id="39"/>
+      <w:bookmarkEnd w:id="40"/>
     </w:p>
     <w:p>
       <w:r>
@@ -11957,11 +12074,11 @@
       <w:pPr>
         <w:pStyle w:val="Heading2"/>
       </w:pPr>
-      <w:bookmarkStart w:id="40" w:name="_Toc83819467"/>
+      <w:bookmarkStart w:id="41" w:name="_Toc83819467"/>
       <w:r>
         <w:t>Forms</w:t>
       </w:r>
-      <w:bookmarkEnd w:id="40"/>
+      <w:bookmarkEnd w:id="41"/>
     </w:p>
     <w:p>
       <w:pPr>
@@ -11971,12 +12088,12 @@
           <w:numId w:val="33"/>
         </w:numPr>
       </w:pPr>
-      <w:bookmarkStart w:id="41" w:name="_Toc83819468"/>
+      <w:bookmarkStart w:id="42" w:name="_Toc83819468"/>
       <w:proofErr w:type="spellStart"/>
       <w:r>
         <w:t>Autofill_By_Sample_Type</w:t>
       </w:r>
-      <w:bookmarkEnd w:id="41"/>
+      <w:bookmarkEnd w:id="42"/>
       <w:proofErr w:type="spellEnd"/>
     </w:p>
     <w:p>
@@ -12037,40 +12154,10 @@
           <w:numId w:val="33"/>
         </w:numPr>
       </w:pPr>
-      <w:bookmarkStart w:id="42" w:name="_Toc83819469"/>
+      <w:bookmarkStart w:id="43" w:name="_Toc83819469"/>
       <w:proofErr w:type="spellStart"/>
       <w:r>
         <w:t>Clear_Dilution_Annot</w:t>
-      </w:r>
-      <w:bookmarkEnd w:id="42"/>
-      <w:proofErr w:type="spellEnd"/>
-    </w:p>
-    <w:p>
-      <w:proofErr w:type="spellStart"/>
-      <w:r>
-        <w:t>UserForm</w:t>
-      </w:r>
-      <w:proofErr w:type="spellEnd"/>
-      <w:r>
-        <w:t xml:space="preserve"> and Functions to clear columns in sheet “</w:t>
-      </w:r>
-      <w:proofErr w:type="spellStart"/>
-      <w:r>
-        <w:t>Dilution_Annot</w:t>
-      </w:r>
-      <w:proofErr w:type="spellEnd"/>
-      <w:r>
-        <w:t>”</w:t>
-      </w:r>
-    </w:p>
-    <w:p>
-      <w:pPr>
-        <w:pStyle w:val="Heading3"/>
-      </w:pPr>
-      <w:bookmarkStart w:id="43" w:name="_Toc83819470"/>
-      <w:proofErr w:type="spellStart"/>
-      <w:r>
-        <w:t>Clear_ISTD_Table</w:t>
       </w:r>
       <w:bookmarkEnd w:id="43"/>
       <w:proofErr w:type="spellEnd"/>
@@ -12086,7 +12173,7 @@
       </w:r>
       <w:proofErr w:type="spellStart"/>
       <w:r>
-        <w:t>ISTD_Annot</w:t>
+        <w:t>Dilution_Annot</w:t>
       </w:r>
       <w:proofErr w:type="spellEnd"/>
       <w:r>
@@ -12097,10 +12184,10 @@
       <w:pPr>
         <w:pStyle w:val="Heading3"/>
       </w:pPr>
-      <w:bookmarkStart w:id="44" w:name="_Toc83819471"/>
+      <w:bookmarkStart w:id="44" w:name="_Toc83819470"/>
       <w:proofErr w:type="spellStart"/>
       <w:r>
-        <w:t>Clear_Sample_Annot</w:t>
+        <w:t>Clear_ISTD_Table</w:t>
       </w:r>
       <w:bookmarkEnd w:id="44"/>
       <w:proofErr w:type="spellEnd"/>
@@ -12116,7 +12203,7 @@
       </w:r>
       <w:proofErr w:type="spellStart"/>
       <w:r>
-        <w:t>Sample_Annot</w:t>
+        <w:t>ISTD_Annot</w:t>
       </w:r>
       <w:proofErr w:type="spellEnd"/>
       <w:r>
@@ -12127,10 +12214,10 @@
       <w:pPr>
         <w:pStyle w:val="Heading3"/>
       </w:pPr>
-      <w:bookmarkStart w:id="45" w:name="_Toc83819472"/>
+      <w:bookmarkStart w:id="45" w:name="_Toc83819471"/>
       <w:proofErr w:type="spellStart"/>
       <w:r>
-        <w:t>Clear_Transition_Name_Annot</w:t>
+        <w:t>Clear_Sample_Annot</w:t>
       </w:r>
       <w:bookmarkEnd w:id="45"/>
       <w:proofErr w:type="spellEnd"/>
@@ -12146,7 +12233,7 @@
       </w:r>
       <w:proofErr w:type="spellStart"/>
       <w:r>
-        <w:t>Transition_Name_Annot</w:t>
+        <w:t>Sample_Annot</w:t>
       </w:r>
       <w:proofErr w:type="spellEnd"/>
       <w:r>
@@ -12157,10 +12244,10 @@
       <w:pPr>
         <w:pStyle w:val="Heading3"/>
       </w:pPr>
-      <w:bookmarkStart w:id="46" w:name="_Toc83819473"/>
+      <w:bookmarkStart w:id="46" w:name="_Toc83819472"/>
       <w:proofErr w:type="spellStart"/>
       <w:r>
-        <w:t>Concentration_Unit_MsgBox</w:t>
+        <w:t>Clear_Transition_Name_Annot</w:t>
       </w:r>
       <w:bookmarkEnd w:id="46"/>
       <w:proofErr w:type="spellEnd"/>
@@ -12172,41 +12259,25 @@
       </w:r>
       <w:proofErr w:type="spellEnd"/>
       <w:r>
-        <w:t xml:space="preserve"> and </w:t>
+        <w:t xml:space="preserve"> and Functions to clear columns in sheet “</w:t>
       </w:r>
       <w:proofErr w:type="spellStart"/>
       <w:r>
-        <w:t>Funtions</w:t>
+        <w:t>Transition_Name_Annot</w:t>
       </w:r>
       <w:proofErr w:type="spellEnd"/>
       <w:r>
-        <w:t xml:space="preserve"> to indicate what concentration units are generated automatically in sheet “</w:t>
-      </w:r>
+        <w:t>”</w:t>
+      </w:r>
+    </w:p>
+    <w:p>
+      <w:pPr>
+        <w:pStyle w:val="Heading3"/>
+      </w:pPr>
+      <w:bookmarkStart w:id="47" w:name="_Toc83819473"/>
       <w:proofErr w:type="spellStart"/>
       <w:r>
-        <w:t>Sample_Annot</w:t>
-      </w:r>
-      <w:proofErr w:type="spellEnd"/>
-      <w:r>
-        <w:t>”</w:t>
-      </w:r>
-    </w:p>
-    <w:p>
-      <w:pPr>
-        <w:pStyle w:val="Heading3"/>
-      </w:pPr>
-      <w:bookmarkStart w:id="47" w:name="_Toc83819474"/>
-      <w:proofErr w:type="spellStart"/>
-      <w:r>
-        <w:t>Invalid_ISTD</w:t>
-      </w:r>
-      <w:proofErr w:type="spellEnd"/>
-      <w:r>
-        <w:t xml:space="preserve"> _</w:t>
-      </w:r>
-      <w:proofErr w:type="spellStart"/>
-      <w:r>
-        <w:t>MsgBox</w:t>
+        <w:t>Concentration_Unit_MsgBox</w:t>
       </w:r>
       <w:bookmarkEnd w:id="47"/>
       <w:proofErr w:type="spellEnd"/>
@@ -12218,20 +12289,41 @@
       </w:r>
       <w:proofErr w:type="spellEnd"/>
       <w:r>
-        <w:t xml:space="preserve"> and Functions to highlight to users of potential invalid ISTD</w:t>
+        <w:t xml:space="preserve"> and </w:t>
+      </w:r>
+      <w:proofErr w:type="spellStart"/>
+      <w:r>
+        <w:t>Funtions</w:t>
+      </w:r>
+      <w:proofErr w:type="spellEnd"/>
+      <w:r>
+        <w:t xml:space="preserve"> to indicate what concentration units are generated automatically in sheet “</w:t>
+      </w:r>
+      <w:proofErr w:type="spellStart"/>
+      <w:r>
+        <w:t>Sample_Annot</w:t>
+      </w:r>
+      <w:proofErr w:type="spellEnd"/>
+      <w:r>
+        <w:t>”</w:t>
       </w:r>
     </w:p>
     <w:p>
       <w:pPr>
         <w:pStyle w:val="Heading3"/>
       </w:pPr>
-      <w:bookmarkStart w:id="48" w:name="_Toc83819475"/>
+      <w:bookmarkStart w:id="48" w:name="_Toc83819474"/>
       <w:proofErr w:type="spellStart"/>
       <w:r>
-        <w:t>Load_Sample_Annot</w:t>
-      </w:r>
-      <w:r>
-        <w:t>_Raw</w:t>
+        <w:t>Invalid_ISTD</w:t>
+      </w:r>
+      <w:proofErr w:type="spellEnd"/>
+      <w:r>
+        <w:t xml:space="preserve"> _</w:t>
+      </w:r>
+      <w:proofErr w:type="spellStart"/>
+      <w:r>
+        <w:t>MsgBox</w:t>
       </w:r>
       <w:bookmarkEnd w:id="48"/>
       <w:proofErr w:type="spellEnd"/>
@@ -12243,17 +12335,20 @@
       </w:r>
       <w:proofErr w:type="spellEnd"/>
       <w:r>
-        <w:t xml:space="preserve"> and Functions to help users load Sample Annotation from raw data file</w:t>
+        <w:t xml:space="preserve"> and Functions to highlight to users of potential invalid ISTD</w:t>
       </w:r>
     </w:p>
     <w:p>
       <w:pPr>
         <w:pStyle w:val="Heading3"/>
       </w:pPr>
-      <w:bookmarkStart w:id="49" w:name="_Toc83819476"/>
+      <w:bookmarkStart w:id="49" w:name="_Toc83819475"/>
       <w:proofErr w:type="spellStart"/>
       <w:r>
-        <w:t>Load_Sample_Annot_Tidy</w:t>
+        <w:t>Load_Sample_Annot</w:t>
+      </w:r>
+      <w:r>
+        <w:t>_Raw</w:t>
       </w:r>
       <w:bookmarkEnd w:id="49"/>
       <w:proofErr w:type="spellEnd"/>
@@ -12265,17 +12360,17 @@
       </w:r>
       <w:proofErr w:type="spellEnd"/>
       <w:r>
-        <w:t xml:space="preserve"> and Functions to help users load Sample Annotation from csv files in table form.</w:t>
+        <w:t xml:space="preserve"> and Functions to help users load Sample Annotation from raw data file</w:t>
       </w:r>
     </w:p>
     <w:p>
       <w:pPr>
         <w:pStyle w:val="Heading3"/>
       </w:pPr>
-      <w:bookmarkStart w:id="50" w:name="_Toc83819477"/>
+      <w:bookmarkStart w:id="50" w:name="_Toc83819476"/>
       <w:proofErr w:type="spellStart"/>
       <w:r>
-        <w:t>Load_Transition_Name_Tidy</w:t>
+        <w:t>Load_Sample_Annot_Tidy</w:t>
       </w:r>
       <w:bookmarkEnd w:id="50"/>
       <w:proofErr w:type="spellEnd"/>
@@ -12287,6 +12382,28 @@
       </w:r>
       <w:proofErr w:type="spellEnd"/>
       <w:r>
+        <w:t xml:space="preserve"> and Functions to help users load Sample Annotation from csv files in table form.</w:t>
+      </w:r>
+    </w:p>
+    <w:p>
+      <w:pPr>
+        <w:pStyle w:val="Heading3"/>
+      </w:pPr>
+      <w:bookmarkStart w:id="51" w:name="_Toc83819477"/>
+      <w:proofErr w:type="spellStart"/>
+      <w:r>
+        <w:t>Load_Transition_Name_Tidy</w:t>
+      </w:r>
+      <w:bookmarkEnd w:id="51"/>
+      <w:proofErr w:type="spellEnd"/>
+    </w:p>
+    <w:p>
+      <w:proofErr w:type="spellStart"/>
+      <w:r>
+        <w:t>UserForm</w:t>
+      </w:r>
+      <w:proofErr w:type="spellEnd"/>
+      <w:r>
         <w:t xml:space="preserve"> and Functions to help users load Transition Annotation from csv files in table form.</w:t>
       </w:r>
     </w:p>
@@ -12294,11 +12411,11 @@
       <w:pPr>
         <w:pStyle w:val="Heading3"/>
       </w:pPr>
-      <w:bookmarkStart w:id="51" w:name="_Toc83819478"/>
+      <w:bookmarkStart w:id="52" w:name="_Toc83819478"/>
       <w:r>
         <w:t>Overwrite</w:t>
       </w:r>
-      <w:bookmarkEnd w:id="51"/>
+      <w:bookmarkEnd w:id="52"/>
     </w:p>
     <w:p>
       <w:proofErr w:type="spellStart"/>
@@ -12314,7 +12431,7 @@
       <w:pPr>
         <w:pStyle w:val="Heading1"/>
       </w:pPr>
-      <w:bookmarkStart w:id="52" w:name="_Toc83819479"/>
+      <w:bookmarkStart w:id="53" w:name="_Toc83819479"/>
       <w:r>
         <w:t>Code Inspection</w:t>
       </w:r>
@@ -12552,7 +12669,7 @@
       <w:r>
         <w:t>IntegrationTest</w:t>
       </w:r>
-      <w:bookmarkEnd w:id="52"/>
+      <w:bookmarkEnd w:id="53"/>
       <w:proofErr w:type="spellEnd"/>
     </w:p>
     <w:p>
@@ -12563,7 +12680,7 @@
           <w:numId w:val="18"/>
         </w:numPr>
       </w:pPr>
-      <w:bookmarkStart w:id="53" w:name="_Toc83819480"/>
+      <w:bookmarkStart w:id="54" w:name="_Toc83819480"/>
       <w:proofErr w:type="spellStart"/>
       <w:r>
         <w:t>Rubberduck</w:t>
@@ -12572,7 +12689,7 @@
       <w:r>
         <w:t xml:space="preserve"> for unit testing</w:t>
       </w:r>
-      <w:bookmarkEnd w:id="53"/>
+      <w:bookmarkEnd w:id="54"/>
     </w:p>
     <w:p>
       <w:pPr>
@@ -12582,7 +12699,7 @@
           <w:numId w:val="35"/>
         </w:numPr>
       </w:pPr>
-      <w:bookmarkStart w:id="54" w:name="_Toc83819481"/>
+      <w:bookmarkStart w:id="55" w:name="_Toc83819481"/>
       <w:r>
         <w:t xml:space="preserve">Initialising the </w:t>
       </w:r>
@@ -12590,7 +12707,7 @@
       <w:r>
         <w:t>Rubberduck</w:t>
       </w:r>
-      <w:bookmarkEnd w:id="54"/>
+      <w:bookmarkEnd w:id="55"/>
       <w:proofErr w:type="spellEnd"/>
     </w:p>
     <w:p>
@@ -12836,11 +12953,11 @@
       <w:pPr>
         <w:pStyle w:val="Heading3"/>
       </w:pPr>
-      <w:bookmarkStart w:id="55" w:name="_Toc83819482"/>
+      <w:bookmarkStart w:id="56" w:name="_Toc83819482"/>
       <w:r>
         <w:t>Opening the Unit Test</w:t>
       </w:r>
-      <w:bookmarkEnd w:id="55"/>
+      <w:bookmarkEnd w:id="56"/>
     </w:p>
     <w:p>
       <w:r>
@@ -13052,11 +13169,11 @@
       <w:pPr>
         <w:pStyle w:val="Heading3"/>
       </w:pPr>
-      <w:bookmarkStart w:id="56" w:name="_Toc83819483"/>
+      <w:bookmarkStart w:id="57" w:name="_Toc83819483"/>
       <w:r>
         <w:t>Adding a new unit test module</w:t>
       </w:r>
-      <w:bookmarkEnd w:id="56"/>
+      <w:bookmarkEnd w:id="57"/>
     </w:p>
     <w:p>
       <w:r>
@@ -13175,11 +13292,11 @@
       <w:pPr>
         <w:pStyle w:val="Heading3"/>
       </w:pPr>
-      <w:bookmarkStart w:id="57" w:name="_Toc83819484"/>
+      <w:bookmarkStart w:id="58" w:name="_Toc83819484"/>
       <w:r>
         <w:t>Categorising Unit Test</w:t>
       </w:r>
-      <w:bookmarkEnd w:id="57"/>
+      <w:bookmarkEnd w:id="58"/>
     </w:p>
     <w:p>
       <w:r>
@@ -13256,11 +13373,11 @@
       <w:pPr>
         <w:pStyle w:val="Heading3"/>
       </w:pPr>
-      <w:bookmarkStart w:id="58" w:name="_Toc83819485"/>
+      <w:bookmarkStart w:id="59" w:name="_Toc83819485"/>
       <w:r>
         <w:t>Running the Unit Test</w:t>
       </w:r>
-      <w:bookmarkEnd w:id="58"/>
+      <w:bookmarkEnd w:id="59"/>
     </w:p>
     <w:p>
       <w:r>
@@ -13511,11 +13628,11 @@
       <w:pPr>
         <w:pStyle w:val="Heading2"/>
       </w:pPr>
-      <w:bookmarkStart w:id="59" w:name="_Toc83819486"/>
+      <w:bookmarkStart w:id="60" w:name="_Toc83819486"/>
       <w:r>
         <w:t>Integration Test</w:t>
       </w:r>
-      <w:bookmarkEnd w:id="59"/>
+      <w:bookmarkEnd w:id="60"/>
     </w:p>
     <w:p>
       <w:r>
@@ -13775,11 +13892,11 @@
       <w:r>
         <w:t xml:space="preserve"> </w:t>
       </w:r>
-      <w:bookmarkStart w:id="60" w:name="_Toc83819487"/>
+      <w:bookmarkStart w:id="61" w:name="_Toc83819487"/>
       <w:r>
         <w:t>Version Control</w:t>
       </w:r>
-      <w:bookmarkEnd w:id="60"/>
+      <w:bookmarkEnd w:id="61"/>
     </w:p>
     <w:p>
       <w:pPr>
@@ -13789,7 +13906,207 @@
           <w:numId w:val="23"/>
         </w:numPr>
       </w:pPr>
-      <w:bookmarkStart w:id="61" w:name="_Toc83819488"/>
+      <w:bookmarkStart w:id="62" w:name="_Toc83819488"/>
+      <w:r>
+        <w:t xml:space="preserve">Exporting VBA source code using </w:t>
+      </w:r>
+      <w:proofErr w:type="spellStart"/>
+      <w:r>
+        <w:t>Rubberduck</w:t>
+      </w:r>
+      <w:proofErr w:type="spellEnd"/>
+    </w:p>
+    <w:p>
+      <w:r>
+        <w:t>W</w:t>
+      </w:r>
+      <w:r>
+        <w:t xml:space="preserve">e can use </w:t>
+      </w:r>
+      <w:proofErr w:type="spellStart"/>
+      <w:r>
+        <w:t>Rubberduck</w:t>
+      </w:r>
+      <w:proofErr w:type="spellEnd"/>
+      <w:r>
+        <w:t xml:space="preserve"> VBA to export the files.</w:t>
+      </w:r>
+    </w:p>
+    <w:p>
+      <w:pPr>
+        <w:jc w:val="center"/>
+      </w:pPr>
+      <w:r>
+        <w:rPr>
+          <w:noProof/>
+        </w:rPr>
+        <w:drawing>
+          <wp:inline distT="0" distB="0" distL="0" distR="0" wp14:anchorId="083E3114" wp14:editId="4D8B431D">
+            <wp:extent cx="2059732" cy="1426191"/>
+            <wp:effectExtent l="0" t="0" r="0" b="3175"/>
+            <wp:docPr id="4" name="Picture 4" descr="rubberduck_export_project"/>
+            <wp:cNvGraphicFramePr>
+              <a:graphicFrameLocks xmlns:a="http://schemas.openxmlformats.org/drawingml/2006/main" noChangeAspect="1"/>
+            </wp:cNvGraphicFramePr>
+            <a:graphic xmlns:a="http://schemas.openxmlformats.org/drawingml/2006/main">
+              <a:graphicData uri="http://schemas.openxmlformats.org/drawingml/2006/picture">
+                <pic:pic xmlns:pic="http://schemas.openxmlformats.org/drawingml/2006/picture">
+                  <pic:nvPicPr>
+                    <pic:cNvPr id="0" name="Picture 2" descr="rubberduck_export_project"/>
+                    <pic:cNvPicPr>
+                      <a:picLocks noChangeAspect="1" noChangeArrowheads="1"/>
+                    </pic:cNvPicPr>
+                  </pic:nvPicPr>
+                  <pic:blipFill>
+                    <a:blip r:embed="rId47">
+                      <a:extLst>
+                        <a:ext uri="{28A0092B-C50C-407E-A947-70E740481C1C}">
+                          <a14:useLocalDpi xmlns:a14="http://schemas.microsoft.com/office/drawing/2010/main" val="0"/>
+                        </a:ext>
+                      </a:extLst>
+                    </a:blip>
+                    <a:srcRect/>
+                    <a:stretch>
+                      <a:fillRect/>
+                    </a:stretch>
+                  </pic:blipFill>
+                  <pic:spPr bwMode="auto">
+                    <a:xfrm>
+                      <a:off x="0" y="0"/>
+                      <a:ext cx="2099480" cy="1453713"/>
+                    </a:xfrm>
+                    <a:prstGeom prst="rect">
+                      <a:avLst/>
+                    </a:prstGeom>
+                    <a:noFill/>
+                    <a:ln>
+                      <a:noFill/>
+                    </a:ln>
+                  </pic:spPr>
+                </pic:pic>
+              </a:graphicData>
+            </a:graphic>
+          </wp:inline>
+        </w:drawing>
+      </w:r>
+    </w:p>
+    <w:p>
+      <w:pPr>
+        <w:jc w:val="center"/>
+      </w:pPr>
+      <w:r>
+        <w:rPr>
+          <w:noProof/>
+        </w:rPr>
+        <w:lastRenderedPageBreak/>
+        <w:drawing>
+          <wp:inline distT="0" distB="0" distL="0" distR="0" wp14:anchorId="0231C856" wp14:editId="6D99BC3B">
+            <wp:extent cx="4229473" cy="2030668"/>
+            <wp:effectExtent l="0" t="0" r="0" b="8255"/>
+            <wp:docPr id="31" name="Picture 31" descr="rubberduck_export_project_folder"/>
+            <wp:cNvGraphicFramePr>
+              <a:graphicFrameLocks xmlns:a="http://schemas.openxmlformats.org/drawingml/2006/main" noChangeAspect="1"/>
+            </wp:cNvGraphicFramePr>
+            <a:graphic xmlns:a="http://schemas.openxmlformats.org/drawingml/2006/main">
+              <a:graphicData uri="http://schemas.openxmlformats.org/drawingml/2006/picture">
+                <pic:pic xmlns:pic="http://schemas.openxmlformats.org/drawingml/2006/picture">
+                  <pic:nvPicPr>
+                    <pic:cNvPr id="0" name="Picture 4" descr="rubberduck_export_project_folder"/>
+                    <pic:cNvPicPr>
+                      <a:picLocks noChangeAspect="1" noChangeArrowheads="1"/>
+                    </pic:cNvPicPr>
+                  </pic:nvPicPr>
+                  <pic:blipFill>
+                    <a:blip r:embed="rId48">
+                      <a:extLst>
+                        <a:ext uri="{28A0092B-C50C-407E-A947-70E740481C1C}">
+                          <a14:useLocalDpi xmlns:a14="http://schemas.microsoft.com/office/drawing/2010/main" val="0"/>
+                        </a:ext>
+                      </a:extLst>
+                    </a:blip>
+                    <a:srcRect/>
+                    <a:stretch>
+                      <a:fillRect/>
+                    </a:stretch>
+                  </pic:blipFill>
+                  <pic:spPr bwMode="auto">
+                    <a:xfrm>
+                      <a:off x="0" y="0"/>
+                      <a:ext cx="4258584" cy="2044645"/>
+                    </a:xfrm>
+                    <a:prstGeom prst="rect">
+                      <a:avLst/>
+                    </a:prstGeom>
+                    <a:noFill/>
+                    <a:ln>
+                      <a:noFill/>
+                    </a:ln>
+                  </pic:spPr>
+                </pic:pic>
+              </a:graphicData>
+            </a:graphic>
+          </wp:inline>
+        </w:drawing>
+      </w:r>
+    </w:p>
+    <w:p>
+      <w:pPr>
+        <w:jc w:val="center"/>
+      </w:pPr>
+      <w:r>
+        <w:rPr>
+          <w:noProof/>
+        </w:rPr>
+        <w:drawing>
+          <wp:inline distT="0" distB="0" distL="0" distR="0" wp14:anchorId="07B2E845" wp14:editId="31FF1C88">
+            <wp:extent cx="3731621" cy="2160586"/>
+            <wp:effectExtent l="0" t="0" r="2540" b="0"/>
+            <wp:docPr id="41" name="Picture 41"/>
+            <wp:cNvGraphicFramePr>
+              <a:graphicFrameLocks xmlns:a="http://schemas.openxmlformats.org/drawingml/2006/main" noChangeAspect="1"/>
+            </wp:cNvGraphicFramePr>
+            <a:graphic xmlns:a="http://schemas.openxmlformats.org/drawingml/2006/main">
+              <a:graphicData uri="http://schemas.openxmlformats.org/drawingml/2006/picture">
+                <pic:pic xmlns:pic="http://schemas.openxmlformats.org/drawingml/2006/picture">
+                  <pic:nvPicPr>
+                    <pic:cNvPr id="1" name=""/>
+                    <pic:cNvPicPr/>
+                  </pic:nvPicPr>
+                  <pic:blipFill>
+                    <a:blip r:embed="rId49"/>
+                    <a:stretch>
+                      <a:fillRect/>
+                    </a:stretch>
+                  </pic:blipFill>
+                  <pic:spPr>
+                    <a:xfrm>
+                      <a:off x="0" y="0"/>
+                      <a:ext cx="3766671" cy="2180880"/>
+                    </a:xfrm>
+                    <a:prstGeom prst="rect">
+                      <a:avLst/>
+                    </a:prstGeom>
+                  </pic:spPr>
+                </pic:pic>
+              </a:graphicData>
+            </a:graphic>
+          </wp:inline>
+        </w:drawing>
+      </w:r>
+    </w:p>
+    <w:p>
+      <w:r>
+        <w:t>Do note also that empty modules are skipped as well.</w:t>
+      </w:r>
+    </w:p>
+    <w:p>
+      <w:pPr>
+        <w:pStyle w:val="Heading2"/>
+        <w:numPr>
+          <w:ilvl w:val="0"/>
+          <w:numId w:val="23"/>
+        </w:numPr>
+      </w:pPr>
       <w:r>
         <w:t xml:space="preserve">Exporting </w:t>
       </w:r>
@@ -13803,7 +14120,7 @@
       <w:r>
         <w:t>Ex</w:t>
       </w:r>
-      <w:bookmarkEnd w:id="61"/>
+      <w:bookmarkEnd w:id="62"/>
       <w:r>
         <w:t>port_VBA</w:t>
       </w:r>
@@ -13811,12 +14128,15 @@
       <w:r>
         <w:t xml:space="preserve"> </w:t>
       </w:r>
+      <w:r>
+        <w:t>(deprecated)</w:t>
+      </w:r>
     </w:p>
     <w:p>
       <w:r>
         <w:t xml:space="preserve">Credits is given to </w:t>
       </w:r>
-      <w:hyperlink r:id="rId47" w:history="1">
+      <w:hyperlink r:id="rId50" w:history="1">
         <w:r>
           <w:rPr>
             <w:rStyle w:val="Hyperlink"/>
@@ -13865,7 +14185,7 @@
                     <pic:cNvPicPr/>
                   </pic:nvPicPr>
                   <pic:blipFill>
-                    <a:blip r:embed="rId48"/>
+                    <a:blip r:embed="rId51"/>
                     <a:stretch>
                       <a:fillRect/>
                     </a:stretch>
@@ -13911,7 +14231,7 @@
                     <pic:cNvPicPr/>
                   </pic:nvPicPr>
                   <pic:blipFill>
-                    <a:blip r:embed="rId49"/>
+                    <a:blip r:embed="rId52"/>
                     <a:stretch>
                       <a:fillRect/>
                     </a:stretch>
@@ -13972,7 +14292,7 @@
                     <pic:cNvPicPr/>
                   </pic:nvPicPr>
                   <pic:blipFill>
-                    <a:blip r:embed="rId50"/>
+                    <a:blip r:embed="rId53"/>
                     <a:stretch>
                       <a:fillRect/>
                     </a:stretch>
@@ -14022,7 +14342,7 @@
                     <pic:cNvPicPr/>
                   </pic:nvPicPr>
                   <pic:blipFill>
-                    <a:blip r:embed="rId51"/>
+                    <a:blip r:embed="rId54"/>
                     <a:stretch>
                       <a:fillRect/>
                     </a:stretch>
@@ -14073,7 +14393,7 @@
                     <pic:cNvPicPr/>
                   </pic:nvPicPr>
                   <pic:blipFill>
-                    <a:blip r:embed="rId52"/>
+                    <a:blip r:embed="rId55"/>
                     <a:stretch>
                       <a:fillRect/>
                     </a:stretch>
@@ -14115,7 +14435,7 @@
                     <pic:cNvPicPr/>
                   </pic:nvPicPr>
                   <pic:blipFill>
-                    <a:blip r:embed="rId53"/>
+                    <a:blip r:embed="rId56"/>
                     <a:stretch>
                       <a:fillRect/>
                     </a:stretch>
@@ -14141,6 +14461,788 @@
         <w:pStyle w:val="Heading1"/>
       </w:pPr>
       <w:r>
+        <w:t>Code Annotation</w:t>
+      </w:r>
+    </w:p>
+    <w:p>
+      <w:proofErr w:type="spellStart"/>
+      <w:r>
+        <w:t>Rubberduck</w:t>
+      </w:r>
+      <w:proofErr w:type="spellEnd"/>
+      <w:r>
+        <w:t xml:space="preserve"> can synchronize @Description "text here" annotation comments with the actual COM docstring for a procedure</w:t>
+      </w:r>
+      <w:r>
+        <w:t xml:space="preserve"> </w:t>
+      </w:r>
+      <w:r>
+        <w:t>which shows up in the V</w:t>
+      </w:r>
+      <w:r>
+        <w:t xml:space="preserve">isual </w:t>
+      </w:r>
+      <w:r>
+        <w:t>B</w:t>
+      </w:r>
+      <w:r>
+        <w:t xml:space="preserve">asic </w:t>
+      </w:r>
+      <w:r>
+        <w:t>E</w:t>
+      </w:r>
+      <w:r>
+        <w:t>xplorer</w:t>
+      </w:r>
+      <w:r>
+        <w:t>'s</w:t>
+      </w:r>
+      <w:r>
+        <w:t xml:space="preserve"> (or VBE)</w:t>
+      </w:r>
+      <w:r>
+        <w:t xml:space="preserve"> own object browser and </w:t>
+      </w:r>
+      <w:proofErr w:type="spellStart"/>
+      <w:r>
+        <w:t>Rubberduck's</w:t>
+      </w:r>
+      <w:proofErr w:type="spellEnd"/>
+      <w:r>
+        <w:t xml:space="preserve"> Code Explorer and toolbar (as per the current selection)</w:t>
+      </w:r>
+    </w:p>
+    <w:p>
+      <w:r>
+        <w:t>References</w:t>
+      </w:r>
+    </w:p>
+    <w:p>
+      <w:hyperlink r:id="rId57" w:history="1">
+        <w:r>
+          <w:rPr>
+            <w:rStyle w:val="Hyperlink"/>
+          </w:rPr>
+          <w:t>https://rubberduckvba.wordpress.com/2019/12/14/rubberduck-annotations/</w:t>
+        </w:r>
+      </w:hyperlink>
+    </w:p>
+    <w:p>
+      <w:hyperlink r:id="rId58" w:history="1">
+        <w:r>
+          <w:rPr>
+            <w:rStyle w:val="Hyperlink"/>
+          </w:rPr>
+          <w:t>https://rubberduckvba.wordpress.com/2020/08/22/rubberduck-2-5-1/</w:t>
+        </w:r>
+      </w:hyperlink>
+    </w:p>
+    <w:p>
+      <w:r>
+        <w:t>Here is a step by step example to create a @</w:t>
+      </w:r>
+      <w:proofErr w:type="spellStart"/>
+      <w:r>
+        <w:t>ModuleDescription</w:t>
+      </w:r>
+      <w:proofErr w:type="spellEnd"/>
+      <w:r>
+        <w:t xml:space="preserve"> and @Description</w:t>
+      </w:r>
+    </w:p>
+    <w:p>
+      <w:r>
+        <w:t>First, key in the Module Description and Description. Ensure that the Module Description is on the top of the file and the Description is top of a given function.</w:t>
+      </w:r>
+    </w:p>
+    <w:p>
+      <w:pPr>
+        <w:jc w:val="center"/>
+      </w:pPr>
+      <w:r>
+        <w:rPr>
+          <w:noProof/>
+        </w:rPr>
+        <w:drawing>
+          <wp:inline distT="0" distB="0" distL="0" distR="0" wp14:anchorId="75994F84" wp14:editId="158C6CEC">
+            <wp:extent cx="5731510" cy="1160780"/>
+            <wp:effectExtent l="0" t="0" r="2540" b="1270"/>
+            <wp:docPr id="42" name="Picture 42"/>
+            <wp:cNvGraphicFramePr>
+              <a:graphicFrameLocks xmlns:a="http://schemas.openxmlformats.org/drawingml/2006/main" noChangeAspect="1"/>
+            </wp:cNvGraphicFramePr>
+            <a:graphic xmlns:a="http://schemas.openxmlformats.org/drawingml/2006/main">
+              <a:graphicData uri="http://schemas.openxmlformats.org/drawingml/2006/picture">
+                <pic:pic xmlns:pic="http://schemas.openxmlformats.org/drawingml/2006/picture">
+                  <pic:nvPicPr>
+                    <pic:cNvPr id="1" name=""/>
+                    <pic:cNvPicPr/>
+                  </pic:nvPicPr>
+                  <pic:blipFill>
+                    <a:blip r:embed="rId59"/>
+                    <a:stretch>
+                      <a:fillRect/>
+                    </a:stretch>
+                  </pic:blipFill>
+                  <pic:spPr>
+                    <a:xfrm>
+                      <a:off x="0" y="0"/>
+                      <a:ext cx="5731510" cy="1160780"/>
+                    </a:xfrm>
+                    <a:prstGeom prst="rect">
+                      <a:avLst/>
+                    </a:prstGeom>
+                  </pic:spPr>
+                </pic:pic>
+              </a:graphicData>
+            </a:graphic>
+          </wp:inline>
+        </w:drawing>
+      </w:r>
+    </w:p>
+    <w:p>
+      <w:r>
+        <w:t>Next, open Code Inspection (</w:t>
+      </w:r>
+      <w:proofErr w:type="spellStart"/>
+      <w:r>
+        <w:t>Rubberduck</w:t>
+      </w:r>
+      <w:proofErr w:type="spellEnd"/>
+      <w:r>
+        <w:t xml:space="preserve"> -&gt; Code Inspection), click on Refresh button.</w:t>
+      </w:r>
+    </w:p>
+    <w:p>
+      <w:r>
+        <w:t>You should see the following “</w:t>
+      </w:r>
+      <w:proofErr w:type="spellStart"/>
+      <w:r>
+        <w:t>Rubberduck</w:t>
+      </w:r>
+      <w:proofErr w:type="spellEnd"/>
+      <w:r>
+        <w:t xml:space="preserve"> Opportunities”.</w:t>
+      </w:r>
+    </w:p>
+    <w:p>
+      <w:pPr>
+        <w:jc w:val="center"/>
+      </w:pPr>
+      <w:r>
+        <w:rPr>
+          <w:noProof/>
+        </w:rPr>
+        <w:drawing>
+          <wp:inline distT="0" distB="0" distL="0" distR="0" wp14:anchorId="473B57DA" wp14:editId="4AA60FED">
+            <wp:extent cx="5731510" cy="633730"/>
+            <wp:effectExtent l="0" t="0" r="2540" b="0"/>
+            <wp:docPr id="43" name="Picture 43"/>
+            <wp:cNvGraphicFramePr>
+              <a:graphicFrameLocks xmlns:a="http://schemas.openxmlformats.org/drawingml/2006/main" noChangeAspect="1"/>
+            </wp:cNvGraphicFramePr>
+            <a:graphic xmlns:a="http://schemas.openxmlformats.org/drawingml/2006/main">
+              <a:graphicData uri="http://schemas.openxmlformats.org/drawingml/2006/picture">
+                <pic:pic xmlns:pic="http://schemas.openxmlformats.org/drawingml/2006/picture">
+                  <pic:nvPicPr>
+                    <pic:cNvPr id="1" name=""/>
+                    <pic:cNvPicPr/>
+                  </pic:nvPicPr>
+                  <pic:blipFill>
+                    <a:blip r:embed="rId60"/>
+                    <a:stretch>
+                      <a:fillRect/>
+                    </a:stretch>
+                  </pic:blipFill>
+                  <pic:spPr>
+                    <a:xfrm>
+                      <a:off x="0" y="0"/>
+                      <a:ext cx="5731510" cy="633730"/>
+                    </a:xfrm>
+                    <a:prstGeom prst="rect">
+                      <a:avLst/>
+                    </a:prstGeom>
+                  </pic:spPr>
+                </pic:pic>
+              </a:graphicData>
+            </a:graphic>
+          </wp:inline>
+        </w:drawing>
+      </w:r>
+    </w:p>
+    <w:p>
+      <w:r>
+        <w:lastRenderedPageBreak/>
+        <w:t xml:space="preserve">Select multiple of such issues by </w:t>
+      </w:r>
+    </w:p>
+    <w:p>
+      <w:pPr>
+        <w:pStyle w:val="ListParagraph"/>
+        <w:keepNext w:val="0"/>
+        <w:keepLines w:val="0"/>
+        <w:numPr>
+          <w:ilvl w:val="0"/>
+          <w:numId w:val="47"/>
+        </w:numPr>
+      </w:pPr>
+      <w:r>
+        <w:t>Clicking on the first file</w:t>
+      </w:r>
+    </w:p>
+    <w:p>
+      <w:pPr>
+        <w:pStyle w:val="ListParagraph"/>
+        <w:keepNext w:val="0"/>
+        <w:keepLines w:val="0"/>
+        <w:numPr>
+          <w:ilvl w:val="0"/>
+          <w:numId w:val="47"/>
+        </w:numPr>
+      </w:pPr>
+      <w:r>
+        <w:t>Hold down the Shift key, select the last file or folder, and then let go of the Shift key</w:t>
+      </w:r>
+      <w:r>
+        <w:t xml:space="preserve"> </w:t>
+      </w:r>
+    </w:p>
+    <w:p>
+      <w:pPr>
+        <w:pStyle w:val="ListParagraph"/>
+        <w:keepNext w:val="0"/>
+        <w:keepLines w:val="0"/>
+      </w:pPr>
+      <w:r>
+        <w:t>or</w:t>
+      </w:r>
+    </w:p>
+    <w:p>
+      <w:pPr>
+        <w:pStyle w:val="ListParagraph"/>
+        <w:keepNext w:val="0"/>
+        <w:keepLines w:val="0"/>
+      </w:pPr>
+      <w:r>
+        <w:t>Hold down the Ctrl key and click any other file(s) or folder(s) you would like to add to those already selected.</w:t>
+      </w:r>
+    </w:p>
+    <w:p>
+      <w:pPr>
+        <w:keepNext w:val="0"/>
+        <w:keepLines w:val="0"/>
+      </w:pPr>
+      <w:r>
+        <w:t xml:space="preserve">Right click on the selection, go to “Add missing attribute” and then “Selected </w:t>
+      </w:r>
+      <w:proofErr w:type="spellStart"/>
+      <w:r>
+        <w:t>occurences</w:t>
+      </w:r>
+      <w:proofErr w:type="spellEnd"/>
+      <w:r>
+        <w:t>”</w:t>
+      </w:r>
+    </w:p>
+    <w:p>
+      <w:pPr>
+        <w:keepNext w:val="0"/>
+        <w:keepLines w:val="0"/>
+      </w:pPr>
+      <w:r>
+        <w:rPr>
+          <w:noProof/>
+        </w:rPr>
+        <w:drawing>
+          <wp:inline distT="0" distB="0" distL="0" distR="0" wp14:anchorId="750D85CE" wp14:editId="5644C39F">
+            <wp:extent cx="5731510" cy="1356360"/>
+            <wp:effectExtent l="0" t="0" r="2540" b="0"/>
+            <wp:docPr id="77" name="Picture 77"/>
+            <wp:cNvGraphicFramePr>
+              <a:graphicFrameLocks xmlns:a="http://schemas.openxmlformats.org/drawingml/2006/main" noChangeAspect="1"/>
+            </wp:cNvGraphicFramePr>
+            <a:graphic xmlns:a="http://schemas.openxmlformats.org/drawingml/2006/main">
+              <a:graphicData uri="http://schemas.openxmlformats.org/drawingml/2006/picture">
+                <pic:pic xmlns:pic="http://schemas.openxmlformats.org/drawingml/2006/picture">
+                  <pic:nvPicPr>
+                    <pic:cNvPr id="1" name=""/>
+                    <pic:cNvPicPr/>
+                  </pic:nvPicPr>
+                  <pic:blipFill>
+                    <a:blip r:embed="rId61"/>
+                    <a:stretch>
+                      <a:fillRect/>
+                    </a:stretch>
+                  </pic:blipFill>
+                  <pic:spPr>
+                    <a:xfrm>
+                      <a:off x="0" y="0"/>
+                      <a:ext cx="5731510" cy="1356360"/>
+                    </a:xfrm>
+                    <a:prstGeom prst="rect">
+                      <a:avLst/>
+                    </a:prstGeom>
+                  </pic:spPr>
+                </pic:pic>
+              </a:graphicData>
+            </a:graphic>
+          </wp:inline>
+        </w:drawing>
+      </w:r>
+    </w:p>
+    <w:p>
+      <w:pPr>
+        <w:keepNext w:val="0"/>
+        <w:keepLines w:val="0"/>
+      </w:pPr>
+      <w:proofErr w:type="spellStart"/>
+      <w:r>
+        <w:t>Rubberduck</w:t>
+      </w:r>
+      <w:proofErr w:type="spellEnd"/>
+      <w:r>
+        <w:t xml:space="preserve"> will then add these attributes into Microsoft Visual Basic for Applications.</w:t>
+      </w:r>
+    </w:p>
+    <w:p>
+      <w:pPr>
+        <w:keepNext w:val="0"/>
+        <w:keepLines w:val="0"/>
+      </w:pPr>
+      <w:r>
+        <w:t>This is what you should see.</w:t>
+      </w:r>
+    </w:p>
+    <w:p>
+      <w:pPr>
+        <w:keepNext w:val="0"/>
+        <w:keepLines w:val="0"/>
+      </w:pPr>
+      <w:r>
+        <w:t xml:space="preserve">On the </w:t>
+      </w:r>
+      <w:proofErr w:type="spellStart"/>
+      <w:r>
+        <w:t>Rubberduck</w:t>
+      </w:r>
+      <w:proofErr w:type="spellEnd"/>
+      <w:r>
+        <w:t xml:space="preserve"> toolbar, the content of the Module Description will appear when the module opened and selected</w:t>
+      </w:r>
+    </w:p>
+    <w:p>
+      <w:pPr>
+        <w:keepNext w:val="0"/>
+        <w:keepLines w:val="0"/>
+      </w:pPr>
+      <w:r>
+        <w:rPr>
+          <w:noProof/>
+        </w:rPr>
+        <w:drawing>
+          <wp:inline distT="0" distB="0" distL="0" distR="0" wp14:anchorId="2A29521C" wp14:editId="7C9E7987">
+            <wp:extent cx="5731510" cy="1116330"/>
+            <wp:effectExtent l="0" t="0" r="2540" b="7620"/>
+            <wp:docPr id="45" name="Picture 45"/>
+            <wp:cNvGraphicFramePr>
+              <a:graphicFrameLocks xmlns:a="http://schemas.openxmlformats.org/drawingml/2006/main" noChangeAspect="1"/>
+            </wp:cNvGraphicFramePr>
+            <a:graphic xmlns:a="http://schemas.openxmlformats.org/drawingml/2006/main">
+              <a:graphicData uri="http://schemas.openxmlformats.org/drawingml/2006/picture">
+                <pic:pic xmlns:pic="http://schemas.openxmlformats.org/drawingml/2006/picture">
+                  <pic:nvPicPr>
+                    <pic:cNvPr id="1" name=""/>
+                    <pic:cNvPicPr/>
+                  </pic:nvPicPr>
+                  <pic:blipFill>
+                    <a:blip r:embed="rId62"/>
+                    <a:stretch>
+                      <a:fillRect/>
+                    </a:stretch>
+                  </pic:blipFill>
+                  <pic:spPr>
+                    <a:xfrm>
+                      <a:off x="0" y="0"/>
+                      <a:ext cx="5731510" cy="1116330"/>
+                    </a:xfrm>
+                    <a:prstGeom prst="rect">
+                      <a:avLst/>
+                    </a:prstGeom>
+                  </pic:spPr>
+                </pic:pic>
+              </a:graphicData>
+            </a:graphic>
+          </wp:inline>
+        </w:drawing>
+      </w:r>
+    </w:p>
+    <w:p>
+      <w:pPr>
+        <w:keepNext w:val="0"/>
+        <w:keepLines w:val="0"/>
+      </w:pPr>
+      <w:r>
+        <w:t>The content of the</w:t>
+      </w:r>
+      <w:r>
+        <w:t xml:space="preserve"> Description will appear when the function is selected</w:t>
+      </w:r>
+    </w:p>
+    <w:p>
+      <w:pPr>
+        <w:keepNext w:val="0"/>
+        <w:keepLines w:val="0"/>
+      </w:pPr>
+      <w:r>
+        <w:rPr>
+          <w:noProof/>
+        </w:rPr>
+        <w:drawing>
+          <wp:inline distT="0" distB="0" distL="0" distR="0" wp14:anchorId="17388BD7" wp14:editId="4448644A">
+            <wp:extent cx="5643349" cy="1078526"/>
+            <wp:effectExtent l="0" t="0" r="0" b="7620"/>
+            <wp:docPr id="78" name="Picture 78"/>
+            <wp:cNvGraphicFramePr>
+              <a:graphicFrameLocks xmlns:a="http://schemas.openxmlformats.org/drawingml/2006/main" noChangeAspect="1"/>
+            </wp:cNvGraphicFramePr>
+            <a:graphic xmlns:a="http://schemas.openxmlformats.org/drawingml/2006/main">
+              <a:graphicData uri="http://schemas.openxmlformats.org/drawingml/2006/picture">
+                <pic:pic xmlns:pic="http://schemas.openxmlformats.org/drawingml/2006/picture">
+                  <pic:nvPicPr>
+                    <pic:cNvPr id="1" name=""/>
+                    <pic:cNvPicPr/>
+                  </pic:nvPicPr>
+                  <pic:blipFill>
+                    <a:blip r:embed="rId63"/>
+                    <a:stretch>
+                      <a:fillRect/>
+                    </a:stretch>
+                  </pic:blipFill>
+                  <pic:spPr>
+                    <a:xfrm>
+                      <a:off x="0" y="0"/>
+                      <a:ext cx="5762483" cy="1101294"/>
+                    </a:xfrm>
+                    <a:prstGeom prst="rect">
+                      <a:avLst/>
+                    </a:prstGeom>
+                  </pic:spPr>
+                </pic:pic>
+              </a:graphicData>
+            </a:graphic>
+          </wp:inline>
+        </w:drawing>
+      </w:r>
+    </w:p>
+    <w:p>
+      <w:pPr>
+        <w:keepNext w:val="0"/>
+        <w:keepLines w:val="0"/>
+      </w:pPr>
+      <w:r>
+        <w:t>Opening the object browser</w:t>
+      </w:r>
+    </w:p>
+    <w:p>
+      <w:pPr>
+        <w:keepNext w:val="0"/>
+        <w:keepLines w:val="0"/>
+        <w:jc w:val="center"/>
+      </w:pPr>
+      <w:r>
+        <w:rPr>
+          <w:noProof/>
+        </w:rPr>
+        <w:drawing>
+          <wp:inline distT="0" distB="0" distL="0" distR="0" wp14:anchorId="775F21B1" wp14:editId="2CD33621">
+            <wp:extent cx="1965278" cy="1316279"/>
+            <wp:effectExtent l="0" t="0" r="0" b="0"/>
+            <wp:docPr id="80" name="Picture 80"/>
+            <wp:cNvGraphicFramePr>
+              <a:graphicFrameLocks xmlns:a="http://schemas.openxmlformats.org/drawingml/2006/main" noChangeAspect="1"/>
+            </wp:cNvGraphicFramePr>
+            <a:graphic xmlns:a="http://schemas.openxmlformats.org/drawingml/2006/main">
+              <a:graphicData uri="http://schemas.openxmlformats.org/drawingml/2006/picture">
+                <pic:pic xmlns:pic="http://schemas.openxmlformats.org/drawingml/2006/picture">
+                  <pic:nvPicPr>
+                    <pic:cNvPr id="1" name=""/>
+                    <pic:cNvPicPr/>
+                  </pic:nvPicPr>
+                  <pic:blipFill>
+                    <a:blip r:embed="rId64"/>
+                    <a:stretch>
+                      <a:fillRect/>
+                    </a:stretch>
+                  </pic:blipFill>
+                  <pic:spPr>
+                    <a:xfrm>
+                      <a:off x="0" y="0"/>
+                      <a:ext cx="2028014" cy="1358298"/>
+                    </a:xfrm>
+                    <a:prstGeom prst="rect">
+                      <a:avLst/>
+                    </a:prstGeom>
+                  </pic:spPr>
+                </pic:pic>
+              </a:graphicData>
+            </a:graphic>
+          </wp:inline>
+        </w:drawing>
+      </w:r>
+    </w:p>
+    <w:p>
+      <w:r>
+        <w:lastRenderedPageBreak/>
+        <w:t>And selecting Blogpost {Name of Excel File} specific libraries</w:t>
+      </w:r>
+    </w:p>
+    <w:p>
+      <w:pPr>
+        <w:jc w:val="center"/>
+      </w:pPr>
+      <w:r>
+        <w:rPr>
+          <w:noProof/>
+        </w:rPr>
+        <w:drawing>
+          <wp:inline distT="0" distB="0" distL="0" distR="0" wp14:anchorId="0ECB96DC" wp14:editId="33673935">
+            <wp:extent cx="1628775" cy="1543050"/>
+            <wp:effectExtent l="0" t="0" r="9525" b="0"/>
+            <wp:docPr id="48" name="Picture 48"/>
+            <wp:cNvGraphicFramePr>
+              <a:graphicFrameLocks xmlns:a="http://schemas.openxmlformats.org/drawingml/2006/main" noChangeAspect="1"/>
+            </wp:cNvGraphicFramePr>
+            <a:graphic xmlns:a="http://schemas.openxmlformats.org/drawingml/2006/main">
+              <a:graphicData uri="http://schemas.openxmlformats.org/drawingml/2006/picture">
+                <pic:pic xmlns:pic="http://schemas.openxmlformats.org/drawingml/2006/picture">
+                  <pic:nvPicPr>
+                    <pic:cNvPr id="1" name=""/>
+                    <pic:cNvPicPr/>
+                  </pic:nvPicPr>
+                  <pic:blipFill>
+                    <a:blip r:embed="rId65"/>
+                    <a:stretch>
+                      <a:fillRect/>
+                    </a:stretch>
+                  </pic:blipFill>
+                  <pic:spPr>
+                    <a:xfrm>
+                      <a:off x="0" y="0"/>
+                      <a:ext cx="1628775" cy="1543050"/>
+                    </a:xfrm>
+                    <a:prstGeom prst="rect">
+                      <a:avLst/>
+                    </a:prstGeom>
+                  </pic:spPr>
+                </pic:pic>
+              </a:graphicData>
+            </a:graphic>
+          </wp:inline>
+        </w:drawing>
+      </w:r>
+    </w:p>
+    <w:p>
+      <w:r>
+        <w:t>Click on the module with the Module Description and you can see its content there</w:t>
+      </w:r>
+    </w:p>
+    <w:p>
+      <w:pPr>
+        <w:jc w:val="center"/>
+      </w:pPr>
+      <w:r>
+        <w:rPr>
+          <w:noProof/>
+        </w:rPr>
+        <w:drawing>
+          <wp:inline distT="0" distB="0" distL="0" distR="0" wp14:anchorId="1A0A8471" wp14:editId="2087A2E4">
+            <wp:extent cx="3630304" cy="1772139"/>
+            <wp:effectExtent l="0" t="0" r="8255" b="0"/>
+            <wp:docPr id="49" name="Picture 49"/>
+            <wp:cNvGraphicFramePr>
+              <a:graphicFrameLocks xmlns:a="http://schemas.openxmlformats.org/drawingml/2006/main" noChangeAspect="1"/>
+            </wp:cNvGraphicFramePr>
+            <a:graphic xmlns:a="http://schemas.openxmlformats.org/drawingml/2006/main">
+              <a:graphicData uri="http://schemas.openxmlformats.org/drawingml/2006/picture">
+                <pic:pic xmlns:pic="http://schemas.openxmlformats.org/drawingml/2006/picture">
+                  <pic:nvPicPr>
+                    <pic:cNvPr id="1" name=""/>
+                    <pic:cNvPicPr/>
+                  </pic:nvPicPr>
+                  <pic:blipFill>
+                    <a:blip r:embed="rId66"/>
+                    <a:stretch>
+                      <a:fillRect/>
+                    </a:stretch>
+                  </pic:blipFill>
+                  <pic:spPr>
+                    <a:xfrm>
+                      <a:off x="0" y="0"/>
+                      <a:ext cx="3645662" cy="1779636"/>
+                    </a:xfrm>
+                    <a:prstGeom prst="rect">
+                      <a:avLst/>
+                    </a:prstGeom>
+                  </pic:spPr>
+                </pic:pic>
+              </a:graphicData>
+            </a:graphic>
+          </wp:inline>
+        </w:drawing>
+      </w:r>
+    </w:p>
+    <w:p>
+      <w:r>
+        <w:t>Click on the function with the Description and you can see its content there</w:t>
+      </w:r>
+    </w:p>
+    <w:p>
+      <w:pPr>
+        <w:jc w:val="center"/>
+      </w:pPr>
+      <w:r>
+        <w:rPr>
+          <w:noProof/>
+        </w:rPr>
+        <w:drawing>
+          <wp:inline distT="0" distB="0" distL="0" distR="0" wp14:anchorId="0E80D561" wp14:editId="7F86A7D3">
+            <wp:extent cx="4640239" cy="1586503"/>
+            <wp:effectExtent l="0" t="0" r="8255" b="0"/>
+            <wp:docPr id="50" name="Picture 50"/>
+            <wp:cNvGraphicFramePr>
+              <a:graphicFrameLocks xmlns:a="http://schemas.openxmlformats.org/drawingml/2006/main" noChangeAspect="1"/>
+            </wp:cNvGraphicFramePr>
+            <a:graphic xmlns:a="http://schemas.openxmlformats.org/drawingml/2006/main">
+              <a:graphicData uri="http://schemas.openxmlformats.org/drawingml/2006/picture">
+                <pic:pic xmlns:pic="http://schemas.openxmlformats.org/drawingml/2006/picture">
+                  <pic:nvPicPr>
+                    <pic:cNvPr id="1" name=""/>
+                    <pic:cNvPicPr/>
+                  </pic:nvPicPr>
+                  <pic:blipFill>
+                    <a:blip r:embed="rId67"/>
+                    <a:stretch>
+                      <a:fillRect/>
+                    </a:stretch>
+                  </pic:blipFill>
+                  <pic:spPr>
+                    <a:xfrm>
+                      <a:off x="0" y="0"/>
+                      <a:ext cx="4662158" cy="1593997"/>
+                    </a:xfrm>
+                    <a:prstGeom prst="rect">
+                      <a:avLst/>
+                    </a:prstGeom>
+                  </pic:spPr>
+                </pic:pic>
+              </a:graphicData>
+            </a:graphic>
+          </wp:inline>
+        </w:drawing>
+      </w:r>
+    </w:p>
+    <w:p>
+      <w:r>
+        <w:t>This information is also available in the Code Explorer as well.</w:t>
+      </w:r>
+    </w:p>
+    <w:p>
+      <w:pPr>
+        <w:jc w:val="center"/>
+      </w:pPr>
+      <w:r>
+        <w:rPr>
+          <w:noProof/>
+        </w:rPr>
+        <w:drawing>
+          <wp:inline distT="0" distB="0" distL="0" distR="0" wp14:anchorId="6BE155B1" wp14:editId="3EA153DF">
+            <wp:extent cx="3063922" cy="2052677"/>
+            <wp:effectExtent l="0" t="0" r="3175" b="5080"/>
+            <wp:docPr id="52" name="Picture 52"/>
+            <wp:cNvGraphicFramePr>
+              <a:graphicFrameLocks xmlns:a="http://schemas.openxmlformats.org/drawingml/2006/main" noChangeAspect="1"/>
+            </wp:cNvGraphicFramePr>
+            <a:graphic xmlns:a="http://schemas.openxmlformats.org/drawingml/2006/main">
+              <a:graphicData uri="http://schemas.openxmlformats.org/drawingml/2006/picture">
+                <pic:pic xmlns:pic="http://schemas.openxmlformats.org/drawingml/2006/picture">
+                  <pic:nvPicPr>
+                    <pic:cNvPr id="1" name=""/>
+                    <pic:cNvPicPr/>
+                  </pic:nvPicPr>
+                  <pic:blipFill>
+                    <a:blip r:embed="rId68"/>
+                    <a:stretch>
+                      <a:fillRect/>
+                    </a:stretch>
+                  </pic:blipFill>
+                  <pic:spPr>
+                    <a:xfrm>
+                      <a:off x="0" y="0"/>
+                      <a:ext cx="3071997" cy="2058087"/>
+                    </a:xfrm>
+                    <a:prstGeom prst="rect">
+                      <a:avLst/>
+                    </a:prstGeom>
+                  </pic:spPr>
+                </pic:pic>
+              </a:graphicData>
+            </a:graphic>
+          </wp:inline>
+        </w:drawing>
+      </w:r>
+    </w:p>
+    <w:p>
+      <w:pPr>
+        <w:jc w:val="center"/>
+      </w:pPr>
+      <w:r>
+        <w:rPr>
+          <w:noProof/>
+        </w:rPr>
+        <w:lastRenderedPageBreak/>
+        <w:drawing>
+          <wp:inline distT="0" distB="0" distL="0" distR="0" wp14:anchorId="4E1B737E" wp14:editId="0E2A8EAE">
+            <wp:extent cx="3083717" cy="2027754"/>
+            <wp:effectExtent l="0" t="0" r="2540" b="0"/>
+            <wp:docPr id="75" name="Picture 75"/>
+            <wp:cNvGraphicFramePr>
+              <a:graphicFrameLocks xmlns:a="http://schemas.openxmlformats.org/drawingml/2006/main" noChangeAspect="1"/>
+            </wp:cNvGraphicFramePr>
+            <a:graphic xmlns:a="http://schemas.openxmlformats.org/drawingml/2006/main">
+              <a:graphicData uri="http://schemas.openxmlformats.org/drawingml/2006/picture">
+                <pic:pic xmlns:pic="http://schemas.openxmlformats.org/drawingml/2006/picture">
+                  <pic:nvPicPr>
+                    <pic:cNvPr id="1" name=""/>
+                    <pic:cNvPicPr/>
+                  </pic:nvPicPr>
+                  <pic:blipFill>
+                    <a:blip r:embed="rId69"/>
+                    <a:stretch>
+                      <a:fillRect/>
+                    </a:stretch>
+                  </pic:blipFill>
+                  <pic:spPr>
+                    <a:xfrm>
+                      <a:off x="0" y="0"/>
+                      <a:ext cx="3116859" cy="2049547"/>
+                    </a:xfrm>
+                    <a:prstGeom prst="rect">
+                      <a:avLst/>
+                    </a:prstGeom>
+                  </pic:spPr>
+                </pic:pic>
+              </a:graphicData>
+            </a:graphic>
+          </wp:inline>
+        </w:drawing>
+      </w:r>
+    </w:p>
+    <w:p>
+      <w:pPr>
+        <w:pStyle w:val="Heading1"/>
+      </w:pPr>
+      <w:r>
         <w:t>Code Documentation</w:t>
       </w:r>
     </w:p>
@@ -14160,24 +15262,12 @@
       <w:r>
         <w:t xml:space="preserve">Natural Docs </w:t>
       </w:r>
-      <w:hyperlink r:id="rId54" w:history="1">
+      <w:hyperlink r:id="rId70" w:history="1">
         <w:r>
           <w:rPr>
             <w:rStyle w:val="Hyperlink"/>
           </w:rPr>
-          <w:t>https://www.nat</w:t>
-        </w:r>
-        <w:r>
-          <w:rPr>
-            <w:rStyle w:val="Hyperlink"/>
-          </w:rPr>
-          <w:t>u</w:t>
-        </w:r>
-        <w:r>
-          <w:rPr>
-            <w:rStyle w:val="Hyperlink"/>
-          </w:rPr>
-          <w:t>raldocs.org/</w:t>
+          <w:t>https://www.naturaldocs.org/</w:t>
         </w:r>
       </w:hyperlink>
       <w:r>
@@ -14188,7 +15278,7 @@
       <w:r>
         <w:t xml:space="preserve">Refer to </w:t>
       </w:r>
-      <w:hyperlink r:id="rId55" w:history="1">
+      <w:hyperlink r:id="rId71" w:history="1">
         <w:r>
           <w:rPr>
             <w:rStyle w:val="Hyperlink"/>
@@ -14229,7 +15319,7 @@
                     <pic:cNvPicPr/>
                   </pic:nvPicPr>
                   <pic:blipFill>
-                    <a:blip r:embed="rId56"/>
+                    <a:blip r:embed="rId72"/>
                     <a:stretch>
                       <a:fillRect/>
                     </a:stretch>
@@ -14254,7 +15344,7 @@
       <w:r>
         <w:t xml:space="preserve">Refer to </w:t>
       </w:r>
-      <w:hyperlink r:id="rId57" w:history="1">
+      <w:hyperlink r:id="rId73" w:history="1">
         <w:r>
           <w:rPr>
             <w:rStyle w:val="Hyperlink"/>
@@ -14274,7 +15364,6 @@
         <w:rPr>
           <w:noProof/>
         </w:rPr>
-        <w:lastRenderedPageBreak/>
         <w:drawing>
           <wp:inline distT="0" distB="0" distL="0" distR="0" wp14:anchorId="2FDAB1CC" wp14:editId="757A77BA">
             <wp:extent cx="1984075" cy="2083777"/>
@@ -14291,7 +15380,7 @@
                     <pic:cNvPicPr/>
                   </pic:nvPicPr>
                   <pic:blipFill>
-                    <a:blip r:embed="rId58"/>
+                    <a:blip r:embed="rId74"/>
                     <a:stretch>
                       <a:fillRect/>
                     </a:stretch>
@@ -14325,6 +15414,7 @@
         <w:rPr>
           <w:noProof/>
         </w:rPr>
+        <w:lastRenderedPageBreak/>
         <w:drawing>
           <wp:inline distT="0" distB="0" distL="0" distR="0" wp14:anchorId="6721FC91" wp14:editId="2F0C38D8">
             <wp:extent cx="2250622" cy="3338422"/>
@@ -14341,7 +15431,7 @@
                     <pic:cNvPicPr/>
                   </pic:nvPicPr>
                   <pic:blipFill>
-                    <a:blip r:embed="rId59"/>
+                    <a:blip r:embed="rId75"/>
                     <a:stretch>
                       <a:fillRect/>
                     </a:stretch>
@@ -14391,7 +15481,7 @@
                     <pic:cNvPicPr/>
                   </pic:nvPicPr>
                   <pic:blipFill>
-                    <a:blip r:embed="rId60"/>
+                    <a:blip r:embed="rId76"/>
                     <a:stretch>
                       <a:fillRect/>
                     </a:stretch>
@@ -14417,7 +15507,6 @@
         <w:pStyle w:val="Heading2"/>
       </w:pPr>
       <w:r>
-        <w:lastRenderedPageBreak/>
         <w:t>Setting Up Summary</w:t>
       </w:r>
     </w:p>
@@ -14454,7 +15543,7 @@
                     <pic:cNvPicPr/>
                   </pic:nvPicPr>
                   <pic:blipFill>
-                    <a:blip r:embed="rId61"/>
+                    <a:blip r:embed="rId77"/>
                     <a:stretch>
                       <a:fillRect/>
                     </a:stretch>
@@ -14488,6 +15577,7 @@
         <w:rPr>
           <w:noProof/>
         </w:rPr>
+        <w:lastRenderedPageBreak/>
         <w:drawing>
           <wp:inline distT="0" distB="0" distL="0" distR="0" wp14:anchorId="10B747A8" wp14:editId="0A03C71B">
             <wp:extent cx="3192313" cy="3051558"/>
@@ -14504,7 +15594,7 @@
                     <pic:cNvPicPr/>
                   </pic:nvPicPr>
                   <pic:blipFill>
-                    <a:blip r:embed="rId62"/>
+                    <a:blip r:embed="rId78"/>
                     <a:stretch>
                       <a:fillRect/>
                     </a:stretch>
@@ -14561,10 +15651,7 @@
         <w:t xml:space="preserve"> exe file} {Pathway to Configuration folder} --</w:t>
       </w:r>
       <w:r>
-        <w:t xml:space="preserve"> </w:t>
-      </w:r>
-      <w:r>
-        <w:t>pause-before-exit</w:t>
+        <w:t xml:space="preserve"> pause-before-exit</w:t>
       </w:r>
     </w:p>
     <w:p>
@@ -14577,7 +15664,6 @@
         <w:rPr>
           <w:noProof/>
         </w:rPr>
-        <w:lastRenderedPageBreak/>
         <w:drawing>
           <wp:inline distT="0" distB="0" distL="0" distR="0" wp14:anchorId="34E7F192" wp14:editId="1CDE2148">
             <wp:extent cx="5731510" cy="1907540"/>
@@ -14594,7 +15680,7 @@
                     <pic:cNvPicPr/>
                   </pic:nvPicPr>
                   <pic:blipFill>
-                    <a:blip r:embed="rId63"/>
+                    <a:blip r:embed="rId79"/>
                     <a:stretch>
                       <a:fillRect/>
                     </a:stretch>
@@ -14641,7 +15727,7 @@
                     <pic:cNvPicPr/>
                   </pic:nvPicPr>
                   <pic:blipFill>
-                    <a:blip r:embed="rId64"/>
+                    <a:blip r:embed="rId80"/>
                     <a:stretch>
                       <a:fillRect/>
                     </a:stretch>
@@ -14673,9 +15759,10 @@
     <w:p/>
     <w:p>
       <w:r>
+        <w:lastRenderedPageBreak/>
         <w:t xml:space="preserve">As mentioned in </w:t>
       </w:r>
-      <w:hyperlink r:id="rId65" w:history="1">
+      <w:hyperlink r:id="rId81" w:history="1">
         <w:r>
           <w:rPr>
             <w:rStyle w:val="Hyperlink"/>
@@ -14697,7 +15784,7 @@
       <w:r>
         <w:t xml:space="preserve"> be found in </w:t>
       </w:r>
-      <w:hyperlink r:id="rId66" w:history="1">
+      <w:hyperlink r:id="rId82" w:history="1">
         <w:r>
           <w:rPr>
             <w:rStyle w:val="Hyperlink"/>
@@ -14741,7 +15828,7 @@
                     <pic:cNvPicPr/>
                   </pic:nvPicPr>
                   <pic:blipFill>
-                    <a:blip r:embed="rId67"/>
+                    <a:blip r:embed="rId83"/>
                     <a:stretch>
                       <a:fillRect/>
                     </a:stretch>
@@ -14783,7 +15870,7 @@
                     <pic:cNvPicPr/>
                   </pic:nvPicPr>
                   <pic:blipFill>
-                    <a:blip r:embed="rId68"/>
+                    <a:blip r:embed="rId84"/>
                     <a:stretch>
                       <a:fillRect/>
                     </a:stretch>
@@ -14825,7 +15912,7 @@
                     <pic:cNvPicPr/>
                   </pic:nvPicPr>
                   <pic:blipFill>
-                    <a:blip r:embed="rId69"/>
+                    <a:blip r:embed="rId85"/>
                     <a:stretch>
                       <a:fillRect/>
                     </a:stretch>
@@ -14851,7 +15938,6 @@
         <w:rPr>
           <w:noProof/>
         </w:rPr>
-        <w:lastRenderedPageBreak/>
         <w:drawing>
           <wp:inline distT="0" distB="0" distL="0" distR="0" wp14:anchorId="44C2111B" wp14:editId="4B438E7B">
             <wp:extent cx="5731510" cy="927100"/>
@@ -14868,7 +15954,7 @@
                     <pic:cNvPicPr/>
                   </pic:nvPicPr>
                   <pic:blipFill>
-                    <a:blip r:embed="rId70"/>
+                    <a:blip r:embed="rId86"/>
                     <a:stretch>
                       <a:fillRect/>
                     </a:stretch>
@@ -14902,7 +15988,7 @@
       <w:r>
         <w:t xml:space="preserve">The reference can be found in </w:t>
       </w:r>
-      <w:hyperlink r:id="rId71" w:history="1">
+      <w:hyperlink r:id="rId87" w:history="1">
         <w:r>
           <w:rPr>
             <w:rStyle w:val="Hyperlink"/>
@@ -14940,7 +16026,7 @@
                     <pic:cNvPicPr/>
                   </pic:nvPicPr>
                   <pic:blipFill>
-                    <a:blip r:embed="rId72"/>
+                    <a:blip r:embed="rId88"/>
                     <a:stretch>
                       <a:fillRect/>
                     </a:stretch>
@@ -14974,7 +16060,7 @@
       <w:r>
         <w:t xml:space="preserve">The reference can be found in </w:t>
       </w:r>
-      <w:hyperlink r:id="rId73" w:history="1">
+      <w:hyperlink r:id="rId89" w:history="1">
         <w:r>
           <w:rPr>
             <w:rStyle w:val="Hyperlink"/>
@@ -14988,6 +16074,7 @@
     </w:p>
     <w:p>
       <w:r>
+        <w:lastRenderedPageBreak/>
         <w:t>To date, no changes have been made on this file.</w:t>
       </w:r>
     </w:p>
@@ -15029,7 +16116,7 @@
                     <pic:cNvPicPr/>
                   </pic:nvPicPr>
                   <pic:blipFill>
-                    <a:blip r:embed="rId74"/>
+                    <a:blip r:embed="rId90"/>
                     <a:stretch>
                       <a:fillRect/>
                     </a:stretch>
@@ -15052,10 +16139,7 @@
     </w:p>
     <w:p>
       <w:r>
-        <w:t xml:space="preserve">Look for </w:t>
-      </w:r>
-      <w:r>
-        <w:t>those lines that sta</w:t>
+        <w:t>Look for those lines that sta</w:t>
       </w:r>
       <w:r>
         <w:t>r</w:t>
@@ -15075,7 +16159,6 @@
         <w:rPr>
           <w:noProof/>
         </w:rPr>
-        <w:lastRenderedPageBreak/>
         <w:drawing>
           <wp:inline distT="0" distB="0" distL="0" distR="0" wp14:anchorId="4EFA6C2C" wp14:editId="3FB2B91D">
             <wp:extent cx="4166558" cy="1821542"/>
@@ -15092,7 +16175,7 @@
                     <pic:cNvPicPr/>
                   </pic:nvPicPr>
                   <pic:blipFill>
-                    <a:blip r:embed="rId75"/>
+                    <a:blip r:embed="rId91"/>
                     <a:stretch>
                       <a:fillRect/>
                     </a:stretch>
@@ -15139,7 +16222,7 @@
                     <pic:cNvPicPr/>
                   </pic:nvPicPr>
                   <pic:blipFill>
-                    <a:blip r:embed="rId76"/>
+                    <a:blip r:embed="rId92"/>
                     <a:stretch>
                       <a:fillRect/>
                     </a:stretch>
@@ -15186,7 +16269,7 @@
                     <pic:cNvPicPr/>
                   </pic:nvPicPr>
                   <pic:blipFill>
-                    <a:blip r:embed="rId77"/>
+                    <a:blip r:embed="rId93"/>
                     <a:stretch>
                       <a:fillRect/>
                     </a:stretch>
@@ -15212,10 +16295,7 @@
         <w:t xml:space="preserve">With the parameters set, </w:t>
       </w:r>
       <w:r>
-        <w:t>d</w:t>
-      </w:r>
-      <w:r>
-        <w:t>ouble clicking on the shortcut will give the following.</w:t>
+        <w:t>double clicking on the shortcut will give the following.</w:t>
       </w:r>
     </w:p>
     <w:p>
@@ -15226,6 +16306,7 @@
         <w:rPr>
           <w:noProof/>
         </w:rPr>
+        <w:lastRenderedPageBreak/>
         <w:drawing>
           <wp:inline distT="0" distB="0" distL="0" distR="0" wp14:anchorId="442DBB80" wp14:editId="45B269FE">
             <wp:extent cx="3980551" cy="1993823"/>
@@ -15242,7 +16323,7 @@
                     <pic:cNvPicPr/>
                   </pic:nvPicPr>
                   <pic:blipFill>
-                    <a:blip r:embed="rId78"/>
+                    <a:blip r:embed="rId94"/>
                     <a:stretch>
                       <a:fillRect/>
                     </a:stretch>
@@ -15273,7 +16354,6 @@
         <w:rPr>
           <w:noProof/>
         </w:rPr>
-        <w:lastRenderedPageBreak/>
         <w:drawing>
           <wp:inline distT="0" distB="0" distL="0" distR="0" wp14:anchorId="1DA64538" wp14:editId="13377F72">
             <wp:extent cx="5731510" cy="1291590"/>
@@ -15290,7 +16370,7 @@
                     <pic:cNvPicPr/>
                   </pic:nvPicPr>
                   <pic:blipFill>
-                    <a:blip r:embed="rId79"/>
+                    <a:blip r:embed="rId95"/>
                     <a:stretch>
                       <a:fillRect/>
                     </a:stretch>
@@ -15332,7 +16412,7 @@
                     <pic:cNvPicPr/>
                   </pic:nvPicPr>
                   <pic:blipFill>
-                    <a:blip r:embed="rId80"/>
+                    <a:blip r:embed="rId96"/>
                     <a:stretch>
                       <a:fillRect/>
                     </a:stretch>
@@ -15366,6 +16446,7 @@
         <w:rPr>
           <w:noProof/>
         </w:rPr>
+        <w:lastRenderedPageBreak/>
         <w:drawing>
           <wp:inline distT="0" distB="0" distL="0" distR="0" wp14:anchorId="19038EE2" wp14:editId="14F871CB">
             <wp:extent cx="4019909" cy="2227295"/>
@@ -15382,7 +16463,7 @@
                     <pic:cNvPicPr/>
                   </pic:nvPicPr>
                   <pic:blipFill>
-                    <a:blip r:embed="rId81"/>
+                    <a:blip r:embed="rId97"/>
                     <a:stretch>
                       <a:fillRect/>
                     </a:stretch>
@@ -15407,11 +16488,11 @@
       <w:pPr>
         <w:pStyle w:val="Heading1"/>
       </w:pPr>
-      <w:bookmarkStart w:id="62" w:name="_Toc83819490"/>
+      <w:bookmarkStart w:id="63" w:name="_Toc83819490"/>
       <w:r>
         <w:t>Code Update guidelines</w:t>
       </w:r>
-      <w:bookmarkEnd w:id="62"/>
+      <w:bookmarkEnd w:id="63"/>
     </w:p>
     <w:p>
       <w:r>
@@ -15426,7 +16507,7 @@
           <w:numId w:val="7"/>
         </w:numPr>
       </w:pPr>
-      <w:bookmarkStart w:id="63" w:name="_Toc83819491"/>
+      <w:bookmarkStart w:id="64" w:name="_Toc83819491"/>
       <w:proofErr w:type="spellStart"/>
       <w:r>
         <w:t>Transition_Name_Annot</w:t>
@@ -15435,7 +16516,7 @@
       <w:r>
         <w:t xml:space="preserve"> changes</w:t>
       </w:r>
-      <w:bookmarkEnd w:id="63"/>
+      <w:bookmarkEnd w:id="64"/>
     </w:p>
     <w:p>
       <w:pPr>
@@ -15445,7 +16526,7 @@
           <w:numId w:val="36"/>
         </w:numPr>
       </w:pPr>
-      <w:bookmarkStart w:id="64" w:name="_Toc83819492"/>
+      <w:bookmarkStart w:id="65" w:name="_Toc83819492"/>
       <w:r>
         <w:t>Changes</w:t>
       </w:r>
@@ -15458,7 +16539,7 @@
       <w:r>
         <w:t>of the column where the transition name is placed</w:t>
       </w:r>
-      <w:bookmarkEnd w:id="64"/>
+      <w:bookmarkEnd w:id="65"/>
     </w:p>
     <w:p>
       <w:r>
@@ -15508,7 +16589,6 @@
         <w:rPr>
           <w:noProof/>
         </w:rPr>
-        <w:lastRenderedPageBreak/>
         <w:drawing>
           <wp:inline distT="0" distB="0" distL="0" distR="0" wp14:anchorId="7784D0AF" wp14:editId="7F8AE907">
             <wp:extent cx="5731510" cy="1042670"/>
@@ -15525,7 +16605,7 @@
                     <pic:cNvPicPr/>
                   </pic:nvPicPr>
                   <pic:blipFill>
-                    <a:blip r:embed="rId82"/>
+                    <a:blip r:embed="rId98"/>
                     <a:stretch>
                       <a:fillRect/>
                     </a:stretch>
@@ -15591,7 +16671,7 @@
                     <pic:cNvPicPr/>
                   </pic:nvPicPr>
                   <pic:blipFill>
-                    <a:blip r:embed="rId83"/>
+                    <a:blip r:embed="rId99"/>
                     <a:stretch>
                       <a:fillRect/>
                     </a:stretch>
@@ -15646,7 +16726,7 @@
                     <pic:cNvPicPr/>
                   </pic:nvPicPr>
                   <pic:blipFill>
-                    <a:blip r:embed="rId84"/>
+                    <a:blip r:embed="rId100"/>
                     <a:stretch>
                       <a:fillRect/>
                     </a:stretch>
@@ -15669,6 +16749,7 @@
     </w:p>
     <w:p>
       <w:r>
+        <w:lastRenderedPageBreak/>
         <w:t xml:space="preserve">In the </w:t>
       </w:r>
       <w:r>
@@ -15737,7 +16818,7 @@
                     <pic:cNvPicPr/>
                   </pic:nvPicPr>
                   <pic:blipFill>
-                    <a:blip r:embed="rId85"/>
+                    <a:blip r:embed="rId101"/>
                     <a:stretch>
                       <a:fillRect/>
                     </a:stretch>
@@ -15803,7 +16884,6 @@
         <w:rPr>
           <w:noProof/>
         </w:rPr>
-        <w:lastRenderedPageBreak/>
         <w:drawing>
           <wp:inline distT="0" distB="0" distL="0" distR="0" wp14:anchorId="1F412DCB" wp14:editId="537173C0">
             <wp:extent cx="4333875" cy="1856758"/>
@@ -15820,7 +16900,7 @@
                     <pic:cNvPicPr/>
                   </pic:nvPicPr>
                   <pic:blipFill>
-                    <a:blip r:embed="rId86"/>
+                    <a:blip r:embed="rId102"/>
                     <a:stretch>
                       <a:fillRect/>
                     </a:stretch>
@@ -15845,11 +16925,11 @@
       <w:pPr>
         <w:pStyle w:val="Heading3"/>
       </w:pPr>
-      <w:bookmarkStart w:id="65" w:name="_Toc83819493"/>
+      <w:bookmarkStart w:id="66" w:name="_Toc83819493"/>
       <w:r>
         <w:t>Changes in the name of the column where the transition name ISTD is placed</w:t>
       </w:r>
-      <w:bookmarkEnd w:id="65"/>
+      <w:bookmarkEnd w:id="66"/>
     </w:p>
     <w:p>
       <w:r>
@@ -15896,7 +16976,7 @@
                     <pic:cNvPicPr/>
                   </pic:nvPicPr>
                   <pic:blipFill>
-                    <a:blip r:embed="rId87"/>
+                    <a:blip r:embed="rId103"/>
                     <a:stretch>
                       <a:fillRect/>
                     </a:stretch>
@@ -15936,7 +17016,7 @@
                     <pic:cNvPicPr/>
                   </pic:nvPicPr>
                   <pic:blipFill>
-                    <a:blip r:embed="rId88"/>
+                    <a:blip r:embed="rId104"/>
                     <a:stretch>
                       <a:fillRect/>
                     </a:stretch>
@@ -16029,7 +17109,7 @@
                     <pic:cNvPicPr/>
                   </pic:nvPicPr>
                   <pic:blipFill>
-                    <a:blip r:embed="rId89"/>
+                    <a:blip r:embed="rId105"/>
                     <a:stretch>
                       <a:fillRect/>
                     </a:stretch>
@@ -16052,6 +17132,7 @@
     </w:p>
     <w:p>
       <w:r>
+        <w:lastRenderedPageBreak/>
         <w:t xml:space="preserve">In the </w:t>
       </w:r>
       <w:proofErr w:type="spellStart"/>
@@ -16095,7 +17176,7 @@
                     <pic:cNvPicPr/>
                   </pic:nvPicPr>
                   <pic:blipFill>
-                    <a:blip r:embed="rId83"/>
+                    <a:blip r:embed="rId99"/>
                     <a:stretch>
                       <a:fillRect/>
                     </a:stretch>
@@ -16137,7 +17218,6 @@
         <w:rPr>
           <w:noProof/>
         </w:rPr>
-        <w:lastRenderedPageBreak/>
         <w:drawing>
           <wp:inline distT="0" distB="0" distL="0" distR="0" wp14:anchorId="5AB7E686" wp14:editId="3952437D">
             <wp:extent cx="4637837" cy="1213100"/>
@@ -16154,7 +17234,7 @@
                     <pic:cNvPicPr/>
                   </pic:nvPicPr>
                   <pic:blipFill>
-                    <a:blip r:embed="rId84"/>
+                    <a:blip r:embed="rId100"/>
                     <a:stretch>
                       <a:fillRect/>
                     </a:stretch>
@@ -16220,7 +17300,7 @@
                     <pic:cNvPicPr/>
                   </pic:nvPicPr>
                   <pic:blipFill>
-                    <a:blip r:embed="rId90"/>
+                    <a:blip r:embed="rId106"/>
                     <a:stretch>
                       <a:fillRect/>
                     </a:stretch>
@@ -16278,7 +17358,7 @@
                     <pic:cNvPicPr/>
                   </pic:nvPicPr>
                   <pic:blipFill>
-                    <a:blip r:embed="rId91"/>
+                    <a:blip r:embed="rId107"/>
                     <a:stretch>
                       <a:fillRect/>
                     </a:stretch>
@@ -16350,6 +17430,7 @@
         <w:rPr>
           <w:noProof/>
         </w:rPr>
+        <w:lastRenderedPageBreak/>
         <w:drawing>
           <wp:inline distT="0" distB="0" distL="0" distR="0" wp14:anchorId="2AA1DDCD" wp14:editId="1EC6D6D1">
             <wp:extent cx="4177919" cy="1818640"/>
@@ -16366,7 +17447,7 @@
                     <pic:cNvPicPr/>
                   </pic:nvPicPr>
                   <pic:blipFill>
-                    <a:blip r:embed="rId85"/>
+                    <a:blip r:embed="rId101"/>
                     <a:stretch>
                       <a:fillRect/>
                     </a:stretch>
@@ -16432,7 +17513,6 @@
         <w:rPr>
           <w:noProof/>
         </w:rPr>
-        <w:lastRenderedPageBreak/>
         <w:drawing>
           <wp:inline distT="0" distB="0" distL="0" distR="0" wp14:anchorId="63AE0901" wp14:editId="269C4534">
             <wp:extent cx="4333875" cy="1856758"/>
@@ -16449,7 +17529,7 @@
                     <pic:cNvPicPr/>
                   </pic:nvPicPr>
                   <pic:blipFill>
-                    <a:blip r:embed="rId86"/>
+                    <a:blip r:embed="rId102"/>
                     <a:stretch>
                       <a:fillRect/>
                     </a:stretch>
@@ -16475,11 +17555,11 @@
       <w:pPr>
         <w:pStyle w:val="Heading3"/>
       </w:pPr>
-      <w:bookmarkStart w:id="66" w:name="_Toc83819494"/>
+      <w:bookmarkStart w:id="67" w:name="_Toc83819494"/>
       <w:r>
         <w:t>Changes in the sheet name</w:t>
       </w:r>
-      <w:bookmarkEnd w:id="66"/>
+      <w:bookmarkEnd w:id="67"/>
     </w:p>
     <w:p>
       <w:r>
@@ -16533,7 +17613,7 @@
                     </pic:cNvPicPr>
                   </pic:nvPicPr>
                   <pic:blipFill>
-                    <a:blip r:embed="rId92">
+                    <a:blip r:embed="rId108">
                       <a:extLst>
                         <a:ext uri="{28A0092B-C50C-407E-A947-70E740481C1C}">
                           <a14:useLocalDpi xmlns:a14="http://schemas.microsoft.com/office/drawing/2010/main" val="0"/>
@@ -16588,7 +17668,7 @@
                     </pic:cNvPicPr>
                   </pic:nvPicPr>
                   <pic:blipFill>
-                    <a:blip r:embed="rId93">
+                    <a:blip r:embed="rId109">
                       <a:extLst>
                         <a:ext uri="{28A0092B-C50C-407E-A947-70E740481C1C}">
                           <a14:useLocalDpi xmlns:a14="http://schemas.microsoft.com/office/drawing/2010/main" val="0"/>
@@ -16671,7 +17751,7 @@
                     <pic:cNvPicPr/>
                   </pic:nvPicPr>
                   <pic:blipFill>
-                    <a:blip r:embed="rId85"/>
+                    <a:blip r:embed="rId101"/>
                     <a:stretch>
                       <a:fillRect/>
                     </a:stretch>
@@ -16694,6 +17774,7 @@
     </w:p>
     <w:p>
       <w:r>
+        <w:lastRenderedPageBreak/>
         <w:t xml:space="preserve">In the </w:t>
       </w:r>
       <w:proofErr w:type="spellStart"/>
@@ -16737,7 +17818,7 @@
                     <pic:cNvPicPr/>
                   </pic:nvPicPr>
                   <pic:blipFill>
-                    <a:blip r:embed="rId86"/>
+                    <a:blip r:embed="rId102"/>
                     <a:stretch>
                       <a:fillRect/>
                     </a:stretch>
@@ -16763,7 +17844,7 @@
       <w:pPr>
         <w:pStyle w:val="Heading2"/>
       </w:pPr>
-      <w:bookmarkStart w:id="67" w:name="_Toc83819495"/>
+      <w:bookmarkStart w:id="68" w:name="_Toc83819495"/>
       <w:proofErr w:type="spellStart"/>
       <w:r>
         <w:t>ISTD_Annot</w:t>
@@ -16772,7 +17853,7 @@
       <w:r>
         <w:t xml:space="preserve"> changes</w:t>
       </w:r>
-      <w:bookmarkEnd w:id="67"/>
+      <w:bookmarkEnd w:id="68"/>
     </w:p>
     <w:p>
       <w:pPr>
@@ -16782,14 +17863,14 @@
           <w:numId w:val="37"/>
         </w:numPr>
       </w:pPr>
-      <w:bookmarkStart w:id="68" w:name="_Toc83819496"/>
+      <w:bookmarkStart w:id="69" w:name="_Toc83819496"/>
       <w:r>
         <w:t xml:space="preserve">Changes in the </w:t>
       </w:r>
       <w:r>
         <w:t>name of the column where the transition name ISTD is placed</w:t>
       </w:r>
-      <w:bookmarkEnd w:id="68"/>
+      <w:bookmarkEnd w:id="69"/>
     </w:p>
     <w:p>
       <w:r>
@@ -16869,7 +17950,7 @@
                     <pic:cNvPicPr/>
                   </pic:nvPicPr>
                   <pic:blipFill>
-                    <a:blip r:embed="rId94"/>
+                    <a:blip r:embed="rId110"/>
                     <a:stretch>
                       <a:fillRect/>
                     </a:stretch>
@@ -16951,7 +18032,7 @@
                     <pic:cNvPicPr/>
                   </pic:nvPicPr>
                   <pic:blipFill>
-                    <a:blip r:embed="rId86"/>
+                    <a:blip r:embed="rId102"/>
                     <a:stretch>
                       <a:fillRect/>
                     </a:stretch>
@@ -16976,7 +18057,7 @@
       <w:pPr>
         <w:pStyle w:val="Heading3"/>
       </w:pPr>
-      <w:bookmarkStart w:id="69" w:name="_Toc83819497"/>
+      <w:bookmarkStart w:id="70" w:name="_Toc83819497"/>
       <w:r>
         <w:t xml:space="preserve">Changes in </w:t>
       </w:r>
@@ -16987,11 +18068,12 @@
       <w:r>
         <w:t>nM</w:t>
       </w:r>
-      <w:bookmarkEnd w:id="69"/>
+      <w:bookmarkEnd w:id="70"/>
       <w:proofErr w:type="spellEnd"/>
     </w:p>
     <w:p>
       <w:r>
+        <w:lastRenderedPageBreak/>
         <w:t xml:space="preserve">In the </w:t>
       </w:r>
       <w:proofErr w:type="spellStart"/>
@@ -17040,7 +18122,7 @@
                     <pic:cNvPicPr/>
                   </pic:nvPicPr>
                   <pic:blipFill>
-                    <a:blip r:embed="rId95"/>
+                    <a:blip r:embed="rId111"/>
                     <a:stretch>
                       <a:fillRect/>
                     </a:stretch>
@@ -17141,7 +18223,7 @@
                     <pic:cNvPicPr/>
                   </pic:nvPicPr>
                   <pic:blipFill>
-                    <a:blip r:embed="rId96"/>
+                    <a:blip r:embed="rId112"/>
                     <a:stretch>
                       <a:fillRect/>
                     </a:stretch>
@@ -17191,7 +18273,6 @@
         <w:rPr>
           <w:noProof/>
         </w:rPr>
-        <w:lastRenderedPageBreak/>
         <w:drawing>
           <wp:inline distT="0" distB="0" distL="0" distR="0" wp14:anchorId="4B158A6F" wp14:editId="146C922D">
             <wp:extent cx="1990725" cy="1898954"/>
@@ -17208,7 +18289,7 @@
                     <pic:cNvPicPr/>
                   </pic:nvPicPr>
                   <pic:blipFill>
-                    <a:blip r:embed="rId90"/>
+                    <a:blip r:embed="rId106"/>
                     <a:stretch>
                       <a:fillRect/>
                     </a:stretch>
@@ -17266,7 +18347,7 @@
                     <pic:cNvPicPr/>
                   </pic:nvPicPr>
                   <pic:blipFill>
-                    <a:blip r:embed="rId97"/>
+                    <a:blip r:embed="rId113"/>
                     <a:stretch>
                       <a:fillRect/>
                     </a:stretch>
@@ -17354,7 +18435,7 @@
                     <pic:cNvPicPr/>
                   </pic:nvPicPr>
                   <pic:blipFill>
-                    <a:blip r:embed="rId94"/>
+                    <a:blip r:embed="rId110"/>
                     <a:stretch>
                       <a:fillRect/>
                     </a:stretch>
@@ -17420,6 +18501,7 @@
         <w:rPr>
           <w:noProof/>
         </w:rPr>
+        <w:lastRenderedPageBreak/>
         <w:drawing>
           <wp:inline distT="0" distB="0" distL="0" distR="0" wp14:anchorId="2BDB44CF" wp14:editId="15EB7658">
             <wp:extent cx="4333875" cy="1856758"/>
@@ -17436,7 +18518,7 @@
                     <pic:cNvPicPr/>
                   </pic:nvPicPr>
                   <pic:blipFill>
-                    <a:blip r:embed="rId86"/>
+                    <a:blip r:embed="rId102"/>
                     <a:stretch>
                       <a:fillRect/>
                     </a:stretch>
@@ -17462,12 +18544,11 @@
       <w:pPr>
         <w:pStyle w:val="Heading3"/>
       </w:pPr>
-      <w:bookmarkStart w:id="70" w:name="_Toc83819498"/>
-      <w:r>
-        <w:lastRenderedPageBreak/>
+      <w:bookmarkStart w:id="71" w:name="_Toc83819498"/>
+      <w:r>
         <w:t>Changes in the sheet name</w:t>
       </w:r>
-      <w:bookmarkEnd w:id="70"/>
+      <w:bookmarkEnd w:id="71"/>
     </w:p>
     <w:p>
       <w:r>
@@ -17514,7 +18595,7 @@
                     <pic:cNvPicPr/>
                   </pic:nvPicPr>
                   <pic:blipFill>
-                    <a:blip r:embed="rId89"/>
+                    <a:blip r:embed="rId105"/>
                     <a:stretch>
                       <a:fillRect/>
                     </a:stretch>
@@ -17589,7 +18670,7 @@
                     <pic:cNvPicPr/>
                   </pic:nvPicPr>
                   <pic:blipFill>
-                    <a:blip r:embed="rId94"/>
+                    <a:blip r:embed="rId110"/>
                     <a:stretch>
                       <a:fillRect/>
                     </a:stretch>
@@ -17655,7 +18736,7 @@
                     <pic:cNvPicPr/>
                   </pic:nvPicPr>
                   <pic:blipFill>
-                    <a:blip r:embed="rId86"/>
+                    <a:blip r:embed="rId102"/>
                     <a:stretch>
                       <a:fillRect/>
                     </a:stretch>
@@ -17681,7 +18762,7 @@
       <w:pPr>
         <w:pStyle w:val="Heading2"/>
       </w:pPr>
-      <w:bookmarkStart w:id="71" w:name="_Toc83819499"/>
+      <w:bookmarkStart w:id="72" w:name="_Toc83819499"/>
       <w:proofErr w:type="spellStart"/>
       <w:r>
         <w:t>Sample_Annot</w:t>
@@ -17690,7 +18771,7 @@
       <w:r>
         <w:t xml:space="preserve"> changes</w:t>
       </w:r>
-      <w:bookmarkEnd w:id="71"/>
+      <w:bookmarkEnd w:id="72"/>
     </w:p>
     <w:p>
       <w:pPr>
@@ -17700,11 +18781,11 @@
           <w:numId w:val="38"/>
         </w:numPr>
       </w:pPr>
-      <w:bookmarkStart w:id="72" w:name="_Toc83819500"/>
+      <w:bookmarkStart w:id="73" w:name="_Toc83819500"/>
       <w:r>
         <w:t>Changes in the column names for MRM transition name data input</w:t>
       </w:r>
-      <w:bookmarkEnd w:id="72"/>
+      <w:bookmarkEnd w:id="73"/>
     </w:p>
     <w:p>
       <w:r>
@@ -17735,7 +18816,7 @@
                     <pic:cNvPicPr/>
                   </pic:nvPicPr>
                   <pic:blipFill>
-                    <a:blip r:embed="rId98"/>
+                    <a:blip r:embed="rId114"/>
                     <a:stretch>
                       <a:fillRect/>
                     </a:stretch>
@@ -17798,7 +18879,6 @@
         <w:rPr>
           <w:noProof/>
         </w:rPr>
-        <w:lastRenderedPageBreak/>
         <w:drawing>
           <wp:inline distT="0" distB="0" distL="0" distR="0" wp14:anchorId="56669180" wp14:editId="37E8B33E">
             <wp:extent cx="3933825" cy="781050"/>
@@ -17815,7 +18895,7 @@
                     <pic:cNvPicPr/>
                   </pic:nvPicPr>
                   <pic:blipFill>
-                    <a:blip r:embed="rId99"/>
+                    <a:blip r:embed="rId115"/>
                     <a:stretch>
                       <a:fillRect/>
                     </a:stretch>
@@ -17873,7 +18953,7 @@
                     <pic:cNvPicPr/>
                   </pic:nvPicPr>
                   <pic:blipFill>
-                    <a:blip r:embed="rId100"/>
+                    <a:blip r:embed="rId116"/>
                     <a:stretch>
                       <a:fillRect/>
                     </a:stretch>
@@ -17955,7 +19035,7 @@
                     <pic:cNvPicPr/>
                   </pic:nvPicPr>
                   <pic:blipFill>
-                    <a:blip r:embed="rId101"/>
+                    <a:blip r:embed="rId117"/>
                     <a:stretch>
                       <a:fillRect/>
                     </a:stretch>
@@ -18000,7 +19080,7 @@
                     <pic:cNvPicPr/>
                   </pic:nvPicPr>
                   <pic:blipFill>
-                    <a:blip r:embed="rId102"/>
+                    <a:blip r:embed="rId118"/>
                     <a:stretch>
                       <a:fillRect/>
                     </a:stretch>
@@ -18102,7 +19182,7 @@
                     <pic:cNvPicPr/>
                   </pic:nvPicPr>
                   <pic:blipFill>
-                    <a:blip r:embed="rId103"/>
+                    <a:blip r:embed="rId119"/>
                     <a:stretch>
                       <a:fillRect/>
                     </a:stretch>
@@ -18152,6 +19232,7 @@
         <w:rPr>
           <w:noProof/>
         </w:rPr>
+        <w:lastRenderedPageBreak/>
         <w:drawing>
           <wp:inline distT="0" distB="0" distL="0" distR="0" wp14:anchorId="1036E0A2" wp14:editId="3A0019C4">
             <wp:extent cx="1587500" cy="1641953"/>
@@ -18168,7 +19249,7 @@
                     <pic:cNvPicPr/>
                   </pic:nvPicPr>
                   <pic:blipFill>
-                    <a:blip r:embed="rId104"/>
+                    <a:blip r:embed="rId120"/>
                     <a:stretch>
                       <a:fillRect/>
                     </a:stretch>
@@ -18207,7 +19288,6 @@
         <w:rPr>
           <w:noProof/>
         </w:rPr>
-        <w:lastRenderedPageBreak/>
         <w:drawing>
           <wp:inline distT="0" distB="0" distL="0" distR="0" wp14:anchorId="380D124C" wp14:editId="3FD2ECB7">
             <wp:extent cx="2943083" cy="1619250"/>
@@ -18224,7 +19304,7 @@
                     <pic:cNvPicPr/>
                   </pic:nvPicPr>
                   <pic:blipFill>
-                    <a:blip r:embed="rId105"/>
+                    <a:blip r:embed="rId121"/>
                     <a:stretch>
                       <a:fillRect/>
                     </a:stretch>
@@ -18303,7 +19383,7 @@
                     <pic:cNvPicPr/>
                   </pic:nvPicPr>
                   <pic:blipFill>
-                    <a:blip r:embed="rId106"/>
+                    <a:blip r:embed="rId122"/>
                     <a:stretch>
                       <a:fillRect/>
                     </a:stretch>
@@ -18329,11 +19409,11 @@
       <w:pPr>
         <w:pStyle w:val="Heading3"/>
       </w:pPr>
-      <w:bookmarkStart w:id="73" w:name="_Toc83819501"/>
+      <w:bookmarkStart w:id="74" w:name="_Toc83819501"/>
       <w:r>
         <w:t>Changes in the column names for sample annotation input</w:t>
       </w:r>
-      <w:bookmarkEnd w:id="73"/>
+      <w:bookmarkEnd w:id="74"/>
     </w:p>
     <w:p>
       <w:r>
@@ -18364,7 +19444,7 @@
                     <pic:cNvPicPr/>
                   </pic:nvPicPr>
                   <pic:blipFill>
-                    <a:blip r:embed="rId107"/>
+                    <a:blip r:embed="rId123"/>
                     <a:stretch>
                       <a:fillRect/>
                     </a:stretch>
@@ -18427,6 +19507,7 @@
         <w:rPr>
           <w:noProof/>
         </w:rPr>
+        <w:lastRenderedPageBreak/>
         <w:drawing>
           <wp:inline distT="0" distB="0" distL="0" distR="0" wp14:anchorId="1622D72A" wp14:editId="4BB386F1">
             <wp:extent cx="2889961" cy="781825"/>
@@ -18443,7 +19524,7 @@
                     <pic:cNvPicPr/>
                   </pic:nvPicPr>
                   <pic:blipFill>
-                    <a:blip r:embed="rId108"/>
+                    <a:blip r:embed="rId124"/>
                     <a:stretch>
                       <a:fillRect/>
                     </a:stretch>
@@ -18517,7 +19598,7 @@
                     <pic:cNvPicPr/>
                   </pic:nvPicPr>
                   <pic:blipFill>
-                    <a:blip r:embed="rId109"/>
+                    <a:blip r:embed="rId125"/>
                     <a:stretch>
                       <a:fillRect/>
                     </a:stretch>
@@ -18545,7 +19626,6 @@
     </w:p>
     <w:p>
       <w:r>
-        <w:lastRenderedPageBreak/>
         <w:t xml:space="preserve">In the </w:t>
       </w:r>
       <w:proofErr w:type="spellStart"/>
@@ -18586,7 +19666,7 @@
                     <pic:cNvPicPr/>
                   </pic:nvPicPr>
                   <pic:blipFill>
-                    <a:blip r:embed="rId110"/>
+                    <a:blip r:embed="rId126"/>
                     <a:stretch>
                       <a:fillRect/>
                     </a:stretch>
@@ -18652,7 +19732,7 @@
                     <pic:cNvPicPr/>
                   </pic:nvPicPr>
                   <pic:blipFill>
-                    <a:blip r:embed="rId104"/>
+                    <a:blip r:embed="rId120"/>
                     <a:stretch>
                       <a:fillRect/>
                     </a:stretch>
@@ -18744,7 +19824,7 @@
                     <pic:cNvPicPr/>
                   </pic:nvPicPr>
                   <pic:blipFill>
-                    <a:blip r:embed="rId111"/>
+                    <a:blip r:embed="rId127"/>
                     <a:stretch>
                       <a:fillRect/>
                     </a:stretch>
@@ -18773,6 +19853,7 @@
         <w:rPr>
           <w:noProof/>
         </w:rPr>
+        <w:lastRenderedPageBreak/>
         <w:drawing>
           <wp:inline distT="0" distB="0" distL="0" distR="0" wp14:anchorId="29B7DF84" wp14:editId="779A4559">
             <wp:extent cx="4032250" cy="1642653"/>
@@ -18789,7 +19870,7 @@
                     <pic:cNvPicPr/>
                   </pic:nvPicPr>
                   <pic:blipFill rotWithShape="1">
-                    <a:blip r:embed="rId112"/>
+                    <a:blip r:embed="rId128"/>
                     <a:srcRect t="23824"/>
                     <a:stretch/>
                   </pic:blipFill>
@@ -18821,11 +19902,11 @@
       <w:pPr>
         <w:pStyle w:val="Heading3"/>
       </w:pPr>
-      <w:bookmarkStart w:id="74" w:name="_Toc83819502"/>
+      <w:bookmarkStart w:id="75" w:name="_Toc83819502"/>
       <w:r>
         <w:t>Changes in the sheet name</w:t>
       </w:r>
-      <w:bookmarkEnd w:id="74"/>
+      <w:bookmarkEnd w:id="75"/>
     </w:p>
     <w:p>
       <w:r>
@@ -18880,7 +19961,7 @@
                     <pic:cNvPicPr/>
                   </pic:nvPicPr>
                   <pic:blipFill>
-                    <a:blip r:embed="rId113"/>
+                    <a:blip r:embed="rId129"/>
                     <a:stretch>
                       <a:fillRect/>
                     </a:stretch>
@@ -18925,7 +20006,7 @@
                     <pic:cNvPicPr/>
                   </pic:nvPicPr>
                   <pic:blipFill>
-                    <a:blip r:embed="rId114"/>
+                    <a:blip r:embed="rId130"/>
                     <a:stretch>
                       <a:fillRect/>
                     </a:stretch>
@@ -18948,7 +20029,6 @@
     </w:p>
     <w:p>
       <w:r>
-        <w:lastRenderedPageBreak/>
         <w:t xml:space="preserve">In the Button Modules, go to </w:t>
       </w:r>
       <w:proofErr w:type="spellStart"/>
@@ -19000,7 +20080,7 @@
                     <pic:cNvPicPr/>
                   </pic:nvPicPr>
                   <pic:blipFill>
-                    <a:blip r:embed="rId115"/>
+                    <a:blip r:embed="rId131"/>
                     <a:stretch>
                       <a:fillRect/>
                     </a:stretch>
@@ -19045,7 +20125,7 @@
                     <pic:cNvPicPr/>
                   </pic:nvPicPr>
                   <pic:blipFill>
-                    <a:blip r:embed="rId116"/>
+                    <a:blip r:embed="rId132"/>
                     <a:stretch>
                       <a:fillRect/>
                     </a:stretch>
@@ -19090,7 +20170,7 @@
                     <pic:cNvPicPr/>
                   </pic:nvPicPr>
                   <pic:blipFill>
-                    <a:blip r:embed="rId117"/>
+                    <a:blip r:embed="rId133"/>
                     <a:stretch>
                       <a:fillRect/>
                     </a:stretch>
@@ -19115,7 +20195,7 @@
       <w:pPr>
         <w:pStyle w:val="Heading3"/>
       </w:pPr>
-      <w:bookmarkStart w:id="75" w:name="_Toc83819503"/>
+      <w:bookmarkStart w:id="76" w:name="_Toc83819503"/>
       <w:r>
         <w:t xml:space="preserve">Changes in the </w:t>
       </w:r>
@@ -19139,7 +20219,7 @@
       <w:r>
         <w:t>Sample_Amount_Unit</w:t>
       </w:r>
-      <w:bookmarkEnd w:id="75"/>
+      <w:bookmarkEnd w:id="76"/>
       <w:proofErr w:type="spellEnd"/>
     </w:p>
     <w:p>
@@ -19171,7 +20251,7 @@
                     <pic:cNvPicPr/>
                   </pic:nvPicPr>
                   <pic:blipFill>
-                    <a:blip r:embed="rId118"/>
+                    <a:blip r:embed="rId134"/>
                     <a:stretch>
                       <a:fillRect/>
                     </a:stretch>
@@ -19194,6 +20274,7 @@
     </w:p>
     <w:p>
       <w:r>
+        <w:lastRenderedPageBreak/>
         <w:t xml:space="preserve">In the </w:t>
       </w:r>
       <w:proofErr w:type="spellStart"/>
@@ -19245,7 +20326,7 @@
                     <pic:cNvPicPr/>
                   </pic:nvPicPr>
                   <pic:blipFill>
-                    <a:blip r:embed="rId119"/>
+                    <a:blip r:embed="rId135"/>
                     <a:stretch>
                       <a:fillRect/>
                     </a:stretch>
@@ -19270,7 +20351,7 @@
       <w:pPr>
         <w:pStyle w:val="Heading2"/>
       </w:pPr>
-      <w:bookmarkStart w:id="76" w:name="_Toc83819504"/>
+      <w:bookmarkStart w:id="77" w:name="_Toc83819504"/>
       <w:proofErr w:type="spellStart"/>
       <w:r>
         <w:t>Dilution_Annot</w:t>
@@ -19279,7 +20360,7 @@
       <w:r>
         <w:t xml:space="preserve"> changes</w:t>
       </w:r>
-      <w:bookmarkEnd w:id="76"/>
+      <w:bookmarkEnd w:id="77"/>
     </w:p>
     <w:p>
       <w:pPr>
@@ -19289,11 +20370,11 @@
           <w:numId w:val="39"/>
         </w:numPr>
       </w:pPr>
-      <w:bookmarkStart w:id="77" w:name="_Toc83819505"/>
+      <w:bookmarkStart w:id="78" w:name="_Toc83819505"/>
       <w:r>
         <w:t>Changes in the name of the column where raw data file name and sample name is placed.</w:t>
       </w:r>
-      <w:bookmarkEnd w:id="77"/>
+      <w:bookmarkEnd w:id="78"/>
     </w:p>
     <w:p>
       <w:r>
@@ -19352,7 +20433,6 @@
         <w:rPr>
           <w:noProof/>
         </w:rPr>
-        <w:lastRenderedPageBreak/>
         <w:drawing>
           <wp:inline distT="0" distB="0" distL="0" distR="0" wp14:anchorId="675E49A0" wp14:editId="1A60E0F6">
             <wp:extent cx="3759200" cy="1378568"/>
@@ -19369,7 +20449,7 @@
                     <pic:cNvPicPr/>
                   </pic:nvPicPr>
                   <pic:blipFill>
-                    <a:blip r:embed="rId120"/>
+                    <a:blip r:embed="rId136"/>
                     <a:stretch>
                       <a:fillRect/>
                     </a:stretch>
@@ -19444,7 +20524,7 @@
                     <pic:cNvPicPr/>
                   </pic:nvPicPr>
                   <pic:blipFill>
-                    <a:blip r:embed="rId121"/>
+                    <a:blip r:embed="rId137"/>
                     <a:stretch>
                       <a:fillRect/>
                     </a:stretch>
@@ -19499,7 +20579,7 @@
                     <pic:cNvPicPr/>
                   </pic:nvPicPr>
                   <pic:blipFill>
-                    <a:blip r:embed="rId122"/>
+                    <a:blip r:embed="rId138"/>
                     <a:stretch>
                       <a:fillRect/>
                     </a:stretch>
@@ -19554,6 +20634,7 @@
         <w:rPr>
           <w:noProof/>
         </w:rPr>
+        <w:lastRenderedPageBreak/>
         <w:drawing>
           <wp:inline distT="0" distB="0" distL="0" distR="0" wp14:anchorId="6512FE17" wp14:editId="5293E834">
             <wp:extent cx="4286250" cy="1616485"/>
@@ -19570,7 +20651,7 @@
                     <pic:cNvPicPr/>
                   </pic:nvPicPr>
                   <pic:blipFill>
-                    <a:blip r:embed="rId123"/>
+                    <a:blip r:embed="rId139"/>
                     <a:stretch>
                       <a:fillRect/>
                     </a:stretch>
@@ -19595,11 +20676,11 @@
       <w:pPr>
         <w:pStyle w:val="Heading3"/>
       </w:pPr>
-      <w:bookmarkStart w:id="78" w:name="_Toc83819506"/>
+      <w:bookmarkStart w:id="79" w:name="_Toc83819506"/>
       <w:r>
         <w:t>Changes in the sheet name</w:t>
       </w:r>
-      <w:bookmarkEnd w:id="78"/>
+      <w:bookmarkEnd w:id="79"/>
     </w:p>
     <w:p>
       <w:r>
@@ -19636,7 +20717,6 @@
         <w:rPr>
           <w:noProof/>
         </w:rPr>
-        <w:lastRenderedPageBreak/>
         <w:drawing>
           <wp:inline distT="0" distB="0" distL="0" distR="0" wp14:anchorId="68A6A3D1" wp14:editId="06845ADC">
             <wp:extent cx="4311650" cy="1604568"/>
@@ -19653,7 +20733,7 @@
                     <pic:cNvPicPr/>
                   </pic:nvPicPr>
                   <pic:blipFill>
-                    <a:blip r:embed="rId124"/>
+                    <a:blip r:embed="rId140"/>
                     <a:stretch>
                       <a:fillRect/>
                     </a:stretch>
@@ -19719,7 +20799,7 @@
                     <pic:cNvPicPr/>
                   </pic:nvPicPr>
                   <pic:blipFill>
-                    <a:blip r:embed="rId125"/>
+                    <a:blip r:embed="rId141"/>
                     <a:stretch>
                       <a:fillRect/>
                     </a:stretch>
@@ -19744,11 +20824,11 @@
       <w:pPr>
         <w:pStyle w:val="Heading2"/>
       </w:pPr>
-      <w:bookmarkStart w:id="79" w:name="_Toc83819507"/>
+      <w:bookmarkStart w:id="80" w:name="_Toc83819507"/>
       <w:r>
         <w:t>Additional help</w:t>
       </w:r>
-      <w:bookmarkEnd w:id="79"/>
+      <w:bookmarkEnd w:id="80"/>
     </w:p>
     <w:p>
       <w:r>
@@ -19787,7 +20867,7 @@
                     <pic:cNvPicPr/>
                   </pic:nvPicPr>
                   <pic:blipFill>
-                    <a:blip r:embed="rId126"/>
+                    <a:blip r:embed="rId142"/>
                     <a:stretch>
                       <a:fillRect/>
                     </a:stretch>
@@ -19827,7 +20907,7 @@
                     <pic:cNvPicPr/>
                   </pic:nvPicPr>
                   <pic:blipFill>
-                    <a:blip r:embed="rId127"/>
+                    <a:blip r:embed="rId143"/>
                     <a:stretch>
                       <a:fillRect/>
                     </a:stretch>
@@ -19857,6 +20937,7 @@
         <w:rPr>
           <w:noProof/>
         </w:rPr>
+        <w:lastRenderedPageBreak/>
         <w:drawing>
           <wp:inline distT="0" distB="0" distL="0" distR="0" wp14:anchorId="4328A66D" wp14:editId="52A22D66">
             <wp:extent cx="3648075" cy="1850308"/>
@@ -19873,7 +20954,7 @@
                     <pic:cNvPicPr/>
                   </pic:nvPicPr>
                   <pic:blipFill>
-                    <a:blip r:embed="rId128"/>
+                    <a:blip r:embed="rId144"/>
                     <a:stretch>
                       <a:fillRect/>
                     </a:stretch>
@@ -20585,6 +21666,232 @@
     </w:lvl>
   </w:abstractNum>
   <w:abstractNum w:abstractNumId="6" w15:restartNumberingAfterBreak="0">
+    <w:nsid w:val="4B194396"/>
+    <w:multiLevelType w:val="hybridMultilevel"/>
+    <w:tmpl w:val="4A88D964"/>
+    <w:lvl w:ilvl="0" w:tplc="48090001">
+      <w:start w:val="1"/>
+      <w:numFmt w:val="bullet"/>
+      <w:lvlText w:val=""/>
+      <w:lvlJc w:val="left"/>
+      <w:pPr>
+        <w:ind w:left="720" w:hanging="360"/>
+      </w:pPr>
+      <w:rPr>
+        <w:rFonts w:ascii="Symbol" w:hAnsi="Symbol" w:hint="default"/>
+      </w:rPr>
+    </w:lvl>
+    <w:lvl w:ilvl="1" w:tplc="48090003" w:tentative="1">
+      <w:start w:val="1"/>
+      <w:numFmt w:val="bullet"/>
+      <w:lvlText w:val="o"/>
+      <w:lvlJc w:val="left"/>
+      <w:pPr>
+        <w:ind w:left="1440" w:hanging="360"/>
+      </w:pPr>
+      <w:rPr>
+        <w:rFonts w:ascii="Courier New" w:hAnsi="Courier New" w:cs="Courier New" w:hint="default"/>
+      </w:rPr>
+    </w:lvl>
+    <w:lvl w:ilvl="2" w:tplc="48090005" w:tentative="1">
+      <w:start w:val="1"/>
+      <w:numFmt w:val="bullet"/>
+      <w:lvlText w:val=""/>
+      <w:lvlJc w:val="left"/>
+      <w:pPr>
+        <w:ind w:left="2160" w:hanging="360"/>
+      </w:pPr>
+      <w:rPr>
+        <w:rFonts w:ascii="Wingdings" w:hAnsi="Wingdings" w:hint="default"/>
+      </w:rPr>
+    </w:lvl>
+    <w:lvl w:ilvl="3" w:tplc="48090001" w:tentative="1">
+      <w:start w:val="1"/>
+      <w:numFmt w:val="bullet"/>
+      <w:lvlText w:val=""/>
+      <w:lvlJc w:val="left"/>
+      <w:pPr>
+        <w:ind w:left="2880" w:hanging="360"/>
+      </w:pPr>
+      <w:rPr>
+        <w:rFonts w:ascii="Symbol" w:hAnsi="Symbol" w:hint="default"/>
+      </w:rPr>
+    </w:lvl>
+    <w:lvl w:ilvl="4" w:tplc="48090003" w:tentative="1">
+      <w:start w:val="1"/>
+      <w:numFmt w:val="bullet"/>
+      <w:lvlText w:val="o"/>
+      <w:lvlJc w:val="left"/>
+      <w:pPr>
+        <w:ind w:left="3600" w:hanging="360"/>
+      </w:pPr>
+      <w:rPr>
+        <w:rFonts w:ascii="Courier New" w:hAnsi="Courier New" w:cs="Courier New" w:hint="default"/>
+      </w:rPr>
+    </w:lvl>
+    <w:lvl w:ilvl="5" w:tplc="48090005" w:tentative="1">
+      <w:start w:val="1"/>
+      <w:numFmt w:val="bullet"/>
+      <w:lvlText w:val=""/>
+      <w:lvlJc w:val="left"/>
+      <w:pPr>
+        <w:ind w:left="4320" w:hanging="360"/>
+      </w:pPr>
+      <w:rPr>
+        <w:rFonts w:ascii="Wingdings" w:hAnsi="Wingdings" w:hint="default"/>
+      </w:rPr>
+    </w:lvl>
+    <w:lvl w:ilvl="6" w:tplc="48090001" w:tentative="1">
+      <w:start w:val="1"/>
+      <w:numFmt w:val="bullet"/>
+      <w:lvlText w:val=""/>
+      <w:lvlJc w:val="left"/>
+      <w:pPr>
+        <w:ind w:left="5040" w:hanging="360"/>
+      </w:pPr>
+      <w:rPr>
+        <w:rFonts w:ascii="Symbol" w:hAnsi="Symbol" w:hint="default"/>
+      </w:rPr>
+    </w:lvl>
+    <w:lvl w:ilvl="7" w:tplc="48090003" w:tentative="1">
+      <w:start w:val="1"/>
+      <w:numFmt w:val="bullet"/>
+      <w:lvlText w:val="o"/>
+      <w:lvlJc w:val="left"/>
+      <w:pPr>
+        <w:ind w:left="5760" w:hanging="360"/>
+      </w:pPr>
+      <w:rPr>
+        <w:rFonts w:ascii="Courier New" w:hAnsi="Courier New" w:cs="Courier New" w:hint="default"/>
+      </w:rPr>
+    </w:lvl>
+    <w:lvl w:ilvl="8" w:tplc="48090005" w:tentative="1">
+      <w:start w:val="1"/>
+      <w:numFmt w:val="bullet"/>
+      <w:lvlText w:val=""/>
+      <w:lvlJc w:val="left"/>
+      <w:pPr>
+        <w:ind w:left="6480" w:hanging="360"/>
+      </w:pPr>
+      <w:rPr>
+        <w:rFonts w:ascii="Wingdings" w:hAnsi="Wingdings" w:hint="default"/>
+      </w:rPr>
+    </w:lvl>
+  </w:abstractNum>
+  <w:abstractNum w:abstractNumId="7" w15:restartNumberingAfterBreak="0">
+    <w:nsid w:val="51725A45"/>
+    <w:multiLevelType w:val="hybridMultilevel"/>
+    <w:tmpl w:val="BB8EDA0A"/>
+    <w:lvl w:ilvl="0" w:tplc="48090001">
+      <w:start w:val="1"/>
+      <w:numFmt w:val="bullet"/>
+      <w:lvlText w:val=""/>
+      <w:lvlJc w:val="left"/>
+      <w:pPr>
+        <w:ind w:left="720" w:hanging="360"/>
+      </w:pPr>
+      <w:rPr>
+        <w:rFonts w:ascii="Symbol" w:hAnsi="Symbol" w:hint="default"/>
+      </w:rPr>
+    </w:lvl>
+    <w:lvl w:ilvl="1" w:tplc="48090003" w:tentative="1">
+      <w:start w:val="1"/>
+      <w:numFmt w:val="bullet"/>
+      <w:lvlText w:val="o"/>
+      <w:lvlJc w:val="left"/>
+      <w:pPr>
+        <w:ind w:left="1440" w:hanging="360"/>
+      </w:pPr>
+      <w:rPr>
+        <w:rFonts w:ascii="Courier New" w:hAnsi="Courier New" w:cs="Courier New" w:hint="default"/>
+      </w:rPr>
+    </w:lvl>
+    <w:lvl w:ilvl="2" w:tplc="48090005" w:tentative="1">
+      <w:start w:val="1"/>
+      <w:numFmt w:val="bullet"/>
+      <w:lvlText w:val=""/>
+      <w:lvlJc w:val="left"/>
+      <w:pPr>
+        <w:ind w:left="2160" w:hanging="360"/>
+      </w:pPr>
+      <w:rPr>
+        <w:rFonts w:ascii="Wingdings" w:hAnsi="Wingdings" w:hint="default"/>
+      </w:rPr>
+    </w:lvl>
+    <w:lvl w:ilvl="3" w:tplc="48090001" w:tentative="1">
+      <w:start w:val="1"/>
+      <w:numFmt w:val="bullet"/>
+      <w:lvlText w:val=""/>
+      <w:lvlJc w:val="left"/>
+      <w:pPr>
+        <w:ind w:left="2880" w:hanging="360"/>
+      </w:pPr>
+      <w:rPr>
+        <w:rFonts w:ascii="Symbol" w:hAnsi="Symbol" w:hint="default"/>
+      </w:rPr>
+    </w:lvl>
+    <w:lvl w:ilvl="4" w:tplc="48090003" w:tentative="1">
+      <w:start w:val="1"/>
+      <w:numFmt w:val="bullet"/>
+      <w:lvlText w:val="o"/>
+      <w:lvlJc w:val="left"/>
+      <w:pPr>
+        <w:ind w:left="3600" w:hanging="360"/>
+      </w:pPr>
+      <w:rPr>
+        <w:rFonts w:ascii="Courier New" w:hAnsi="Courier New" w:cs="Courier New" w:hint="default"/>
+      </w:rPr>
+    </w:lvl>
+    <w:lvl w:ilvl="5" w:tplc="48090005" w:tentative="1">
+      <w:start w:val="1"/>
+      <w:numFmt w:val="bullet"/>
+      <w:lvlText w:val=""/>
+      <w:lvlJc w:val="left"/>
+      <w:pPr>
+        <w:ind w:left="4320" w:hanging="360"/>
+      </w:pPr>
+      <w:rPr>
+        <w:rFonts w:ascii="Wingdings" w:hAnsi="Wingdings" w:hint="default"/>
+      </w:rPr>
+    </w:lvl>
+    <w:lvl w:ilvl="6" w:tplc="48090001" w:tentative="1">
+      <w:start w:val="1"/>
+      <w:numFmt w:val="bullet"/>
+      <w:lvlText w:val=""/>
+      <w:lvlJc w:val="left"/>
+      <w:pPr>
+        <w:ind w:left="5040" w:hanging="360"/>
+      </w:pPr>
+      <w:rPr>
+        <w:rFonts w:ascii="Symbol" w:hAnsi="Symbol" w:hint="default"/>
+      </w:rPr>
+    </w:lvl>
+    <w:lvl w:ilvl="7" w:tplc="48090003" w:tentative="1">
+      <w:start w:val="1"/>
+      <w:numFmt w:val="bullet"/>
+      <w:lvlText w:val="o"/>
+      <w:lvlJc w:val="left"/>
+      <w:pPr>
+        <w:ind w:left="5760" w:hanging="360"/>
+      </w:pPr>
+      <w:rPr>
+        <w:rFonts w:ascii="Courier New" w:hAnsi="Courier New" w:cs="Courier New" w:hint="default"/>
+      </w:rPr>
+    </w:lvl>
+    <w:lvl w:ilvl="8" w:tplc="48090005" w:tentative="1">
+      <w:start w:val="1"/>
+      <w:numFmt w:val="bullet"/>
+      <w:lvlText w:val=""/>
+      <w:lvlJc w:val="left"/>
+      <w:pPr>
+        <w:ind w:left="6480" w:hanging="360"/>
+      </w:pPr>
+      <w:rPr>
+        <w:rFonts w:ascii="Wingdings" w:hAnsi="Wingdings" w:hint="default"/>
+      </w:rPr>
+    </w:lvl>
+  </w:abstractNum>
+  <w:abstractNum w:abstractNumId="8" w15:restartNumberingAfterBreak="0">
     <w:nsid w:val="548543D5"/>
     <w:multiLevelType w:val="multilevel"/>
     <w:tmpl w:val="372C0472"/>
@@ -20701,7 +22008,7 @@
       </w:rPr>
     </w:lvl>
   </w:abstractNum>
-  <w:abstractNum w:abstractNumId="7" w15:restartNumberingAfterBreak="0">
+  <w:abstractNum w:abstractNumId="9" w15:restartNumberingAfterBreak="0">
     <w:nsid w:val="67655C77"/>
     <w:multiLevelType w:val="hybridMultilevel"/>
     <w:tmpl w:val="0BC8405E"/>
@@ -20791,7 +22098,7 @@
       </w:pPr>
     </w:lvl>
   </w:abstractNum>
-  <w:abstractNum w:abstractNumId="8" w15:restartNumberingAfterBreak="0">
+  <w:abstractNum w:abstractNumId="10" w15:restartNumberingAfterBreak="0">
     <w:nsid w:val="6B4E5A40"/>
     <w:multiLevelType w:val="hybridMultilevel"/>
     <w:tmpl w:val="5E8ECE16"/>
@@ -20881,7 +22188,7 @@
       </w:pPr>
     </w:lvl>
   </w:abstractNum>
-  <w:abstractNum w:abstractNumId="9" w15:restartNumberingAfterBreak="0">
+  <w:abstractNum w:abstractNumId="11" w15:restartNumberingAfterBreak="0">
     <w:nsid w:val="71D26661"/>
     <w:multiLevelType w:val="hybridMultilevel"/>
     <w:tmpl w:val="8E027268"/>
@@ -20970,7 +22277,7 @@
       </w:pPr>
     </w:lvl>
   </w:abstractNum>
-  <w:abstractNum w:abstractNumId="10" w15:restartNumberingAfterBreak="0">
+  <w:abstractNum w:abstractNumId="12" w15:restartNumberingAfterBreak="0">
     <w:nsid w:val="77DC17DA"/>
     <w:multiLevelType w:val="hybridMultilevel"/>
     <w:tmpl w:val="646888C4"/>
@@ -21057,7 +22364,7 @@
       </w:pPr>
     </w:lvl>
   </w:abstractNum>
-  <w:abstractNum w:abstractNumId="11" w15:restartNumberingAfterBreak="0">
+  <w:abstractNum w:abstractNumId="13" w15:restartNumberingAfterBreak="0">
     <w:nsid w:val="79B67B6E"/>
     <w:multiLevelType w:val="hybridMultilevel"/>
     <w:tmpl w:val="0FF46032"/>
@@ -21171,103 +22478,103 @@
     </w:lvl>
   </w:abstractNum>
   <w:num w:numId="1">
-    <w:abstractNumId w:val="6"/>
+    <w:abstractNumId w:val="8"/>
   </w:num>
   <w:num w:numId="2">
-    <w:abstractNumId w:val="8"/>
+    <w:abstractNumId w:val="10"/>
   </w:num>
   <w:num w:numId="3">
-    <w:abstractNumId w:val="9"/>
+    <w:abstractNumId w:val="11"/>
   </w:num>
   <w:num w:numId="4">
-    <w:abstractNumId w:val="8"/>
+    <w:abstractNumId w:val="10"/>
     <w:lvlOverride w:ilvl="0">
       <w:startOverride w:val="1"/>
     </w:lvlOverride>
   </w:num>
   <w:num w:numId="5">
-    <w:abstractNumId w:val="10"/>
+    <w:abstractNumId w:val="12"/>
   </w:num>
   <w:num w:numId="6">
-    <w:abstractNumId w:val="8"/>
+    <w:abstractNumId w:val="10"/>
     <w:lvlOverride w:ilvl="0">
       <w:startOverride w:val="1"/>
     </w:lvlOverride>
   </w:num>
   <w:num w:numId="7">
-    <w:abstractNumId w:val="8"/>
+    <w:abstractNumId w:val="10"/>
     <w:lvlOverride w:ilvl="0">
       <w:startOverride w:val="1"/>
     </w:lvlOverride>
   </w:num>
   <w:num w:numId="8">
-    <w:abstractNumId w:val="9"/>
+    <w:abstractNumId w:val="11"/>
   </w:num>
   <w:num w:numId="9">
-    <w:abstractNumId w:val="9"/>
+    <w:abstractNumId w:val="11"/>
     <w:lvlOverride w:ilvl="0">
       <w:startOverride w:val="1"/>
     </w:lvlOverride>
   </w:num>
   <w:num w:numId="10">
-    <w:abstractNumId w:val="9"/>
+    <w:abstractNumId w:val="11"/>
     <w:lvlOverride w:ilvl="0">
       <w:startOverride w:val="1"/>
     </w:lvlOverride>
   </w:num>
   <w:num w:numId="11">
-    <w:abstractNumId w:val="9"/>
+    <w:abstractNumId w:val="11"/>
     <w:lvlOverride w:ilvl="0">
       <w:startOverride w:val="1"/>
     </w:lvlOverride>
   </w:num>
   <w:num w:numId="12">
-    <w:abstractNumId w:val="11"/>
+    <w:abstractNumId w:val="13"/>
   </w:num>
   <w:num w:numId="13">
-    <w:abstractNumId w:val="8"/>
+    <w:abstractNumId w:val="10"/>
     <w:lvlOverride w:ilvl="0">
       <w:startOverride w:val="1"/>
     </w:lvlOverride>
   </w:num>
   <w:num w:numId="14">
-    <w:abstractNumId w:val="9"/>
+    <w:abstractNumId w:val="11"/>
     <w:lvlOverride w:ilvl="0">
       <w:startOverride w:val="1"/>
     </w:lvlOverride>
   </w:num>
   <w:num w:numId="15">
-    <w:abstractNumId w:val="9"/>
+    <w:abstractNumId w:val="11"/>
     <w:lvlOverride w:ilvl="0">
       <w:startOverride w:val="1"/>
     </w:lvlOverride>
   </w:num>
   <w:num w:numId="16">
-    <w:abstractNumId w:val="9"/>
+    <w:abstractNumId w:val="11"/>
     <w:lvlOverride w:ilvl="0">
       <w:startOverride w:val="1"/>
     </w:lvlOverride>
   </w:num>
   <w:num w:numId="17">
-    <w:abstractNumId w:val="9"/>
+    <w:abstractNumId w:val="11"/>
     <w:lvlOverride w:ilvl="0">
       <w:startOverride w:val="1"/>
     </w:lvlOverride>
   </w:num>
   <w:num w:numId="18">
-    <w:abstractNumId w:val="8"/>
+    <w:abstractNumId w:val="10"/>
     <w:lvlOverride w:ilvl="0">
       <w:startOverride w:val="1"/>
     </w:lvlOverride>
   </w:num>
   <w:num w:numId="19">
-    <w:abstractNumId w:val="9"/>
+    <w:abstractNumId w:val="11"/>
     <w:lvlOverride w:ilvl="0">
       <w:startOverride w:val="1"/>
     </w:lvlOverride>
   </w:num>
   <w:num w:numId="20">
-    <w:abstractNumId w:val="9"/>
+    <w:abstractNumId w:val="11"/>
     <w:lvlOverride w:ilvl="0">
       <w:startOverride w:val="1"/>
     </w:lvlOverride>
@@ -21279,7 +22586,7 @@
     <w:abstractNumId w:val="2"/>
   </w:num>
   <w:num w:numId="23">
-    <w:abstractNumId w:val="8"/>
+    <w:abstractNumId w:val="10"/>
     <w:lvlOverride w:ilvl="0">
       <w:startOverride w:val="1"/>
     </w:lvlOverride>
@@ -21288,88 +22595,88 @@
     <w:abstractNumId w:val="1"/>
   </w:num>
   <w:num w:numId="25">
-    <w:abstractNumId w:val="7"/>
+    <w:abstractNumId w:val="9"/>
   </w:num>
   <w:num w:numId="26">
-    <w:abstractNumId w:val="7"/>
+    <w:abstractNumId w:val="9"/>
     <w:lvlOverride w:ilvl="0">
       <w:startOverride w:val="1"/>
     </w:lvlOverride>
   </w:num>
   <w:num w:numId="27">
-    <w:abstractNumId w:val="7"/>
+    <w:abstractNumId w:val="9"/>
     <w:lvlOverride w:ilvl="0">
       <w:startOverride w:val="1"/>
     </w:lvlOverride>
   </w:num>
   <w:num w:numId="28">
-    <w:abstractNumId w:val="7"/>
+    <w:abstractNumId w:val="9"/>
     <w:lvlOverride w:ilvl="0">
       <w:startOverride w:val="1"/>
     </w:lvlOverride>
   </w:num>
   <w:num w:numId="29">
-    <w:abstractNumId w:val="7"/>
+    <w:abstractNumId w:val="9"/>
     <w:lvlOverride w:ilvl="0">
       <w:startOverride w:val="1"/>
     </w:lvlOverride>
   </w:num>
   <w:num w:numId="30">
-    <w:abstractNumId w:val="7"/>
+    <w:abstractNumId w:val="9"/>
     <w:lvlOverride w:ilvl="0">
       <w:startOverride w:val="1"/>
     </w:lvlOverride>
   </w:num>
   <w:num w:numId="31">
-    <w:abstractNumId w:val="7"/>
+    <w:abstractNumId w:val="9"/>
     <w:lvlOverride w:ilvl="0">
       <w:startOverride w:val="1"/>
     </w:lvlOverride>
   </w:num>
   <w:num w:numId="32">
-    <w:abstractNumId w:val="7"/>
+    <w:abstractNumId w:val="9"/>
     <w:lvlOverride w:ilvl="0">
       <w:startOverride w:val="1"/>
     </w:lvlOverride>
   </w:num>
   <w:num w:numId="33">
-    <w:abstractNumId w:val="7"/>
+    <w:abstractNumId w:val="9"/>
     <w:lvlOverride w:ilvl="0">
       <w:startOverride w:val="1"/>
     </w:lvlOverride>
   </w:num>
   <w:num w:numId="34">
-    <w:abstractNumId w:val="7"/>
+    <w:abstractNumId w:val="9"/>
     <w:lvlOverride w:ilvl="0">
       <w:startOverride w:val="1"/>
     </w:lvlOverride>
   </w:num>
   <w:num w:numId="35">
-    <w:abstractNumId w:val="7"/>
+    <w:abstractNumId w:val="9"/>
     <w:lvlOverride w:ilvl="0">
       <w:startOverride w:val="1"/>
     </w:lvlOverride>
   </w:num>
   <w:num w:numId="36">
-    <w:abstractNumId w:val="7"/>
+    <w:abstractNumId w:val="9"/>
     <w:lvlOverride w:ilvl="0">
       <w:startOverride w:val="1"/>
     </w:lvlOverride>
   </w:num>
   <w:num w:numId="37">
-    <w:abstractNumId w:val="7"/>
+    <w:abstractNumId w:val="9"/>
     <w:lvlOverride w:ilvl="0">
       <w:startOverride w:val="1"/>
     </w:lvlOverride>
   </w:num>
   <w:num w:numId="38">
-    <w:abstractNumId w:val="7"/>
+    <w:abstractNumId w:val="9"/>
     <w:lvlOverride w:ilvl="0">
       <w:startOverride w:val="1"/>
     </w:lvlOverride>
   </w:num>
   <w:num w:numId="39">
-    <w:abstractNumId w:val="7"/>
+    <w:abstractNumId w:val="9"/>
     <w:lvlOverride w:ilvl="0">
       <w:startOverride w:val="1"/>
     </w:lvlOverride>
@@ -21381,25 +22688,31 @@
     <w:abstractNumId w:val="4"/>
   </w:num>
   <w:num w:numId="42">
-    <w:abstractNumId w:val="7"/>
+    <w:abstractNumId w:val="9"/>
     <w:lvlOverride w:ilvl="0">
       <w:startOverride w:val="1"/>
     </w:lvlOverride>
   </w:num>
   <w:num w:numId="43">
-    <w:abstractNumId w:val="7"/>
+    <w:abstractNumId w:val="9"/>
     <w:lvlOverride w:ilvl="0">
       <w:startOverride w:val="1"/>
     </w:lvlOverride>
   </w:num>
   <w:num w:numId="44">
-    <w:abstractNumId w:val="8"/>
+    <w:abstractNumId w:val="10"/>
     <w:lvlOverride w:ilvl="0">
       <w:startOverride w:val="1"/>
     </w:lvlOverride>
   </w:num>
   <w:num w:numId="45">
     <w:abstractNumId w:val="3"/>
+  </w:num>
+  <w:num w:numId="46">
+    <w:abstractNumId w:val="7"/>
+  </w:num>
+  <w:num w:numId="47">
+    <w:abstractNumId w:val="6"/>
   </w:num>
   <w:numIdMacAtCleanup w:val="10"/>
 </w:numbering>
@@ -23041,7 +24354,7 @@
 
 <file path=customXml/item1.xml><?xml version="1.0" encoding="utf-8"?>
 <CoverPageProperties xmlns="http://schemas.microsoft.com/office/2006/coverPageProps">
-  <PublishDate>2018</PublishDate>
+  <PublishDate>2022-05-19T00:00:00</PublishDate>
   <Abstract/>
   <CompanyAddress/>
   <CompanyPhone/>
@@ -23063,7 +24376,7 @@
 </file>
 
 <file path=customXml/itemProps2.xml><?xml version="1.0" encoding="utf-8"?>
-<ds:datastoreItem xmlns:ds="http://schemas.openxmlformats.org/officeDocument/2006/customXml" ds:itemID="{29D07364-E5A6-431E-AE77-DABD61E2B0D7}">
+<ds:datastoreItem xmlns:ds="http://schemas.openxmlformats.org/officeDocument/2006/customXml" ds:itemID="{19C9A337-0251-4C0F-B50F-D9EFCE7774AD}">
   <ds:schemaRefs>
     <ds:schemaRef ds:uri="http://schemas.openxmlformats.org/officeDocument/2006/bibliography"/>
   </ds:schemaRefs>

</xml_diff>